<commit_message>
Dev test file for TP-KB-221-Nikita-Presniakov
</commit_message>
<xml_diff>
--- a/TP-KB-221-Nikita-Presniakov.docx
+++ b/TP-KB-221-Nikita-Presniakov.docx
@@ -5,6 +5,23 @@
     <w:p>
       <w:pPr>
         <w:ind w:firstLine="0"/>
+        <w:jc w:val="right"/>
+        <w:rPr>
+          <w:sz w:val="32"/>
+          <w:szCs w:val="32"/>
+        </w:rPr>
+      </w:pPr>
+      <w:r>
+        <w:rPr>
+          <w:sz w:val="32"/>
+          <w:szCs w:val="32"/>
+        </w:rPr>
+        <w:t>Topic_1</w:t>
+      </w:r>
+    </w:p>
+    <w:p>
+      <w:pPr>
+        <w:ind w:firstLine="0"/>
         <w:jc w:val="center"/>
         <w:rPr>
           <w:b/>
@@ -18,39 +35,7 @@
           <w:bCs/>
           <w:lang w:val="uk-UA"/>
         </w:rPr>
-        <w:t>Звіт про виконання практичних завдань</w:t>
-      </w:r>
-      <w:r>
-        <w:rPr>
-          <w:b/>
-          <w:bCs/>
-          <w:lang w:val="uk-UA"/>
-        </w:rPr>
-        <w:t xml:space="preserve"> по</w:t>
-      </w:r>
-      <w:r>
-        <w:rPr>
-          <w:b/>
-          <w:bCs/>
-          <w:lang w:val="uk-UA"/>
-        </w:rPr>
-        <w:t xml:space="preserve"> Технологі</w:t>
-      </w:r>
-      <w:r>
-        <w:rPr>
-          <w:b/>
-          <w:bCs/>
-          <w:lang w:val="uk-UA"/>
-        </w:rPr>
-        <w:t>ях</w:t>
-      </w:r>
-      <w:r>
-        <w:rPr>
-          <w:b/>
-          <w:bCs/>
-          <w:lang w:val="uk-UA"/>
-        </w:rPr>
-        <w:t xml:space="preserve"> програмування на мові </w:t>
+        <w:t xml:space="preserve">Звіт про виконання практичних завдань по Технологіях програмування на мові </w:t>
       </w:r>
       <w:r>
         <w:rPr>
@@ -65,210 +50,124 @@
         <w:pStyle w:val="a3"/>
         <w:numPr>
           <w:ilvl w:val="0"/>
-          <w:numId w:val="1"/>
+          <w:numId w:val="2"/>
         </w:numPr>
         <w:jc w:val="left"/>
         <w:rPr>
           <w:b/>
           <w:bCs/>
-          <w:lang w:val="ru-RU"/>
-        </w:rPr>
-      </w:pPr>
-      <w:r>
-        <w:rPr>
-          <w:b/>
-          <w:bCs/>
-          <w:lang w:val="uk-UA"/>
-        </w:rPr>
-        <w:t xml:space="preserve">Знайти </w:t>
-      </w:r>
-      <w:proofErr w:type="spellStart"/>
-      <w:r>
-        <w:rPr>
-          <w:b/>
-          <w:bCs/>
-          <w:lang w:val="uk-UA"/>
-        </w:rPr>
-        <w:t>розв</w:t>
-      </w:r>
-      <w:proofErr w:type="spellEnd"/>
-      <w:r>
-        <w:rPr>
-          <w:b/>
-          <w:bCs/>
-          <w:lang w:val="ru-RU"/>
-        </w:rPr>
-        <w:t>’</w:t>
-      </w:r>
-      <w:proofErr w:type="spellStart"/>
-      <w:r>
-        <w:rPr>
-          <w:b/>
-          <w:bCs/>
-          <w:lang w:val="uk-UA"/>
-        </w:rPr>
-        <w:t>язки</w:t>
-      </w:r>
-      <w:proofErr w:type="spellEnd"/>
-      <w:r>
-        <w:rPr>
-          <w:b/>
-          <w:bCs/>
-          <w:lang w:val="uk-UA"/>
-        </w:rPr>
-        <w:t xml:space="preserve"> квадратного рівняння за введеними даними.</w:t>
-      </w:r>
-    </w:p>
-    <w:p>
-      <w:pPr>
-        <w:rPr>
-          <w:rFonts w:cs="Times New Roman"/>
-          <w:szCs w:val="28"/>
-          <w:lang w:val="ru-RU"/>
-        </w:rPr>
-      </w:pPr>
-      <w:proofErr w:type="spellStart"/>
-      <w:r>
-        <w:rPr>
-          <w:rFonts w:cs="Times New Roman"/>
-          <w:szCs w:val="28"/>
-          <w:lang w:val="ru-RU"/>
-        </w:rPr>
-        <w:t>Виконати</w:t>
-      </w:r>
-      <w:proofErr w:type="spellEnd"/>
-      <w:r>
-        <w:rPr>
-          <w:rFonts w:cs="Times New Roman"/>
-          <w:szCs w:val="28"/>
-          <w:lang w:val="ru-RU"/>
+        </w:rPr>
+      </w:pPr>
+      <w:proofErr w:type="spellStart"/>
+      <w:r>
+        <w:rPr>
+          <w:b/>
+          <w:bCs/>
+        </w:rPr>
+        <w:t>Перетворення</w:t>
+      </w:r>
+      <w:proofErr w:type="spellEnd"/>
+      <w:r>
+        <w:rPr>
+          <w:b/>
+          <w:bCs/>
         </w:rPr>
         <w:t xml:space="preserve"> </w:t>
       </w:r>
       <w:proofErr w:type="spellStart"/>
       <w:r>
         <w:rPr>
-          <w:rFonts w:cs="Times New Roman"/>
-          <w:szCs w:val="28"/>
-          <w:lang w:val="ru-RU"/>
-        </w:rPr>
-        <w:t>пошук</w:t>
-      </w:r>
-      <w:proofErr w:type="spellEnd"/>
-      <w:r>
-        <w:rPr>
-          <w:rFonts w:cs="Times New Roman"/>
-          <w:szCs w:val="28"/>
-          <w:lang w:val="ru-RU"/>
-        </w:rPr>
-        <w:t xml:space="preserve"> </w:t>
-      </w:r>
-      <w:proofErr w:type="spellStart"/>
-      <w:r>
-        <w:rPr>
-          <w:rFonts w:cs="Times New Roman"/>
-          <w:szCs w:val="28"/>
-          <w:lang w:val="ru-RU"/>
-        </w:rPr>
-        <w:t>коренів</w:t>
-      </w:r>
-      <w:proofErr w:type="spellEnd"/>
-      <w:r>
-        <w:rPr>
-          <w:rFonts w:cs="Times New Roman"/>
-          <w:szCs w:val="28"/>
-          <w:lang w:val="ru-RU"/>
-        </w:rPr>
-        <w:t xml:space="preserve"> квадратного </w:t>
-      </w:r>
-      <w:proofErr w:type="spellStart"/>
-      <w:r>
-        <w:rPr>
-          <w:rFonts w:cs="Times New Roman"/>
-          <w:szCs w:val="28"/>
-          <w:lang w:val="ru-RU"/>
-        </w:rPr>
-        <w:t>рівняння</w:t>
-      </w:r>
-      <w:proofErr w:type="spellEnd"/>
-      <w:r>
-        <w:rPr>
-          <w:rFonts w:cs="Times New Roman"/>
-          <w:szCs w:val="28"/>
-          <w:lang w:val="ru-RU"/>
-        </w:rPr>
-        <w:t xml:space="preserve"> </w:t>
-      </w:r>
-      <w:proofErr w:type="spellStart"/>
-      <w:r>
-        <w:rPr>
-          <w:rFonts w:cs="Times New Roman"/>
-          <w:szCs w:val="28"/>
-          <w:lang w:val="ru-RU"/>
-        </w:rPr>
-        <w:t>враховуючи</w:t>
-      </w:r>
-      <w:proofErr w:type="spellEnd"/>
-      <w:r>
-        <w:rPr>
-          <w:rFonts w:cs="Times New Roman"/>
-          <w:szCs w:val="28"/>
-          <w:lang w:val="ru-RU"/>
-        </w:rPr>
-        <w:t xml:space="preserve"> </w:t>
-      </w:r>
-      <w:proofErr w:type="spellStart"/>
-      <w:r>
-        <w:rPr>
-          <w:rFonts w:cs="Times New Roman"/>
-          <w:szCs w:val="28"/>
-          <w:lang w:val="ru-RU"/>
-        </w:rPr>
-        <w:t>значення</w:t>
-      </w:r>
-      <w:proofErr w:type="spellEnd"/>
-      <w:r>
-        <w:rPr>
-          <w:rFonts w:cs="Times New Roman"/>
-          <w:szCs w:val="28"/>
-          <w:lang w:val="ru-RU"/>
-        </w:rPr>
-        <w:t xml:space="preserve"> </w:t>
-      </w:r>
-      <w:proofErr w:type="spellStart"/>
-      <w:r>
-        <w:rPr>
-          <w:rFonts w:cs="Times New Roman"/>
-          <w:szCs w:val="28"/>
-          <w:lang w:val="ru-RU"/>
-        </w:rPr>
-        <w:t>дискримінанту</w:t>
-      </w:r>
-      <w:proofErr w:type="spellEnd"/>
-      <w:r>
-        <w:rPr>
-          <w:rFonts w:cs="Times New Roman"/>
-          <w:szCs w:val="28"/>
-          <w:lang w:val="ru-RU"/>
-        </w:rPr>
-        <w:t>:</w:t>
-      </w:r>
-    </w:p>
-    <w:p>
-      <w:pPr>
-        <w:rPr>
-          <w:lang w:val="ru-RU"/>
-        </w:rPr>
-      </w:pPr>
-      <w:r>
-        <w:rPr>
-          <w:lang w:val="ru-RU"/>
+          <w:b/>
+          <w:bCs/>
+        </w:rPr>
+        <w:t>рядка</w:t>
+      </w:r>
+      <w:proofErr w:type="spellEnd"/>
+    </w:p>
+    <w:p>
+      <w:pPr>
+        <w:pStyle w:val="Default"/>
+        <w:ind w:left="360"/>
+        <w:rPr>
+          <w:rFonts w:ascii="Times New Roman" w:hAnsi="Times New Roman" w:cs="Times New Roman"/>
+          <w:sz w:val="28"/>
+          <w:szCs w:val="28"/>
+          <w:lang w:val="uk-UA"/>
+        </w:rPr>
+      </w:pPr>
+      <w:r>
+        <w:rPr>
+          <w:rFonts w:ascii="Times New Roman" w:hAnsi="Times New Roman" w:cs="Times New Roman"/>
+          <w:sz w:val="28"/>
+          <w:szCs w:val="28"/>
+          <w:lang w:val="uk-UA"/>
+        </w:rPr>
+        <w:t>Необхідно взяти рядок, що має вигляд «</w:t>
+      </w:r>
+      <w:proofErr w:type="spellStart"/>
+      <w:r>
+        <w:rPr>
+          <w:rFonts w:ascii="Times New Roman" w:hAnsi="Times New Roman" w:cs="Times New Roman"/>
+          <w:sz w:val="28"/>
+          <w:szCs w:val="28"/>
+        </w:rPr>
+        <w:t>poiugbnmli</w:t>
+      </w:r>
+      <w:proofErr w:type="spellEnd"/>
+      <w:r>
+        <w:rPr>
+          <w:rFonts w:ascii="Times New Roman" w:hAnsi="Times New Roman" w:cs="Times New Roman"/>
+          <w:sz w:val="28"/>
+          <w:szCs w:val="28"/>
+          <w:lang w:val="uk-UA"/>
+        </w:rPr>
+        <w:t>» та перетворити на «</w:t>
+      </w:r>
+      <w:proofErr w:type="spellStart"/>
+      <w:r>
+        <w:rPr>
+          <w:rFonts w:ascii="Times New Roman" w:hAnsi="Times New Roman" w:cs="Times New Roman"/>
+          <w:sz w:val="28"/>
+          <w:szCs w:val="28"/>
+          <w:lang w:val="ru-RU"/>
+        </w:rPr>
+        <w:t>ilmnbguiop</w:t>
+      </w:r>
+      <w:proofErr w:type="spellEnd"/>
+      <w:r>
+        <w:rPr>
+          <w:rFonts w:ascii="Times New Roman" w:hAnsi="Times New Roman" w:cs="Times New Roman"/>
+          <w:sz w:val="28"/>
+          <w:szCs w:val="28"/>
+          <w:lang w:val="uk-UA"/>
+        </w:rPr>
+        <w:t>».</w:t>
+      </w:r>
+    </w:p>
+    <w:p>
+      <w:pPr>
+        <w:rPr>
+          <w:lang w:val="uk-UA"/>
+        </w:rPr>
+      </w:pPr>
+    </w:p>
+    <w:p>
+      <w:pPr>
+        <w:rPr>
+          <w:lang w:val="uk-UA"/>
+        </w:rPr>
+      </w:pPr>
+      <w:r>
+        <w:rPr>
+          <w:noProof/>
+          <w:lang w:val="uk-UA"/>
+          <w14:ligatures w14:val="none"/>
         </w:rPr>
         <w:drawing>
-          <wp:inline distT="0" distB="0" distL="0" distR="0" wp14:anchorId="76AA3416" wp14:editId="5E5A3A9B">
-            <wp:extent cx="5063679" cy="5181600"/>
-            <wp:effectExtent l="0" t="0" r="3810" b="0"/>
-            <wp:docPr id="1" name="Рисунок 1"/>
+          <wp:inline distT="0" distB="0" distL="0" distR="0" wp14:anchorId="66DC1944" wp14:editId="534B7CB5">
+            <wp:extent cx="4069080" cy="1661160"/>
+            <wp:effectExtent l="0" t="0" r="7620" b="0"/>
+            <wp:docPr id="14" name="Рисунок 14"/>
             <wp:cNvGraphicFramePr>
               <a:graphicFrameLocks xmlns:a="http://schemas.openxmlformats.org/drawingml/2006/main" noChangeAspect="1"/>
             </wp:cNvGraphicFramePr>
@@ -276,23 +175,36 @@
               <a:graphicData uri="http://schemas.openxmlformats.org/drawingml/2006/picture">
                 <pic:pic xmlns:pic="http://schemas.openxmlformats.org/drawingml/2006/picture">
                   <pic:nvPicPr>
-                    <pic:cNvPr id="1" name=""/>
-                    <pic:cNvPicPr/>
+                    <pic:cNvPr id="0" name="Рисунок 1"/>
+                    <pic:cNvPicPr>
+                      <a:picLocks noChangeAspect="1" noChangeArrowheads="1"/>
+                    </pic:cNvPicPr>
                   </pic:nvPicPr>
                   <pic:blipFill>
-                    <a:blip r:embed="rId5"/>
+                    <a:blip r:embed="rId5">
+                      <a:extLst>
+                        <a:ext uri="{28A0092B-C50C-407E-A947-70E740481C1C}">
+                          <a14:useLocalDpi xmlns:a14="http://schemas.microsoft.com/office/drawing/2010/main" val="0"/>
+                        </a:ext>
+                      </a:extLst>
+                    </a:blip>
+                    <a:srcRect/>
                     <a:stretch>
                       <a:fillRect/>
                     </a:stretch>
                   </pic:blipFill>
-                  <pic:spPr>
+                  <pic:spPr bwMode="auto">
                     <a:xfrm>
                       <a:off x="0" y="0"/>
-                      <a:ext cx="5067467" cy="5185476"/>
+                      <a:ext cx="4069080" cy="1661160"/>
                     </a:xfrm>
                     <a:prstGeom prst="rect">
                       <a:avLst/>
                     </a:prstGeom>
+                    <a:noFill/>
+                    <a:ln>
+                      <a:noFill/>
+                    </a:ln>
                   </pic:spPr>
                 </pic:pic>
               </a:graphicData>
@@ -303,19 +215,50 @@
     </w:p>
     <w:p>
       <w:pPr>
-        <w:rPr>
-          <w:lang w:val="ru-RU"/>
-        </w:rPr>
-      </w:pPr>
-      <w:r>
-        <w:rPr>
-          <w:lang w:val="ru-RU"/>
+        <w:pStyle w:val="a3"/>
+        <w:numPr>
+          <w:ilvl w:val="0"/>
+          <w:numId w:val="2"/>
+        </w:numPr>
+        <w:rPr>
+          <w:b/>
+          <w:bCs/>
+          <w:lang w:val="uk-UA"/>
+        </w:rPr>
+      </w:pPr>
+      <w:r>
+        <w:rPr>
+          <w:rFonts w:cs="Times New Roman"/>
+          <w:b/>
+          <w:bCs/>
+          <w:szCs w:val="28"/>
+          <w:lang w:val="uk-UA"/>
+        </w:rPr>
+        <w:t>Тестування базових функцій для рядків</w:t>
+      </w:r>
+    </w:p>
+    <w:p>
+      <w:pPr>
+        <w:pStyle w:val="a3"/>
+        <w:ind w:firstLine="0"/>
+        <w:rPr>
+          <w:b/>
+          <w:bCs/>
+          <w:lang w:val="uk-UA"/>
+        </w:rPr>
+      </w:pPr>
+      <w:r>
+        <w:rPr>
+          <w:b/>
+          <w:noProof/>
+          <w:lang w:val="uk-UA"/>
+          <w14:ligatures w14:val="none"/>
         </w:rPr>
         <w:drawing>
-          <wp:inline distT="0" distB="0" distL="0" distR="0" wp14:anchorId="49AE736B" wp14:editId="448EB300">
-            <wp:extent cx="4778154" cy="998307"/>
-            <wp:effectExtent l="0" t="0" r="3810" b="0"/>
-            <wp:docPr id="2" name="Рисунок 2"/>
+          <wp:inline distT="0" distB="0" distL="0" distR="0" wp14:anchorId="24C234C0" wp14:editId="62C52C34">
+            <wp:extent cx="3261360" cy="4491650"/>
+            <wp:effectExtent l="0" t="0" r="0" b="4445"/>
+            <wp:docPr id="13" name="Рисунок 13"/>
             <wp:cNvGraphicFramePr>
               <a:graphicFrameLocks xmlns:a="http://schemas.openxmlformats.org/drawingml/2006/main" noChangeAspect="1"/>
             </wp:cNvGraphicFramePr>
@@ -323,23 +266,36 @@
               <a:graphicData uri="http://schemas.openxmlformats.org/drawingml/2006/picture">
                 <pic:pic xmlns:pic="http://schemas.openxmlformats.org/drawingml/2006/picture">
                   <pic:nvPicPr>
-                    <pic:cNvPr id="1" name=""/>
-                    <pic:cNvPicPr/>
+                    <pic:cNvPr id="0" name="Рисунок 2"/>
+                    <pic:cNvPicPr>
+                      <a:picLocks noChangeAspect="1" noChangeArrowheads="1"/>
+                    </pic:cNvPicPr>
                   </pic:nvPicPr>
                   <pic:blipFill>
-                    <a:blip r:embed="rId6"/>
+                    <a:blip r:embed="rId6">
+                      <a:extLst>
+                        <a:ext uri="{28A0092B-C50C-407E-A947-70E740481C1C}">
+                          <a14:useLocalDpi xmlns:a14="http://schemas.microsoft.com/office/drawing/2010/main" val="0"/>
+                        </a:ext>
+                      </a:extLst>
+                    </a:blip>
+                    <a:srcRect/>
                     <a:stretch>
                       <a:fillRect/>
                     </a:stretch>
                   </pic:blipFill>
-                  <pic:spPr>
+                  <pic:spPr bwMode="auto">
                     <a:xfrm>
                       <a:off x="0" y="0"/>
-                      <a:ext cx="4778154" cy="998307"/>
+                      <a:ext cx="3298005" cy="4542118"/>
                     </a:xfrm>
                     <a:prstGeom prst="rect">
                       <a:avLst/>
                     </a:prstGeom>
+                    <a:noFill/>
+                    <a:ln>
+                      <a:noFill/>
+                    </a:ln>
                   </pic:spPr>
                 </pic:pic>
               </a:graphicData>
@@ -350,159 +306,27 @@
     </w:p>
     <w:p>
       <w:pPr>
-        <w:rPr>
-          <w:lang w:val="ru-RU"/>
-        </w:rPr>
-      </w:pPr>
-    </w:p>
-    <w:p>
-      <w:pPr>
-        <w:rPr>
-          <w:lang w:val="ru-RU"/>
-        </w:rPr>
-      </w:pPr>
-    </w:p>
-    <w:p>
-      <w:pPr>
         <w:pStyle w:val="a3"/>
-        <w:ind w:left="360" w:firstLine="0"/>
-        <w:jc w:val="left"/>
-        <w:rPr>
-          <w:rFonts w:cs="Times New Roman"/>
-          <w:b/>
-          <w:szCs w:val="28"/>
-          <w:lang w:val="ru-RU"/>
-        </w:rPr>
-      </w:pPr>
-      <w:r>
-        <w:rPr>
-          <w:rFonts w:cs="Times New Roman"/>
-          <w:b/>
-          <w:szCs w:val="28"/>
-          <w:lang w:val="ru-RU"/>
+        <w:ind w:firstLine="0"/>
+        <w:rPr>
+          <w:b/>
+          <w:bCs/>
+          <w:lang w:val="uk-UA"/>
+        </w:rPr>
+      </w:pPr>
+      <w:r>
+        <w:rPr>
+          <w:b/>
+          <w:noProof/>
+          <w:lang w:val="uk-UA"/>
+          <w14:ligatures w14:val="none"/>
         </w:rPr>
         <w:lastRenderedPageBreak/>
-        <w:t xml:space="preserve">2. </w:t>
-      </w:r>
-      <w:proofErr w:type="spellStart"/>
-      <w:r>
-        <w:rPr>
-          <w:rFonts w:cs="Times New Roman"/>
-          <w:b/>
-          <w:szCs w:val="28"/>
-          <w:lang w:val="ru-RU"/>
-        </w:rPr>
-        <w:t>Пр</w:t>
-      </w:r>
-      <w:proofErr w:type="spellEnd"/>
-      <w:r>
-        <w:rPr>
-          <w:rFonts w:cs="Times New Roman"/>
-          <w:b/>
-          <w:szCs w:val="28"/>
-        </w:rPr>
-        <w:t>o</w:t>
-      </w:r>
-      <w:proofErr w:type="spellStart"/>
-      <w:r>
-        <w:rPr>
-          <w:rFonts w:cs="Times New Roman"/>
-          <w:b/>
-          <w:szCs w:val="28"/>
-          <w:lang w:val="ru-RU"/>
-        </w:rPr>
-        <w:t>грама</w:t>
-      </w:r>
-      <w:proofErr w:type="spellEnd"/>
-      <w:r>
-        <w:rPr>
-          <w:rFonts w:cs="Times New Roman"/>
-          <w:b/>
-          <w:szCs w:val="28"/>
-          <w:lang w:val="ru-RU"/>
-        </w:rPr>
-        <w:t xml:space="preserve"> калькулятор на </w:t>
-      </w:r>
-      <w:proofErr w:type="spellStart"/>
-      <w:r>
-        <w:rPr>
-          <w:rFonts w:cs="Times New Roman"/>
-          <w:b/>
-          <w:szCs w:val="28"/>
-          <w:lang w:val="ru-RU"/>
-        </w:rPr>
-        <w:t>основі</w:t>
-      </w:r>
-      <w:proofErr w:type="spellEnd"/>
-      <w:r>
-        <w:rPr>
-          <w:rFonts w:cs="Times New Roman"/>
-          <w:b/>
-          <w:szCs w:val="28"/>
-          <w:lang w:val="ru-RU"/>
-        </w:rPr>
-        <w:t xml:space="preserve"> </w:t>
-      </w:r>
-      <w:r>
-        <w:rPr>
-          <w:rFonts w:cs="Times New Roman"/>
-          <w:b/>
-          <w:szCs w:val="28"/>
-        </w:rPr>
-        <w:t>if</w:t>
-      </w:r>
-      <w:r>
-        <w:rPr>
-          <w:rFonts w:cs="Times New Roman"/>
-          <w:b/>
-          <w:szCs w:val="28"/>
-          <w:lang w:val="ru-RU"/>
-        </w:rPr>
-        <w:t xml:space="preserve"> </w:t>
-      </w:r>
-      <w:proofErr w:type="spellStart"/>
-      <w:r>
-        <w:rPr>
-          <w:rFonts w:cs="Times New Roman"/>
-          <w:b/>
-          <w:szCs w:val="28"/>
-        </w:rPr>
-        <w:t>elif</w:t>
-      </w:r>
-      <w:proofErr w:type="spellEnd"/>
-      <w:r>
-        <w:rPr>
-          <w:rFonts w:cs="Times New Roman"/>
-          <w:b/>
-          <w:szCs w:val="28"/>
-          <w:lang w:val="ru-RU"/>
-        </w:rPr>
-        <w:t xml:space="preserve"> </w:t>
-      </w:r>
-      <w:r>
-        <w:rPr>
-          <w:rFonts w:cs="Times New Roman"/>
-          <w:b/>
-          <w:szCs w:val="28"/>
-        </w:rPr>
-        <w:t>else</w:t>
-      </w:r>
-    </w:p>
-    <w:p>
-      <w:pPr>
-        <w:rPr>
-          <w:lang w:val="ru-RU"/>
-        </w:rPr>
-      </w:pPr>
-      <w:r>
-        <w:rPr>
-          <w:lang w:val="ru-RU"/>
-        </w:rPr>
         <w:drawing>
-          <wp:inline distT="0" distB="0" distL="0" distR="0" wp14:anchorId="71929598" wp14:editId="7F3026DD">
-            <wp:extent cx="4685344" cy="6263640"/>
-            <wp:effectExtent l="0" t="0" r="1270" b="3810"/>
-            <wp:docPr id="3" name="Рисунок 3"/>
+          <wp:inline distT="0" distB="0" distL="0" distR="0" wp14:anchorId="496E6492" wp14:editId="6310943E">
+            <wp:extent cx="4107180" cy="922020"/>
+            <wp:effectExtent l="0" t="0" r="7620" b="0"/>
+            <wp:docPr id="12" name="Рисунок 12"/>
             <wp:cNvGraphicFramePr>
               <a:graphicFrameLocks xmlns:a="http://schemas.openxmlformats.org/drawingml/2006/main" noChangeAspect="1"/>
             </wp:cNvGraphicFramePr>
@@ -510,23 +334,36 @@
               <a:graphicData uri="http://schemas.openxmlformats.org/drawingml/2006/picture">
                 <pic:pic xmlns:pic="http://schemas.openxmlformats.org/drawingml/2006/picture">
                   <pic:nvPicPr>
-                    <pic:cNvPr id="1" name=""/>
-                    <pic:cNvPicPr/>
+                    <pic:cNvPr id="0" name="Рисунок 3"/>
+                    <pic:cNvPicPr>
+                      <a:picLocks noChangeAspect="1" noChangeArrowheads="1"/>
+                    </pic:cNvPicPr>
                   </pic:nvPicPr>
                   <pic:blipFill>
-                    <a:blip r:embed="rId7"/>
+                    <a:blip r:embed="rId7">
+                      <a:extLst>
+                        <a:ext uri="{28A0092B-C50C-407E-A947-70E740481C1C}">
+                          <a14:useLocalDpi xmlns:a14="http://schemas.microsoft.com/office/drawing/2010/main" val="0"/>
+                        </a:ext>
+                      </a:extLst>
+                    </a:blip>
+                    <a:srcRect/>
                     <a:stretch>
                       <a:fillRect/>
                     </a:stretch>
                   </pic:blipFill>
-                  <pic:spPr>
+                  <pic:spPr bwMode="auto">
                     <a:xfrm>
                       <a:off x="0" y="0"/>
-                      <a:ext cx="4687706" cy="6266798"/>
+                      <a:ext cx="4107180" cy="922020"/>
                     </a:xfrm>
                     <a:prstGeom prst="rect">
                       <a:avLst/>
                     </a:prstGeom>
+                    <a:noFill/>
+                    <a:ln>
+                      <a:noFill/>
+                    </a:ln>
                   </pic:spPr>
                 </pic:pic>
               </a:graphicData>
@@ -537,19 +374,37 @@
     </w:p>
     <w:p>
       <w:pPr>
-        <w:rPr>
-          <w:lang w:val="ru-RU"/>
-        </w:rPr>
-      </w:pPr>
-      <w:r>
-        <w:rPr>
-          <w:lang w:val="ru-RU"/>
+        <w:pStyle w:val="a3"/>
+        <w:ind w:firstLine="0"/>
+        <w:rPr>
+          <w:b/>
+          <w:bCs/>
+          <w:lang w:val="uk-UA"/>
+        </w:rPr>
+      </w:pPr>
+    </w:p>
+    <w:p>
+      <w:pPr>
+        <w:pStyle w:val="a3"/>
+        <w:ind w:firstLine="0"/>
+        <w:rPr>
+          <w:b/>
+          <w:bCs/>
+          <w:lang w:val="uk-UA"/>
+        </w:rPr>
+      </w:pPr>
+      <w:r>
+        <w:rPr>
+          <w:b/>
+          <w:noProof/>
+          <w:lang w:val="uk-UA"/>
+          <w14:ligatures w14:val="none"/>
         </w:rPr>
         <w:drawing>
-          <wp:inline distT="0" distB="0" distL="0" distR="0" wp14:anchorId="794F0DDA" wp14:editId="45F19688">
-            <wp:extent cx="4709160" cy="1219200"/>
-            <wp:effectExtent l="0" t="0" r="0" b="0"/>
-            <wp:docPr id="4" name="Рисунок 4"/>
+          <wp:inline distT="0" distB="0" distL="0" distR="0" wp14:anchorId="2B14FF12" wp14:editId="302C4BBB">
+            <wp:extent cx="4130040" cy="1905000"/>
+            <wp:effectExtent l="0" t="0" r="3810" b="0"/>
+            <wp:docPr id="8" name="Рисунок 8"/>
             <wp:cNvGraphicFramePr>
               <a:graphicFrameLocks xmlns:a="http://schemas.openxmlformats.org/drawingml/2006/main" noChangeAspect="1"/>
             </wp:cNvGraphicFramePr>
@@ -557,23 +412,36 @@
               <a:graphicData uri="http://schemas.openxmlformats.org/drawingml/2006/picture">
                 <pic:pic xmlns:pic="http://schemas.openxmlformats.org/drawingml/2006/picture">
                   <pic:nvPicPr>
-                    <pic:cNvPr id="1" name=""/>
-                    <pic:cNvPicPr/>
+                    <pic:cNvPr id="0" name="Рисунок 4"/>
+                    <pic:cNvPicPr>
+                      <a:picLocks noChangeAspect="1" noChangeArrowheads="1"/>
+                    </pic:cNvPicPr>
                   </pic:nvPicPr>
                   <pic:blipFill>
-                    <a:blip r:embed="rId8"/>
+                    <a:blip r:embed="rId8">
+                      <a:extLst>
+                        <a:ext uri="{28A0092B-C50C-407E-A947-70E740481C1C}">
+                          <a14:useLocalDpi xmlns:a14="http://schemas.microsoft.com/office/drawing/2010/main" val="0"/>
+                        </a:ext>
+                      </a:extLst>
+                    </a:blip>
+                    <a:srcRect/>
                     <a:stretch>
                       <a:fillRect/>
                     </a:stretch>
                   </pic:blipFill>
-                  <pic:spPr>
+                  <pic:spPr bwMode="auto">
                     <a:xfrm>
                       <a:off x="0" y="0"/>
-                      <a:ext cx="4709570" cy="1219306"/>
+                      <a:ext cx="4130040" cy="1905000"/>
                     </a:xfrm>
                     <a:prstGeom prst="rect">
                       <a:avLst/>
                     </a:prstGeom>
+                    <a:noFill/>
+                    <a:ln>
+                      <a:noFill/>
+                    </a:ln>
                   </pic:spPr>
                 </pic:pic>
               </a:graphicData>
@@ -584,20 +452,74 @@
     </w:p>
     <w:p>
       <w:pPr>
-        <w:rPr>
-          <w:lang w:val="ru-RU"/>
-        </w:rPr>
-      </w:pPr>
-      <w:r>
-        <w:rPr>
-          <w:lang w:val="ru-RU"/>
-        </w:rPr>
-        <w:lastRenderedPageBreak/>
+        <w:pStyle w:val="a3"/>
+        <w:ind w:firstLine="0"/>
+        <w:rPr>
+          <w:b/>
+          <w:bCs/>
+          <w:lang w:val="uk-UA"/>
+        </w:rPr>
+      </w:pPr>
+    </w:p>
+    <w:p>
+      <w:pPr>
+        <w:pStyle w:val="a3"/>
+        <w:numPr>
+          <w:ilvl w:val="0"/>
+          <w:numId w:val="2"/>
+        </w:numPr>
+        <w:rPr>
+          <w:b/>
+          <w:bCs/>
+          <w:lang w:val="uk-UA"/>
+        </w:rPr>
+      </w:pPr>
+      <w:r>
+        <w:rPr>
+          <w:rFonts w:cs="Times New Roman"/>
+          <w:b/>
+          <w:bCs/>
+          <w:szCs w:val="28"/>
+          <w:lang w:val="uk-UA"/>
+        </w:rPr>
+        <w:t>Написання функції пошуку Дискримінанту</w:t>
+      </w:r>
+    </w:p>
+    <w:p>
+      <w:pPr>
+        <w:pStyle w:val="a3"/>
+        <w:ind w:firstLine="0"/>
+        <w:rPr>
+          <w:rFonts w:cs="Times New Roman"/>
+          <w:b/>
+          <w:bCs/>
+          <w:szCs w:val="28"/>
+          <w:lang w:val="uk-UA"/>
+        </w:rPr>
+      </w:pPr>
+    </w:p>
+    <w:p>
+      <w:pPr>
+        <w:pStyle w:val="a3"/>
+        <w:ind w:firstLine="0"/>
+        <w:rPr>
+          <w:b/>
+          <w:bCs/>
+          <w:lang w:val="uk-UA"/>
+        </w:rPr>
+      </w:pPr>
+      <w:r>
+        <w:rPr>
+          <w:b/>
+          <w:noProof/>
+          <w:lang w:val="uk-UA"/>
+          <w14:ligatures w14:val="none"/>
+        </w:rPr>
         <w:drawing>
-          <wp:inline distT="0" distB="0" distL="0" distR="0" wp14:anchorId="3FB4F449" wp14:editId="14E02701">
-            <wp:extent cx="4476832" cy="1615440"/>
-            <wp:effectExtent l="0" t="0" r="0" b="3810"/>
-            <wp:docPr id="5" name="Рисунок 5"/>
+          <wp:inline distT="0" distB="0" distL="0" distR="0" wp14:anchorId="5F8A1AB2" wp14:editId="0445071F">
+            <wp:extent cx="5288280" cy="2049780"/>
+            <wp:effectExtent l="0" t="0" r="7620" b="7620"/>
+            <wp:docPr id="7" name="Рисунок 7"/>
             <wp:cNvGraphicFramePr>
               <a:graphicFrameLocks xmlns:a="http://schemas.openxmlformats.org/drawingml/2006/main" noChangeAspect="1"/>
             </wp:cNvGraphicFramePr>
@@ -605,23 +527,36 @@
               <a:graphicData uri="http://schemas.openxmlformats.org/drawingml/2006/picture">
                 <pic:pic xmlns:pic="http://schemas.openxmlformats.org/drawingml/2006/picture">
                   <pic:nvPicPr>
-                    <pic:cNvPr id="1" name=""/>
-                    <pic:cNvPicPr/>
+                    <pic:cNvPr id="0" name="Рисунок 5"/>
+                    <pic:cNvPicPr>
+                      <a:picLocks noChangeAspect="1" noChangeArrowheads="1"/>
+                    </pic:cNvPicPr>
                   </pic:nvPicPr>
                   <pic:blipFill>
-                    <a:blip r:embed="rId9"/>
+                    <a:blip r:embed="rId9">
+                      <a:extLst>
+                        <a:ext uri="{28A0092B-C50C-407E-A947-70E740481C1C}">
+                          <a14:useLocalDpi xmlns:a14="http://schemas.microsoft.com/office/drawing/2010/main" val="0"/>
+                        </a:ext>
+                      </a:extLst>
+                    </a:blip>
+                    <a:srcRect/>
                     <a:stretch>
                       <a:fillRect/>
                     </a:stretch>
                   </pic:blipFill>
-                  <pic:spPr>
+                  <pic:spPr bwMode="auto">
                     <a:xfrm>
                       <a:off x="0" y="0"/>
-                      <a:ext cx="4498525" cy="1623268"/>
+                      <a:ext cx="5288280" cy="2049780"/>
                     </a:xfrm>
                     <a:prstGeom prst="rect">
                       <a:avLst/>
                     </a:prstGeom>
+                    <a:noFill/>
+                    <a:ln>
+                      <a:noFill/>
+                    </a:ln>
                   </pic:spPr>
                 </pic:pic>
               </a:graphicData>
@@ -632,93 +567,26 @@
     </w:p>
     <w:p>
       <w:pPr>
-        <w:rPr>
-          <w:lang w:val="ru-RU"/>
-        </w:rPr>
-      </w:pPr>
-    </w:p>
-    <w:p>
-      <w:pPr>
-        <w:rPr>
-          <w:rFonts w:cs="Times New Roman"/>
-          <w:b/>
-          <w:szCs w:val="28"/>
-          <w:lang w:val="ru-RU"/>
-        </w:rPr>
-      </w:pPr>
-      <w:r>
-        <w:rPr>
-          <w:rFonts w:cs="Times New Roman"/>
-          <w:b/>
-          <w:szCs w:val="28"/>
-          <w:lang w:val="ru-RU"/>
-        </w:rPr>
-        <w:t xml:space="preserve">3. Та сама </w:t>
-      </w:r>
-      <w:proofErr w:type="spellStart"/>
-      <w:r>
-        <w:rPr>
-          <w:rFonts w:cs="Times New Roman"/>
-          <w:b/>
-          <w:szCs w:val="28"/>
-          <w:lang w:val="ru-RU"/>
-        </w:rPr>
-        <w:t>програма</w:t>
-      </w:r>
-      <w:proofErr w:type="spellEnd"/>
-      <w:r>
-        <w:rPr>
-          <w:rFonts w:cs="Times New Roman"/>
-          <w:b/>
-          <w:szCs w:val="28"/>
-          <w:lang w:val="ru-RU"/>
-        </w:rPr>
-        <w:t xml:space="preserve"> калькулятор на </w:t>
-      </w:r>
-      <w:proofErr w:type="spellStart"/>
-      <w:r>
-        <w:rPr>
-          <w:rFonts w:cs="Times New Roman"/>
-          <w:b/>
-          <w:szCs w:val="28"/>
-          <w:lang w:val="ru-RU"/>
-        </w:rPr>
-        <w:t>основі</w:t>
-      </w:r>
-      <w:proofErr w:type="spellEnd"/>
-      <w:r>
-        <w:rPr>
-          <w:rFonts w:cs="Times New Roman"/>
-          <w:b/>
-          <w:szCs w:val="28"/>
-          <w:lang w:val="ru-RU"/>
-        </w:rPr>
-        <w:t xml:space="preserve"> оператора </w:t>
-      </w:r>
-      <w:r>
-        <w:rPr>
-          <w:rFonts w:cs="Times New Roman"/>
-          <w:b/>
-          <w:szCs w:val="28"/>
-        </w:rPr>
-        <w:t>match</w:t>
-      </w:r>
-    </w:p>
-    <w:p>
-      <w:pPr>
-        <w:rPr>
-          <w:lang w:val="ru-RU"/>
-        </w:rPr>
-      </w:pPr>
-      <w:r>
-        <w:rPr>
-          <w:lang w:val="ru-RU"/>
+        <w:pStyle w:val="a3"/>
+        <w:ind w:firstLine="0"/>
+        <w:rPr>
+          <w:b/>
+          <w:bCs/>
+          <w:lang w:val="uk-UA"/>
+        </w:rPr>
+      </w:pPr>
+      <w:r>
+        <w:rPr>
+          <w:b/>
+          <w:noProof/>
+          <w:lang w:val="uk-UA"/>
+          <w14:ligatures w14:val="none"/>
         </w:rPr>
         <w:drawing>
-          <wp:inline distT="0" distB="0" distL="0" distR="0" wp14:anchorId="79EBADB4" wp14:editId="6173DE35">
-            <wp:extent cx="4945809" cy="6408975"/>
-            <wp:effectExtent l="0" t="0" r="7620" b="0"/>
-            <wp:docPr id="10" name="Рисунок 10"/>
+          <wp:inline distT="0" distB="0" distL="0" distR="0" wp14:anchorId="502F119A" wp14:editId="5F22D212">
+            <wp:extent cx="4137660" cy="830580"/>
+            <wp:effectExtent l="0" t="0" r="0" b="7620"/>
+            <wp:docPr id="6" name="Рисунок 6"/>
             <wp:cNvGraphicFramePr>
               <a:graphicFrameLocks xmlns:a="http://schemas.openxmlformats.org/drawingml/2006/main" noChangeAspect="1"/>
             </wp:cNvGraphicFramePr>
@@ -726,23 +594,36 @@
               <a:graphicData uri="http://schemas.openxmlformats.org/drawingml/2006/picture">
                 <pic:pic xmlns:pic="http://schemas.openxmlformats.org/drawingml/2006/picture">
                   <pic:nvPicPr>
-                    <pic:cNvPr id="1" name=""/>
-                    <pic:cNvPicPr/>
+                    <pic:cNvPr id="0" name="Рисунок 6"/>
+                    <pic:cNvPicPr>
+                      <a:picLocks noChangeAspect="1" noChangeArrowheads="1"/>
+                    </pic:cNvPicPr>
                   </pic:nvPicPr>
                   <pic:blipFill>
-                    <a:blip r:embed="rId10"/>
+                    <a:blip r:embed="rId10">
+                      <a:extLst>
+                        <a:ext uri="{28A0092B-C50C-407E-A947-70E740481C1C}">
+                          <a14:useLocalDpi xmlns:a14="http://schemas.microsoft.com/office/drawing/2010/main" val="0"/>
+                        </a:ext>
+                      </a:extLst>
+                    </a:blip>
+                    <a:srcRect/>
                     <a:stretch>
                       <a:fillRect/>
                     </a:stretch>
                   </pic:blipFill>
-                  <pic:spPr>
+                  <pic:spPr bwMode="auto">
                     <a:xfrm>
                       <a:off x="0" y="0"/>
-                      <a:ext cx="4945809" cy="6408975"/>
+                      <a:ext cx="4137660" cy="830580"/>
                     </a:xfrm>
                     <a:prstGeom prst="rect">
                       <a:avLst/>
                     </a:prstGeom>
+                    <a:noFill/>
+                    <a:ln>
+                      <a:noFill/>
+                    </a:ln>
                   </pic:spPr>
                 </pic:pic>
               </a:graphicData>
@@ -753,20 +634,564 @@
     </w:p>
     <w:p>
       <w:pPr>
-        <w:rPr>
-          <w:lang w:val="ru-RU"/>
-        </w:rPr>
-      </w:pPr>
-      <w:r>
-        <w:rPr>
-          <w:lang w:val="ru-RU"/>
+        <w:ind w:firstLine="0"/>
+        <w:rPr>
+          <w:b/>
+          <w:lang w:val="ru-RU"/>
+        </w:rPr>
+      </w:pPr>
+      <w:proofErr w:type="spellStart"/>
+      <w:r>
+        <w:rPr>
+          <w:b/>
+          <w:lang w:val="ru-RU"/>
+        </w:rPr>
+        <w:t>Висновок</w:t>
+      </w:r>
+      <w:proofErr w:type="spellEnd"/>
+      <w:r>
+        <w:rPr>
+          <w:b/>
+          <w:lang w:val="ru-RU"/>
+        </w:rPr>
+        <w:t xml:space="preserve">: </w:t>
+      </w:r>
+      <w:proofErr w:type="spellStart"/>
+      <w:r>
+        <w:rPr>
+          <w:b/>
+          <w:lang w:val="ru-RU"/>
+        </w:rPr>
+        <w:t>Під</w:t>
+      </w:r>
+      <w:proofErr w:type="spellEnd"/>
+      <w:r>
+        <w:rPr>
+          <w:b/>
+          <w:lang w:val="ru-RU"/>
+        </w:rPr>
+        <w:t xml:space="preserve"> час </w:t>
+      </w:r>
+      <w:proofErr w:type="spellStart"/>
+      <w:r>
+        <w:rPr>
+          <w:b/>
+          <w:lang w:val="ru-RU"/>
+        </w:rPr>
+        <w:t>виконання</w:t>
+      </w:r>
+      <w:proofErr w:type="spellEnd"/>
+      <w:r>
+        <w:rPr>
+          <w:b/>
+          <w:lang w:val="ru-RU"/>
+        </w:rPr>
+        <w:t xml:space="preserve"> </w:t>
+      </w:r>
+      <w:proofErr w:type="spellStart"/>
+      <w:r>
+        <w:rPr>
+          <w:b/>
+          <w:lang w:val="ru-RU"/>
+        </w:rPr>
+        <w:t>цього</w:t>
+      </w:r>
+      <w:proofErr w:type="spellEnd"/>
+      <w:r>
+        <w:rPr>
+          <w:b/>
+          <w:lang w:val="ru-RU"/>
+        </w:rPr>
+        <w:t xml:space="preserve"> практичного </w:t>
+      </w:r>
+      <w:proofErr w:type="spellStart"/>
+      <w:r>
+        <w:rPr>
+          <w:b/>
+          <w:lang w:val="ru-RU"/>
+        </w:rPr>
+        <w:t>завдання</w:t>
+      </w:r>
+      <w:proofErr w:type="spellEnd"/>
+      <w:r>
+        <w:rPr>
+          <w:b/>
+          <w:lang w:val="ru-RU"/>
+        </w:rPr>
+        <w:t xml:space="preserve"> з </w:t>
+      </w:r>
+      <w:proofErr w:type="spellStart"/>
+      <w:r>
+        <w:rPr>
+          <w:b/>
+          <w:lang w:val="ru-RU"/>
+        </w:rPr>
+        <w:t>лекції</w:t>
+      </w:r>
+      <w:proofErr w:type="spellEnd"/>
+      <w:r>
+        <w:rPr>
+          <w:b/>
+          <w:lang w:val="ru-RU"/>
+        </w:rPr>
+        <w:t xml:space="preserve"> я </w:t>
+      </w:r>
+      <w:proofErr w:type="spellStart"/>
+      <w:r>
+        <w:rPr>
+          <w:b/>
+          <w:lang w:val="ru-RU"/>
+        </w:rPr>
+        <w:t>засвоїв</w:t>
+      </w:r>
+      <w:proofErr w:type="spellEnd"/>
+      <w:r>
+        <w:rPr>
+          <w:b/>
+          <w:lang w:val="ru-RU"/>
+        </w:rPr>
+        <w:t xml:space="preserve"> </w:t>
+      </w:r>
+      <w:proofErr w:type="spellStart"/>
+      <w:r>
+        <w:rPr>
+          <w:b/>
+          <w:lang w:val="ru-RU"/>
+        </w:rPr>
+        <w:t>використання</w:t>
+      </w:r>
+      <w:proofErr w:type="spellEnd"/>
+      <w:r>
+        <w:rPr>
+          <w:b/>
+          <w:lang w:val="ru-RU"/>
+        </w:rPr>
+        <w:t xml:space="preserve"> </w:t>
+      </w:r>
+      <w:proofErr w:type="spellStart"/>
+      <w:r>
+        <w:rPr>
+          <w:b/>
+          <w:lang w:val="ru-RU"/>
+        </w:rPr>
+        <w:t>вбудованих</w:t>
+      </w:r>
+      <w:proofErr w:type="spellEnd"/>
+      <w:r>
+        <w:rPr>
+          <w:b/>
+          <w:lang w:val="ru-RU"/>
+        </w:rPr>
+        <w:t xml:space="preserve"> </w:t>
+      </w:r>
+      <w:proofErr w:type="spellStart"/>
+      <w:r>
+        <w:rPr>
+          <w:b/>
+          <w:lang w:val="ru-RU"/>
+        </w:rPr>
+        <w:t>функцій</w:t>
+      </w:r>
+      <w:proofErr w:type="spellEnd"/>
+      <w:r>
+        <w:rPr>
+          <w:b/>
+          <w:lang w:val="ru-RU"/>
+        </w:rPr>
+        <w:t xml:space="preserve"> для </w:t>
+      </w:r>
+      <w:proofErr w:type="spellStart"/>
+      <w:r>
+        <w:rPr>
+          <w:b/>
+          <w:lang w:val="ru-RU"/>
+        </w:rPr>
+        <w:t>обробки</w:t>
+      </w:r>
+      <w:proofErr w:type="spellEnd"/>
+      <w:r>
+        <w:rPr>
+          <w:b/>
+          <w:lang w:val="ru-RU"/>
+        </w:rPr>
+        <w:t xml:space="preserve"> </w:t>
+      </w:r>
+      <w:proofErr w:type="spellStart"/>
+      <w:r>
+        <w:rPr>
+          <w:b/>
+          <w:lang w:val="ru-RU"/>
+        </w:rPr>
+        <w:t>рядків</w:t>
+      </w:r>
+      <w:proofErr w:type="spellEnd"/>
+      <w:r>
+        <w:rPr>
+          <w:b/>
+          <w:lang w:val="ru-RU"/>
+        </w:rPr>
+        <w:t xml:space="preserve"> у </w:t>
+      </w:r>
+      <w:proofErr w:type="spellStart"/>
+      <w:r>
+        <w:rPr>
+          <w:b/>
+          <w:lang w:val="ru-RU"/>
+        </w:rPr>
+        <w:t>мові</w:t>
+      </w:r>
+      <w:proofErr w:type="spellEnd"/>
+      <w:r>
+        <w:rPr>
+          <w:b/>
+          <w:lang w:val="ru-RU"/>
+        </w:rPr>
+        <w:t xml:space="preserve"> </w:t>
+      </w:r>
+      <w:proofErr w:type="spellStart"/>
+      <w:r>
+        <w:rPr>
+          <w:b/>
+          <w:lang w:val="ru-RU"/>
+        </w:rPr>
+        <w:t>програмування</w:t>
+      </w:r>
+      <w:proofErr w:type="spellEnd"/>
+      <w:r>
+        <w:rPr>
+          <w:b/>
+          <w:lang w:val="ru-RU"/>
+        </w:rPr>
+        <w:t xml:space="preserve"> </w:t>
+      </w:r>
+      <w:r>
+        <w:rPr>
+          <w:b/>
+        </w:rPr>
+        <w:t>Python</w:t>
+      </w:r>
+      <w:r>
+        <w:rPr>
+          <w:b/>
+          <w:lang w:val="ru-RU"/>
+        </w:rPr>
+        <w:t>.</w:t>
+      </w:r>
+    </w:p>
+    <w:p>
+      <w:pPr>
+        <w:ind w:firstLine="0"/>
+        <w:jc w:val="center"/>
+        <w:rPr>
+          <w:b/>
+          <w:bCs/>
+          <w:lang w:val="ru-RU"/>
+        </w:rPr>
+      </w:pPr>
+    </w:p>
+    <w:p>
+      <w:pPr>
+        <w:ind w:firstLine="0"/>
+        <w:jc w:val="center"/>
+        <w:rPr>
+          <w:b/>
+          <w:bCs/>
+          <w:lang w:val="uk-UA"/>
+        </w:rPr>
+      </w:pPr>
+    </w:p>
+    <w:p>
+      <w:pPr>
+        <w:ind w:firstLine="0"/>
+        <w:jc w:val="right"/>
+        <w:rPr>
+          <w:sz w:val="32"/>
+          <w:szCs w:val="32"/>
+        </w:rPr>
+      </w:pPr>
+      <w:r>
+        <w:rPr>
+          <w:sz w:val="32"/>
+          <w:szCs w:val="32"/>
         </w:rPr>
         <w:lastRenderedPageBreak/>
+        <w:t>Topic_</w:t>
+      </w:r>
+      <w:r>
+        <w:rPr>
+          <w:sz w:val="32"/>
+          <w:szCs w:val="32"/>
+        </w:rPr>
+        <w:t>2</w:t>
+      </w:r>
+    </w:p>
+    <w:p>
+      <w:pPr>
+        <w:ind w:firstLine="0"/>
+        <w:jc w:val="center"/>
+        <w:rPr>
+          <w:b/>
+          <w:bCs/>
+          <w:lang w:val="ru-RU"/>
+        </w:rPr>
+      </w:pPr>
+      <w:r>
+        <w:rPr>
+          <w:b/>
+          <w:bCs/>
+          <w:lang w:val="uk-UA"/>
+        </w:rPr>
+        <w:t>Звіт про виконання практичних завдань</w:t>
+      </w:r>
+      <w:r>
+        <w:rPr>
+          <w:b/>
+          <w:bCs/>
+          <w:lang w:val="uk-UA"/>
+        </w:rPr>
+        <w:t xml:space="preserve"> по</w:t>
+      </w:r>
+      <w:r>
+        <w:rPr>
+          <w:b/>
+          <w:bCs/>
+          <w:lang w:val="uk-UA"/>
+        </w:rPr>
+        <w:t xml:space="preserve"> Технологі</w:t>
+      </w:r>
+      <w:r>
+        <w:rPr>
+          <w:b/>
+          <w:bCs/>
+          <w:lang w:val="uk-UA"/>
+        </w:rPr>
+        <w:t>ях</w:t>
+      </w:r>
+      <w:r>
+        <w:rPr>
+          <w:b/>
+          <w:bCs/>
+          <w:lang w:val="uk-UA"/>
+        </w:rPr>
+        <w:t xml:space="preserve"> програмування на мові </w:t>
+      </w:r>
+      <w:r>
+        <w:rPr>
+          <w:b/>
+          <w:bCs/>
+        </w:rPr>
+        <w:t>Python</w:t>
+      </w:r>
+    </w:p>
+    <w:p>
+      <w:pPr>
+        <w:pStyle w:val="a3"/>
+        <w:numPr>
+          <w:ilvl w:val="0"/>
+          <w:numId w:val="1"/>
+        </w:numPr>
+        <w:jc w:val="left"/>
+        <w:rPr>
+          <w:b/>
+          <w:bCs/>
+          <w:lang w:val="ru-RU"/>
+        </w:rPr>
+      </w:pPr>
+      <w:r>
+        <w:rPr>
+          <w:b/>
+          <w:bCs/>
+          <w:lang w:val="uk-UA"/>
+        </w:rPr>
+        <w:t xml:space="preserve">Знайти </w:t>
+      </w:r>
+      <w:proofErr w:type="spellStart"/>
+      <w:r>
+        <w:rPr>
+          <w:b/>
+          <w:bCs/>
+          <w:lang w:val="uk-UA"/>
+        </w:rPr>
+        <w:t>розв</w:t>
+      </w:r>
+      <w:proofErr w:type="spellEnd"/>
+      <w:r>
+        <w:rPr>
+          <w:b/>
+          <w:bCs/>
+          <w:lang w:val="ru-RU"/>
+        </w:rPr>
+        <w:t>’</w:t>
+      </w:r>
+      <w:proofErr w:type="spellStart"/>
+      <w:r>
+        <w:rPr>
+          <w:b/>
+          <w:bCs/>
+          <w:lang w:val="uk-UA"/>
+        </w:rPr>
+        <w:t>язки</w:t>
+      </w:r>
+      <w:proofErr w:type="spellEnd"/>
+      <w:r>
+        <w:rPr>
+          <w:b/>
+          <w:bCs/>
+          <w:lang w:val="uk-UA"/>
+        </w:rPr>
+        <w:t xml:space="preserve"> квадратного рівняння за введеними даними.</w:t>
+      </w:r>
+    </w:p>
+    <w:p>
+      <w:pPr>
+        <w:rPr>
+          <w:rFonts w:cs="Times New Roman"/>
+          <w:szCs w:val="28"/>
+          <w:lang w:val="ru-RU"/>
+        </w:rPr>
+      </w:pPr>
+      <w:proofErr w:type="spellStart"/>
+      <w:r>
+        <w:rPr>
+          <w:rFonts w:cs="Times New Roman"/>
+          <w:szCs w:val="28"/>
+          <w:lang w:val="ru-RU"/>
+        </w:rPr>
+        <w:t>Виконати</w:t>
+      </w:r>
+      <w:proofErr w:type="spellEnd"/>
+      <w:r>
+        <w:rPr>
+          <w:rFonts w:cs="Times New Roman"/>
+          <w:szCs w:val="28"/>
+          <w:lang w:val="ru-RU"/>
+        </w:rPr>
+        <w:t xml:space="preserve"> </w:t>
+      </w:r>
+      <w:proofErr w:type="spellStart"/>
+      <w:r>
+        <w:rPr>
+          <w:rFonts w:cs="Times New Roman"/>
+          <w:szCs w:val="28"/>
+          <w:lang w:val="ru-RU"/>
+        </w:rPr>
+        <w:t>пошук</w:t>
+      </w:r>
+      <w:proofErr w:type="spellEnd"/>
+      <w:r>
+        <w:rPr>
+          <w:rFonts w:cs="Times New Roman"/>
+          <w:szCs w:val="28"/>
+          <w:lang w:val="ru-RU"/>
+        </w:rPr>
+        <w:t xml:space="preserve"> </w:t>
+      </w:r>
+      <w:proofErr w:type="spellStart"/>
+      <w:r>
+        <w:rPr>
+          <w:rFonts w:cs="Times New Roman"/>
+          <w:szCs w:val="28"/>
+          <w:lang w:val="ru-RU"/>
+        </w:rPr>
+        <w:t>коренів</w:t>
+      </w:r>
+      <w:proofErr w:type="spellEnd"/>
+      <w:r>
+        <w:rPr>
+          <w:rFonts w:cs="Times New Roman"/>
+          <w:szCs w:val="28"/>
+          <w:lang w:val="ru-RU"/>
+        </w:rPr>
+        <w:t xml:space="preserve"> квадратного </w:t>
+      </w:r>
+      <w:proofErr w:type="spellStart"/>
+      <w:r>
+        <w:rPr>
+          <w:rFonts w:cs="Times New Roman"/>
+          <w:szCs w:val="28"/>
+          <w:lang w:val="ru-RU"/>
+        </w:rPr>
+        <w:t>рівняння</w:t>
+      </w:r>
+      <w:proofErr w:type="spellEnd"/>
+      <w:r>
+        <w:rPr>
+          <w:rFonts w:cs="Times New Roman"/>
+          <w:szCs w:val="28"/>
+          <w:lang w:val="ru-RU"/>
+        </w:rPr>
+        <w:t xml:space="preserve"> </w:t>
+      </w:r>
+      <w:proofErr w:type="spellStart"/>
+      <w:r>
+        <w:rPr>
+          <w:rFonts w:cs="Times New Roman"/>
+          <w:szCs w:val="28"/>
+          <w:lang w:val="ru-RU"/>
+        </w:rPr>
+        <w:t>враховуючи</w:t>
+      </w:r>
+      <w:proofErr w:type="spellEnd"/>
+      <w:r>
+        <w:rPr>
+          <w:rFonts w:cs="Times New Roman"/>
+          <w:szCs w:val="28"/>
+          <w:lang w:val="ru-RU"/>
+        </w:rPr>
+        <w:t xml:space="preserve"> </w:t>
+      </w:r>
+      <w:proofErr w:type="spellStart"/>
+      <w:r>
+        <w:rPr>
+          <w:rFonts w:cs="Times New Roman"/>
+          <w:szCs w:val="28"/>
+          <w:lang w:val="ru-RU"/>
+        </w:rPr>
+        <w:t>значення</w:t>
+      </w:r>
+      <w:proofErr w:type="spellEnd"/>
+      <w:r>
+        <w:rPr>
+          <w:rFonts w:cs="Times New Roman"/>
+          <w:szCs w:val="28"/>
+          <w:lang w:val="ru-RU"/>
+        </w:rPr>
+        <w:t xml:space="preserve"> </w:t>
+      </w:r>
+      <w:proofErr w:type="spellStart"/>
+      <w:r>
+        <w:rPr>
+          <w:rFonts w:cs="Times New Roman"/>
+          <w:szCs w:val="28"/>
+          <w:lang w:val="ru-RU"/>
+        </w:rPr>
+        <w:t>дискримінанту</w:t>
+      </w:r>
+      <w:proofErr w:type="spellEnd"/>
+      <w:r>
+        <w:rPr>
+          <w:rFonts w:cs="Times New Roman"/>
+          <w:szCs w:val="28"/>
+          <w:lang w:val="ru-RU"/>
+        </w:rPr>
+        <w:t>:</w:t>
+      </w:r>
+    </w:p>
+    <w:p>
+      <w:pPr>
+        <w:rPr>
+          <w:lang w:val="ru-RU"/>
+        </w:rPr>
+      </w:pPr>
+      <w:r>
+        <w:rPr>
+          <w:lang w:val="ru-RU"/>
+        </w:rPr>
         <w:drawing>
-          <wp:inline distT="0" distB="0" distL="0" distR="0" wp14:anchorId="7C197014" wp14:editId="5E648DCD">
-            <wp:extent cx="5151120" cy="2340800"/>
-            <wp:effectExtent l="0" t="0" r="0" b="2540"/>
-            <wp:docPr id="11" name="Рисунок 11"/>
+          <wp:inline distT="0" distB="0" distL="0" distR="0" wp14:anchorId="2FFDF461" wp14:editId="5CE26A3D">
+            <wp:extent cx="5485213" cy="5341620"/>
+            <wp:effectExtent l="0" t="0" r="1270" b="0"/>
+            <wp:docPr id="1" name="Рисунок 1"/>
             <wp:cNvGraphicFramePr>
               <a:graphicFrameLocks xmlns:a="http://schemas.openxmlformats.org/drawingml/2006/main" noChangeAspect="1"/>
             </wp:cNvGraphicFramePr>
@@ -786,6 +1211,508 @@
                   <pic:spPr>
                     <a:xfrm>
                       <a:off x="0" y="0"/>
+                      <a:ext cx="5489830" cy="5346116"/>
+                    </a:xfrm>
+                    <a:prstGeom prst="rect">
+                      <a:avLst/>
+                    </a:prstGeom>
+                  </pic:spPr>
+                </pic:pic>
+              </a:graphicData>
+            </a:graphic>
+          </wp:inline>
+        </w:drawing>
+      </w:r>
+    </w:p>
+    <w:p>
+      <w:pPr>
+        <w:rPr>
+          <w:lang w:val="ru-RU"/>
+        </w:rPr>
+      </w:pPr>
+      <w:r>
+        <w:rPr>
+          <w:lang w:val="ru-RU"/>
+        </w:rPr>
+        <w:drawing>
+          <wp:inline distT="0" distB="0" distL="0" distR="0" wp14:anchorId="33826CD9" wp14:editId="282F0DB6">
+            <wp:extent cx="4009917" cy="1287780"/>
+            <wp:effectExtent l="0" t="0" r="0" b="7620"/>
+            <wp:docPr id="15" name="Рисунок 15"/>
+            <wp:cNvGraphicFramePr>
+              <a:graphicFrameLocks xmlns:a="http://schemas.openxmlformats.org/drawingml/2006/main" noChangeAspect="1"/>
+            </wp:cNvGraphicFramePr>
+            <a:graphic xmlns:a="http://schemas.openxmlformats.org/drawingml/2006/main">
+              <a:graphicData uri="http://schemas.openxmlformats.org/drawingml/2006/picture">
+                <pic:pic xmlns:pic="http://schemas.openxmlformats.org/drawingml/2006/picture">
+                  <pic:nvPicPr>
+                    <pic:cNvPr id="1" name=""/>
+                    <pic:cNvPicPr/>
+                  </pic:nvPicPr>
+                  <pic:blipFill>
+                    <a:blip r:embed="rId12"/>
+                    <a:stretch>
+                      <a:fillRect/>
+                    </a:stretch>
+                  </pic:blipFill>
+                  <pic:spPr>
+                    <a:xfrm>
+                      <a:off x="0" y="0"/>
+                      <a:ext cx="4017184" cy="1290114"/>
+                    </a:xfrm>
+                    <a:prstGeom prst="rect">
+                      <a:avLst/>
+                    </a:prstGeom>
+                  </pic:spPr>
+                </pic:pic>
+              </a:graphicData>
+            </a:graphic>
+          </wp:inline>
+        </w:drawing>
+      </w:r>
+    </w:p>
+    <w:p>
+      <w:pPr>
+        <w:rPr>
+          <w:lang w:val="ru-RU"/>
+        </w:rPr>
+      </w:pPr>
+    </w:p>
+    <w:p>
+      <w:pPr>
+        <w:rPr>
+          <w:lang w:val="ru-RU"/>
+        </w:rPr>
+      </w:pPr>
+    </w:p>
+    <w:p>
+      <w:pPr>
+        <w:pStyle w:val="a3"/>
+        <w:ind w:left="360" w:firstLine="0"/>
+        <w:jc w:val="left"/>
+        <w:rPr>
+          <w:rFonts w:cs="Times New Roman"/>
+          <w:b/>
+          <w:szCs w:val="28"/>
+          <w:lang w:val="ru-RU"/>
+        </w:rPr>
+      </w:pPr>
+      <w:r>
+        <w:rPr>
+          <w:rFonts w:cs="Times New Roman"/>
+          <w:b/>
+          <w:szCs w:val="28"/>
+          <w:lang w:val="ru-RU"/>
+        </w:rPr>
+        <w:t xml:space="preserve">2. </w:t>
+      </w:r>
+      <w:proofErr w:type="spellStart"/>
+      <w:r>
+        <w:rPr>
+          <w:rFonts w:cs="Times New Roman"/>
+          <w:b/>
+          <w:szCs w:val="28"/>
+          <w:lang w:val="ru-RU"/>
+        </w:rPr>
+        <w:t>Пр</w:t>
+      </w:r>
+      <w:proofErr w:type="spellEnd"/>
+      <w:r>
+        <w:rPr>
+          <w:rFonts w:cs="Times New Roman"/>
+          <w:b/>
+          <w:szCs w:val="28"/>
+        </w:rPr>
+        <w:t>o</w:t>
+      </w:r>
+      <w:proofErr w:type="spellStart"/>
+      <w:r>
+        <w:rPr>
+          <w:rFonts w:cs="Times New Roman"/>
+          <w:b/>
+          <w:szCs w:val="28"/>
+          <w:lang w:val="ru-RU"/>
+        </w:rPr>
+        <w:t>грама</w:t>
+      </w:r>
+      <w:proofErr w:type="spellEnd"/>
+      <w:r>
+        <w:rPr>
+          <w:rFonts w:cs="Times New Roman"/>
+          <w:b/>
+          <w:szCs w:val="28"/>
+          <w:lang w:val="ru-RU"/>
+        </w:rPr>
+        <w:t xml:space="preserve"> калькулятор на </w:t>
+      </w:r>
+      <w:proofErr w:type="spellStart"/>
+      <w:r>
+        <w:rPr>
+          <w:rFonts w:cs="Times New Roman"/>
+          <w:b/>
+          <w:szCs w:val="28"/>
+          <w:lang w:val="ru-RU"/>
+        </w:rPr>
+        <w:t>основі</w:t>
+      </w:r>
+      <w:proofErr w:type="spellEnd"/>
+      <w:r>
+        <w:rPr>
+          <w:rFonts w:cs="Times New Roman"/>
+          <w:b/>
+          <w:szCs w:val="28"/>
+          <w:lang w:val="ru-RU"/>
+        </w:rPr>
+        <w:t xml:space="preserve"> </w:t>
+      </w:r>
+      <w:r>
+        <w:rPr>
+          <w:rFonts w:cs="Times New Roman"/>
+          <w:b/>
+          <w:szCs w:val="28"/>
+        </w:rPr>
+        <w:t>if</w:t>
+      </w:r>
+      <w:r>
+        <w:rPr>
+          <w:rFonts w:cs="Times New Roman"/>
+          <w:b/>
+          <w:szCs w:val="28"/>
+          <w:lang w:val="ru-RU"/>
+        </w:rPr>
+        <w:t xml:space="preserve"> </w:t>
+      </w:r>
+      <w:proofErr w:type="spellStart"/>
+      <w:r>
+        <w:rPr>
+          <w:rFonts w:cs="Times New Roman"/>
+          <w:b/>
+          <w:szCs w:val="28"/>
+        </w:rPr>
+        <w:t>elif</w:t>
+      </w:r>
+      <w:proofErr w:type="spellEnd"/>
+      <w:r>
+        <w:rPr>
+          <w:rFonts w:cs="Times New Roman"/>
+          <w:b/>
+          <w:szCs w:val="28"/>
+          <w:lang w:val="ru-RU"/>
+        </w:rPr>
+        <w:t xml:space="preserve"> </w:t>
+      </w:r>
+      <w:r>
+        <w:rPr>
+          <w:rFonts w:cs="Times New Roman"/>
+          <w:b/>
+          <w:szCs w:val="28"/>
+        </w:rPr>
+        <w:t>else</w:t>
+      </w:r>
+    </w:p>
+    <w:p>
+      <w:pPr>
+        <w:rPr>
+          <w:lang w:val="ru-RU"/>
+        </w:rPr>
+      </w:pPr>
+      <w:r>
+        <w:rPr>
+          <w:noProof/>
+          <w:lang w:val="ru-RU"/>
+        </w:rPr>
+        <w:drawing>
+          <wp:inline distT="0" distB="0" distL="0" distR="0" wp14:anchorId="71929598" wp14:editId="7F3026DD">
+            <wp:extent cx="4685344" cy="6263640"/>
+            <wp:effectExtent l="0" t="0" r="1270" b="3810"/>
+            <wp:docPr id="3" name="Рисунок 3"/>
+            <wp:cNvGraphicFramePr>
+              <a:graphicFrameLocks xmlns:a="http://schemas.openxmlformats.org/drawingml/2006/main" noChangeAspect="1"/>
+            </wp:cNvGraphicFramePr>
+            <a:graphic xmlns:a="http://schemas.openxmlformats.org/drawingml/2006/main">
+              <a:graphicData uri="http://schemas.openxmlformats.org/drawingml/2006/picture">
+                <pic:pic xmlns:pic="http://schemas.openxmlformats.org/drawingml/2006/picture">
+                  <pic:nvPicPr>
+                    <pic:cNvPr id="1" name=""/>
+                    <pic:cNvPicPr/>
+                  </pic:nvPicPr>
+                  <pic:blipFill>
+                    <a:blip r:embed="rId13"/>
+                    <a:stretch>
+                      <a:fillRect/>
+                    </a:stretch>
+                  </pic:blipFill>
+                  <pic:spPr>
+                    <a:xfrm>
+                      <a:off x="0" y="0"/>
+                      <a:ext cx="4687706" cy="6266798"/>
+                    </a:xfrm>
+                    <a:prstGeom prst="rect">
+                      <a:avLst/>
+                    </a:prstGeom>
+                  </pic:spPr>
+                </pic:pic>
+              </a:graphicData>
+            </a:graphic>
+          </wp:inline>
+        </w:drawing>
+      </w:r>
+    </w:p>
+    <w:p>
+      <w:pPr>
+        <w:rPr>
+          <w:lang w:val="ru-RU"/>
+        </w:rPr>
+      </w:pPr>
+      <w:r>
+        <w:rPr>
+          <w:noProof/>
+          <w:lang w:val="ru-RU"/>
+        </w:rPr>
+        <w:drawing>
+          <wp:inline distT="0" distB="0" distL="0" distR="0" wp14:anchorId="794F0DDA" wp14:editId="45F19688">
+            <wp:extent cx="4709160" cy="1219200"/>
+            <wp:effectExtent l="0" t="0" r="0" b="0"/>
+            <wp:docPr id="4" name="Рисунок 4"/>
+            <wp:cNvGraphicFramePr>
+              <a:graphicFrameLocks xmlns:a="http://schemas.openxmlformats.org/drawingml/2006/main" noChangeAspect="1"/>
+            </wp:cNvGraphicFramePr>
+            <a:graphic xmlns:a="http://schemas.openxmlformats.org/drawingml/2006/main">
+              <a:graphicData uri="http://schemas.openxmlformats.org/drawingml/2006/picture">
+                <pic:pic xmlns:pic="http://schemas.openxmlformats.org/drawingml/2006/picture">
+                  <pic:nvPicPr>
+                    <pic:cNvPr id="1" name=""/>
+                    <pic:cNvPicPr/>
+                  </pic:nvPicPr>
+                  <pic:blipFill>
+                    <a:blip r:embed="rId14"/>
+                    <a:stretch>
+                      <a:fillRect/>
+                    </a:stretch>
+                  </pic:blipFill>
+                  <pic:spPr>
+                    <a:xfrm>
+                      <a:off x="0" y="0"/>
+                      <a:ext cx="4709570" cy="1219306"/>
+                    </a:xfrm>
+                    <a:prstGeom prst="rect">
+                      <a:avLst/>
+                    </a:prstGeom>
+                  </pic:spPr>
+                </pic:pic>
+              </a:graphicData>
+            </a:graphic>
+          </wp:inline>
+        </w:drawing>
+      </w:r>
+    </w:p>
+    <w:p>
+      <w:pPr>
+        <w:rPr>
+          <w:lang w:val="ru-RU"/>
+        </w:rPr>
+      </w:pPr>
+      <w:r>
+        <w:rPr>
+          <w:noProof/>
+          <w:lang w:val="ru-RU"/>
+        </w:rPr>
+        <w:lastRenderedPageBreak/>
+        <w:drawing>
+          <wp:inline distT="0" distB="0" distL="0" distR="0" wp14:anchorId="3FB4F449" wp14:editId="14E02701">
+            <wp:extent cx="4476832" cy="1615440"/>
+            <wp:effectExtent l="0" t="0" r="0" b="3810"/>
+            <wp:docPr id="5" name="Рисунок 5"/>
+            <wp:cNvGraphicFramePr>
+              <a:graphicFrameLocks xmlns:a="http://schemas.openxmlformats.org/drawingml/2006/main" noChangeAspect="1"/>
+            </wp:cNvGraphicFramePr>
+            <a:graphic xmlns:a="http://schemas.openxmlformats.org/drawingml/2006/main">
+              <a:graphicData uri="http://schemas.openxmlformats.org/drawingml/2006/picture">
+                <pic:pic xmlns:pic="http://schemas.openxmlformats.org/drawingml/2006/picture">
+                  <pic:nvPicPr>
+                    <pic:cNvPr id="1" name=""/>
+                    <pic:cNvPicPr/>
+                  </pic:nvPicPr>
+                  <pic:blipFill>
+                    <a:blip r:embed="rId15"/>
+                    <a:stretch>
+                      <a:fillRect/>
+                    </a:stretch>
+                  </pic:blipFill>
+                  <pic:spPr>
+                    <a:xfrm>
+                      <a:off x="0" y="0"/>
+                      <a:ext cx="4498525" cy="1623268"/>
+                    </a:xfrm>
+                    <a:prstGeom prst="rect">
+                      <a:avLst/>
+                    </a:prstGeom>
+                  </pic:spPr>
+                </pic:pic>
+              </a:graphicData>
+            </a:graphic>
+          </wp:inline>
+        </w:drawing>
+      </w:r>
+    </w:p>
+    <w:p>
+      <w:pPr>
+        <w:rPr>
+          <w:lang w:val="ru-RU"/>
+        </w:rPr>
+      </w:pPr>
+    </w:p>
+    <w:p>
+      <w:pPr>
+        <w:rPr>
+          <w:rFonts w:cs="Times New Roman"/>
+          <w:b/>
+          <w:szCs w:val="28"/>
+          <w:lang w:val="ru-RU"/>
+        </w:rPr>
+      </w:pPr>
+      <w:r>
+        <w:rPr>
+          <w:rFonts w:cs="Times New Roman"/>
+          <w:b/>
+          <w:szCs w:val="28"/>
+          <w:lang w:val="ru-RU"/>
+        </w:rPr>
+        <w:t xml:space="preserve">3. Та сама </w:t>
+      </w:r>
+      <w:proofErr w:type="spellStart"/>
+      <w:r>
+        <w:rPr>
+          <w:rFonts w:cs="Times New Roman"/>
+          <w:b/>
+          <w:szCs w:val="28"/>
+          <w:lang w:val="ru-RU"/>
+        </w:rPr>
+        <w:t>програма</w:t>
+      </w:r>
+      <w:proofErr w:type="spellEnd"/>
+      <w:r>
+        <w:rPr>
+          <w:rFonts w:cs="Times New Roman"/>
+          <w:b/>
+          <w:szCs w:val="28"/>
+          <w:lang w:val="ru-RU"/>
+        </w:rPr>
+        <w:t xml:space="preserve"> калькулятор на </w:t>
+      </w:r>
+      <w:proofErr w:type="spellStart"/>
+      <w:r>
+        <w:rPr>
+          <w:rFonts w:cs="Times New Roman"/>
+          <w:b/>
+          <w:szCs w:val="28"/>
+          <w:lang w:val="ru-RU"/>
+        </w:rPr>
+        <w:t>основі</w:t>
+      </w:r>
+      <w:proofErr w:type="spellEnd"/>
+      <w:r>
+        <w:rPr>
+          <w:rFonts w:cs="Times New Roman"/>
+          <w:b/>
+          <w:szCs w:val="28"/>
+          <w:lang w:val="ru-RU"/>
+        </w:rPr>
+        <w:t xml:space="preserve"> оператора </w:t>
+      </w:r>
+      <w:r>
+        <w:rPr>
+          <w:rFonts w:cs="Times New Roman"/>
+          <w:b/>
+          <w:szCs w:val="28"/>
+        </w:rPr>
+        <w:t>match</w:t>
+      </w:r>
+    </w:p>
+    <w:p>
+      <w:pPr>
+        <w:rPr>
+          <w:lang w:val="ru-RU"/>
+        </w:rPr>
+      </w:pPr>
+      <w:r>
+        <w:rPr>
+          <w:noProof/>
+          <w:lang w:val="ru-RU"/>
+        </w:rPr>
+        <w:drawing>
+          <wp:inline distT="0" distB="0" distL="0" distR="0" wp14:anchorId="79EBADB4" wp14:editId="6173DE35">
+            <wp:extent cx="4945809" cy="6408975"/>
+            <wp:effectExtent l="0" t="0" r="7620" b="0"/>
+            <wp:docPr id="10" name="Рисунок 10"/>
+            <wp:cNvGraphicFramePr>
+              <a:graphicFrameLocks xmlns:a="http://schemas.openxmlformats.org/drawingml/2006/main" noChangeAspect="1"/>
+            </wp:cNvGraphicFramePr>
+            <a:graphic xmlns:a="http://schemas.openxmlformats.org/drawingml/2006/main">
+              <a:graphicData uri="http://schemas.openxmlformats.org/drawingml/2006/picture">
+                <pic:pic xmlns:pic="http://schemas.openxmlformats.org/drawingml/2006/picture">
+                  <pic:nvPicPr>
+                    <pic:cNvPr id="1" name=""/>
+                    <pic:cNvPicPr/>
+                  </pic:nvPicPr>
+                  <pic:blipFill>
+                    <a:blip r:embed="rId16"/>
+                    <a:stretch>
+                      <a:fillRect/>
+                    </a:stretch>
+                  </pic:blipFill>
+                  <pic:spPr>
+                    <a:xfrm>
+                      <a:off x="0" y="0"/>
+                      <a:ext cx="4945809" cy="6408975"/>
+                    </a:xfrm>
+                    <a:prstGeom prst="rect">
+                      <a:avLst/>
+                    </a:prstGeom>
+                  </pic:spPr>
+                </pic:pic>
+              </a:graphicData>
+            </a:graphic>
+          </wp:inline>
+        </w:drawing>
+      </w:r>
+    </w:p>
+    <w:p>
+      <w:pPr>
+        <w:rPr>
+          <w:lang w:val="ru-RU"/>
+        </w:rPr>
+      </w:pPr>
+      <w:r>
+        <w:rPr>
+          <w:noProof/>
+          <w:lang w:val="ru-RU"/>
+        </w:rPr>
+        <w:lastRenderedPageBreak/>
+        <w:drawing>
+          <wp:inline distT="0" distB="0" distL="0" distR="0" wp14:anchorId="7C197014" wp14:editId="5E648DCD">
+            <wp:extent cx="5151120" cy="2340800"/>
+            <wp:effectExtent l="0" t="0" r="0" b="2540"/>
+            <wp:docPr id="11" name="Рисунок 11"/>
+            <wp:cNvGraphicFramePr>
+              <a:graphicFrameLocks xmlns:a="http://schemas.openxmlformats.org/drawingml/2006/main" noChangeAspect="1"/>
+            </wp:cNvGraphicFramePr>
+            <a:graphic xmlns:a="http://schemas.openxmlformats.org/drawingml/2006/main">
+              <a:graphicData uri="http://schemas.openxmlformats.org/drawingml/2006/picture">
+                <pic:pic xmlns:pic="http://schemas.openxmlformats.org/drawingml/2006/picture">
+                  <pic:nvPicPr>
+                    <pic:cNvPr id="1" name=""/>
+                    <pic:cNvPicPr/>
+                  </pic:nvPicPr>
+                  <pic:blipFill>
+                    <a:blip r:embed="rId17"/>
+                    <a:stretch>
+                      <a:fillRect/>
+                    </a:stretch>
+                  </pic:blipFill>
+                  <pic:spPr>
+                    <a:xfrm>
+                      <a:off x="0" y="0"/>
                       <a:ext cx="5164261" cy="2346771"/>
                     </a:xfrm>
                     <a:prstGeom prst="rect">
@@ -807,6 +1734,7 @@
       </w:pPr>
       <w:r>
         <w:rPr>
+          <w:noProof/>
           <w:lang w:val="ru-RU"/>
         </w:rPr>
         <w:drawing>
@@ -825,7 +1753,7 @@
                     <pic:cNvPicPr/>
                   </pic:nvPicPr>
                   <pic:blipFill>
-                    <a:blip r:embed="rId12"/>
+                    <a:blip r:embed="rId18"/>
                     <a:stretch>
                       <a:fillRect/>
                     </a:stretch>
@@ -1179,8 +2107,124 @@
       </w:pPr>
     </w:lvl>
   </w:abstractNum>
+  <w:abstractNum w:abstractNumId="1" w15:restartNumberingAfterBreak="0">
+    <w:nsid w:val="3E5C092C"/>
+    <w:multiLevelType w:val="hybridMultilevel"/>
+    <w:tmpl w:val="BDAAAF90"/>
+    <w:lvl w:ilvl="0" w:tplc="0419000F">
+      <w:start w:val="1"/>
+      <w:numFmt w:val="decimal"/>
+      <w:lvlText w:val="%1."/>
+      <w:lvlJc w:val="left"/>
+      <w:pPr>
+        <w:ind w:left="720" w:hanging="360"/>
+      </w:pPr>
+    </w:lvl>
+    <w:lvl w:ilvl="1" w:tplc="04190019">
+      <w:start w:val="1"/>
+      <w:numFmt w:val="lowerLetter"/>
+      <w:lvlText w:val="%2."/>
+      <w:lvlJc w:val="left"/>
+      <w:pPr>
+        <w:ind w:left="1440" w:hanging="360"/>
+      </w:pPr>
+    </w:lvl>
+    <w:lvl w:ilvl="2" w:tplc="0419001B">
+      <w:start w:val="1"/>
+      <w:numFmt w:val="lowerRoman"/>
+      <w:lvlText w:val="%3."/>
+      <w:lvlJc w:val="right"/>
+      <w:pPr>
+        <w:ind w:left="2160" w:hanging="180"/>
+      </w:pPr>
+    </w:lvl>
+    <w:lvl w:ilvl="3" w:tplc="0419000F">
+      <w:start w:val="1"/>
+      <w:numFmt w:val="decimal"/>
+      <w:lvlText w:val="%4."/>
+      <w:lvlJc w:val="left"/>
+      <w:pPr>
+        <w:ind w:left="2880" w:hanging="360"/>
+      </w:pPr>
+    </w:lvl>
+    <w:lvl w:ilvl="4" w:tplc="04190019">
+      <w:start w:val="1"/>
+      <w:numFmt w:val="lowerLetter"/>
+      <w:lvlText w:val="%5."/>
+      <w:lvlJc w:val="left"/>
+      <w:pPr>
+        <w:ind w:left="3600" w:hanging="360"/>
+      </w:pPr>
+    </w:lvl>
+    <w:lvl w:ilvl="5" w:tplc="0419001B">
+      <w:start w:val="1"/>
+      <w:numFmt w:val="lowerRoman"/>
+      <w:lvlText w:val="%6."/>
+      <w:lvlJc w:val="right"/>
+      <w:pPr>
+        <w:ind w:left="4320" w:hanging="180"/>
+      </w:pPr>
+    </w:lvl>
+    <w:lvl w:ilvl="6" w:tplc="0419000F">
+      <w:start w:val="1"/>
+      <w:numFmt w:val="decimal"/>
+      <w:lvlText w:val="%7."/>
+      <w:lvlJc w:val="left"/>
+      <w:pPr>
+        <w:ind w:left="5040" w:hanging="360"/>
+      </w:pPr>
+    </w:lvl>
+    <w:lvl w:ilvl="7" w:tplc="04190019">
+      <w:start w:val="1"/>
+      <w:numFmt w:val="lowerLetter"/>
+      <w:lvlText w:val="%8."/>
+      <w:lvlJc w:val="left"/>
+      <w:pPr>
+        <w:ind w:left="5760" w:hanging="360"/>
+      </w:pPr>
+    </w:lvl>
+    <w:lvl w:ilvl="8" w:tplc="0419001B">
+      <w:start w:val="1"/>
+      <w:numFmt w:val="lowerRoman"/>
+      <w:lvlText w:val="%9."/>
+      <w:lvlJc w:val="right"/>
+      <w:pPr>
+        <w:ind w:left="6480" w:hanging="180"/>
+      </w:pPr>
+    </w:lvl>
+  </w:abstractNum>
   <w:num w:numId="1">
     <w:abstractNumId w:val="0"/>
+  </w:num>
+  <w:num w:numId="2">
+    <w:abstractNumId w:val="1"/>
+    <w:lvlOverride w:ilvl="0">
+      <w:startOverride w:val="1"/>
+    </w:lvlOverride>
+    <w:lvlOverride w:ilvl="1">
+      <w:startOverride w:val="1"/>
+    </w:lvlOverride>
+    <w:lvlOverride w:ilvl="2">
+      <w:startOverride w:val="1"/>
+    </w:lvlOverride>
+    <w:lvlOverride w:ilvl="3">
+      <w:startOverride w:val="1"/>
+    </w:lvlOverride>
+    <w:lvlOverride w:ilvl="4">
+      <w:startOverride w:val="1"/>
+    </w:lvlOverride>
+    <w:lvlOverride w:ilvl="5">
+      <w:startOverride w:val="1"/>
+    </w:lvlOverride>
+    <w:lvlOverride w:ilvl="6">
+      <w:startOverride w:val="1"/>
+    </w:lvlOverride>
+    <w:lvlOverride w:ilvl="7">
+      <w:startOverride w:val="1"/>
+    </w:lvlOverride>
+    <w:lvlOverride w:ilvl="8">
+      <w:startOverride w:val="1"/>
+    </w:lvlOverride>
   </w:num>
 </w:numbering>
 </file>
@@ -1634,6 +2678,24 @@
       <w:contextualSpacing/>
     </w:pPr>
   </w:style>
+  <w:style w:type="paragraph" w:customStyle="1" w:styleId="Default">
+    <w:name w:val="Default"/>
+    <w:rsid w:val="002D2569"/>
+    <w:pPr>
+      <w:autoSpaceDE w:val="0"/>
+      <w:autoSpaceDN w:val="0"/>
+      <w:adjustRightInd w:val="0"/>
+      <w:spacing w:after="0" w:line="240" w:lineRule="auto"/>
+    </w:pPr>
+    <w:rPr>
+      <w:rFonts w:ascii="Verdana" w:hAnsi="Verdana" w:cs="Verdana"/>
+      <w:color w:val="000000"/>
+      <w:sz w:val="24"/>
+      <w:szCs w:val="24"/>
+      <w:lang w:val="en-US"/>
+      <w14:ligatures w14:val="standardContextual"/>
+    </w:rPr>
+  </w:style>
 </w:styles>
 </file>
 

</xml_diff>

<commit_message>
Dev test file for topic_2
</commit_message>
<xml_diff>
--- a/TP-KB-221-Nikita-Presniakov.docx
+++ b/TP-KB-221-Nikita-Presniakov.docx
@@ -9,6 +9,7 @@
         <w:rPr>
           <w:sz w:val="32"/>
           <w:szCs w:val="32"/>
+          <w:lang w:val="ru-RU"/>
         </w:rPr>
       </w:pPr>
       <w:r>
@@ -16,7 +17,15 @@
           <w:sz w:val="32"/>
           <w:szCs w:val="32"/>
         </w:rPr>
-        <w:t>Topic_1</w:t>
+        <w:t>Topic</w:t>
+      </w:r>
+      <w:r>
+        <w:rPr>
+          <w:sz w:val="32"/>
+          <w:szCs w:val="32"/>
+          <w:lang w:val="ru-RU"/>
+        </w:rPr>
+        <w:t>_1</w:t>
       </w:r>
     </w:p>
     <w:p>
@@ -907,6 +916,7 @@
         <w:rPr>
           <w:sz w:val="32"/>
           <w:szCs w:val="32"/>
+          <w:lang w:val="ru-RU"/>
         </w:rPr>
       </w:pPr>
       <w:r>
@@ -915,14 +925,15 @@
           <w:szCs w:val="32"/>
         </w:rPr>
         <w:lastRenderedPageBreak/>
-        <w:t>Topic_</w:t>
+        <w:t>Topic</w:t>
       </w:r>
       <w:r>
         <w:rPr>
           <w:sz w:val="32"/>
           <w:szCs w:val="32"/>
-        </w:rPr>
-        <w:t>2</w:t>
+          <w:lang w:val="ru-RU"/>
+        </w:rPr>
+        <w:t>_2</w:t>
       </w:r>
     </w:p>
     <w:p>
@@ -1188,9 +1199,9 @@
           <w:lang w:val="ru-RU"/>
         </w:rPr>
         <w:drawing>
-          <wp:inline distT="0" distB="0" distL="0" distR="0" wp14:anchorId="2FFDF461" wp14:editId="5CE26A3D">
-            <wp:extent cx="5485213" cy="5341620"/>
-            <wp:effectExtent l="0" t="0" r="1270" b="0"/>
+          <wp:inline distT="0" distB="0" distL="0" distR="0" wp14:anchorId="160871FF" wp14:editId="7AF75C5B">
+            <wp:extent cx="5286972" cy="5204460"/>
+            <wp:effectExtent l="0" t="0" r="9525" b="0"/>
             <wp:docPr id="1" name="Рисунок 1"/>
             <wp:cNvGraphicFramePr>
               <a:graphicFrameLocks xmlns:a="http://schemas.openxmlformats.org/drawingml/2006/main" noChangeAspect="1"/>
@@ -1211,7 +1222,7 @@
                   <pic:spPr>
                     <a:xfrm>
                       <a:off x="0" y="0"/>
-                      <a:ext cx="5489830" cy="5346116"/>
+                      <a:ext cx="5291077" cy="5208501"/>
                     </a:xfrm>
                     <a:prstGeom prst="rect">
                       <a:avLst/>
@@ -1235,10 +1246,10 @@
           <w:lang w:val="ru-RU"/>
         </w:rPr>
         <w:drawing>
-          <wp:inline distT="0" distB="0" distL="0" distR="0" wp14:anchorId="33826CD9" wp14:editId="282F0DB6">
-            <wp:extent cx="4009917" cy="1287780"/>
-            <wp:effectExtent l="0" t="0" r="0" b="7620"/>
-            <wp:docPr id="15" name="Рисунок 15"/>
+          <wp:inline distT="0" distB="0" distL="0" distR="0" wp14:anchorId="1DD40CD4" wp14:editId="6A388681">
+            <wp:extent cx="5318760" cy="596431"/>
+            <wp:effectExtent l="0" t="0" r="0" b="0"/>
+            <wp:docPr id="2" name="Рисунок 2"/>
             <wp:cNvGraphicFramePr>
               <a:graphicFrameLocks xmlns:a="http://schemas.openxmlformats.org/drawingml/2006/main" noChangeAspect="1"/>
             </wp:cNvGraphicFramePr>
@@ -1258,7 +1269,7 @@
                   <pic:spPr>
                     <a:xfrm>
                       <a:off x="0" y="0"/>
-                      <a:ext cx="4017184" cy="1290114"/>
+                      <a:ext cx="5354601" cy="600450"/>
                     </a:xfrm>
                     <a:prstGeom prst="rect">
                       <a:avLst/>
@@ -1304,6 +1315,7 @@
           <w:szCs w:val="28"/>
           <w:lang w:val="ru-RU"/>
         </w:rPr>
+        <w:lastRenderedPageBreak/>
         <w:t xml:space="preserve">2. </w:t>
       </w:r>
       <w:proofErr w:type="spellStart"/>

</xml_diff>

<commit_message>
Dev test file for topic_3
</commit_message>
<xml_diff>
--- a/TP-KB-221-Nikita-Presniakov.docx
+++ b/TP-KB-221-Nikita-Presniakov.docx
@@ -1196,6 +1196,7 @@
       </w:pPr>
       <w:r>
         <w:rPr>
+          <w:noProof/>
           <w:lang w:val="ru-RU"/>
         </w:rPr>
         <w:drawing>
@@ -1243,6 +1244,7 @@
       </w:pPr>
       <w:r>
         <w:rPr>
+          <w:noProof/>
           <w:lang w:val="ru-RU"/>
         </w:rPr>
         <w:drawing>
@@ -2018,6 +2020,2446 @@
         </w:rPr>
       </w:pPr>
     </w:p>
+    <w:p>
+      <w:pPr>
+        <w:rPr>
+          <w:lang w:val="ru-RU"/>
+        </w:rPr>
+      </w:pPr>
+    </w:p>
+    <w:p>
+      <w:pPr>
+        <w:rPr>
+          <w:lang w:val="ru-RU"/>
+        </w:rPr>
+      </w:pPr>
+    </w:p>
+    <w:p>
+      <w:pPr>
+        <w:rPr>
+          <w:lang w:val="ru-RU"/>
+        </w:rPr>
+      </w:pPr>
+    </w:p>
+    <w:p>
+      <w:pPr>
+        <w:rPr>
+          <w:lang w:val="ru-RU"/>
+        </w:rPr>
+      </w:pPr>
+    </w:p>
+    <w:p>
+      <w:pPr>
+        <w:rPr>
+          <w:lang w:val="ru-RU"/>
+        </w:rPr>
+      </w:pPr>
+    </w:p>
+    <w:p>
+      <w:pPr>
+        <w:rPr>
+          <w:lang w:val="ru-RU"/>
+        </w:rPr>
+      </w:pPr>
+    </w:p>
+    <w:p>
+      <w:pPr>
+        <w:rPr>
+          <w:lang w:val="ru-RU"/>
+        </w:rPr>
+      </w:pPr>
+    </w:p>
+    <w:p>
+      <w:pPr>
+        <w:rPr>
+          <w:lang w:val="ru-RU"/>
+        </w:rPr>
+      </w:pPr>
+    </w:p>
+    <w:p>
+      <w:pPr>
+        <w:jc w:val="right"/>
+      </w:pPr>
+      <w:r>
+        <w:lastRenderedPageBreak/>
+        <w:t>Topic_3</w:t>
+      </w:r>
+    </w:p>
+    <w:p>
+      <w:pPr>
+        <w:ind w:firstLine="0"/>
+        <w:jc w:val="center"/>
+        <w:rPr>
+          <w:b/>
+          <w:bCs/>
+          <w:lang w:val="ru-RU"/>
+        </w:rPr>
+      </w:pPr>
+      <w:r>
+        <w:rPr>
+          <w:b/>
+          <w:bCs/>
+          <w:lang w:val="uk-UA"/>
+        </w:rPr>
+        <w:t>Звіт про виконання практичних завдань</w:t>
+      </w:r>
+      <w:r>
+        <w:rPr>
+          <w:b/>
+          <w:bCs/>
+          <w:lang w:val="uk-UA"/>
+        </w:rPr>
+        <w:t xml:space="preserve"> по</w:t>
+      </w:r>
+      <w:r>
+        <w:rPr>
+          <w:b/>
+          <w:bCs/>
+          <w:lang w:val="uk-UA"/>
+        </w:rPr>
+        <w:t xml:space="preserve"> Технологі</w:t>
+      </w:r>
+      <w:r>
+        <w:rPr>
+          <w:b/>
+          <w:bCs/>
+          <w:lang w:val="uk-UA"/>
+        </w:rPr>
+        <w:t>ях</w:t>
+      </w:r>
+      <w:r>
+        <w:rPr>
+          <w:b/>
+          <w:bCs/>
+          <w:lang w:val="uk-UA"/>
+        </w:rPr>
+        <w:t xml:space="preserve"> програмування на мові </w:t>
+      </w:r>
+      <w:r>
+        <w:rPr>
+          <w:b/>
+          <w:bCs/>
+        </w:rPr>
+        <w:t>Python</w:t>
+      </w:r>
+    </w:p>
+    <w:p>
+      <w:pPr>
+        <w:pStyle w:val="a3"/>
+        <w:numPr>
+          <w:ilvl w:val="0"/>
+          <w:numId w:val="6"/>
+        </w:numPr>
+        <w:jc w:val="left"/>
+        <w:rPr>
+          <w:b/>
+          <w:bCs/>
+          <w:lang w:val="ru-RU"/>
+        </w:rPr>
+      </w:pPr>
+      <w:proofErr w:type="spellStart"/>
+      <w:r>
+        <w:rPr>
+          <w:rFonts w:cs="Times New Roman"/>
+          <w:b/>
+          <w:bCs/>
+          <w:szCs w:val="28"/>
+          <w:lang w:val="ru-RU"/>
+        </w:rPr>
+        <w:t>Написати</w:t>
+      </w:r>
+      <w:proofErr w:type="spellEnd"/>
+      <w:r>
+        <w:rPr>
+          <w:rFonts w:cs="Times New Roman"/>
+          <w:b/>
+          <w:bCs/>
+          <w:szCs w:val="28"/>
+          <w:lang w:val="ru-RU"/>
+        </w:rPr>
+        <w:t xml:space="preserve"> </w:t>
+      </w:r>
+      <w:proofErr w:type="spellStart"/>
+      <w:r>
+        <w:rPr>
+          <w:rFonts w:cs="Times New Roman"/>
+          <w:b/>
+          <w:bCs/>
+          <w:szCs w:val="28"/>
+          <w:lang w:val="ru-RU"/>
+        </w:rPr>
+        <w:t>програму</w:t>
+      </w:r>
+      <w:proofErr w:type="spellEnd"/>
+      <w:r>
+        <w:rPr>
+          <w:rFonts w:cs="Times New Roman"/>
+          <w:b/>
+          <w:bCs/>
+          <w:szCs w:val="28"/>
+          <w:lang w:val="ru-RU"/>
+        </w:rPr>
+        <w:t xml:space="preserve"> калькулятор з </w:t>
+      </w:r>
+      <w:proofErr w:type="spellStart"/>
+      <w:r>
+        <w:rPr>
+          <w:rFonts w:cs="Times New Roman"/>
+          <w:b/>
+          <w:bCs/>
+          <w:szCs w:val="28"/>
+          <w:lang w:val="ru-RU"/>
+        </w:rPr>
+        <w:t>постійними</w:t>
+      </w:r>
+      <w:proofErr w:type="spellEnd"/>
+      <w:r>
+        <w:rPr>
+          <w:rFonts w:cs="Times New Roman"/>
+          <w:b/>
+          <w:bCs/>
+          <w:szCs w:val="28"/>
+          <w:lang w:val="ru-RU"/>
+        </w:rPr>
+        <w:t xml:space="preserve"> </w:t>
+      </w:r>
+      <w:proofErr w:type="spellStart"/>
+      <w:r>
+        <w:rPr>
+          <w:rFonts w:cs="Times New Roman"/>
+          <w:b/>
+          <w:bCs/>
+          <w:szCs w:val="28"/>
+          <w:lang w:val="ru-RU"/>
+        </w:rPr>
+        <w:t>запитами</w:t>
+      </w:r>
+      <w:proofErr w:type="spellEnd"/>
+      <w:r>
+        <w:rPr>
+          <w:rFonts w:cs="Times New Roman"/>
+          <w:b/>
+          <w:bCs/>
+          <w:szCs w:val="28"/>
+          <w:lang w:val="ru-RU"/>
+        </w:rPr>
+        <w:t xml:space="preserve"> на </w:t>
+      </w:r>
+      <w:proofErr w:type="spellStart"/>
+      <w:r>
+        <w:rPr>
+          <w:rFonts w:cs="Times New Roman"/>
+          <w:b/>
+          <w:bCs/>
+          <w:szCs w:val="28"/>
+          <w:lang w:val="ru-RU"/>
+        </w:rPr>
+        <w:t>введення</w:t>
+      </w:r>
+      <w:proofErr w:type="spellEnd"/>
+      <w:r>
+        <w:rPr>
+          <w:rFonts w:cs="Times New Roman"/>
+          <w:b/>
+          <w:bCs/>
+          <w:szCs w:val="28"/>
+          <w:lang w:val="ru-RU"/>
+        </w:rPr>
+        <w:t xml:space="preserve"> </w:t>
+      </w:r>
+      <w:proofErr w:type="spellStart"/>
+      <w:r>
+        <w:rPr>
+          <w:rFonts w:cs="Times New Roman"/>
+          <w:b/>
+          <w:bCs/>
+          <w:szCs w:val="28"/>
+          <w:lang w:val="ru-RU"/>
+        </w:rPr>
+        <w:t>нових</w:t>
+      </w:r>
+      <w:proofErr w:type="spellEnd"/>
+      <w:r>
+        <w:rPr>
+          <w:rFonts w:cs="Times New Roman"/>
+          <w:b/>
+          <w:bCs/>
+          <w:szCs w:val="28"/>
+          <w:lang w:val="ru-RU"/>
+        </w:rPr>
+        <w:t xml:space="preserve"> </w:t>
+      </w:r>
+      <w:proofErr w:type="spellStart"/>
+      <w:r>
+        <w:rPr>
+          <w:rFonts w:cs="Times New Roman"/>
+          <w:b/>
+          <w:bCs/>
+          <w:szCs w:val="28"/>
+          <w:lang w:val="ru-RU"/>
+        </w:rPr>
+        <w:t>даних</w:t>
+      </w:r>
+      <w:proofErr w:type="spellEnd"/>
+      <w:r>
+        <w:rPr>
+          <w:rFonts w:cs="Times New Roman"/>
+          <w:b/>
+          <w:bCs/>
+          <w:szCs w:val="28"/>
+          <w:lang w:val="ru-RU"/>
+        </w:rPr>
+        <w:t xml:space="preserve"> та </w:t>
+      </w:r>
+      <w:proofErr w:type="spellStart"/>
+      <w:r>
+        <w:rPr>
+          <w:rFonts w:cs="Times New Roman"/>
+          <w:b/>
+          <w:bCs/>
+          <w:szCs w:val="28"/>
+          <w:lang w:val="ru-RU"/>
+        </w:rPr>
+        <w:t>операцій</w:t>
+      </w:r>
+      <w:proofErr w:type="spellEnd"/>
+      <w:r>
+        <w:rPr>
+          <w:rFonts w:ascii="Arial" w:hAnsi="Arial" w:cs="Arial"/>
+          <w:sz w:val="20"/>
+          <w:szCs w:val="20"/>
+          <w:lang w:val="ru-RU"/>
+        </w:rPr>
+        <w:t>.</w:t>
+      </w:r>
+    </w:p>
+    <w:p>
+      <w:pPr>
+        <w:pStyle w:val="a3"/>
+        <w:ind w:firstLine="0"/>
+        <w:jc w:val="left"/>
+        <w:rPr>
+          <w:b/>
+          <w:bCs/>
+          <w:lang w:val="ru-RU"/>
+        </w:rPr>
+      </w:pPr>
+      <w:r>
+        <w:rPr>
+          <w:b/>
+          <w:bCs/>
+          <w:lang w:val="ru-RU"/>
+        </w:rPr>
+        <w:drawing>
+          <wp:inline distT="0" distB="0" distL="0" distR="0" wp14:anchorId="7394B1A9" wp14:editId="2A70A7B7">
+            <wp:extent cx="5387807" cy="6584251"/>
+            <wp:effectExtent l="0" t="0" r="3810" b="7620"/>
+            <wp:docPr id="15" name="Рисунок 15"/>
+            <wp:cNvGraphicFramePr>
+              <a:graphicFrameLocks xmlns:a="http://schemas.openxmlformats.org/drawingml/2006/main" noChangeAspect="1"/>
+            </wp:cNvGraphicFramePr>
+            <a:graphic xmlns:a="http://schemas.openxmlformats.org/drawingml/2006/main">
+              <a:graphicData uri="http://schemas.openxmlformats.org/drawingml/2006/picture">
+                <pic:pic xmlns:pic="http://schemas.openxmlformats.org/drawingml/2006/picture">
+                  <pic:nvPicPr>
+                    <pic:cNvPr id="1" name=""/>
+                    <pic:cNvPicPr/>
+                  </pic:nvPicPr>
+                  <pic:blipFill>
+                    <a:blip r:embed="rId19"/>
+                    <a:stretch>
+                      <a:fillRect/>
+                    </a:stretch>
+                  </pic:blipFill>
+                  <pic:spPr>
+                    <a:xfrm>
+                      <a:off x="0" y="0"/>
+                      <a:ext cx="5387807" cy="6584251"/>
+                    </a:xfrm>
+                    <a:prstGeom prst="rect">
+                      <a:avLst/>
+                    </a:prstGeom>
+                  </pic:spPr>
+                </pic:pic>
+              </a:graphicData>
+            </a:graphic>
+          </wp:inline>
+        </w:drawing>
+      </w:r>
+    </w:p>
+    <w:p>
+      <w:pPr>
+        <w:jc w:val="left"/>
+        <w:rPr>
+          <w:lang w:val="ru-RU"/>
+        </w:rPr>
+      </w:pPr>
+      <w:r>
+        <w:rPr>
+          <w:lang w:val="ru-RU"/>
+        </w:rPr>
+        <w:lastRenderedPageBreak/>
+        <w:drawing>
+          <wp:inline distT="0" distB="0" distL="0" distR="0" wp14:anchorId="30182404" wp14:editId="292A6F04">
+            <wp:extent cx="5174428" cy="1821338"/>
+            <wp:effectExtent l="0" t="0" r="7620" b="7620"/>
+            <wp:docPr id="16" name="Рисунок 16"/>
+            <wp:cNvGraphicFramePr>
+              <a:graphicFrameLocks xmlns:a="http://schemas.openxmlformats.org/drawingml/2006/main" noChangeAspect="1"/>
+            </wp:cNvGraphicFramePr>
+            <a:graphic xmlns:a="http://schemas.openxmlformats.org/drawingml/2006/main">
+              <a:graphicData uri="http://schemas.openxmlformats.org/drawingml/2006/picture">
+                <pic:pic xmlns:pic="http://schemas.openxmlformats.org/drawingml/2006/picture">
+                  <pic:nvPicPr>
+                    <pic:cNvPr id="1" name=""/>
+                    <pic:cNvPicPr/>
+                  </pic:nvPicPr>
+                  <pic:blipFill>
+                    <a:blip r:embed="rId20"/>
+                    <a:stretch>
+                      <a:fillRect/>
+                    </a:stretch>
+                  </pic:blipFill>
+                  <pic:spPr>
+                    <a:xfrm>
+                      <a:off x="0" y="0"/>
+                      <a:ext cx="5174428" cy="1821338"/>
+                    </a:xfrm>
+                    <a:prstGeom prst="rect">
+                      <a:avLst/>
+                    </a:prstGeom>
+                  </pic:spPr>
+                </pic:pic>
+              </a:graphicData>
+            </a:graphic>
+          </wp:inline>
+        </w:drawing>
+      </w:r>
+    </w:p>
+    <w:p>
+      <w:pPr>
+        <w:jc w:val="left"/>
+        <w:rPr>
+          <w:lang w:val="ru-RU"/>
+        </w:rPr>
+      </w:pPr>
+      <w:r>
+        <w:rPr>
+          <w:lang w:val="ru-RU"/>
+        </w:rPr>
+        <w:drawing>
+          <wp:inline distT="0" distB="0" distL="0" distR="0" wp14:anchorId="1067FA34" wp14:editId="7FF6663E">
+            <wp:extent cx="3109229" cy="2110923"/>
+            <wp:effectExtent l="0" t="0" r="0" b="3810"/>
+            <wp:docPr id="17" name="Рисунок 17"/>
+            <wp:cNvGraphicFramePr>
+              <a:graphicFrameLocks xmlns:a="http://schemas.openxmlformats.org/drawingml/2006/main" noChangeAspect="1"/>
+            </wp:cNvGraphicFramePr>
+            <a:graphic xmlns:a="http://schemas.openxmlformats.org/drawingml/2006/main">
+              <a:graphicData uri="http://schemas.openxmlformats.org/drawingml/2006/picture">
+                <pic:pic xmlns:pic="http://schemas.openxmlformats.org/drawingml/2006/picture">
+                  <pic:nvPicPr>
+                    <pic:cNvPr id="1" name=""/>
+                    <pic:cNvPicPr/>
+                  </pic:nvPicPr>
+                  <pic:blipFill>
+                    <a:blip r:embed="rId21"/>
+                    <a:stretch>
+                      <a:fillRect/>
+                    </a:stretch>
+                  </pic:blipFill>
+                  <pic:spPr>
+                    <a:xfrm>
+                      <a:off x="0" y="0"/>
+                      <a:ext cx="3109229" cy="2110923"/>
+                    </a:xfrm>
+                    <a:prstGeom prst="rect">
+                      <a:avLst/>
+                    </a:prstGeom>
+                  </pic:spPr>
+                </pic:pic>
+              </a:graphicData>
+            </a:graphic>
+          </wp:inline>
+        </w:drawing>
+      </w:r>
+    </w:p>
+    <w:p>
+      <w:pPr>
+        <w:spacing w:after="0" w:line="240" w:lineRule="auto"/>
+        <w:ind w:firstLine="0"/>
+        <w:jc w:val="left"/>
+        <w:rPr>
+          <w:rFonts w:eastAsia="Times New Roman" w:cs="Times New Roman"/>
+          <w:sz w:val="24"/>
+          <w:szCs w:val="24"/>
+          <w:lang w:val="ru-RU" w:eastAsia="ru-RU"/>
+          <w14:ligatures w14:val="none"/>
+        </w:rPr>
+      </w:pPr>
+      <w:r>
+        <w:rPr>
+          <w:rFonts w:eastAsia="Times New Roman" w:cs="Times New Roman"/>
+          <w:sz w:val="24"/>
+          <w:szCs w:val="24"/>
+          <w:lang w:val="ru-RU" w:eastAsia="ru-RU"/>
+          <w14:ligatures w14:val="none"/>
+        </w:rPr>
+        <w:t> </w:t>
+      </w:r>
+    </w:p>
+    <w:tbl>
+      <w:tblPr>
+        <w:tblW w:w="21600" w:type="dxa"/>
+        <w:tblCellSpacing w:w="0" w:type="dxa"/>
+        <w:tblCellMar>
+          <w:left w:w="0" w:type="dxa"/>
+          <w:right w:w="840" w:type="dxa"/>
+        </w:tblCellMar>
+        <w:tblLook w:val="04A0" w:firstRow="1" w:lastRow="0" w:firstColumn="1" w:lastColumn="0" w:noHBand="0" w:noVBand="1"/>
+      </w:tblPr>
+      <w:tblGrid>
+        <w:gridCol w:w="10800"/>
+        <w:gridCol w:w="10800"/>
+      </w:tblGrid>
+      <w:tr>
+        <w:trPr>
+          <w:tblCellSpacing w:w="0" w:type="dxa"/>
+        </w:trPr>
+        <w:tc>
+          <w:tcPr>
+            <w:tcW w:w="720" w:type="dxa"/>
+            <w:vAlign w:val="center"/>
+            <w:hideMark/>
+          </w:tcPr>
+          <w:p>
+            <w:pPr>
+              <w:spacing w:after="0" w:line="240" w:lineRule="auto"/>
+              <w:ind w:firstLine="0"/>
+              <w:jc w:val="left"/>
+              <w:rPr>
+                <w:rFonts w:eastAsia="Times New Roman" w:cs="Times New Roman"/>
+                <w:sz w:val="24"/>
+                <w:szCs w:val="24"/>
+                <w:lang w:val="ru-RU" w:eastAsia="ru-RU"/>
+                <w14:ligatures w14:val="none"/>
+              </w:rPr>
+            </w:pPr>
+            <w:r>
+              <w:rPr>
+                <w:rFonts w:eastAsia="Times New Roman" w:cs="Times New Roman"/>
+                <w:sz w:val="24"/>
+                <w:szCs w:val="24"/>
+                <w:lang w:val="ru-RU" w:eastAsia="ru-RU"/>
+                <w14:ligatures w14:val="none"/>
+              </w:rPr>
+              <w:t> </w:t>
+            </w:r>
+          </w:p>
+          <w:p>
+            <w:pPr>
+              <w:spacing w:after="0" w:line="240" w:lineRule="auto"/>
+              <w:ind w:firstLine="0"/>
+              <w:jc w:val="left"/>
+              <w:rPr>
+                <w:rFonts w:eastAsia="Times New Roman" w:cs="Times New Roman"/>
+                <w:sz w:val="24"/>
+                <w:szCs w:val="24"/>
+                <w:lang w:val="ru-RU" w:eastAsia="ru-RU"/>
+                <w14:ligatures w14:val="none"/>
+              </w:rPr>
+            </w:pPr>
+          </w:p>
+          <w:p>
+            <w:pPr>
+              <w:spacing w:after="0" w:line="240" w:lineRule="auto"/>
+              <w:ind w:firstLine="0"/>
+              <w:jc w:val="left"/>
+              <w:rPr>
+                <w:rFonts w:eastAsia="Times New Roman" w:cs="Times New Roman"/>
+                <w:sz w:val="24"/>
+                <w:szCs w:val="24"/>
+                <w:lang w:val="ru-RU" w:eastAsia="ru-RU"/>
+                <w14:ligatures w14:val="none"/>
+              </w:rPr>
+            </w:pPr>
+          </w:p>
+          <w:p>
+            <w:pPr>
+              <w:spacing w:after="0" w:line="240" w:lineRule="auto"/>
+              <w:ind w:firstLine="0"/>
+              <w:jc w:val="left"/>
+              <w:rPr>
+                <w:rFonts w:eastAsia="Times New Roman" w:cs="Times New Roman"/>
+                <w:sz w:val="24"/>
+                <w:szCs w:val="24"/>
+                <w:lang w:val="ru-RU" w:eastAsia="ru-RU"/>
+                <w14:ligatures w14:val="none"/>
+              </w:rPr>
+            </w:pPr>
+          </w:p>
+          <w:p>
+            <w:pPr>
+              <w:spacing w:after="0" w:line="240" w:lineRule="auto"/>
+              <w:ind w:firstLine="0"/>
+              <w:jc w:val="left"/>
+              <w:rPr>
+                <w:rFonts w:eastAsia="Times New Roman" w:cs="Times New Roman"/>
+                <w:sz w:val="24"/>
+                <w:szCs w:val="24"/>
+                <w:lang w:val="ru-RU" w:eastAsia="ru-RU"/>
+                <w14:ligatures w14:val="none"/>
+              </w:rPr>
+            </w:pPr>
+          </w:p>
+          <w:p>
+            <w:pPr>
+              <w:spacing w:after="0" w:line="240" w:lineRule="auto"/>
+              <w:ind w:firstLine="0"/>
+              <w:jc w:val="left"/>
+              <w:rPr>
+                <w:rFonts w:eastAsia="Times New Roman" w:cs="Times New Roman"/>
+                <w:sz w:val="24"/>
+                <w:szCs w:val="24"/>
+                <w:lang w:val="ru-RU" w:eastAsia="ru-RU"/>
+                <w14:ligatures w14:val="none"/>
+              </w:rPr>
+            </w:pPr>
+          </w:p>
+          <w:p>
+            <w:pPr>
+              <w:spacing w:after="0" w:line="240" w:lineRule="auto"/>
+              <w:ind w:firstLine="0"/>
+              <w:jc w:val="left"/>
+              <w:rPr>
+                <w:rFonts w:eastAsia="Times New Roman" w:cs="Times New Roman"/>
+                <w:sz w:val="24"/>
+                <w:szCs w:val="24"/>
+                <w:lang w:val="ru-RU" w:eastAsia="ru-RU"/>
+                <w14:ligatures w14:val="none"/>
+              </w:rPr>
+            </w:pPr>
+          </w:p>
+          <w:p>
+            <w:pPr>
+              <w:spacing w:after="0" w:line="240" w:lineRule="auto"/>
+              <w:ind w:firstLine="0"/>
+              <w:jc w:val="left"/>
+              <w:rPr>
+                <w:rFonts w:eastAsia="Times New Roman" w:cs="Times New Roman"/>
+                <w:sz w:val="24"/>
+                <w:szCs w:val="24"/>
+                <w:lang w:val="ru-RU" w:eastAsia="ru-RU"/>
+                <w14:ligatures w14:val="none"/>
+              </w:rPr>
+            </w:pPr>
+          </w:p>
+          <w:p>
+            <w:pPr>
+              <w:spacing w:after="0" w:line="240" w:lineRule="auto"/>
+              <w:ind w:firstLine="0"/>
+              <w:jc w:val="left"/>
+              <w:rPr>
+                <w:rFonts w:eastAsia="Times New Roman" w:cs="Times New Roman"/>
+                <w:sz w:val="24"/>
+                <w:szCs w:val="24"/>
+                <w:lang w:val="ru-RU" w:eastAsia="ru-RU"/>
+                <w14:ligatures w14:val="none"/>
+              </w:rPr>
+            </w:pPr>
+          </w:p>
+          <w:p>
+            <w:pPr>
+              <w:spacing w:after="0" w:line="240" w:lineRule="auto"/>
+              <w:ind w:firstLine="0"/>
+              <w:jc w:val="left"/>
+              <w:rPr>
+                <w:rFonts w:eastAsia="Times New Roman" w:cs="Times New Roman"/>
+                <w:sz w:val="24"/>
+                <w:szCs w:val="24"/>
+                <w:lang w:val="ru-RU" w:eastAsia="ru-RU"/>
+                <w14:ligatures w14:val="none"/>
+              </w:rPr>
+            </w:pPr>
+          </w:p>
+          <w:p>
+            <w:pPr>
+              <w:spacing w:after="0" w:line="240" w:lineRule="auto"/>
+              <w:ind w:firstLine="0"/>
+              <w:jc w:val="left"/>
+              <w:rPr>
+                <w:rFonts w:eastAsia="Times New Roman" w:cs="Times New Roman"/>
+                <w:sz w:val="24"/>
+                <w:szCs w:val="24"/>
+                <w:lang w:val="ru-RU" w:eastAsia="ru-RU"/>
+                <w14:ligatures w14:val="none"/>
+              </w:rPr>
+            </w:pPr>
+          </w:p>
+          <w:p>
+            <w:pPr>
+              <w:spacing w:after="0" w:line="240" w:lineRule="auto"/>
+              <w:ind w:firstLine="0"/>
+              <w:jc w:val="left"/>
+              <w:rPr>
+                <w:rFonts w:eastAsia="Times New Roman" w:cs="Times New Roman"/>
+                <w:sz w:val="24"/>
+                <w:szCs w:val="24"/>
+                <w:lang w:val="ru-RU" w:eastAsia="ru-RU"/>
+                <w14:ligatures w14:val="none"/>
+              </w:rPr>
+            </w:pPr>
+          </w:p>
+          <w:p>
+            <w:pPr>
+              <w:spacing w:after="0" w:line="240" w:lineRule="auto"/>
+              <w:ind w:firstLine="0"/>
+              <w:jc w:val="left"/>
+              <w:rPr>
+                <w:rFonts w:eastAsia="Times New Roman" w:cs="Times New Roman"/>
+                <w:sz w:val="24"/>
+                <w:szCs w:val="24"/>
+                <w:lang w:val="ru-RU" w:eastAsia="ru-RU"/>
+                <w14:ligatures w14:val="none"/>
+              </w:rPr>
+            </w:pPr>
+          </w:p>
+          <w:p>
+            <w:pPr>
+              <w:spacing w:after="0" w:line="240" w:lineRule="auto"/>
+              <w:ind w:firstLine="0"/>
+              <w:jc w:val="left"/>
+              <w:rPr>
+                <w:rFonts w:eastAsia="Times New Roman" w:cs="Times New Roman"/>
+                <w:sz w:val="24"/>
+                <w:szCs w:val="24"/>
+                <w:lang w:val="ru-RU" w:eastAsia="ru-RU"/>
+                <w14:ligatures w14:val="none"/>
+              </w:rPr>
+            </w:pPr>
+          </w:p>
+          <w:p>
+            <w:pPr>
+              <w:spacing w:after="0" w:line="240" w:lineRule="auto"/>
+              <w:ind w:firstLine="0"/>
+              <w:jc w:val="left"/>
+              <w:rPr>
+                <w:rFonts w:eastAsia="Times New Roman" w:cs="Times New Roman"/>
+                <w:sz w:val="24"/>
+                <w:szCs w:val="24"/>
+                <w:lang w:val="ru-RU" w:eastAsia="ru-RU"/>
+                <w14:ligatures w14:val="none"/>
+              </w:rPr>
+            </w:pPr>
+          </w:p>
+          <w:p>
+            <w:pPr>
+              <w:spacing w:after="0" w:line="240" w:lineRule="auto"/>
+              <w:ind w:firstLine="0"/>
+              <w:jc w:val="left"/>
+              <w:rPr>
+                <w:rFonts w:eastAsia="Times New Roman" w:cs="Times New Roman"/>
+                <w:sz w:val="24"/>
+                <w:szCs w:val="24"/>
+                <w:lang w:val="ru-RU" w:eastAsia="ru-RU"/>
+                <w14:ligatures w14:val="none"/>
+              </w:rPr>
+            </w:pPr>
+          </w:p>
+          <w:p>
+            <w:pPr>
+              <w:spacing w:after="0" w:line="240" w:lineRule="auto"/>
+              <w:ind w:firstLine="0"/>
+              <w:jc w:val="left"/>
+              <w:rPr>
+                <w:rFonts w:eastAsia="Times New Roman" w:cs="Times New Roman"/>
+                <w:sz w:val="24"/>
+                <w:szCs w:val="24"/>
+                <w:lang w:val="ru-RU" w:eastAsia="ru-RU"/>
+                <w14:ligatures w14:val="none"/>
+              </w:rPr>
+            </w:pPr>
+          </w:p>
+          <w:p>
+            <w:pPr>
+              <w:spacing w:after="0" w:line="240" w:lineRule="auto"/>
+              <w:ind w:firstLine="0"/>
+              <w:jc w:val="left"/>
+              <w:rPr>
+                <w:rFonts w:eastAsia="Times New Roman" w:cs="Times New Roman"/>
+                <w:sz w:val="24"/>
+                <w:szCs w:val="24"/>
+                <w:lang w:val="ru-RU" w:eastAsia="ru-RU"/>
+                <w14:ligatures w14:val="none"/>
+              </w:rPr>
+            </w:pPr>
+          </w:p>
+          <w:p>
+            <w:pPr>
+              <w:spacing w:after="0" w:line="240" w:lineRule="auto"/>
+              <w:ind w:firstLine="0"/>
+              <w:jc w:val="left"/>
+              <w:rPr>
+                <w:rFonts w:eastAsia="Times New Roman" w:cs="Times New Roman"/>
+                <w:sz w:val="24"/>
+                <w:szCs w:val="24"/>
+                <w:lang w:val="ru-RU" w:eastAsia="ru-RU"/>
+                <w14:ligatures w14:val="none"/>
+              </w:rPr>
+            </w:pPr>
+          </w:p>
+          <w:p>
+            <w:pPr>
+              <w:spacing w:after="0" w:line="240" w:lineRule="auto"/>
+              <w:ind w:firstLine="0"/>
+              <w:jc w:val="left"/>
+              <w:rPr>
+                <w:rFonts w:eastAsia="Times New Roman" w:cs="Times New Roman"/>
+                <w:sz w:val="24"/>
+                <w:szCs w:val="24"/>
+                <w:lang w:val="ru-RU" w:eastAsia="ru-RU"/>
+                <w14:ligatures w14:val="none"/>
+              </w:rPr>
+            </w:pPr>
+          </w:p>
+          <w:p>
+            <w:pPr>
+              <w:spacing w:after="0" w:line="240" w:lineRule="auto"/>
+              <w:ind w:firstLine="0"/>
+              <w:jc w:val="left"/>
+              <w:rPr>
+                <w:rFonts w:eastAsia="Times New Roman" w:cs="Times New Roman"/>
+                <w:sz w:val="24"/>
+                <w:szCs w:val="24"/>
+                <w:lang w:val="ru-RU" w:eastAsia="ru-RU"/>
+                <w14:ligatures w14:val="none"/>
+              </w:rPr>
+            </w:pPr>
+          </w:p>
+          <w:p>
+            <w:pPr>
+              <w:spacing w:after="0" w:line="240" w:lineRule="auto"/>
+              <w:ind w:firstLine="0"/>
+              <w:jc w:val="left"/>
+              <w:rPr>
+                <w:rFonts w:eastAsia="Times New Roman" w:cs="Times New Roman"/>
+                <w:sz w:val="24"/>
+                <w:szCs w:val="24"/>
+                <w:lang w:val="ru-RU" w:eastAsia="ru-RU"/>
+                <w14:ligatures w14:val="none"/>
+              </w:rPr>
+            </w:pPr>
+          </w:p>
+          <w:p>
+            <w:pPr>
+              <w:spacing w:after="0" w:line="240" w:lineRule="auto"/>
+              <w:ind w:firstLine="0"/>
+              <w:jc w:val="left"/>
+              <w:rPr>
+                <w:rFonts w:eastAsia="Times New Roman" w:cs="Times New Roman"/>
+                <w:sz w:val="24"/>
+                <w:szCs w:val="24"/>
+                <w:lang w:val="ru-RU" w:eastAsia="ru-RU"/>
+                <w14:ligatures w14:val="none"/>
+              </w:rPr>
+            </w:pPr>
+          </w:p>
+          <w:p>
+            <w:pPr>
+              <w:spacing w:after="0" w:line="240" w:lineRule="auto"/>
+              <w:ind w:firstLine="0"/>
+              <w:jc w:val="left"/>
+              <w:rPr>
+                <w:rFonts w:eastAsia="Times New Roman" w:cs="Times New Roman"/>
+                <w:sz w:val="24"/>
+                <w:szCs w:val="24"/>
+                <w:lang w:val="ru-RU" w:eastAsia="ru-RU"/>
+                <w14:ligatures w14:val="none"/>
+              </w:rPr>
+            </w:pPr>
+          </w:p>
+          <w:p>
+            <w:pPr>
+              <w:spacing w:after="0" w:line="240" w:lineRule="auto"/>
+              <w:ind w:firstLine="0"/>
+              <w:jc w:val="left"/>
+              <w:rPr>
+                <w:rFonts w:eastAsia="Times New Roman" w:cs="Times New Roman"/>
+                <w:sz w:val="24"/>
+                <w:szCs w:val="24"/>
+                <w:lang w:val="ru-RU" w:eastAsia="ru-RU"/>
+                <w14:ligatures w14:val="none"/>
+              </w:rPr>
+            </w:pPr>
+          </w:p>
+        </w:tc>
+        <w:tc>
+          <w:tcPr>
+            <w:tcW w:w="240" w:type="dxa"/>
+            <w:vAlign w:val="center"/>
+            <w:hideMark/>
+          </w:tcPr>
+          <w:p>
+            <w:pPr>
+              <w:spacing w:after="0" w:line="240" w:lineRule="auto"/>
+              <w:ind w:firstLine="0"/>
+              <w:jc w:val="left"/>
+              <w:rPr>
+                <w:rFonts w:eastAsia="Times New Roman" w:cs="Times New Roman"/>
+                <w:sz w:val="24"/>
+                <w:szCs w:val="24"/>
+                <w:lang w:val="ru-RU" w:eastAsia="ru-RU"/>
+                <w14:ligatures w14:val="none"/>
+              </w:rPr>
+            </w:pPr>
+            <w:r>
+              <w:rPr>
+                <w:rFonts w:eastAsia="Times New Roman" w:cs="Times New Roman"/>
+                <w:sz w:val="24"/>
+                <w:szCs w:val="24"/>
+                <w:lang w:val="ru-RU" w:eastAsia="ru-RU"/>
+                <w14:ligatures w14:val="none"/>
+              </w:rPr>
+              <w:t> </w:t>
+            </w:r>
+          </w:p>
+        </w:tc>
+      </w:tr>
+    </w:tbl>
+    <w:p>
+      <w:pPr>
+        <w:spacing w:after="0" w:line="240" w:lineRule="auto"/>
+        <w:ind w:firstLine="0"/>
+        <w:jc w:val="left"/>
+        <w:rPr>
+          <w:rFonts w:eastAsia="Times New Roman" w:cs="Times New Roman"/>
+          <w:sz w:val="24"/>
+          <w:szCs w:val="24"/>
+          <w:lang w:val="ru-RU" w:eastAsia="ru-RU"/>
+          <w14:ligatures w14:val="none"/>
+        </w:rPr>
+      </w:pPr>
+      <w:r>
+        <w:rPr>
+          <w:rFonts w:eastAsia="Times New Roman" w:cs="Times New Roman"/>
+          <w:sz w:val="24"/>
+          <w:szCs w:val="24"/>
+          <w:lang w:val="ru-RU" w:eastAsia="ru-RU"/>
+          <w14:ligatures w14:val="none"/>
+        </w:rPr>
+        <w:t>   </w:t>
+      </w:r>
+    </w:p>
+    <w:p>
+      <w:pPr>
+        <w:spacing w:after="0" w:line="240" w:lineRule="auto"/>
+        <w:ind w:firstLine="0"/>
+        <w:jc w:val="left"/>
+        <w:rPr>
+          <w:rFonts w:eastAsia="Times New Roman" w:cs="Times New Roman"/>
+          <w:sz w:val="24"/>
+          <w:szCs w:val="24"/>
+          <w:lang w:val="ru-RU" w:eastAsia="ru-RU"/>
+          <w14:ligatures w14:val="none"/>
+        </w:rPr>
+      </w:pPr>
+    </w:p>
+    <w:tbl>
+      <w:tblPr>
+        <w:tblW w:w="21600" w:type="dxa"/>
+        <w:tblCellSpacing w:w="0" w:type="dxa"/>
+        <w:tblCellMar>
+          <w:left w:w="0" w:type="dxa"/>
+          <w:right w:w="840" w:type="dxa"/>
+        </w:tblCellMar>
+        <w:tblLook w:val="04A0" w:firstRow="1" w:lastRow="0" w:firstColumn="1" w:lastColumn="0" w:noHBand="0" w:noVBand="1"/>
+      </w:tblPr>
+      <w:tblGrid>
+        <w:gridCol w:w="21600"/>
+      </w:tblGrid>
+      <w:tr>
+        <w:trPr>
+          <w:tblCellSpacing w:w="0" w:type="dxa"/>
+        </w:trPr>
+        <w:tc>
+          <w:tcPr>
+            <w:tcW w:w="0" w:type="auto"/>
+            <w:vAlign w:val="center"/>
+            <w:hideMark/>
+          </w:tcPr>
+          <w:p>
+            <w:pPr>
+              <w:spacing w:after="0" w:line="240" w:lineRule="auto"/>
+              <w:ind w:firstLine="0"/>
+              <w:jc w:val="left"/>
+              <w:rPr>
+                <w:rFonts w:eastAsia="Times New Roman" w:cs="Times New Roman"/>
+                <w:sz w:val="24"/>
+                <w:szCs w:val="24"/>
+                <w:lang w:val="ru-RU" w:eastAsia="ru-RU"/>
+                <w14:ligatures w14:val="none"/>
+              </w:rPr>
+            </w:pPr>
+          </w:p>
+        </w:tc>
+      </w:tr>
+    </w:tbl>
+    <w:p>
+      <w:pPr>
+        <w:pStyle w:val="a3"/>
+        <w:numPr>
+          <w:ilvl w:val="0"/>
+          <w:numId w:val="6"/>
+        </w:numPr>
+        <w:shd w:val="clear" w:color="auto" w:fill="FFFFFF"/>
+        <w:spacing w:after="0" w:line="240" w:lineRule="auto"/>
+        <w:jc w:val="left"/>
+        <w:rPr>
+          <w:rFonts w:eastAsia="Times New Roman" w:cs="Times New Roman"/>
+          <w:b/>
+          <w:bCs/>
+          <w:color w:val="000000"/>
+          <w:szCs w:val="28"/>
+          <w:lang w:val="ru-RU" w:eastAsia="ru-RU"/>
+          <w14:ligatures w14:val="none"/>
+        </w:rPr>
+      </w:pPr>
+      <w:proofErr w:type="spellStart"/>
+      <w:r>
+        <w:rPr>
+          <w:rFonts w:eastAsia="Times New Roman" w:cs="Times New Roman"/>
+          <w:b/>
+          <w:bCs/>
+          <w:color w:val="000000"/>
+          <w:szCs w:val="28"/>
+          <w:lang w:val="ru-RU" w:eastAsia="ru-RU"/>
+          <w14:ligatures w14:val="none"/>
+        </w:rPr>
+        <w:lastRenderedPageBreak/>
+        <w:t>Написати</w:t>
+      </w:r>
+      <w:proofErr w:type="spellEnd"/>
+      <w:r>
+        <w:rPr>
+          <w:rFonts w:eastAsia="Times New Roman" w:cs="Times New Roman"/>
+          <w:b/>
+          <w:bCs/>
+          <w:color w:val="000000"/>
+          <w:szCs w:val="28"/>
+          <w:lang w:val="ru-RU" w:eastAsia="ru-RU"/>
+          <w14:ligatures w14:val="none"/>
+        </w:rPr>
+        <w:t xml:space="preserve"> </w:t>
+      </w:r>
+      <w:proofErr w:type="spellStart"/>
+      <w:r>
+        <w:rPr>
+          <w:rFonts w:eastAsia="Times New Roman" w:cs="Times New Roman"/>
+          <w:b/>
+          <w:bCs/>
+          <w:color w:val="000000"/>
+          <w:szCs w:val="28"/>
+          <w:lang w:val="ru-RU" w:eastAsia="ru-RU"/>
+          <w14:ligatures w14:val="none"/>
+        </w:rPr>
+        <w:t>програму</w:t>
+      </w:r>
+      <w:proofErr w:type="spellEnd"/>
+      <w:r>
+        <w:rPr>
+          <w:rFonts w:eastAsia="Times New Roman" w:cs="Times New Roman"/>
+          <w:b/>
+          <w:bCs/>
+          <w:color w:val="000000"/>
+          <w:szCs w:val="28"/>
+          <w:lang w:val="ru-RU" w:eastAsia="ru-RU"/>
+          <w14:ligatures w14:val="none"/>
+        </w:rPr>
+        <w:t xml:space="preserve"> </w:t>
+      </w:r>
+      <w:proofErr w:type="spellStart"/>
+      <w:r>
+        <w:rPr>
+          <w:rFonts w:eastAsia="Times New Roman" w:cs="Times New Roman"/>
+          <w:b/>
+          <w:bCs/>
+          <w:color w:val="000000"/>
+          <w:szCs w:val="28"/>
+          <w:lang w:val="ru-RU" w:eastAsia="ru-RU"/>
+          <w14:ligatures w14:val="none"/>
+        </w:rPr>
+        <w:t>тестування</w:t>
+      </w:r>
+      <w:proofErr w:type="spellEnd"/>
+      <w:r>
+        <w:rPr>
+          <w:rFonts w:eastAsia="Times New Roman" w:cs="Times New Roman"/>
+          <w:b/>
+          <w:bCs/>
+          <w:color w:val="000000"/>
+          <w:szCs w:val="28"/>
+          <w:lang w:val="ru-RU" w:eastAsia="ru-RU"/>
+          <w14:ligatures w14:val="none"/>
+        </w:rPr>
+        <w:t xml:space="preserve"> </w:t>
+      </w:r>
+      <w:proofErr w:type="spellStart"/>
+      <w:r>
+        <w:rPr>
+          <w:rFonts w:eastAsia="Times New Roman" w:cs="Times New Roman"/>
+          <w:b/>
+          <w:bCs/>
+          <w:color w:val="000000"/>
+          <w:szCs w:val="28"/>
+          <w:lang w:val="ru-RU" w:eastAsia="ru-RU"/>
+          <w14:ligatures w14:val="none"/>
+        </w:rPr>
+        <w:t>функцій</w:t>
+      </w:r>
+      <w:proofErr w:type="spellEnd"/>
+      <w:r>
+        <w:rPr>
+          <w:rFonts w:eastAsia="Times New Roman" w:cs="Times New Roman"/>
+          <w:b/>
+          <w:bCs/>
+          <w:color w:val="000000"/>
+          <w:szCs w:val="28"/>
+          <w:lang w:val="ru-RU" w:eastAsia="ru-RU"/>
+          <w14:ligatures w14:val="none"/>
+        </w:rPr>
+        <w:t xml:space="preserve"> </w:t>
+      </w:r>
+      <w:proofErr w:type="spellStart"/>
+      <w:r>
+        <w:rPr>
+          <w:rFonts w:eastAsia="Times New Roman" w:cs="Times New Roman"/>
+          <w:b/>
+          <w:bCs/>
+          <w:color w:val="000000"/>
+          <w:szCs w:val="28"/>
+          <w:lang w:val="ru-RU" w:eastAsia="ru-RU"/>
+          <w14:ligatures w14:val="none"/>
+        </w:rPr>
+        <w:t>списків</w:t>
+      </w:r>
+      <w:proofErr w:type="spellEnd"/>
+    </w:p>
+    <w:p>
+      <w:pPr>
+        <w:pStyle w:val="a3"/>
+        <w:shd w:val="clear" w:color="auto" w:fill="FFFFFF"/>
+        <w:spacing w:after="0" w:line="240" w:lineRule="auto"/>
+        <w:ind w:firstLine="0"/>
+        <w:jc w:val="left"/>
+        <w:rPr>
+          <w:rFonts w:eastAsia="Times New Roman" w:cs="Times New Roman"/>
+          <w:b/>
+          <w:bCs/>
+          <w:color w:val="000000"/>
+          <w:szCs w:val="28"/>
+          <w:lang w:val="ru-RU" w:eastAsia="ru-RU"/>
+          <w14:ligatures w14:val="none"/>
+        </w:rPr>
+      </w:pPr>
+    </w:p>
+    <w:p>
+      <w:pPr>
+        <w:pStyle w:val="a3"/>
+        <w:shd w:val="clear" w:color="auto" w:fill="FFFFFF"/>
+        <w:spacing w:after="0" w:line="240" w:lineRule="auto"/>
+        <w:ind w:firstLine="0"/>
+        <w:jc w:val="left"/>
+        <w:rPr>
+          <w:rFonts w:eastAsia="Times New Roman" w:cs="Times New Roman"/>
+          <w:b/>
+          <w:bCs/>
+          <w:color w:val="000000"/>
+          <w:szCs w:val="28"/>
+          <w:lang w:val="ru-RU" w:eastAsia="ru-RU"/>
+          <w14:ligatures w14:val="none"/>
+        </w:rPr>
+      </w:pPr>
+      <w:r>
+        <w:rPr>
+          <w:rFonts w:eastAsia="Times New Roman" w:cs="Times New Roman"/>
+          <w:b/>
+          <w:bCs/>
+          <w:color w:val="000000"/>
+          <w:szCs w:val="28"/>
+          <w:lang w:val="ru-RU" w:eastAsia="ru-RU"/>
+          <w14:ligatures w14:val="none"/>
+        </w:rPr>
+        <w:drawing>
+          <wp:inline distT="0" distB="0" distL="0" distR="0" wp14:anchorId="5BB46ECB" wp14:editId="6BF388EF">
+            <wp:extent cx="3893820" cy="5284892"/>
+            <wp:effectExtent l="0" t="0" r="0" b="0"/>
+            <wp:docPr id="18" name="Рисунок 18"/>
+            <wp:cNvGraphicFramePr>
+              <a:graphicFrameLocks xmlns:a="http://schemas.openxmlformats.org/drawingml/2006/main" noChangeAspect="1"/>
+            </wp:cNvGraphicFramePr>
+            <a:graphic xmlns:a="http://schemas.openxmlformats.org/drawingml/2006/main">
+              <a:graphicData uri="http://schemas.openxmlformats.org/drawingml/2006/picture">
+                <pic:pic xmlns:pic="http://schemas.openxmlformats.org/drawingml/2006/picture">
+                  <pic:nvPicPr>
+                    <pic:cNvPr id="1" name=""/>
+                    <pic:cNvPicPr/>
+                  </pic:nvPicPr>
+                  <pic:blipFill>
+                    <a:blip r:embed="rId22"/>
+                    <a:stretch>
+                      <a:fillRect/>
+                    </a:stretch>
+                  </pic:blipFill>
+                  <pic:spPr>
+                    <a:xfrm>
+                      <a:off x="0" y="0"/>
+                      <a:ext cx="3926697" cy="5329515"/>
+                    </a:xfrm>
+                    <a:prstGeom prst="rect">
+                      <a:avLst/>
+                    </a:prstGeom>
+                  </pic:spPr>
+                </pic:pic>
+              </a:graphicData>
+            </a:graphic>
+          </wp:inline>
+        </w:drawing>
+      </w:r>
+    </w:p>
+    <w:p>
+      <w:pPr>
+        <w:pStyle w:val="a3"/>
+        <w:shd w:val="clear" w:color="auto" w:fill="FFFFFF"/>
+        <w:spacing w:after="0" w:line="240" w:lineRule="auto"/>
+        <w:ind w:firstLine="0"/>
+        <w:jc w:val="left"/>
+        <w:rPr>
+          <w:rFonts w:eastAsia="Times New Roman" w:cs="Times New Roman"/>
+          <w:b/>
+          <w:bCs/>
+          <w:color w:val="000000"/>
+          <w:szCs w:val="28"/>
+          <w:lang w:val="ru-RU" w:eastAsia="ru-RU"/>
+          <w14:ligatures w14:val="none"/>
+        </w:rPr>
+      </w:pPr>
+      <w:r>
+        <w:rPr>
+          <w:rFonts w:eastAsia="Times New Roman" w:cs="Times New Roman"/>
+          <w:b/>
+          <w:bCs/>
+          <w:color w:val="000000"/>
+          <w:szCs w:val="28"/>
+          <w:lang w:val="ru-RU" w:eastAsia="ru-RU"/>
+          <w14:ligatures w14:val="none"/>
+        </w:rPr>
+        <w:drawing>
+          <wp:inline distT="0" distB="0" distL="0" distR="0" wp14:anchorId="33B94801" wp14:editId="1B44DF51">
+            <wp:extent cx="3695700" cy="3543038"/>
+            <wp:effectExtent l="0" t="0" r="0" b="635"/>
+            <wp:docPr id="19" name="Рисунок 19"/>
+            <wp:cNvGraphicFramePr>
+              <a:graphicFrameLocks xmlns:a="http://schemas.openxmlformats.org/drawingml/2006/main" noChangeAspect="1"/>
+            </wp:cNvGraphicFramePr>
+            <a:graphic xmlns:a="http://schemas.openxmlformats.org/drawingml/2006/main">
+              <a:graphicData uri="http://schemas.openxmlformats.org/drawingml/2006/picture">
+                <pic:pic xmlns:pic="http://schemas.openxmlformats.org/drawingml/2006/picture">
+                  <pic:nvPicPr>
+                    <pic:cNvPr id="1" name=""/>
+                    <pic:cNvPicPr/>
+                  </pic:nvPicPr>
+                  <pic:blipFill>
+                    <a:blip r:embed="rId23"/>
+                    <a:stretch>
+                      <a:fillRect/>
+                    </a:stretch>
+                  </pic:blipFill>
+                  <pic:spPr>
+                    <a:xfrm>
+                      <a:off x="0" y="0"/>
+                      <a:ext cx="3748611" cy="3593763"/>
+                    </a:xfrm>
+                    <a:prstGeom prst="rect">
+                      <a:avLst/>
+                    </a:prstGeom>
+                  </pic:spPr>
+                </pic:pic>
+              </a:graphicData>
+            </a:graphic>
+          </wp:inline>
+        </w:drawing>
+      </w:r>
+    </w:p>
+    <w:p>
+      <w:pPr>
+        <w:pStyle w:val="a3"/>
+        <w:shd w:val="clear" w:color="auto" w:fill="FFFFFF"/>
+        <w:spacing w:after="0" w:line="240" w:lineRule="auto"/>
+        <w:ind w:firstLine="0"/>
+        <w:jc w:val="left"/>
+        <w:rPr>
+          <w:rFonts w:eastAsia="Times New Roman" w:cs="Times New Roman"/>
+          <w:b/>
+          <w:bCs/>
+          <w:color w:val="000000"/>
+          <w:szCs w:val="28"/>
+          <w:lang w:val="ru-RU" w:eastAsia="ru-RU"/>
+          <w14:ligatures w14:val="none"/>
+        </w:rPr>
+      </w:pPr>
+      <w:r>
+        <w:rPr>
+          <w:rFonts w:eastAsia="Times New Roman" w:cs="Times New Roman"/>
+          <w:b/>
+          <w:bCs/>
+          <w:color w:val="000000"/>
+          <w:szCs w:val="28"/>
+          <w:lang w:val="ru-RU" w:eastAsia="ru-RU"/>
+          <w14:ligatures w14:val="none"/>
+        </w:rPr>
+        <w:lastRenderedPageBreak/>
+        <w:drawing>
+          <wp:inline distT="0" distB="0" distL="0" distR="0" wp14:anchorId="45777CCB" wp14:editId="13FB4BD2">
+            <wp:extent cx="2446232" cy="1333616"/>
+            <wp:effectExtent l="0" t="0" r="0" b="0"/>
+            <wp:docPr id="20" name="Рисунок 20"/>
+            <wp:cNvGraphicFramePr>
+              <a:graphicFrameLocks xmlns:a="http://schemas.openxmlformats.org/drawingml/2006/main" noChangeAspect="1"/>
+            </wp:cNvGraphicFramePr>
+            <a:graphic xmlns:a="http://schemas.openxmlformats.org/drawingml/2006/main">
+              <a:graphicData uri="http://schemas.openxmlformats.org/drawingml/2006/picture">
+                <pic:pic xmlns:pic="http://schemas.openxmlformats.org/drawingml/2006/picture">
+                  <pic:nvPicPr>
+                    <pic:cNvPr id="1" name=""/>
+                    <pic:cNvPicPr/>
+                  </pic:nvPicPr>
+                  <pic:blipFill>
+                    <a:blip r:embed="rId24"/>
+                    <a:stretch>
+                      <a:fillRect/>
+                    </a:stretch>
+                  </pic:blipFill>
+                  <pic:spPr>
+                    <a:xfrm>
+                      <a:off x="0" y="0"/>
+                      <a:ext cx="2446232" cy="1333616"/>
+                    </a:xfrm>
+                    <a:prstGeom prst="rect">
+                      <a:avLst/>
+                    </a:prstGeom>
+                  </pic:spPr>
+                </pic:pic>
+              </a:graphicData>
+            </a:graphic>
+          </wp:inline>
+        </w:drawing>
+      </w:r>
+    </w:p>
+    <w:p>
+      <w:pPr>
+        <w:pStyle w:val="a3"/>
+        <w:shd w:val="clear" w:color="auto" w:fill="FFFFFF"/>
+        <w:spacing w:after="0" w:line="240" w:lineRule="auto"/>
+        <w:ind w:firstLine="0"/>
+        <w:jc w:val="left"/>
+        <w:rPr>
+          <w:rFonts w:eastAsia="Times New Roman" w:cs="Times New Roman"/>
+          <w:b/>
+          <w:bCs/>
+          <w:color w:val="000000"/>
+          <w:szCs w:val="28"/>
+          <w:lang w:val="ru-RU" w:eastAsia="ru-RU"/>
+          <w14:ligatures w14:val="none"/>
+        </w:rPr>
+      </w:pPr>
+    </w:p>
+    <w:p>
+      <w:pPr>
+        <w:pStyle w:val="a3"/>
+        <w:spacing w:after="0" w:line="240" w:lineRule="auto"/>
+        <w:ind w:firstLine="0"/>
+        <w:jc w:val="left"/>
+        <w:rPr>
+          <w:rFonts w:eastAsia="Times New Roman" w:cs="Times New Roman"/>
+          <w:sz w:val="24"/>
+          <w:szCs w:val="24"/>
+          <w:lang w:val="ru-RU" w:eastAsia="ru-RU"/>
+          <w14:ligatures w14:val="none"/>
+        </w:rPr>
+      </w:pPr>
+      <w:r>
+        <w:rPr>
+          <w:rFonts w:eastAsia="Times New Roman" w:cs="Times New Roman"/>
+          <w:sz w:val="24"/>
+          <w:szCs w:val="24"/>
+          <w:lang w:val="ru-RU" w:eastAsia="ru-RU"/>
+          <w14:ligatures w14:val="none"/>
+        </w:rPr>
+        <w:t> </w:t>
+      </w:r>
+    </w:p>
+    <w:tbl>
+      <w:tblPr>
+        <w:tblW w:w="21600" w:type="dxa"/>
+        <w:tblCellSpacing w:w="0" w:type="dxa"/>
+        <w:tblCellMar>
+          <w:left w:w="0" w:type="dxa"/>
+          <w:right w:w="840" w:type="dxa"/>
+        </w:tblCellMar>
+        <w:tblLook w:val="04A0" w:firstRow="1" w:lastRow="0" w:firstColumn="1" w:lastColumn="0" w:noHBand="0" w:noVBand="1"/>
+      </w:tblPr>
+      <w:tblGrid>
+        <w:gridCol w:w="10800"/>
+        <w:gridCol w:w="10800"/>
+      </w:tblGrid>
+      <w:tr>
+        <w:trPr>
+          <w:tblCellSpacing w:w="0" w:type="dxa"/>
+        </w:trPr>
+        <w:tc>
+          <w:tcPr>
+            <w:tcW w:w="720" w:type="dxa"/>
+            <w:vAlign w:val="center"/>
+            <w:hideMark/>
+          </w:tcPr>
+          <w:p>
+            <w:pPr>
+              <w:spacing w:after="0" w:line="240" w:lineRule="auto"/>
+              <w:ind w:firstLine="0"/>
+              <w:jc w:val="left"/>
+              <w:rPr>
+                <w:rFonts w:eastAsia="Times New Roman" w:cs="Times New Roman"/>
+                <w:sz w:val="24"/>
+                <w:szCs w:val="24"/>
+                <w:lang w:val="ru-RU" w:eastAsia="ru-RU"/>
+                <w14:ligatures w14:val="none"/>
+              </w:rPr>
+            </w:pPr>
+            <w:r>
+              <w:rPr>
+                <w:rFonts w:eastAsia="Times New Roman" w:cs="Times New Roman"/>
+                <w:sz w:val="24"/>
+                <w:szCs w:val="24"/>
+                <w:lang w:val="ru-RU" w:eastAsia="ru-RU"/>
+                <w14:ligatures w14:val="none"/>
+              </w:rPr>
+              <w:t> </w:t>
+            </w:r>
+          </w:p>
+        </w:tc>
+        <w:tc>
+          <w:tcPr>
+            <w:tcW w:w="240" w:type="dxa"/>
+            <w:vAlign w:val="center"/>
+            <w:hideMark/>
+          </w:tcPr>
+          <w:p>
+            <w:pPr>
+              <w:spacing w:after="0" w:line="240" w:lineRule="auto"/>
+              <w:ind w:firstLine="0"/>
+              <w:jc w:val="left"/>
+              <w:rPr>
+                <w:rFonts w:eastAsia="Times New Roman" w:cs="Times New Roman"/>
+                <w:sz w:val="24"/>
+                <w:szCs w:val="24"/>
+                <w:lang w:val="ru-RU" w:eastAsia="ru-RU"/>
+                <w14:ligatures w14:val="none"/>
+              </w:rPr>
+            </w:pPr>
+            <w:r>
+              <w:rPr>
+                <w:rFonts w:eastAsia="Times New Roman" w:cs="Times New Roman"/>
+                <w:sz w:val="24"/>
+                <w:szCs w:val="24"/>
+                <w:lang w:val="ru-RU" w:eastAsia="ru-RU"/>
+                <w14:ligatures w14:val="none"/>
+              </w:rPr>
+              <w:t> </w:t>
+            </w:r>
+          </w:p>
+        </w:tc>
+      </w:tr>
+    </w:tbl>
+    <w:p>
+      <w:pPr>
+        <w:pStyle w:val="a3"/>
+        <w:spacing w:after="0" w:line="240" w:lineRule="auto"/>
+        <w:ind w:firstLine="0"/>
+        <w:jc w:val="left"/>
+        <w:rPr>
+          <w:rFonts w:eastAsia="Times New Roman" w:cs="Times New Roman"/>
+          <w:sz w:val="24"/>
+          <w:szCs w:val="24"/>
+          <w:lang w:val="ru-RU" w:eastAsia="ru-RU"/>
+          <w14:ligatures w14:val="none"/>
+        </w:rPr>
+      </w:pPr>
+      <w:r>
+        <w:rPr>
+          <w:rFonts w:eastAsia="Times New Roman" w:cs="Times New Roman"/>
+          <w:sz w:val="24"/>
+          <w:szCs w:val="24"/>
+          <w:lang w:val="ru-RU" w:eastAsia="ru-RU"/>
+          <w14:ligatures w14:val="none"/>
+        </w:rPr>
+        <w:t>   </w:t>
+      </w:r>
+    </w:p>
+    <w:tbl>
+      <w:tblPr>
+        <w:tblW w:w="21600" w:type="dxa"/>
+        <w:tblCellSpacing w:w="0" w:type="dxa"/>
+        <w:tblCellMar>
+          <w:left w:w="0" w:type="dxa"/>
+          <w:right w:w="840" w:type="dxa"/>
+        </w:tblCellMar>
+        <w:tblLook w:val="04A0" w:firstRow="1" w:lastRow="0" w:firstColumn="1" w:lastColumn="0" w:noHBand="0" w:noVBand="1"/>
+      </w:tblPr>
+      <w:tblGrid>
+        <w:gridCol w:w="21600"/>
+      </w:tblGrid>
+      <w:tr>
+        <w:trPr>
+          <w:tblCellSpacing w:w="0" w:type="dxa"/>
+        </w:trPr>
+        <w:tc>
+          <w:tcPr>
+            <w:tcW w:w="0" w:type="auto"/>
+            <w:vAlign w:val="center"/>
+            <w:hideMark/>
+          </w:tcPr>
+          <w:p>
+            <w:pPr>
+              <w:spacing w:after="0" w:line="240" w:lineRule="auto"/>
+              <w:ind w:firstLine="0"/>
+              <w:jc w:val="left"/>
+              <w:rPr>
+                <w:rFonts w:eastAsia="Times New Roman" w:cs="Times New Roman"/>
+                <w:sz w:val="24"/>
+                <w:szCs w:val="24"/>
+                <w:lang w:val="ru-RU" w:eastAsia="ru-RU"/>
+                <w14:ligatures w14:val="none"/>
+              </w:rPr>
+            </w:pPr>
+          </w:p>
+        </w:tc>
+      </w:tr>
+    </w:tbl>
+    <w:p>
+      <w:pPr>
+        <w:pStyle w:val="a3"/>
+        <w:numPr>
+          <w:ilvl w:val="0"/>
+          <w:numId w:val="6"/>
+        </w:numPr>
+        <w:shd w:val="clear" w:color="auto" w:fill="FFFFFF"/>
+        <w:spacing w:after="0" w:line="240" w:lineRule="auto"/>
+        <w:jc w:val="left"/>
+        <w:rPr>
+          <w:rFonts w:eastAsia="Times New Roman" w:cs="Times New Roman"/>
+          <w:b/>
+          <w:bCs/>
+          <w:color w:val="000000"/>
+          <w:szCs w:val="28"/>
+          <w:lang w:val="ru-RU" w:eastAsia="ru-RU"/>
+          <w14:ligatures w14:val="none"/>
+        </w:rPr>
+      </w:pPr>
+      <w:proofErr w:type="spellStart"/>
+      <w:r>
+        <w:rPr>
+          <w:rFonts w:eastAsia="Times New Roman" w:cs="Times New Roman"/>
+          <w:b/>
+          <w:bCs/>
+          <w:color w:val="000000"/>
+          <w:szCs w:val="28"/>
+          <w:lang w:val="ru-RU" w:eastAsia="ru-RU"/>
+          <w14:ligatures w14:val="none"/>
+        </w:rPr>
+        <w:t>Написати</w:t>
+      </w:r>
+      <w:proofErr w:type="spellEnd"/>
+      <w:r>
+        <w:rPr>
+          <w:rFonts w:eastAsia="Times New Roman" w:cs="Times New Roman"/>
+          <w:b/>
+          <w:bCs/>
+          <w:color w:val="000000"/>
+          <w:szCs w:val="28"/>
+          <w:lang w:val="ru-RU" w:eastAsia="ru-RU"/>
+          <w14:ligatures w14:val="none"/>
+        </w:rPr>
+        <w:t xml:space="preserve"> </w:t>
+      </w:r>
+      <w:proofErr w:type="spellStart"/>
+      <w:r>
+        <w:rPr>
+          <w:rFonts w:eastAsia="Times New Roman" w:cs="Times New Roman"/>
+          <w:b/>
+          <w:bCs/>
+          <w:color w:val="000000"/>
+          <w:szCs w:val="28"/>
+          <w:lang w:val="ru-RU" w:eastAsia="ru-RU"/>
+          <w14:ligatures w14:val="none"/>
+        </w:rPr>
+        <w:t>програму</w:t>
+      </w:r>
+      <w:proofErr w:type="spellEnd"/>
+      <w:r>
+        <w:rPr>
+          <w:rFonts w:eastAsia="Times New Roman" w:cs="Times New Roman"/>
+          <w:b/>
+          <w:bCs/>
+          <w:color w:val="000000"/>
+          <w:szCs w:val="28"/>
+          <w:lang w:val="ru-RU" w:eastAsia="ru-RU"/>
+          <w14:ligatures w14:val="none"/>
+        </w:rPr>
+        <w:t xml:space="preserve"> </w:t>
+      </w:r>
+      <w:proofErr w:type="spellStart"/>
+      <w:r>
+        <w:rPr>
+          <w:rFonts w:eastAsia="Times New Roman" w:cs="Times New Roman"/>
+          <w:b/>
+          <w:bCs/>
+          <w:color w:val="000000"/>
+          <w:szCs w:val="28"/>
+          <w:lang w:val="ru-RU" w:eastAsia="ru-RU"/>
+          <w14:ligatures w14:val="none"/>
+        </w:rPr>
+        <w:t>тестування</w:t>
+      </w:r>
+      <w:proofErr w:type="spellEnd"/>
+      <w:r>
+        <w:rPr>
+          <w:rFonts w:eastAsia="Times New Roman" w:cs="Times New Roman"/>
+          <w:b/>
+          <w:bCs/>
+          <w:color w:val="000000"/>
+          <w:szCs w:val="28"/>
+          <w:lang w:val="ru-RU" w:eastAsia="ru-RU"/>
+          <w14:ligatures w14:val="none"/>
+        </w:rPr>
+        <w:t xml:space="preserve"> </w:t>
+      </w:r>
+      <w:proofErr w:type="spellStart"/>
+      <w:r>
+        <w:rPr>
+          <w:rFonts w:eastAsia="Times New Roman" w:cs="Times New Roman"/>
+          <w:b/>
+          <w:bCs/>
+          <w:color w:val="000000"/>
+          <w:szCs w:val="28"/>
+          <w:lang w:val="ru-RU" w:eastAsia="ru-RU"/>
+          <w14:ligatures w14:val="none"/>
+        </w:rPr>
+        <w:t>функцій</w:t>
+      </w:r>
+      <w:proofErr w:type="spellEnd"/>
+      <w:r>
+        <w:rPr>
+          <w:rFonts w:eastAsia="Times New Roman" w:cs="Times New Roman"/>
+          <w:b/>
+          <w:bCs/>
+          <w:color w:val="000000"/>
+          <w:szCs w:val="28"/>
+          <w:lang w:val="ru-RU" w:eastAsia="ru-RU"/>
+          <w14:ligatures w14:val="none"/>
+        </w:rPr>
+        <w:t xml:space="preserve"> </w:t>
+      </w:r>
+      <w:proofErr w:type="spellStart"/>
+      <w:r>
+        <w:rPr>
+          <w:rFonts w:eastAsia="Times New Roman" w:cs="Times New Roman"/>
+          <w:b/>
+          <w:bCs/>
+          <w:color w:val="000000"/>
+          <w:szCs w:val="28"/>
+          <w:lang w:val="ru-RU" w:eastAsia="ru-RU"/>
+          <w14:ligatures w14:val="none"/>
+        </w:rPr>
+        <w:t>словників</w:t>
+      </w:r>
+      <w:proofErr w:type="spellEnd"/>
+    </w:p>
+    <w:p>
+      <w:pPr>
+        <w:pStyle w:val="a3"/>
+        <w:shd w:val="clear" w:color="auto" w:fill="FFFFFF"/>
+        <w:spacing w:after="0" w:line="240" w:lineRule="auto"/>
+        <w:ind w:firstLine="0"/>
+        <w:jc w:val="left"/>
+        <w:rPr>
+          <w:rFonts w:eastAsia="Times New Roman" w:cs="Times New Roman"/>
+          <w:b/>
+          <w:bCs/>
+          <w:color w:val="000000"/>
+          <w:szCs w:val="28"/>
+          <w:lang w:val="ru-RU" w:eastAsia="ru-RU"/>
+          <w14:ligatures w14:val="none"/>
+        </w:rPr>
+      </w:pPr>
+    </w:p>
+    <w:p>
+      <w:pPr>
+        <w:pStyle w:val="a3"/>
+        <w:shd w:val="clear" w:color="auto" w:fill="FFFFFF"/>
+        <w:spacing w:after="0" w:line="240" w:lineRule="auto"/>
+        <w:ind w:firstLine="0"/>
+        <w:jc w:val="left"/>
+        <w:rPr>
+          <w:rFonts w:eastAsia="Times New Roman" w:cs="Times New Roman"/>
+          <w:b/>
+          <w:bCs/>
+          <w:color w:val="000000"/>
+          <w:szCs w:val="28"/>
+          <w:lang w:val="ru-RU" w:eastAsia="ru-RU"/>
+          <w14:ligatures w14:val="none"/>
+        </w:rPr>
+      </w:pPr>
+      <w:r>
+        <w:rPr>
+          <w:rFonts w:eastAsia="Times New Roman" w:cs="Times New Roman"/>
+          <w:b/>
+          <w:bCs/>
+          <w:color w:val="000000"/>
+          <w:szCs w:val="28"/>
+          <w:lang w:val="ru-RU" w:eastAsia="ru-RU"/>
+          <w14:ligatures w14:val="none"/>
+        </w:rPr>
+        <w:drawing>
+          <wp:inline distT="0" distB="0" distL="0" distR="0" wp14:anchorId="2343B6BC" wp14:editId="468908D1">
+            <wp:extent cx="4532383" cy="5173980"/>
+            <wp:effectExtent l="0" t="0" r="1905" b="7620"/>
+            <wp:docPr id="21" name="Рисунок 21"/>
+            <wp:cNvGraphicFramePr>
+              <a:graphicFrameLocks xmlns:a="http://schemas.openxmlformats.org/drawingml/2006/main" noChangeAspect="1"/>
+            </wp:cNvGraphicFramePr>
+            <a:graphic xmlns:a="http://schemas.openxmlformats.org/drawingml/2006/main">
+              <a:graphicData uri="http://schemas.openxmlformats.org/drawingml/2006/picture">
+                <pic:pic xmlns:pic="http://schemas.openxmlformats.org/drawingml/2006/picture">
+                  <pic:nvPicPr>
+                    <pic:cNvPr id="1" name=""/>
+                    <pic:cNvPicPr/>
+                  </pic:nvPicPr>
+                  <pic:blipFill>
+                    <a:blip r:embed="rId25"/>
+                    <a:stretch>
+                      <a:fillRect/>
+                    </a:stretch>
+                  </pic:blipFill>
+                  <pic:spPr>
+                    <a:xfrm>
+                      <a:off x="0" y="0"/>
+                      <a:ext cx="4537379" cy="5179684"/>
+                    </a:xfrm>
+                    <a:prstGeom prst="rect">
+                      <a:avLst/>
+                    </a:prstGeom>
+                  </pic:spPr>
+                </pic:pic>
+              </a:graphicData>
+            </a:graphic>
+          </wp:inline>
+        </w:drawing>
+      </w:r>
+    </w:p>
+    <w:p>
+      <w:pPr>
+        <w:pStyle w:val="a3"/>
+        <w:shd w:val="clear" w:color="auto" w:fill="FFFFFF"/>
+        <w:spacing w:after="0" w:line="240" w:lineRule="auto"/>
+        <w:ind w:firstLine="0"/>
+        <w:jc w:val="left"/>
+        <w:rPr>
+          <w:rFonts w:eastAsia="Times New Roman" w:cs="Times New Roman"/>
+          <w:b/>
+          <w:bCs/>
+          <w:color w:val="000000"/>
+          <w:szCs w:val="28"/>
+          <w:lang w:val="ru-RU" w:eastAsia="ru-RU"/>
+          <w14:ligatures w14:val="none"/>
+        </w:rPr>
+      </w:pPr>
+      <w:r>
+        <w:rPr>
+          <w:rFonts w:eastAsia="Times New Roman" w:cs="Times New Roman"/>
+          <w:b/>
+          <w:bCs/>
+          <w:color w:val="000000"/>
+          <w:szCs w:val="28"/>
+          <w:lang w:val="ru-RU" w:eastAsia="ru-RU"/>
+          <w14:ligatures w14:val="none"/>
+        </w:rPr>
+        <w:drawing>
+          <wp:inline distT="0" distB="0" distL="0" distR="0" wp14:anchorId="44E6F06E" wp14:editId="6FCACCFE">
+            <wp:extent cx="4531995" cy="1345319"/>
+            <wp:effectExtent l="0" t="0" r="1905" b="7620"/>
+            <wp:docPr id="22" name="Рисунок 22"/>
+            <wp:cNvGraphicFramePr>
+              <a:graphicFrameLocks xmlns:a="http://schemas.openxmlformats.org/drawingml/2006/main" noChangeAspect="1"/>
+            </wp:cNvGraphicFramePr>
+            <a:graphic xmlns:a="http://schemas.openxmlformats.org/drawingml/2006/main">
+              <a:graphicData uri="http://schemas.openxmlformats.org/drawingml/2006/picture">
+                <pic:pic xmlns:pic="http://schemas.openxmlformats.org/drawingml/2006/picture">
+                  <pic:nvPicPr>
+                    <pic:cNvPr id="1" name=""/>
+                    <pic:cNvPicPr/>
+                  </pic:nvPicPr>
+                  <pic:blipFill>
+                    <a:blip r:embed="rId26"/>
+                    <a:stretch>
+                      <a:fillRect/>
+                    </a:stretch>
+                  </pic:blipFill>
+                  <pic:spPr>
+                    <a:xfrm>
+                      <a:off x="0" y="0"/>
+                      <a:ext cx="4536345" cy="1346610"/>
+                    </a:xfrm>
+                    <a:prstGeom prst="rect">
+                      <a:avLst/>
+                    </a:prstGeom>
+                  </pic:spPr>
+                </pic:pic>
+              </a:graphicData>
+            </a:graphic>
+          </wp:inline>
+        </w:drawing>
+      </w:r>
+    </w:p>
+    <w:p>
+      <w:pPr>
+        <w:pStyle w:val="a3"/>
+        <w:shd w:val="clear" w:color="auto" w:fill="FFFFFF"/>
+        <w:spacing w:after="0" w:line="240" w:lineRule="auto"/>
+        <w:ind w:firstLine="0"/>
+        <w:jc w:val="left"/>
+        <w:rPr>
+          <w:rFonts w:eastAsia="Times New Roman" w:cs="Times New Roman"/>
+          <w:b/>
+          <w:bCs/>
+          <w:color w:val="000000"/>
+          <w:szCs w:val="28"/>
+          <w:lang w:val="ru-RU" w:eastAsia="ru-RU"/>
+          <w14:ligatures w14:val="none"/>
+        </w:rPr>
+      </w:pPr>
+    </w:p>
+    <w:p>
+      <w:pPr>
+        <w:pStyle w:val="a3"/>
+        <w:shd w:val="clear" w:color="auto" w:fill="FFFFFF"/>
+        <w:spacing w:after="0" w:line="240" w:lineRule="auto"/>
+        <w:ind w:firstLine="0"/>
+        <w:jc w:val="left"/>
+        <w:rPr>
+          <w:rFonts w:eastAsia="Times New Roman" w:cs="Times New Roman"/>
+          <w:b/>
+          <w:bCs/>
+          <w:color w:val="000000"/>
+          <w:szCs w:val="28"/>
+          <w:lang w:val="ru-RU" w:eastAsia="ru-RU"/>
+          <w14:ligatures w14:val="none"/>
+        </w:rPr>
+      </w:pPr>
+      <w:r>
+        <w:rPr>
+          <w:rFonts w:eastAsia="Times New Roman" w:cs="Times New Roman"/>
+          <w:b/>
+          <w:bCs/>
+          <w:color w:val="000000"/>
+          <w:szCs w:val="28"/>
+          <w:lang w:val="ru-RU" w:eastAsia="ru-RU"/>
+          <w14:ligatures w14:val="none"/>
+        </w:rPr>
+        <w:lastRenderedPageBreak/>
+        <w:drawing>
+          <wp:inline distT="0" distB="0" distL="0" distR="0" wp14:anchorId="395B4E6A" wp14:editId="7EDC0335">
+            <wp:extent cx="5349704" cy="3147333"/>
+            <wp:effectExtent l="0" t="0" r="3810" b="0"/>
+            <wp:docPr id="23" name="Рисунок 23"/>
+            <wp:cNvGraphicFramePr>
+              <a:graphicFrameLocks xmlns:a="http://schemas.openxmlformats.org/drawingml/2006/main" noChangeAspect="1"/>
+            </wp:cNvGraphicFramePr>
+            <a:graphic xmlns:a="http://schemas.openxmlformats.org/drawingml/2006/main">
+              <a:graphicData uri="http://schemas.openxmlformats.org/drawingml/2006/picture">
+                <pic:pic xmlns:pic="http://schemas.openxmlformats.org/drawingml/2006/picture">
+                  <pic:nvPicPr>
+                    <pic:cNvPr id="1" name=""/>
+                    <pic:cNvPicPr/>
+                  </pic:nvPicPr>
+                  <pic:blipFill>
+                    <a:blip r:embed="rId27"/>
+                    <a:stretch>
+                      <a:fillRect/>
+                    </a:stretch>
+                  </pic:blipFill>
+                  <pic:spPr>
+                    <a:xfrm>
+                      <a:off x="0" y="0"/>
+                      <a:ext cx="5349704" cy="3147333"/>
+                    </a:xfrm>
+                    <a:prstGeom prst="rect">
+                      <a:avLst/>
+                    </a:prstGeom>
+                  </pic:spPr>
+                </pic:pic>
+              </a:graphicData>
+            </a:graphic>
+          </wp:inline>
+        </w:drawing>
+      </w:r>
+    </w:p>
+    <w:p>
+      <w:pPr>
+        <w:pStyle w:val="a3"/>
+        <w:shd w:val="clear" w:color="auto" w:fill="FFFFFF"/>
+        <w:spacing w:after="0" w:line="240" w:lineRule="auto"/>
+        <w:ind w:firstLine="0"/>
+        <w:jc w:val="left"/>
+        <w:rPr>
+          <w:rFonts w:eastAsia="Times New Roman" w:cs="Times New Roman"/>
+          <w:b/>
+          <w:bCs/>
+          <w:color w:val="000000"/>
+          <w:szCs w:val="28"/>
+          <w:lang w:val="ru-RU" w:eastAsia="ru-RU"/>
+          <w14:ligatures w14:val="none"/>
+        </w:rPr>
+      </w:pPr>
+    </w:p>
+    <w:p>
+      <w:pPr>
+        <w:pStyle w:val="a3"/>
+        <w:numPr>
+          <w:ilvl w:val="0"/>
+          <w:numId w:val="6"/>
+        </w:numPr>
+        <w:shd w:val="clear" w:color="auto" w:fill="FFFFFF"/>
+        <w:spacing w:after="0" w:line="240" w:lineRule="auto"/>
+        <w:jc w:val="left"/>
+        <w:rPr>
+          <w:rFonts w:cs="Times New Roman"/>
+          <w:b/>
+          <w:bCs/>
+          <w:szCs w:val="28"/>
+          <w:lang w:val="ru-RU"/>
+        </w:rPr>
+      </w:pPr>
+      <w:proofErr w:type="spellStart"/>
+      <w:r>
+        <w:rPr>
+          <w:rFonts w:cs="Times New Roman"/>
+          <w:b/>
+          <w:bCs/>
+          <w:szCs w:val="28"/>
+          <w:lang w:val="ru-RU"/>
+        </w:rPr>
+        <w:t>Написати</w:t>
+      </w:r>
+      <w:proofErr w:type="spellEnd"/>
+      <w:r>
+        <w:rPr>
+          <w:rFonts w:cs="Times New Roman"/>
+          <w:b/>
+          <w:bCs/>
+          <w:szCs w:val="28"/>
+          <w:lang w:val="ru-RU"/>
+        </w:rPr>
+        <w:t xml:space="preserve"> ф</w:t>
+      </w:r>
+      <w:proofErr w:type="spellStart"/>
+      <w:r>
+        <w:rPr>
+          <w:rFonts w:cs="Times New Roman"/>
+          <w:b/>
+          <w:bCs/>
+          <w:szCs w:val="28"/>
+          <w:lang w:val="ru-RU"/>
+        </w:rPr>
+        <w:t>ункцію</w:t>
+      </w:r>
+      <w:proofErr w:type="spellEnd"/>
+      <w:r>
+        <w:rPr>
+          <w:rFonts w:cs="Times New Roman"/>
+          <w:b/>
+          <w:bCs/>
+          <w:szCs w:val="28"/>
+          <w:lang w:val="ru-RU"/>
+        </w:rPr>
+        <w:t xml:space="preserve"> </w:t>
+      </w:r>
+      <w:proofErr w:type="spellStart"/>
+      <w:r>
+        <w:rPr>
+          <w:rFonts w:cs="Times New Roman"/>
+          <w:b/>
+          <w:bCs/>
+          <w:szCs w:val="28"/>
+          <w:lang w:val="ru-RU"/>
+        </w:rPr>
+        <w:t>пошуку</w:t>
+      </w:r>
+      <w:proofErr w:type="spellEnd"/>
+      <w:r>
+        <w:rPr>
+          <w:rFonts w:cs="Times New Roman"/>
+          <w:b/>
+          <w:bCs/>
+          <w:szCs w:val="28"/>
+          <w:lang w:val="ru-RU"/>
+        </w:rPr>
+        <w:t xml:space="preserve"> </w:t>
+      </w:r>
+      <w:proofErr w:type="spellStart"/>
+      <w:r>
+        <w:rPr>
+          <w:rFonts w:cs="Times New Roman"/>
+          <w:b/>
+          <w:bCs/>
+          <w:szCs w:val="28"/>
+          <w:lang w:val="ru-RU"/>
+        </w:rPr>
+        <w:t>позиції</w:t>
+      </w:r>
+      <w:proofErr w:type="spellEnd"/>
+      <w:r>
+        <w:rPr>
+          <w:rFonts w:cs="Times New Roman"/>
+          <w:b/>
+          <w:bCs/>
+          <w:szCs w:val="28"/>
+          <w:lang w:val="ru-RU"/>
+        </w:rPr>
+        <w:t xml:space="preserve"> для вставки нового </w:t>
+      </w:r>
+      <w:proofErr w:type="spellStart"/>
+      <w:r>
+        <w:rPr>
+          <w:rFonts w:cs="Times New Roman"/>
+          <w:b/>
+          <w:bCs/>
+          <w:szCs w:val="28"/>
+          <w:lang w:val="ru-RU"/>
+        </w:rPr>
+        <w:t>елементу</w:t>
+      </w:r>
+      <w:proofErr w:type="spellEnd"/>
+      <w:r>
+        <w:rPr>
+          <w:rFonts w:cs="Times New Roman"/>
+          <w:b/>
+          <w:bCs/>
+          <w:szCs w:val="28"/>
+          <w:lang w:val="ru-RU"/>
+        </w:rPr>
+        <w:t xml:space="preserve"> у </w:t>
+      </w:r>
+      <w:proofErr w:type="spellStart"/>
+      <w:r>
+        <w:rPr>
+          <w:rFonts w:cs="Times New Roman"/>
+          <w:b/>
+          <w:bCs/>
+          <w:szCs w:val="28"/>
+          <w:lang w:val="ru-RU"/>
+        </w:rPr>
+        <w:t>відсортований</w:t>
+      </w:r>
+      <w:proofErr w:type="spellEnd"/>
+      <w:r>
+        <w:rPr>
+          <w:rFonts w:cs="Times New Roman"/>
+          <w:b/>
+          <w:bCs/>
+          <w:szCs w:val="28"/>
+          <w:lang w:val="ru-RU"/>
+        </w:rPr>
+        <w:t xml:space="preserve"> список.</w:t>
+      </w:r>
+    </w:p>
+    <w:p>
+      <w:pPr>
+        <w:pStyle w:val="a3"/>
+        <w:shd w:val="clear" w:color="auto" w:fill="FFFFFF"/>
+        <w:spacing w:after="0" w:line="240" w:lineRule="auto"/>
+        <w:ind w:firstLine="0"/>
+        <w:jc w:val="left"/>
+        <w:rPr>
+          <w:rFonts w:cs="Times New Roman"/>
+          <w:b/>
+          <w:bCs/>
+          <w:szCs w:val="28"/>
+          <w:lang w:val="ru-RU"/>
+        </w:rPr>
+      </w:pPr>
+    </w:p>
+    <w:p>
+      <w:pPr>
+        <w:pStyle w:val="a3"/>
+        <w:shd w:val="clear" w:color="auto" w:fill="FFFFFF"/>
+        <w:spacing w:after="0" w:line="240" w:lineRule="auto"/>
+        <w:ind w:firstLine="0"/>
+        <w:jc w:val="left"/>
+        <w:rPr>
+          <w:rFonts w:cs="Times New Roman"/>
+          <w:b/>
+          <w:bCs/>
+          <w:szCs w:val="28"/>
+          <w:lang w:val="ru-RU"/>
+        </w:rPr>
+      </w:pPr>
+      <w:r>
+        <w:rPr>
+          <w:rFonts w:cs="Times New Roman"/>
+          <w:b/>
+          <w:bCs/>
+          <w:szCs w:val="28"/>
+          <w:lang w:val="ru-RU"/>
+        </w:rPr>
+        <w:drawing>
+          <wp:inline distT="0" distB="0" distL="0" distR="0" wp14:anchorId="6FFE928D" wp14:editId="457F4E11">
+            <wp:extent cx="5424560" cy="3238500"/>
+            <wp:effectExtent l="0" t="0" r="5080" b="0"/>
+            <wp:docPr id="24" name="Рисунок 24"/>
+            <wp:cNvGraphicFramePr>
+              <a:graphicFrameLocks xmlns:a="http://schemas.openxmlformats.org/drawingml/2006/main" noChangeAspect="1"/>
+            </wp:cNvGraphicFramePr>
+            <a:graphic xmlns:a="http://schemas.openxmlformats.org/drawingml/2006/main">
+              <a:graphicData uri="http://schemas.openxmlformats.org/drawingml/2006/picture">
+                <pic:pic xmlns:pic="http://schemas.openxmlformats.org/drawingml/2006/picture">
+                  <pic:nvPicPr>
+                    <pic:cNvPr id="1" name=""/>
+                    <pic:cNvPicPr/>
+                  </pic:nvPicPr>
+                  <pic:blipFill>
+                    <a:blip r:embed="rId28"/>
+                    <a:stretch>
+                      <a:fillRect/>
+                    </a:stretch>
+                  </pic:blipFill>
+                  <pic:spPr>
+                    <a:xfrm>
+                      <a:off x="0" y="0"/>
+                      <a:ext cx="5427579" cy="3240302"/>
+                    </a:xfrm>
+                    <a:prstGeom prst="rect">
+                      <a:avLst/>
+                    </a:prstGeom>
+                  </pic:spPr>
+                </pic:pic>
+              </a:graphicData>
+            </a:graphic>
+          </wp:inline>
+        </w:drawing>
+      </w:r>
+    </w:p>
+    <w:p>
+      <w:pPr>
+        <w:pStyle w:val="a3"/>
+        <w:shd w:val="clear" w:color="auto" w:fill="FFFFFF"/>
+        <w:spacing w:after="0" w:line="240" w:lineRule="auto"/>
+        <w:ind w:firstLine="0"/>
+        <w:rPr>
+          <w:rFonts w:cs="Times New Roman"/>
+          <w:b/>
+          <w:bCs/>
+          <w:szCs w:val="28"/>
+          <w:lang w:val="ru-RU"/>
+        </w:rPr>
+      </w:pPr>
+    </w:p>
+    <w:p>
+      <w:pPr>
+        <w:pStyle w:val="a3"/>
+        <w:shd w:val="clear" w:color="auto" w:fill="FFFFFF"/>
+        <w:spacing w:after="0" w:line="240" w:lineRule="auto"/>
+        <w:ind w:firstLine="0"/>
+        <w:rPr>
+          <w:rFonts w:cs="Times New Roman"/>
+          <w:b/>
+          <w:bCs/>
+          <w:szCs w:val="28"/>
+          <w:lang w:val="ru-RU"/>
+        </w:rPr>
+      </w:pPr>
+      <w:r>
+        <w:rPr>
+          <w:rFonts w:cs="Times New Roman"/>
+          <w:b/>
+          <w:bCs/>
+          <w:szCs w:val="28"/>
+          <w:lang w:val="ru-RU"/>
+        </w:rPr>
+        <w:drawing>
+          <wp:inline distT="0" distB="0" distL="0" distR="0" wp14:anchorId="4111D04E" wp14:editId="637116E0">
+            <wp:extent cx="5143946" cy="777307"/>
+            <wp:effectExtent l="0" t="0" r="0" b="3810"/>
+            <wp:docPr id="25" name="Рисунок 25"/>
+            <wp:cNvGraphicFramePr>
+              <a:graphicFrameLocks xmlns:a="http://schemas.openxmlformats.org/drawingml/2006/main" noChangeAspect="1"/>
+            </wp:cNvGraphicFramePr>
+            <a:graphic xmlns:a="http://schemas.openxmlformats.org/drawingml/2006/main">
+              <a:graphicData uri="http://schemas.openxmlformats.org/drawingml/2006/picture">
+                <pic:pic xmlns:pic="http://schemas.openxmlformats.org/drawingml/2006/picture">
+                  <pic:nvPicPr>
+                    <pic:cNvPr id="1" name=""/>
+                    <pic:cNvPicPr/>
+                  </pic:nvPicPr>
+                  <pic:blipFill>
+                    <a:blip r:embed="rId29"/>
+                    <a:stretch>
+                      <a:fillRect/>
+                    </a:stretch>
+                  </pic:blipFill>
+                  <pic:spPr>
+                    <a:xfrm>
+                      <a:off x="0" y="0"/>
+                      <a:ext cx="5143946" cy="777307"/>
+                    </a:xfrm>
+                    <a:prstGeom prst="rect">
+                      <a:avLst/>
+                    </a:prstGeom>
+                  </pic:spPr>
+                </pic:pic>
+              </a:graphicData>
+            </a:graphic>
+          </wp:inline>
+        </w:drawing>
+      </w:r>
+    </w:p>
+    <w:p>
+      <w:pPr>
+        <w:shd w:val="clear" w:color="auto" w:fill="FFFFFF"/>
+        <w:spacing w:after="0" w:line="240" w:lineRule="auto"/>
+        <w:ind w:firstLine="0"/>
+        <w:rPr>
+          <w:rFonts w:cs="Times New Roman"/>
+          <w:b/>
+          <w:bCs/>
+          <w:szCs w:val="28"/>
+          <w:lang w:val="ru-RU"/>
+        </w:rPr>
+      </w:pPr>
+    </w:p>
+    <w:p>
+      <w:pPr>
+        <w:ind w:firstLine="0"/>
+        <w:jc w:val="left"/>
+        <w:rPr>
+          <w:rFonts w:eastAsia="Times New Roman" w:cs="Times New Roman"/>
+          <w:b/>
+          <w:noProof/>
+          <w:color w:val="000000"/>
+          <w:szCs w:val="28"/>
+          <w:lang w:val="uk-UA"/>
+          <w14:ligatures w14:val="none"/>
+        </w:rPr>
+      </w:pPr>
+    </w:p>
+    <w:p>
+      <w:pPr>
+        <w:ind w:firstLine="0"/>
+        <w:jc w:val="left"/>
+        <w:rPr>
+          <w:rFonts w:cs="Times New Roman"/>
+          <w:b/>
+          <w:bCs/>
+          <w:szCs w:val="28"/>
+          <w:lang w:val="ru-RU"/>
+        </w:rPr>
+      </w:pPr>
+      <w:r>
+        <w:rPr>
+          <w:rFonts w:eastAsia="Times New Roman" w:cs="Times New Roman"/>
+          <w:b/>
+          <w:noProof/>
+          <w:color w:val="000000"/>
+          <w:szCs w:val="28"/>
+          <w:lang w:val="uk-UA"/>
+          <w14:ligatures w14:val="none"/>
+        </w:rPr>
+        <w:lastRenderedPageBreak/>
+        <w:t>Висновок</w:t>
+      </w:r>
+      <w:r>
+        <w:rPr>
+          <w:rFonts w:eastAsia="Times New Roman" w:cs="Times New Roman"/>
+          <w:b/>
+          <w:noProof/>
+          <w:color w:val="000000"/>
+          <w:szCs w:val="28"/>
+          <w:lang w:val="ru-RU"/>
+          <w14:ligatures w14:val="none"/>
+        </w:rPr>
+        <w:t>:</w:t>
+      </w:r>
+      <w:r>
+        <w:rPr>
+          <w:rFonts w:eastAsia="Times New Roman" w:cs="Times New Roman"/>
+          <w:noProof/>
+          <w:color w:val="000000"/>
+          <w:szCs w:val="28"/>
+          <w:lang w:val="uk-UA"/>
+          <w14:ligatures w14:val="none"/>
+        </w:rPr>
+        <w:t xml:space="preserve"> Під час виконання роботи я практикувався зі створенням функцій</w:t>
+      </w:r>
+      <w:r>
+        <w:rPr>
+          <w:rFonts w:eastAsia="Times New Roman" w:cs="Times New Roman"/>
+          <w:noProof/>
+          <w:color w:val="000000"/>
+          <w:szCs w:val="28"/>
+          <w:lang w:val="ru-RU"/>
+          <w14:ligatures w14:val="none"/>
+        </w:rPr>
+        <w:t>,</w:t>
+      </w:r>
+      <w:r>
+        <w:rPr>
+          <w:rFonts w:eastAsia="Times New Roman" w:cs="Times New Roman"/>
+          <w:noProof/>
+          <w:color w:val="000000"/>
+          <w:szCs w:val="28"/>
+          <w:lang w:val="ru-RU"/>
+          <w14:ligatures w14:val="none"/>
+        </w:rPr>
+        <w:t xml:space="preserve"> використанням умовних операторів</w:t>
+      </w:r>
+      <w:r>
+        <w:rPr>
+          <w:rFonts w:eastAsia="Times New Roman" w:cs="Times New Roman"/>
+          <w:noProof/>
+          <w:color w:val="000000"/>
+          <w:szCs w:val="28"/>
+          <w:lang w:val="ru-RU"/>
+          <w14:ligatures w14:val="none"/>
+        </w:rPr>
+        <w:t>,</w:t>
+      </w:r>
+      <w:r>
+        <w:rPr>
+          <w:rFonts w:eastAsia="Times New Roman" w:cs="Times New Roman"/>
+          <w:noProof/>
+          <w:color w:val="000000"/>
+          <w:szCs w:val="28"/>
+          <w:lang w:val="uk-UA"/>
+          <w14:ligatures w14:val="none"/>
+        </w:rPr>
+        <w:t xml:space="preserve"> використанням циклів</w:t>
+      </w:r>
+      <w:r>
+        <w:rPr>
+          <w:rFonts w:eastAsia="Times New Roman" w:cs="Times New Roman"/>
+          <w:noProof/>
+          <w:color w:val="000000"/>
+          <w:szCs w:val="28"/>
+          <w:lang w:val="ru-RU"/>
+          <w14:ligatures w14:val="none"/>
+        </w:rPr>
+        <w:t>,</w:t>
+      </w:r>
+      <w:r>
+        <w:rPr>
+          <w:rFonts w:eastAsia="Times New Roman" w:cs="Times New Roman"/>
+          <w:noProof/>
+          <w:color w:val="000000"/>
+          <w:szCs w:val="28"/>
+          <w:lang w:val="ru-RU"/>
+          <w14:ligatures w14:val="none"/>
+        </w:rPr>
+        <w:t xml:space="preserve"> використанням структур данних та бінарним пошуком. Я отримав досвід використання </w:t>
+      </w:r>
+      <w:r>
+        <w:rPr>
+          <w:rFonts w:eastAsia="Times New Roman" w:cs="Times New Roman"/>
+          <w:noProof/>
+          <w:color w:val="000000"/>
+          <w:szCs w:val="28"/>
+          <w14:ligatures w14:val="none"/>
+        </w:rPr>
+        <w:t>Python</w:t>
+      </w:r>
+      <w:r>
+        <w:rPr>
+          <w:rFonts w:eastAsia="Times New Roman" w:cs="Times New Roman"/>
+          <w:noProof/>
+          <w:color w:val="000000"/>
+          <w:szCs w:val="28"/>
+          <w:lang w:val="ru-RU"/>
+          <w14:ligatures w14:val="none"/>
+        </w:rPr>
+        <w:t>.</w:t>
+      </w:r>
+    </w:p>
+    <w:p>
+      <w:pPr>
+        <w:pStyle w:val="a3"/>
+        <w:shd w:val="clear" w:color="auto" w:fill="FFFFFF"/>
+        <w:spacing w:after="0" w:line="240" w:lineRule="auto"/>
+        <w:ind w:firstLine="0"/>
+        <w:rPr>
+          <w:rFonts w:eastAsia="Times New Roman" w:cs="Times New Roman"/>
+          <w:b/>
+          <w:bCs/>
+          <w:color w:val="000000"/>
+          <w:szCs w:val="28"/>
+          <w:lang w:val="ru-RU" w:eastAsia="ru-RU"/>
+          <w14:ligatures w14:val="none"/>
+        </w:rPr>
+      </w:pPr>
+    </w:p>
+    <w:p>
+      <w:pPr>
+        <w:pStyle w:val="a3"/>
+        <w:shd w:val="clear" w:color="auto" w:fill="FFFFFF"/>
+        <w:spacing w:after="0" w:line="240" w:lineRule="auto"/>
+        <w:ind w:firstLine="0"/>
+        <w:jc w:val="left"/>
+        <w:rPr>
+          <w:rFonts w:eastAsia="Times New Roman" w:cs="Times New Roman"/>
+          <w:b/>
+          <w:bCs/>
+          <w:color w:val="000000"/>
+          <w:szCs w:val="28"/>
+          <w:lang w:val="ru-RU" w:eastAsia="ru-RU"/>
+          <w14:ligatures w14:val="none"/>
+        </w:rPr>
+      </w:pPr>
+    </w:p>
+    <w:p>
+      <w:pPr>
+        <w:pStyle w:val="a3"/>
+        <w:shd w:val="clear" w:color="auto" w:fill="FFFFFF"/>
+        <w:spacing w:after="0" w:line="240" w:lineRule="auto"/>
+        <w:ind w:firstLine="0"/>
+        <w:jc w:val="left"/>
+        <w:rPr>
+          <w:rFonts w:eastAsia="Times New Roman" w:cs="Times New Roman"/>
+          <w:b/>
+          <w:bCs/>
+          <w:color w:val="000000"/>
+          <w:szCs w:val="28"/>
+          <w:lang w:val="ru-RU" w:eastAsia="ru-RU"/>
+          <w14:ligatures w14:val="none"/>
+        </w:rPr>
+      </w:pPr>
+    </w:p>
+    <w:p>
+      <w:pPr>
+        <w:pStyle w:val="a3"/>
+        <w:ind w:firstLine="0"/>
+        <w:jc w:val="left"/>
+        <w:rPr>
+          <w:lang w:val="ru-RU"/>
+        </w:rPr>
+      </w:pPr>
+    </w:p>
     <w:sectPr>
       <w:pgSz w:w="11906" w:h="16838"/>
       <w:pgMar w:top="1134" w:right="850" w:bottom="1134" w:left="1701" w:header="708" w:footer="708" w:gutter="0"/>
@@ -2122,7 +4564,7 @@
   <w:abstractNum w:abstractNumId="1" w15:restartNumberingAfterBreak="0">
     <w:nsid w:val="3E5C092C"/>
     <w:multiLevelType w:val="hybridMultilevel"/>
-    <w:tmpl w:val="BDAAAF90"/>
+    <w:tmpl w:val="7E785984"/>
     <w:lvl w:ilvl="0" w:tplc="0419000F">
       <w:start w:val="1"/>
       <w:numFmt w:val="decimal"/>
@@ -2196,6 +4638,267 @@
       </w:pPr>
     </w:lvl>
     <w:lvl w:ilvl="8" w:tplc="0419001B">
+      <w:start w:val="1"/>
+      <w:numFmt w:val="lowerRoman"/>
+      <w:lvlText w:val="%9."/>
+      <w:lvlJc w:val="right"/>
+      <w:pPr>
+        <w:ind w:left="6480" w:hanging="180"/>
+      </w:pPr>
+    </w:lvl>
+  </w:abstractNum>
+  <w:abstractNum w:abstractNumId="2" w15:restartNumberingAfterBreak="0">
+    <w:nsid w:val="732E7572"/>
+    <w:multiLevelType w:val="hybridMultilevel"/>
+    <w:tmpl w:val="80CEF8D4"/>
+    <w:lvl w:ilvl="0" w:tplc="0419000F">
+      <w:start w:val="1"/>
+      <w:numFmt w:val="decimal"/>
+      <w:lvlText w:val="%1."/>
+      <w:lvlJc w:val="left"/>
+      <w:pPr>
+        <w:ind w:left="720" w:hanging="360"/>
+      </w:pPr>
+    </w:lvl>
+    <w:lvl w:ilvl="1" w:tplc="04190019">
+      <w:start w:val="1"/>
+      <w:numFmt w:val="lowerLetter"/>
+      <w:lvlText w:val="%2."/>
+      <w:lvlJc w:val="left"/>
+      <w:pPr>
+        <w:ind w:left="1440" w:hanging="360"/>
+      </w:pPr>
+    </w:lvl>
+    <w:lvl w:ilvl="2" w:tplc="0419001B">
+      <w:start w:val="1"/>
+      <w:numFmt w:val="lowerRoman"/>
+      <w:lvlText w:val="%3."/>
+      <w:lvlJc w:val="right"/>
+      <w:pPr>
+        <w:ind w:left="2160" w:hanging="180"/>
+      </w:pPr>
+    </w:lvl>
+    <w:lvl w:ilvl="3" w:tplc="0419000F">
+      <w:start w:val="1"/>
+      <w:numFmt w:val="decimal"/>
+      <w:lvlText w:val="%4."/>
+      <w:lvlJc w:val="left"/>
+      <w:pPr>
+        <w:ind w:left="2880" w:hanging="360"/>
+      </w:pPr>
+    </w:lvl>
+    <w:lvl w:ilvl="4" w:tplc="04190019">
+      <w:start w:val="1"/>
+      <w:numFmt w:val="lowerLetter"/>
+      <w:lvlText w:val="%5."/>
+      <w:lvlJc w:val="left"/>
+      <w:pPr>
+        <w:ind w:left="3600" w:hanging="360"/>
+      </w:pPr>
+    </w:lvl>
+    <w:lvl w:ilvl="5" w:tplc="0419001B">
+      <w:start w:val="1"/>
+      <w:numFmt w:val="lowerRoman"/>
+      <w:lvlText w:val="%6."/>
+      <w:lvlJc w:val="right"/>
+      <w:pPr>
+        <w:ind w:left="4320" w:hanging="180"/>
+      </w:pPr>
+    </w:lvl>
+    <w:lvl w:ilvl="6" w:tplc="0419000F">
+      <w:start w:val="1"/>
+      <w:numFmt w:val="decimal"/>
+      <w:lvlText w:val="%7."/>
+      <w:lvlJc w:val="left"/>
+      <w:pPr>
+        <w:ind w:left="5040" w:hanging="360"/>
+      </w:pPr>
+    </w:lvl>
+    <w:lvl w:ilvl="7" w:tplc="04190019">
+      <w:start w:val="1"/>
+      <w:numFmt w:val="lowerLetter"/>
+      <w:lvlText w:val="%8."/>
+      <w:lvlJc w:val="left"/>
+      <w:pPr>
+        <w:ind w:left="5760" w:hanging="360"/>
+      </w:pPr>
+    </w:lvl>
+    <w:lvl w:ilvl="8" w:tplc="0419001B">
+      <w:start w:val="1"/>
+      <w:numFmt w:val="lowerRoman"/>
+      <w:lvlText w:val="%9."/>
+      <w:lvlJc w:val="right"/>
+      <w:pPr>
+        <w:ind w:left="6480" w:hanging="180"/>
+      </w:pPr>
+    </w:lvl>
+  </w:abstractNum>
+  <w:abstractNum w:abstractNumId="3" w15:restartNumberingAfterBreak="0">
+    <w:nsid w:val="73BE0076"/>
+    <w:multiLevelType w:val="hybridMultilevel"/>
+    <w:tmpl w:val="7E785984"/>
+    <w:lvl w:ilvl="0" w:tplc="0419000F">
+      <w:start w:val="1"/>
+      <w:numFmt w:val="decimal"/>
+      <w:lvlText w:val="%1."/>
+      <w:lvlJc w:val="left"/>
+      <w:pPr>
+        <w:ind w:left="720" w:hanging="360"/>
+      </w:pPr>
+    </w:lvl>
+    <w:lvl w:ilvl="1" w:tplc="04190019">
+      <w:start w:val="1"/>
+      <w:numFmt w:val="lowerLetter"/>
+      <w:lvlText w:val="%2."/>
+      <w:lvlJc w:val="left"/>
+      <w:pPr>
+        <w:ind w:left="1440" w:hanging="360"/>
+      </w:pPr>
+    </w:lvl>
+    <w:lvl w:ilvl="2" w:tplc="0419001B">
+      <w:start w:val="1"/>
+      <w:numFmt w:val="lowerRoman"/>
+      <w:lvlText w:val="%3."/>
+      <w:lvlJc w:val="right"/>
+      <w:pPr>
+        <w:ind w:left="2160" w:hanging="180"/>
+      </w:pPr>
+    </w:lvl>
+    <w:lvl w:ilvl="3" w:tplc="0419000F">
+      <w:start w:val="1"/>
+      <w:numFmt w:val="decimal"/>
+      <w:lvlText w:val="%4."/>
+      <w:lvlJc w:val="left"/>
+      <w:pPr>
+        <w:ind w:left="2880" w:hanging="360"/>
+      </w:pPr>
+    </w:lvl>
+    <w:lvl w:ilvl="4" w:tplc="04190019">
+      <w:start w:val="1"/>
+      <w:numFmt w:val="lowerLetter"/>
+      <w:lvlText w:val="%5."/>
+      <w:lvlJc w:val="left"/>
+      <w:pPr>
+        <w:ind w:left="3600" w:hanging="360"/>
+      </w:pPr>
+    </w:lvl>
+    <w:lvl w:ilvl="5" w:tplc="0419001B">
+      <w:start w:val="1"/>
+      <w:numFmt w:val="lowerRoman"/>
+      <w:lvlText w:val="%6."/>
+      <w:lvlJc w:val="right"/>
+      <w:pPr>
+        <w:ind w:left="4320" w:hanging="180"/>
+      </w:pPr>
+    </w:lvl>
+    <w:lvl w:ilvl="6" w:tplc="0419000F">
+      <w:start w:val="1"/>
+      <w:numFmt w:val="decimal"/>
+      <w:lvlText w:val="%7."/>
+      <w:lvlJc w:val="left"/>
+      <w:pPr>
+        <w:ind w:left="5040" w:hanging="360"/>
+      </w:pPr>
+    </w:lvl>
+    <w:lvl w:ilvl="7" w:tplc="04190019">
+      <w:start w:val="1"/>
+      <w:numFmt w:val="lowerLetter"/>
+      <w:lvlText w:val="%8."/>
+      <w:lvlJc w:val="left"/>
+      <w:pPr>
+        <w:ind w:left="5760" w:hanging="360"/>
+      </w:pPr>
+    </w:lvl>
+    <w:lvl w:ilvl="8" w:tplc="0419001B">
+      <w:start w:val="1"/>
+      <w:numFmt w:val="lowerRoman"/>
+      <w:lvlText w:val="%9."/>
+      <w:lvlJc w:val="right"/>
+      <w:pPr>
+        <w:ind w:left="6480" w:hanging="180"/>
+      </w:pPr>
+    </w:lvl>
+  </w:abstractNum>
+  <w:abstractNum w:abstractNumId="4" w15:restartNumberingAfterBreak="0">
+    <w:nsid w:val="7BE54AA0"/>
+    <w:multiLevelType w:val="hybridMultilevel"/>
+    <w:tmpl w:val="AB22BC92"/>
+    <w:lvl w:ilvl="0" w:tplc="0419000F">
+      <w:start w:val="1"/>
+      <w:numFmt w:val="decimal"/>
+      <w:lvlText w:val="%1."/>
+      <w:lvlJc w:val="left"/>
+      <w:pPr>
+        <w:ind w:left="720" w:hanging="360"/>
+      </w:pPr>
+      <w:rPr>
+        <w:rFonts w:cs="Times New Roman" w:hint="default"/>
+      </w:rPr>
+    </w:lvl>
+    <w:lvl w:ilvl="1" w:tplc="04190019" w:tentative="1">
+      <w:start w:val="1"/>
+      <w:numFmt w:val="lowerLetter"/>
+      <w:lvlText w:val="%2."/>
+      <w:lvlJc w:val="left"/>
+      <w:pPr>
+        <w:ind w:left="1440" w:hanging="360"/>
+      </w:pPr>
+    </w:lvl>
+    <w:lvl w:ilvl="2" w:tplc="0419001B" w:tentative="1">
+      <w:start w:val="1"/>
+      <w:numFmt w:val="lowerRoman"/>
+      <w:lvlText w:val="%3."/>
+      <w:lvlJc w:val="right"/>
+      <w:pPr>
+        <w:ind w:left="2160" w:hanging="180"/>
+      </w:pPr>
+    </w:lvl>
+    <w:lvl w:ilvl="3" w:tplc="0419000F" w:tentative="1">
+      <w:start w:val="1"/>
+      <w:numFmt w:val="decimal"/>
+      <w:lvlText w:val="%4."/>
+      <w:lvlJc w:val="left"/>
+      <w:pPr>
+        <w:ind w:left="2880" w:hanging="360"/>
+      </w:pPr>
+    </w:lvl>
+    <w:lvl w:ilvl="4" w:tplc="04190019" w:tentative="1">
+      <w:start w:val="1"/>
+      <w:numFmt w:val="lowerLetter"/>
+      <w:lvlText w:val="%5."/>
+      <w:lvlJc w:val="left"/>
+      <w:pPr>
+        <w:ind w:left="3600" w:hanging="360"/>
+      </w:pPr>
+    </w:lvl>
+    <w:lvl w:ilvl="5" w:tplc="0419001B" w:tentative="1">
+      <w:start w:val="1"/>
+      <w:numFmt w:val="lowerRoman"/>
+      <w:lvlText w:val="%6."/>
+      <w:lvlJc w:val="right"/>
+      <w:pPr>
+        <w:ind w:left="4320" w:hanging="180"/>
+      </w:pPr>
+    </w:lvl>
+    <w:lvl w:ilvl="6" w:tplc="0419000F" w:tentative="1">
+      <w:start w:val="1"/>
+      <w:numFmt w:val="decimal"/>
+      <w:lvlText w:val="%7."/>
+      <w:lvlJc w:val="left"/>
+      <w:pPr>
+        <w:ind w:left="5040" w:hanging="360"/>
+      </w:pPr>
+    </w:lvl>
+    <w:lvl w:ilvl="7" w:tplc="04190019" w:tentative="1">
+      <w:start w:val="1"/>
+      <w:numFmt w:val="lowerLetter"/>
+      <w:lvlText w:val="%8."/>
+      <w:lvlJc w:val="left"/>
+      <w:pPr>
+        <w:ind w:left="5760" w:hanging="360"/>
+      </w:pPr>
+    </w:lvl>
+    <w:lvl w:ilvl="8" w:tplc="0419001B" w:tentative="1">
       <w:start w:val="1"/>
       <w:numFmt w:val="lowerRoman"/>
       <w:lvlText w:val="%9."/>
@@ -2210,33 +4913,18 @@
   </w:num>
   <w:num w:numId="2">
     <w:abstractNumId w:val="1"/>
-    <w:lvlOverride w:ilvl="0">
-      <w:startOverride w:val="1"/>
-    </w:lvlOverride>
-    <w:lvlOverride w:ilvl="1">
-      <w:startOverride w:val="1"/>
-    </w:lvlOverride>
-    <w:lvlOverride w:ilvl="2">
-      <w:startOverride w:val="1"/>
-    </w:lvlOverride>
-    <w:lvlOverride w:ilvl="3">
-      <w:startOverride w:val="1"/>
-    </w:lvlOverride>
-    <w:lvlOverride w:ilvl="4">
-      <w:startOverride w:val="1"/>
-    </w:lvlOverride>
-    <w:lvlOverride w:ilvl="5">
-      <w:startOverride w:val="1"/>
-    </w:lvlOverride>
-    <w:lvlOverride w:ilvl="6">
-      <w:startOverride w:val="1"/>
-    </w:lvlOverride>
-    <w:lvlOverride w:ilvl="7">
-      <w:startOverride w:val="1"/>
-    </w:lvlOverride>
-    <w:lvlOverride w:ilvl="8">
-      <w:startOverride w:val="1"/>
-    </w:lvlOverride>
+  </w:num>
+  <w:num w:numId="3">
+    <w:abstractNumId w:val="1"/>
+  </w:num>
+  <w:num w:numId="4">
+    <w:abstractNumId w:val="2"/>
+  </w:num>
+  <w:num w:numId="5">
+    <w:abstractNumId w:val="3"/>
+  </w:num>
+  <w:num w:numId="6">
+    <w:abstractNumId w:val="4"/>
   </w:num>
 </w:numbering>
 </file>

</xml_diff>

<commit_message>
Dev test file for topic_4
</commit_message>
<xml_diff>
--- a/TP-KB-221-Nikita-Presniakov.docx
+++ b/TP-KB-221-Nikita-Presniakov.docx
@@ -2079,10 +2079,19 @@
     <w:p>
       <w:pPr>
         <w:jc w:val="right"/>
+        <w:rPr>
+          <w:lang w:val="ru-RU"/>
+        </w:rPr>
       </w:pPr>
       <w:r>
         <w:lastRenderedPageBreak/>
-        <w:t>Topic_3</w:t>
+        <w:t>Topic</w:t>
+      </w:r>
+      <w:r>
+        <w:rPr>
+          <w:lang w:val="ru-RU"/>
+        </w:rPr>
+        <w:t>_3</w:t>
       </w:r>
     </w:p>
     <w:p>
@@ -2348,6 +2357,7 @@
         <w:rPr>
           <w:b/>
           <w:bCs/>
+          <w:noProof/>
           <w:lang w:val="ru-RU"/>
         </w:rPr>
         <w:drawing>
@@ -2396,6 +2406,7 @@
       </w:pPr>
       <w:r>
         <w:rPr>
+          <w:noProof/>
           <w:lang w:val="ru-RU"/>
         </w:rPr>
         <w:lastRenderedPageBreak/>
@@ -2445,6 +2456,7 @@
       </w:pPr>
       <w:r>
         <w:rPr>
+          <w:noProof/>
           <w:lang w:val="ru-RU"/>
         </w:rPr>
         <w:drawing>
@@ -3184,6 +3196,7 @@
           <w:rFonts w:eastAsia="Times New Roman" w:cs="Times New Roman"/>
           <w:b/>
           <w:bCs/>
+          <w:noProof/>
           <w:color w:val="000000"/>
           <w:szCs w:val="28"/>
           <w:lang w:val="ru-RU" w:eastAsia="ru-RU"/>
@@ -3248,6 +3261,7 @@
           <w:rFonts w:eastAsia="Times New Roman" w:cs="Times New Roman"/>
           <w:b/>
           <w:bCs/>
+          <w:noProof/>
           <w:color w:val="000000"/>
           <w:szCs w:val="28"/>
           <w:lang w:val="ru-RU" w:eastAsia="ru-RU"/>
@@ -3312,6 +3326,7 @@
           <w:rFonts w:eastAsia="Times New Roman" w:cs="Times New Roman"/>
           <w:b/>
           <w:bCs/>
+          <w:noProof/>
           <w:color w:val="000000"/>
           <w:szCs w:val="28"/>
           <w:lang w:val="ru-RU" w:eastAsia="ru-RU"/>
@@ -3724,6 +3739,7 @@
           <w:rFonts w:eastAsia="Times New Roman" w:cs="Times New Roman"/>
           <w:b/>
           <w:bCs/>
+          <w:noProof/>
           <w:color w:val="000000"/>
           <w:szCs w:val="28"/>
           <w:lang w:val="ru-RU" w:eastAsia="ru-RU"/>
@@ -3788,6 +3804,7 @@
           <w:rFonts w:eastAsia="Times New Roman" w:cs="Times New Roman"/>
           <w:b/>
           <w:bCs/>
+          <w:noProof/>
           <w:color w:val="000000"/>
           <w:szCs w:val="28"/>
           <w:lang w:val="ru-RU" w:eastAsia="ru-RU"/>
@@ -3870,6 +3887,7 @@
           <w:rFonts w:eastAsia="Times New Roman" w:cs="Times New Roman"/>
           <w:b/>
           <w:bCs/>
+          <w:noProof/>
           <w:color w:val="000000"/>
           <w:szCs w:val="28"/>
           <w:lang w:val="ru-RU" w:eastAsia="ru-RU"/>
@@ -3969,18 +3987,18 @@
           <w:szCs w:val="28"/>
           <w:lang w:val="ru-RU"/>
         </w:rPr>
-        <w:t xml:space="preserve"> ф</w:t>
-      </w:r>
-      <w:proofErr w:type="spellStart"/>
-      <w:r>
-        <w:rPr>
-          <w:rFonts w:cs="Times New Roman"/>
-          <w:b/>
-          <w:bCs/>
-          <w:szCs w:val="28"/>
-          <w:lang w:val="ru-RU"/>
-        </w:rPr>
-        <w:t>ункцію</w:t>
+        <w:t xml:space="preserve"> </w:t>
+      </w:r>
+      <w:proofErr w:type="spellStart"/>
+      <w:r>
+        <w:rPr>
+          <w:rFonts w:cs="Times New Roman"/>
+          <w:b/>
+          <w:bCs/>
+          <w:szCs w:val="28"/>
+          <w:lang w:val="ru-RU"/>
+        </w:rPr>
+        <w:t>функцію</w:t>
       </w:r>
       <w:proofErr w:type="spellEnd"/>
       <w:r>
@@ -4118,6 +4136,7 @@
           <w:rFonts w:cs="Times New Roman"/>
           <w:b/>
           <w:bCs/>
+          <w:noProof/>
           <w:szCs w:val="28"/>
           <w:lang w:val="ru-RU"/>
         </w:rPr>
@@ -4192,6 +4211,7 @@
           <w:rFonts w:cs="Times New Roman"/>
           <w:b/>
           <w:bCs/>
+          <w:noProof/>
           <w:szCs w:val="28"/>
           <w:lang w:val="ru-RU"/>
         </w:rPr>
@@ -4399,6 +4419,29 @@
     </w:p>
     <w:p>
       <w:pPr>
+        <w:jc w:val="right"/>
+        <w:rPr>
+          <w:lang w:val="ru-RU"/>
+        </w:rPr>
+      </w:pPr>
+      <w:r>
+        <w:t>Topic</w:t>
+      </w:r>
+      <w:r>
+        <w:rPr>
+          <w:lang w:val="ru-RU"/>
+        </w:rPr>
+        <w:t>_</w:t>
+      </w:r>
+      <w:r>
+        <w:rPr>
+          <w:lang w:val="ru-RU"/>
+        </w:rPr>
+        <w:t>4</w:t>
+      </w:r>
+    </w:p>
+    <w:p>
+      <w:pPr>
         <w:pStyle w:val="a3"/>
         <w:shd w:val="clear" w:color="auto" w:fill="FFFFFF"/>
         <w:spacing w:after="0" w:line="240" w:lineRule="auto"/>
@@ -4411,6 +4454,690 @@
           <w:szCs w:val="28"/>
           <w:lang w:val="ru-RU" w:eastAsia="ru-RU"/>
           <w14:ligatures w14:val="none"/>
+        </w:rPr>
+      </w:pPr>
+    </w:p>
+    <w:p>
+      <w:pPr>
+        <w:ind w:firstLine="0"/>
+        <w:jc w:val="center"/>
+        <w:rPr>
+          <w:b/>
+          <w:bCs/>
+        </w:rPr>
+      </w:pPr>
+      <w:r>
+        <w:rPr>
+          <w:b/>
+          <w:bCs/>
+          <w:lang w:val="uk-UA"/>
+        </w:rPr>
+        <w:t>Звіт про виконання практичних завдань</w:t>
+      </w:r>
+      <w:r>
+        <w:rPr>
+          <w:b/>
+          <w:bCs/>
+          <w:lang w:val="uk-UA"/>
+        </w:rPr>
+        <w:t xml:space="preserve"> по</w:t>
+      </w:r>
+      <w:r>
+        <w:rPr>
+          <w:b/>
+          <w:bCs/>
+          <w:lang w:val="uk-UA"/>
+        </w:rPr>
+        <w:t xml:space="preserve"> Технологі</w:t>
+      </w:r>
+      <w:r>
+        <w:rPr>
+          <w:b/>
+          <w:bCs/>
+          <w:lang w:val="uk-UA"/>
+        </w:rPr>
+        <w:t>ях</w:t>
+      </w:r>
+      <w:r>
+        <w:rPr>
+          <w:b/>
+          <w:bCs/>
+          <w:lang w:val="uk-UA"/>
+        </w:rPr>
+        <w:t xml:space="preserve"> програмування на мові </w:t>
+      </w:r>
+      <w:r>
+        <w:rPr>
+          <w:b/>
+          <w:bCs/>
+        </w:rPr>
+        <w:t>Python</w:t>
+      </w:r>
+    </w:p>
+    <w:p>
+      <w:pPr>
+        <w:pStyle w:val="a3"/>
+        <w:numPr>
+          <w:ilvl w:val="0"/>
+          <w:numId w:val="7"/>
+        </w:numPr>
+        <w:jc w:val="left"/>
+        <w:rPr>
+          <w:rFonts w:cs="Times New Roman"/>
+          <w:b/>
+          <w:bCs/>
+          <w:szCs w:val="28"/>
+          <w:lang w:val="ru-RU"/>
+        </w:rPr>
+      </w:pPr>
+      <w:proofErr w:type="spellStart"/>
+      <w:r>
+        <w:rPr>
+          <w:rFonts w:cs="Times New Roman"/>
+          <w:b/>
+          <w:bCs/>
+          <w:szCs w:val="28"/>
+          <w:lang w:val="ru-RU"/>
+        </w:rPr>
+        <w:t>Розширити</w:t>
+      </w:r>
+      <w:proofErr w:type="spellEnd"/>
+      <w:r>
+        <w:rPr>
+          <w:rFonts w:cs="Times New Roman"/>
+          <w:b/>
+          <w:bCs/>
+          <w:szCs w:val="28"/>
+          <w:lang w:val="ru-RU"/>
+        </w:rPr>
+        <w:t xml:space="preserve"> </w:t>
+      </w:r>
+      <w:proofErr w:type="spellStart"/>
+      <w:r>
+        <w:rPr>
+          <w:rFonts w:cs="Times New Roman"/>
+          <w:b/>
+          <w:bCs/>
+          <w:szCs w:val="28"/>
+          <w:lang w:val="ru-RU"/>
+        </w:rPr>
+        <w:t>програму</w:t>
+      </w:r>
+      <w:proofErr w:type="spellEnd"/>
+      <w:r>
+        <w:rPr>
+          <w:rFonts w:cs="Times New Roman"/>
+          <w:b/>
+          <w:bCs/>
+          <w:szCs w:val="28"/>
+          <w:lang w:val="ru-RU"/>
+        </w:rPr>
+        <w:t xml:space="preserve"> калькулятор </w:t>
+      </w:r>
+      <w:proofErr w:type="spellStart"/>
+      <w:r>
+        <w:rPr>
+          <w:rFonts w:cs="Times New Roman"/>
+          <w:b/>
+          <w:bCs/>
+          <w:szCs w:val="28"/>
+          <w:lang w:val="ru-RU"/>
+        </w:rPr>
+        <w:t>функцією</w:t>
+      </w:r>
+      <w:proofErr w:type="spellEnd"/>
+      <w:r>
+        <w:rPr>
+          <w:rFonts w:cs="Times New Roman"/>
+          <w:b/>
+          <w:bCs/>
+          <w:szCs w:val="28"/>
+          <w:lang w:val="ru-RU"/>
+        </w:rPr>
+        <w:t xml:space="preserve"> </w:t>
+      </w:r>
+      <w:proofErr w:type="spellStart"/>
+      <w:r>
+        <w:rPr>
+          <w:rFonts w:cs="Times New Roman"/>
+          <w:b/>
+          <w:bCs/>
+          <w:szCs w:val="28"/>
+          <w:lang w:val="ru-RU"/>
+        </w:rPr>
+        <w:t>запитів</w:t>
+      </w:r>
+      <w:proofErr w:type="spellEnd"/>
+      <w:r>
+        <w:rPr>
+          <w:rFonts w:cs="Times New Roman"/>
+          <w:b/>
+          <w:bCs/>
+          <w:szCs w:val="28"/>
+          <w:lang w:val="ru-RU"/>
+        </w:rPr>
+        <w:t xml:space="preserve"> </w:t>
+      </w:r>
+      <w:proofErr w:type="spellStart"/>
+      <w:r>
+        <w:rPr>
+          <w:rFonts w:cs="Times New Roman"/>
+          <w:b/>
+          <w:bCs/>
+          <w:szCs w:val="28"/>
+          <w:lang w:val="ru-RU"/>
+        </w:rPr>
+        <w:t>від</w:t>
+      </w:r>
+      <w:proofErr w:type="spellEnd"/>
+      <w:r>
+        <w:rPr>
+          <w:rFonts w:cs="Times New Roman"/>
+          <w:b/>
+          <w:bCs/>
+          <w:szCs w:val="28"/>
+          <w:lang w:val="ru-RU"/>
+        </w:rPr>
+        <w:t xml:space="preserve"> </w:t>
+      </w:r>
+      <w:proofErr w:type="spellStart"/>
+      <w:r>
+        <w:rPr>
+          <w:rFonts w:cs="Times New Roman"/>
+          <w:b/>
+          <w:bCs/>
+          <w:szCs w:val="28"/>
+          <w:lang w:val="ru-RU"/>
+        </w:rPr>
+        <w:t>користувача</w:t>
+      </w:r>
+      <w:proofErr w:type="spellEnd"/>
+      <w:r>
+        <w:rPr>
+          <w:rFonts w:cs="Times New Roman"/>
+          <w:b/>
+          <w:bCs/>
+          <w:szCs w:val="28"/>
+          <w:lang w:val="ru-RU"/>
+        </w:rPr>
+        <w:t xml:space="preserve">, </w:t>
+      </w:r>
+      <w:proofErr w:type="spellStart"/>
+      <w:r>
+        <w:rPr>
+          <w:rFonts w:cs="Times New Roman"/>
+          <w:b/>
+          <w:bCs/>
+          <w:szCs w:val="28"/>
+          <w:lang w:val="ru-RU"/>
+        </w:rPr>
+        <w:t>що</w:t>
+      </w:r>
+      <w:proofErr w:type="spellEnd"/>
+      <w:r>
+        <w:rPr>
+          <w:rFonts w:cs="Times New Roman"/>
+          <w:b/>
+          <w:bCs/>
+          <w:szCs w:val="28"/>
+          <w:lang w:val="ru-RU"/>
+        </w:rPr>
+        <w:t xml:space="preserve"> </w:t>
+      </w:r>
+      <w:proofErr w:type="spellStart"/>
+      <w:r>
+        <w:rPr>
+          <w:rFonts w:cs="Times New Roman"/>
+          <w:b/>
+          <w:bCs/>
+          <w:szCs w:val="28"/>
+          <w:lang w:val="ru-RU"/>
+        </w:rPr>
+        <w:t>обробляє</w:t>
+      </w:r>
+      <w:proofErr w:type="spellEnd"/>
+      <w:r>
+        <w:rPr>
+          <w:rFonts w:cs="Times New Roman"/>
+          <w:b/>
+          <w:bCs/>
+          <w:szCs w:val="28"/>
+          <w:lang w:val="ru-RU"/>
+        </w:rPr>
+        <w:t xml:space="preserve"> </w:t>
+      </w:r>
+      <w:proofErr w:type="spellStart"/>
+      <w:r>
+        <w:rPr>
+          <w:rFonts w:cs="Times New Roman"/>
+          <w:b/>
+          <w:bCs/>
+          <w:szCs w:val="28"/>
+          <w:lang w:val="ru-RU"/>
+        </w:rPr>
+        <w:t>виняткові</w:t>
+      </w:r>
+      <w:proofErr w:type="spellEnd"/>
+      <w:r>
+        <w:rPr>
+          <w:rFonts w:cs="Times New Roman"/>
+          <w:b/>
+          <w:bCs/>
+          <w:szCs w:val="28"/>
+          <w:lang w:val="ru-RU"/>
+        </w:rPr>
+        <w:t xml:space="preserve"> </w:t>
+      </w:r>
+      <w:proofErr w:type="spellStart"/>
+      <w:r>
+        <w:rPr>
+          <w:rFonts w:cs="Times New Roman"/>
+          <w:b/>
+          <w:bCs/>
+          <w:szCs w:val="28"/>
+          <w:lang w:val="ru-RU"/>
+        </w:rPr>
+        <w:t>ситуації</w:t>
+      </w:r>
+      <w:proofErr w:type="spellEnd"/>
+      <w:r>
+        <w:rPr>
+          <w:rFonts w:cs="Times New Roman"/>
+          <w:b/>
+          <w:bCs/>
+          <w:szCs w:val="28"/>
+          <w:lang w:val="ru-RU"/>
+        </w:rPr>
+        <w:t>.</w:t>
+      </w:r>
+      <w:r>
+        <w:rPr>
+          <w:rFonts w:cs="Times New Roman"/>
+          <w:b/>
+          <w:bCs/>
+          <w:szCs w:val="28"/>
+          <w:lang w:val="ru-RU"/>
+        </w:rPr>
+        <w:t xml:space="preserve"> </w:t>
+      </w:r>
+      <w:proofErr w:type="spellStart"/>
+      <w:r>
+        <w:rPr>
+          <w:rFonts w:cs="Times New Roman"/>
+          <w:b/>
+          <w:bCs/>
+          <w:szCs w:val="28"/>
+        </w:rPr>
+        <w:t>Розширити</w:t>
+      </w:r>
+      <w:proofErr w:type="spellEnd"/>
+      <w:r>
+        <w:rPr>
+          <w:rFonts w:cs="Times New Roman"/>
+          <w:b/>
+          <w:bCs/>
+          <w:szCs w:val="28"/>
+        </w:rPr>
+        <w:t xml:space="preserve"> </w:t>
+      </w:r>
+      <w:proofErr w:type="spellStart"/>
+      <w:r>
+        <w:rPr>
+          <w:rFonts w:cs="Times New Roman"/>
+          <w:b/>
+          <w:bCs/>
+          <w:szCs w:val="28"/>
+        </w:rPr>
+        <w:t>функцію</w:t>
+      </w:r>
+      <w:proofErr w:type="spellEnd"/>
+      <w:r>
+        <w:rPr>
+          <w:rFonts w:cs="Times New Roman"/>
+          <w:b/>
+          <w:bCs/>
+          <w:szCs w:val="28"/>
+        </w:rPr>
+        <w:t xml:space="preserve"> </w:t>
+      </w:r>
+      <w:proofErr w:type="spellStart"/>
+      <w:r>
+        <w:rPr>
+          <w:rFonts w:cs="Times New Roman"/>
+          <w:b/>
+          <w:bCs/>
+          <w:szCs w:val="28"/>
+        </w:rPr>
+        <w:t>ділення</w:t>
+      </w:r>
+      <w:proofErr w:type="spellEnd"/>
+      <w:r>
+        <w:rPr>
+          <w:rFonts w:cs="Times New Roman"/>
+          <w:b/>
+          <w:bCs/>
+          <w:szCs w:val="28"/>
+        </w:rPr>
+        <w:t xml:space="preserve"> </w:t>
+      </w:r>
+      <w:proofErr w:type="spellStart"/>
+      <w:r>
+        <w:rPr>
+          <w:rFonts w:cs="Times New Roman"/>
+          <w:b/>
+          <w:bCs/>
+          <w:szCs w:val="28"/>
+        </w:rPr>
+        <w:t>обробкою</w:t>
+      </w:r>
+      <w:proofErr w:type="spellEnd"/>
+      <w:r>
+        <w:rPr>
+          <w:rFonts w:cs="Times New Roman"/>
+          <w:b/>
+          <w:bCs/>
+          <w:szCs w:val="28"/>
+        </w:rPr>
+        <w:t xml:space="preserve"> </w:t>
+      </w:r>
+      <w:proofErr w:type="spellStart"/>
+      <w:r>
+        <w:rPr>
+          <w:rFonts w:cs="Times New Roman"/>
+          <w:b/>
+          <w:bCs/>
+          <w:szCs w:val="28"/>
+        </w:rPr>
+        <w:t>виняткової</w:t>
+      </w:r>
+      <w:proofErr w:type="spellEnd"/>
+      <w:r>
+        <w:rPr>
+          <w:rFonts w:cs="Times New Roman"/>
+          <w:b/>
+          <w:bCs/>
+          <w:szCs w:val="28"/>
+        </w:rPr>
+        <w:t xml:space="preserve"> </w:t>
+      </w:r>
+      <w:proofErr w:type="spellStart"/>
+      <w:r>
+        <w:rPr>
+          <w:rFonts w:cs="Times New Roman"/>
+          <w:b/>
+          <w:bCs/>
+          <w:szCs w:val="28"/>
+        </w:rPr>
+        <w:t>ситуації</w:t>
+      </w:r>
+      <w:proofErr w:type="spellEnd"/>
+      <w:r>
+        <w:rPr>
+          <w:rFonts w:cs="Times New Roman"/>
+          <w:b/>
+          <w:bCs/>
+          <w:szCs w:val="28"/>
+        </w:rPr>
+        <w:t xml:space="preserve"> </w:t>
+      </w:r>
+      <w:proofErr w:type="spellStart"/>
+      <w:r>
+        <w:rPr>
+          <w:rFonts w:cs="Times New Roman"/>
+          <w:b/>
+          <w:bCs/>
+          <w:szCs w:val="28"/>
+        </w:rPr>
+        <w:t>ділення</w:t>
+      </w:r>
+      <w:proofErr w:type="spellEnd"/>
+      <w:r>
+        <w:rPr>
+          <w:rFonts w:cs="Times New Roman"/>
+          <w:b/>
+          <w:bCs/>
+          <w:szCs w:val="28"/>
+        </w:rPr>
+        <w:t xml:space="preserve"> </w:t>
+      </w:r>
+      <w:proofErr w:type="spellStart"/>
+      <w:r>
+        <w:rPr>
+          <w:rFonts w:cs="Times New Roman"/>
+          <w:b/>
+          <w:bCs/>
+          <w:szCs w:val="28"/>
+        </w:rPr>
+        <w:t>но</w:t>
+      </w:r>
+      <w:proofErr w:type="spellEnd"/>
+      <w:r>
+        <w:rPr>
+          <w:rFonts w:cs="Times New Roman"/>
+          <w:b/>
+          <w:bCs/>
+          <w:szCs w:val="28"/>
+        </w:rPr>
+        <w:t xml:space="preserve"> </w:t>
+      </w:r>
+      <w:proofErr w:type="spellStart"/>
+      <w:r>
+        <w:rPr>
+          <w:rFonts w:cs="Times New Roman"/>
+          <w:b/>
+          <w:bCs/>
+          <w:szCs w:val="28"/>
+        </w:rPr>
+        <w:t>нуль</w:t>
+      </w:r>
+      <w:proofErr w:type="spellEnd"/>
+      <w:r>
+        <w:rPr>
+          <w:lang w:val="ru-RU"/>
+        </w:rPr>
+        <w:drawing>
+          <wp:inline distT="0" distB="0" distL="0" distR="0" wp14:anchorId="5F5F906B" wp14:editId="3A9E6BD2">
+            <wp:extent cx="4312920" cy="5661868"/>
+            <wp:effectExtent l="0" t="0" r="0" b="0"/>
+            <wp:docPr id="26" name="Рисунок 26"/>
+            <wp:cNvGraphicFramePr>
+              <a:graphicFrameLocks xmlns:a="http://schemas.openxmlformats.org/drawingml/2006/main" noChangeAspect="1"/>
+            </wp:cNvGraphicFramePr>
+            <a:graphic xmlns:a="http://schemas.openxmlformats.org/drawingml/2006/main">
+              <a:graphicData uri="http://schemas.openxmlformats.org/drawingml/2006/picture">
+                <pic:pic xmlns:pic="http://schemas.openxmlformats.org/drawingml/2006/picture">
+                  <pic:nvPicPr>
+                    <pic:cNvPr id="1" name=""/>
+                    <pic:cNvPicPr/>
+                  </pic:nvPicPr>
+                  <pic:blipFill>
+                    <a:blip r:embed="rId30"/>
+                    <a:stretch>
+                      <a:fillRect/>
+                    </a:stretch>
+                  </pic:blipFill>
+                  <pic:spPr>
+                    <a:xfrm>
+                      <a:off x="0" y="0"/>
+                      <a:ext cx="4326315" cy="5679453"/>
+                    </a:xfrm>
+                    <a:prstGeom prst="rect">
+                      <a:avLst/>
+                    </a:prstGeom>
+                  </pic:spPr>
+                </pic:pic>
+              </a:graphicData>
+            </a:graphic>
+          </wp:inline>
+        </w:drawing>
+      </w:r>
+    </w:p>
+    <w:p>
+      <w:pPr>
+        <w:pStyle w:val="a3"/>
+        <w:ind w:left="643" w:firstLine="0"/>
+        <w:jc w:val="left"/>
+        <w:rPr>
+          <w:rFonts w:cs="Times New Roman"/>
+          <w:b/>
+          <w:bCs/>
+          <w:szCs w:val="28"/>
+          <w:lang w:val="ru-RU"/>
+        </w:rPr>
+      </w:pPr>
+      <w:r>
+        <w:rPr>
+          <w:rFonts w:cs="Times New Roman"/>
+          <w:b/>
+          <w:bCs/>
+          <w:szCs w:val="28"/>
+          <w:lang w:val="ru-RU"/>
+        </w:rPr>
+        <w:lastRenderedPageBreak/>
+        <w:drawing>
+          <wp:inline distT="0" distB="0" distL="0" distR="0" wp14:anchorId="4F788CA8" wp14:editId="67DCDA20">
+            <wp:extent cx="5742222" cy="2575560"/>
+            <wp:effectExtent l="0" t="0" r="0" b="0"/>
+            <wp:docPr id="27" name="Рисунок 27"/>
+            <wp:cNvGraphicFramePr>
+              <a:graphicFrameLocks xmlns:a="http://schemas.openxmlformats.org/drawingml/2006/main" noChangeAspect="1"/>
+            </wp:cNvGraphicFramePr>
+            <a:graphic xmlns:a="http://schemas.openxmlformats.org/drawingml/2006/main">
+              <a:graphicData uri="http://schemas.openxmlformats.org/drawingml/2006/picture">
+                <pic:pic xmlns:pic="http://schemas.openxmlformats.org/drawingml/2006/picture">
+                  <pic:nvPicPr>
+                    <pic:cNvPr id="1" name=""/>
+                    <pic:cNvPicPr/>
+                  </pic:nvPicPr>
+                  <pic:blipFill>
+                    <a:blip r:embed="rId31"/>
+                    <a:stretch>
+                      <a:fillRect/>
+                    </a:stretch>
+                  </pic:blipFill>
+                  <pic:spPr>
+                    <a:xfrm>
+                      <a:off x="0" y="0"/>
+                      <a:ext cx="5747140" cy="2577766"/>
+                    </a:xfrm>
+                    <a:prstGeom prst="rect">
+                      <a:avLst/>
+                    </a:prstGeom>
+                  </pic:spPr>
+                </pic:pic>
+              </a:graphicData>
+            </a:graphic>
+          </wp:inline>
+        </w:drawing>
+      </w:r>
+    </w:p>
+    <w:p>
+      <w:pPr>
+        <w:pStyle w:val="a3"/>
+        <w:ind w:left="643" w:firstLine="0"/>
+        <w:jc w:val="left"/>
+        <w:rPr>
+          <w:rFonts w:cs="Times New Roman"/>
+          <w:b/>
+          <w:bCs/>
+          <w:szCs w:val="28"/>
+          <w:lang w:val="ru-RU"/>
+        </w:rPr>
+      </w:pPr>
+      <w:r>
+        <w:rPr>
+          <w:rFonts w:cs="Times New Roman"/>
+          <w:b/>
+          <w:bCs/>
+          <w:szCs w:val="28"/>
+          <w:lang w:val="ru-RU"/>
+        </w:rPr>
+        <w:drawing>
+          <wp:inline distT="0" distB="0" distL="0" distR="0" wp14:anchorId="57A10A74" wp14:editId="581AF475">
+            <wp:extent cx="3238781" cy="1592718"/>
+            <wp:effectExtent l="0" t="0" r="0" b="7620"/>
+            <wp:docPr id="28" name="Рисунок 28"/>
+            <wp:cNvGraphicFramePr>
+              <a:graphicFrameLocks xmlns:a="http://schemas.openxmlformats.org/drawingml/2006/main" noChangeAspect="1"/>
+            </wp:cNvGraphicFramePr>
+            <a:graphic xmlns:a="http://schemas.openxmlformats.org/drawingml/2006/main">
+              <a:graphicData uri="http://schemas.openxmlformats.org/drawingml/2006/picture">
+                <pic:pic xmlns:pic="http://schemas.openxmlformats.org/drawingml/2006/picture">
+                  <pic:nvPicPr>
+                    <pic:cNvPr id="1" name=""/>
+                    <pic:cNvPicPr/>
+                  </pic:nvPicPr>
+                  <pic:blipFill>
+                    <a:blip r:embed="rId32"/>
+                    <a:stretch>
+                      <a:fillRect/>
+                    </a:stretch>
+                  </pic:blipFill>
+                  <pic:spPr>
+                    <a:xfrm>
+                      <a:off x="0" y="0"/>
+                      <a:ext cx="3238781" cy="1592718"/>
+                    </a:xfrm>
+                    <a:prstGeom prst="rect">
+                      <a:avLst/>
+                    </a:prstGeom>
+                  </pic:spPr>
+                </pic:pic>
+              </a:graphicData>
+            </a:graphic>
+          </wp:inline>
+        </w:drawing>
+      </w:r>
+    </w:p>
+    <w:p>
+      <w:pPr>
+        <w:ind w:firstLine="0"/>
+        <w:rPr>
+          <w:rFonts w:cs="Times New Roman"/>
+          <w:szCs w:val="28"/>
+          <w:lang w:val="uk-UA"/>
+        </w:rPr>
+      </w:pPr>
+      <w:r>
+        <w:rPr>
+          <w:rFonts w:cs="Times New Roman"/>
+          <w:b/>
+          <w:bCs/>
+          <w:szCs w:val="28"/>
+          <w:lang w:val="uk-UA"/>
+        </w:rPr>
+        <w:t>Висновок</w:t>
+      </w:r>
+      <w:r>
+        <w:rPr>
+          <w:rFonts w:cs="Times New Roman"/>
+          <w:szCs w:val="28"/>
+          <w:lang w:val="uk-UA"/>
+        </w:rPr>
+        <w:t>: виконуючи дане практичне завдання  я навчився застосовувати виняткові ситуації а також ознайомився  з ними.</w:t>
+      </w:r>
+    </w:p>
+    <w:p>
+      <w:pPr>
+        <w:ind w:firstLine="0"/>
+        <w:rPr>
+          <w:rFonts w:cs="Times New Roman"/>
+          <w:szCs w:val="28"/>
+          <w:lang w:val="uk-UA"/>
+        </w:rPr>
+      </w:pPr>
+    </w:p>
+    <w:p>
+      <w:pPr>
+        <w:pStyle w:val="a3"/>
+        <w:ind w:left="643" w:firstLine="0"/>
+        <w:jc w:val="left"/>
+        <w:rPr>
+          <w:rFonts w:cs="Times New Roman"/>
+          <w:b/>
+          <w:bCs/>
+          <w:szCs w:val="28"/>
+          <w:lang w:val="uk-UA"/>
         </w:rPr>
       </w:pPr>
     </w:p>
@@ -4473,6 +5200,95 @@
 <file path=word/numbering.xml><?xml version="1.0" encoding="utf-8"?>
 <w:numbering xmlns:wpc="http://schemas.microsoft.com/office/word/2010/wordprocessingCanvas" xmlns:cx="http://schemas.microsoft.com/office/drawing/2014/chartex" xmlns:cx1="http://schemas.microsoft.com/office/drawing/2015/9/8/chartex" xmlns:cx2="http://schemas.microsoft.com/office/drawing/2015/10/21/chartex" xmlns:cx3="http://schemas.microsoft.com/office/drawing/2016/5/9/chartex" xmlns:cx4="http://schemas.microsoft.com/office/drawing/2016/5/10/chartex" xmlns:cx5="http://schemas.microsoft.com/office/drawing/2016/5/11/chartex" xmlns:cx6="http://schemas.microsoft.com/office/drawing/2016/5/12/chartex" xmlns:cx7="http://schemas.microsoft.com/office/drawing/2016/5/13/chartex" xmlns:cx8="http://schemas.microsoft.com/office/drawing/2016/5/14/chartex" xmlns:mc="http://schemas.openxmlformats.org/markup-compatibility/2006" xmlns:aink="http://schemas.microsoft.com/office/drawing/2016/ink" xmlns:am3d="http://schemas.microsoft.com/office/drawing/2017/model3d" xmlns:o="urn:schemas-microsoft-com:office:office" xmlns:r="http://schemas.openxmlformats.org/officeDocument/2006/relationships" xmlns:m="http://schemas.openxmlformats.org/officeDocument/2006/math" xmlns:v="urn:schemas-microsoft-com:vml" xmlns:wp14="http://schemas.microsoft.com/office/word/2010/wordprocessingDrawing" xmlns:wp="http://schemas.openxmlformats.org/drawingml/2006/wordprocessingDrawing" xmlns:w10="urn:schemas-microsoft-com:office:word" xmlns:w="http://schemas.openxmlformats.org/wordprocessingml/2006/main" xmlns:w14="http://schemas.microsoft.com/office/word/2010/wordml" xmlns:w15="http://schemas.microsoft.com/office/word/2012/wordml" xmlns:w16cex="http://schemas.microsoft.com/office/word/2018/wordml/cex" xmlns:w16cid="http://schemas.microsoft.com/office/word/2016/wordml/cid" xmlns:w16="http://schemas.microsoft.com/office/word/2018/wordml" xmlns:w16sdtdh="http://schemas.microsoft.com/office/word/2020/wordml/sdtdatahash" xmlns:w16se="http://schemas.microsoft.com/office/word/2015/wordml/symex" xmlns:wpg="http://schemas.microsoft.com/office/word/2010/wordprocessingGroup" xmlns:wpi="http://schemas.microsoft.com/office/word/2010/wordprocessingInk" xmlns:wne="http://schemas.microsoft.com/office/word/2006/wordml" xmlns:wps="http://schemas.microsoft.com/office/word/2010/wordprocessingShape" mc:Ignorable="w14 w15 w16se w16cid w16 w16cex w16sdtdh wp14">
   <w:abstractNum w:abstractNumId="0" w15:restartNumberingAfterBreak="0">
+    <w:nsid w:val="2C282C7F"/>
+    <w:multiLevelType w:val="hybridMultilevel"/>
+    <w:tmpl w:val="D8FA9D8A"/>
+    <w:lvl w:ilvl="0" w:tplc="0419000F">
+      <w:start w:val="1"/>
+      <w:numFmt w:val="decimal"/>
+      <w:lvlText w:val="%1."/>
+      <w:lvlJc w:val="left"/>
+      <w:pPr>
+        <w:ind w:left="643" w:hanging="360"/>
+      </w:pPr>
+      <w:rPr>
+        <w:rFonts w:hint="default"/>
+      </w:rPr>
+    </w:lvl>
+    <w:lvl w:ilvl="1" w:tplc="04190019" w:tentative="1">
+      <w:start w:val="1"/>
+      <w:numFmt w:val="lowerLetter"/>
+      <w:lvlText w:val="%2."/>
+      <w:lvlJc w:val="left"/>
+      <w:pPr>
+        <w:ind w:left="1440" w:hanging="360"/>
+      </w:pPr>
+    </w:lvl>
+    <w:lvl w:ilvl="2" w:tplc="0419001B" w:tentative="1">
+      <w:start w:val="1"/>
+      <w:numFmt w:val="lowerRoman"/>
+      <w:lvlText w:val="%3."/>
+      <w:lvlJc w:val="right"/>
+      <w:pPr>
+        <w:ind w:left="2160" w:hanging="180"/>
+      </w:pPr>
+    </w:lvl>
+    <w:lvl w:ilvl="3" w:tplc="0419000F" w:tentative="1">
+      <w:start w:val="1"/>
+      <w:numFmt w:val="decimal"/>
+      <w:lvlText w:val="%4."/>
+      <w:lvlJc w:val="left"/>
+      <w:pPr>
+        <w:ind w:left="2880" w:hanging="360"/>
+      </w:pPr>
+    </w:lvl>
+    <w:lvl w:ilvl="4" w:tplc="04190019" w:tentative="1">
+      <w:start w:val="1"/>
+      <w:numFmt w:val="lowerLetter"/>
+      <w:lvlText w:val="%5."/>
+      <w:lvlJc w:val="left"/>
+      <w:pPr>
+        <w:ind w:left="3600" w:hanging="360"/>
+      </w:pPr>
+    </w:lvl>
+    <w:lvl w:ilvl="5" w:tplc="0419001B" w:tentative="1">
+      <w:start w:val="1"/>
+      <w:numFmt w:val="lowerRoman"/>
+      <w:lvlText w:val="%6."/>
+      <w:lvlJc w:val="right"/>
+      <w:pPr>
+        <w:ind w:left="4320" w:hanging="180"/>
+      </w:pPr>
+    </w:lvl>
+    <w:lvl w:ilvl="6" w:tplc="0419000F" w:tentative="1">
+      <w:start w:val="1"/>
+      <w:numFmt w:val="decimal"/>
+      <w:lvlText w:val="%7."/>
+      <w:lvlJc w:val="left"/>
+      <w:pPr>
+        <w:ind w:left="5040" w:hanging="360"/>
+      </w:pPr>
+    </w:lvl>
+    <w:lvl w:ilvl="7" w:tplc="04190019" w:tentative="1">
+      <w:start w:val="1"/>
+      <w:numFmt w:val="lowerLetter"/>
+      <w:lvlText w:val="%8."/>
+      <w:lvlJc w:val="left"/>
+      <w:pPr>
+        <w:ind w:left="5760" w:hanging="360"/>
+      </w:pPr>
+    </w:lvl>
+    <w:lvl w:ilvl="8" w:tplc="0419001B" w:tentative="1">
+      <w:start w:val="1"/>
+      <w:numFmt w:val="lowerRoman"/>
+      <w:lvlText w:val="%9."/>
+      <w:lvlJc w:val="right"/>
+      <w:pPr>
+        <w:ind w:left="6480" w:hanging="180"/>
+      </w:pPr>
+    </w:lvl>
+  </w:abstractNum>
+  <w:abstractNum w:abstractNumId="1" w15:restartNumberingAfterBreak="0">
     <w:nsid w:val="377C4A32"/>
     <w:multiLevelType w:val="hybridMultilevel"/>
     <w:tmpl w:val="DB5A8E78"/>
@@ -4561,7 +5377,7 @@
       </w:pPr>
     </w:lvl>
   </w:abstractNum>
-  <w:abstractNum w:abstractNumId="1" w15:restartNumberingAfterBreak="0">
+  <w:abstractNum w:abstractNumId="2" w15:restartNumberingAfterBreak="0">
     <w:nsid w:val="3E5C092C"/>
     <w:multiLevelType w:val="hybridMultilevel"/>
     <w:tmpl w:val="7E785984"/>
@@ -4647,7 +5463,7 @@
       </w:pPr>
     </w:lvl>
   </w:abstractNum>
-  <w:abstractNum w:abstractNumId="2" w15:restartNumberingAfterBreak="0">
+  <w:abstractNum w:abstractNumId="3" w15:restartNumberingAfterBreak="0">
     <w:nsid w:val="732E7572"/>
     <w:multiLevelType w:val="hybridMultilevel"/>
     <w:tmpl w:val="80CEF8D4"/>
@@ -4733,7 +5549,7 @@
       </w:pPr>
     </w:lvl>
   </w:abstractNum>
-  <w:abstractNum w:abstractNumId="3" w15:restartNumberingAfterBreak="0">
+  <w:abstractNum w:abstractNumId="4" w15:restartNumberingAfterBreak="0">
     <w:nsid w:val="73BE0076"/>
     <w:multiLevelType w:val="hybridMultilevel"/>
     <w:tmpl w:val="7E785984"/>
@@ -4819,20 +5635,20 @@
       </w:pPr>
     </w:lvl>
   </w:abstractNum>
-  <w:abstractNum w:abstractNumId="4" w15:restartNumberingAfterBreak="0">
+  <w:abstractNum w:abstractNumId="5" w15:restartNumberingAfterBreak="0">
     <w:nsid w:val="7BE54AA0"/>
     <w:multiLevelType w:val="hybridMultilevel"/>
-    <w:tmpl w:val="AB22BC92"/>
+    <w:tmpl w:val="D8FA9D8A"/>
     <w:lvl w:ilvl="0" w:tplc="0419000F">
       <w:start w:val="1"/>
       <w:numFmt w:val="decimal"/>
       <w:lvlText w:val="%1."/>
       <w:lvlJc w:val="left"/>
       <w:pPr>
-        <w:ind w:left="720" w:hanging="360"/>
+        <w:ind w:left="643" w:hanging="360"/>
       </w:pPr>
       <w:rPr>
-        <w:rFonts w:cs="Times New Roman" w:hint="default"/>
+        <w:rFonts w:hint="default"/>
       </w:rPr>
     </w:lvl>
     <w:lvl w:ilvl="1" w:tplc="04190019" w:tentative="1">
@@ -4909,22 +5725,25 @@
     </w:lvl>
   </w:abstractNum>
   <w:num w:numId="1">
-    <w:abstractNumId w:val="0"/>
+    <w:abstractNumId w:val="1"/>
   </w:num>
   <w:num w:numId="2">
-    <w:abstractNumId w:val="1"/>
+    <w:abstractNumId w:val="2"/>
   </w:num>
   <w:num w:numId="3">
-    <w:abstractNumId w:val="1"/>
+    <w:abstractNumId w:val="2"/>
   </w:num>
   <w:num w:numId="4">
-    <w:abstractNumId w:val="2"/>
+    <w:abstractNumId w:val="3"/>
   </w:num>
   <w:num w:numId="5">
-    <w:abstractNumId w:val="3"/>
+    <w:abstractNumId w:val="4"/>
   </w:num>
   <w:num w:numId="6">
-    <w:abstractNumId w:val="4"/>
+    <w:abstractNumId w:val="5"/>
+  </w:num>
+  <w:num w:numId="7">
+    <w:abstractNumId w:val="0"/>
   </w:num>
 </w:numbering>
 </file>

</xml_diff>

<commit_message>
Dev test file for topic_5
</commit_message>
<xml_diff>
--- a/TP-KB-221-Nikita-Presniakov.docx
+++ b/TP-KB-221-Nikita-Presniakov.docx
@@ -4431,13 +4431,7 @@
         <w:rPr>
           <w:lang w:val="ru-RU"/>
         </w:rPr>
-        <w:t>_</w:t>
-      </w:r>
-      <w:r>
-        <w:rPr>
-          <w:lang w:val="ru-RU"/>
-        </w:rPr>
-        <w:t>4</w:t>
+        <w:t>_4</w:t>
       </w:r>
     </w:p>
     <w:p>
@@ -4464,6 +4458,7 @@
         <w:rPr>
           <w:b/>
           <w:bCs/>
+          <w:lang w:val="ru-RU"/>
         </w:rPr>
       </w:pPr>
       <w:r>
@@ -4748,15 +4743,25 @@
           <w:szCs w:val="28"/>
           <w:lang w:val="ru-RU"/>
         </w:rPr>
-        <w:t>.</w:t>
-      </w:r>
-      <w:r>
-        <w:rPr>
-          <w:rFonts w:cs="Times New Roman"/>
-          <w:b/>
-          <w:bCs/>
-          <w:szCs w:val="28"/>
-          <w:lang w:val="ru-RU"/>
+        <w:t xml:space="preserve">. </w:t>
+      </w:r>
+      <w:proofErr w:type="spellStart"/>
+      <w:r>
+        <w:rPr>
+          <w:rFonts w:cs="Times New Roman"/>
+          <w:b/>
+          <w:bCs/>
+          <w:szCs w:val="28"/>
+        </w:rPr>
+        <w:t>Розширити</w:t>
+      </w:r>
+      <w:proofErr w:type="spellEnd"/>
+      <w:r>
+        <w:rPr>
+          <w:rFonts w:cs="Times New Roman"/>
+          <w:b/>
+          <w:bCs/>
+          <w:szCs w:val="28"/>
         </w:rPr>
         <w:t xml:space="preserve"> </w:t>
       </w:r>
@@ -4768,7 +4773,7 @@
           <w:bCs/>
           <w:szCs w:val="28"/>
         </w:rPr>
-        <w:t>Розширити</w:t>
+        <w:t>функцію</w:t>
       </w:r>
       <w:proofErr w:type="spellEnd"/>
       <w:r>
@@ -4788,7 +4793,7 @@
           <w:bCs/>
           <w:szCs w:val="28"/>
         </w:rPr>
-        <w:t>функцію</w:t>
+        <w:t>ділення</w:t>
       </w:r>
       <w:proofErr w:type="spellEnd"/>
       <w:r>
@@ -4808,6 +4813,66 @@
           <w:bCs/>
           <w:szCs w:val="28"/>
         </w:rPr>
+        <w:t>обробкою</w:t>
+      </w:r>
+      <w:proofErr w:type="spellEnd"/>
+      <w:r>
+        <w:rPr>
+          <w:rFonts w:cs="Times New Roman"/>
+          <w:b/>
+          <w:bCs/>
+          <w:szCs w:val="28"/>
+        </w:rPr>
+        <w:t xml:space="preserve"> </w:t>
+      </w:r>
+      <w:proofErr w:type="spellStart"/>
+      <w:r>
+        <w:rPr>
+          <w:rFonts w:cs="Times New Roman"/>
+          <w:b/>
+          <w:bCs/>
+          <w:szCs w:val="28"/>
+        </w:rPr>
+        <w:t>виняткової</w:t>
+      </w:r>
+      <w:proofErr w:type="spellEnd"/>
+      <w:r>
+        <w:rPr>
+          <w:rFonts w:cs="Times New Roman"/>
+          <w:b/>
+          <w:bCs/>
+          <w:szCs w:val="28"/>
+        </w:rPr>
+        <w:t xml:space="preserve"> </w:t>
+      </w:r>
+      <w:proofErr w:type="spellStart"/>
+      <w:r>
+        <w:rPr>
+          <w:rFonts w:cs="Times New Roman"/>
+          <w:b/>
+          <w:bCs/>
+          <w:szCs w:val="28"/>
+        </w:rPr>
+        <w:t>ситуації</w:t>
+      </w:r>
+      <w:proofErr w:type="spellEnd"/>
+      <w:r>
+        <w:rPr>
+          <w:rFonts w:cs="Times New Roman"/>
+          <w:b/>
+          <w:bCs/>
+          <w:szCs w:val="28"/>
+        </w:rPr>
+        <w:t xml:space="preserve"> </w:t>
+      </w:r>
+      <w:proofErr w:type="spellStart"/>
+      <w:r>
+        <w:rPr>
+          <w:rFonts w:cs="Times New Roman"/>
+          <w:b/>
+          <w:bCs/>
+          <w:szCs w:val="28"/>
+        </w:rPr>
         <w:t>ділення</w:t>
       </w:r>
       <w:proofErr w:type="spellEnd"/>
@@ -4828,7 +4893,7 @@
           <w:bCs/>
           <w:szCs w:val="28"/>
         </w:rPr>
-        <w:t>обробкою</w:t>
+        <w:t>но</w:t>
       </w:r>
       <w:proofErr w:type="spellEnd"/>
       <w:r>
@@ -4848,91 +4913,12 @@
           <w:bCs/>
           <w:szCs w:val="28"/>
         </w:rPr>
-        <w:t>виняткової</w:t>
-      </w:r>
-      <w:proofErr w:type="spellEnd"/>
-      <w:r>
-        <w:rPr>
-          <w:rFonts w:cs="Times New Roman"/>
-          <w:b/>
-          <w:bCs/>
-          <w:szCs w:val="28"/>
-        </w:rPr>
-        <w:t xml:space="preserve"> </w:t>
-      </w:r>
-      <w:proofErr w:type="spellStart"/>
-      <w:r>
-        <w:rPr>
-          <w:rFonts w:cs="Times New Roman"/>
-          <w:b/>
-          <w:bCs/>
-          <w:szCs w:val="28"/>
-        </w:rPr>
-        <w:t>ситуації</w:t>
-      </w:r>
-      <w:proofErr w:type="spellEnd"/>
-      <w:r>
-        <w:rPr>
-          <w:rFonts w:cs="Times New Roman"/>
-          <w:b/>
-          <w:bCs/>
-          <w:szCs w:val="28"/>
-        </w:rPr>
-        <w:t xml:space="preserve"> </w:t>
-      </w:r>
-      <w:proofErr w:type="spellStart"/>
-      <w:r>
-        <w:rPr>
-          <w:rFonts w:cs="Times New Roman"/>
-          <w:b/>
-          <w:bCs/>
-          <w:szCs w:val="28"/>
-        </w:rPr>
-        <w:t>ділення</w:t>
-      </w:r>
-      <w:proofErr w:type="spellEnd"/>
-      <w:r>
-        <w:rPr>
-          <w:rFonts w:cs="Times New Roman"/>
-          <w:b/>
-          <w:bCs/>
-          <w:szCs w:val="28"/>
-        </w:rPr>
-        <w:t xml:space="preserve"> </w:t>
-      </w:r>
-      <w:proofErr w:type="spellStart"/>
-      <w:r>
-        <w:rPr>
-          <w:rFonts w:cs="Times New Roman"/>
-          <w:b/>
-          <w:bCs/>
-          <w:szCs w:val="28"/>
-        </w:rPr>
-        <w:t>но</w:t>
-      </w:r>
-      <w:proofErr w:type="spellEnd"/>
-      <w:r>
-        <w:rPr>
-          <w:rFonts w:cs="Times New Roman"/>
-          <w:b/>
-          <w:bCs/>
-          <w:szCs w:val="28"/>
-        </w:rPr>
-        <w:t xml:space="preserve"> </w:t>
-      </w:r>
-      <w:proofErr w:type="spellStart"/>
-      <w:r>
-        <w:rPr>
-          <w:rFonts w:cs="Times New Roman"/>
-          <w:b/>
-          <w:bCs/>
-          <w:szCs w:val="28"/>
-        </w:rPr>
         <w:t>нуль</w:t>
       </w:r>
       <w:proofErr w:type="spellEnd"/>
       <w:r>
         <w:rPr>
+          <w:noProof/>
           <w:lang w:val="ru-RU"/>
         </w:rPr>
         <w:drawing>
@@ -4990,6 +4976,7 @@
           <w:rFonts w:cs="Times New Roman"/>
           <w:b/>
           <w:bCs/>
+          <w:noProof/>
           <w:szCs w:val="28"/>
           <w:lang w:val="ru-RU"/>
         </w:rPr>
@@ -5049,6 +5036,7 @@
           <w:rFonts w:cs="Times New Roman"/>
           <w:b/>
           <w:bCs/>
+          <w:noProof/>
           <w:szCs w:val="28"/>
           <w:lang w:val="ru-RU"/>
         </w:rPr>
@@ -5131,15 +5119,448 @@
       <w:pPr>
         <w:pStyle w:val="a3"/>
         <w:ind w:left="643" w:firstLine="0"/>
+        <w:jc w:val="right"/>
+        <w:rPr>
+          <w:rFonts w:cs="Times New Roman"/>
+          <w:szCs w:val="28"/>
+          <w:lang w:val="ru-RU"/>
+        </w:rPr>
+      </w:pPr>
+    </w:p>
+    <w:p>
+      <w:pPr>
+        <w:pStyle w:val="a3"/>
+        <w:ind w:left="643" w:firstLine="0"/>
+        <w:jc w:val="right"/>
+        <w:rPr>
+          <w:rFonts w:cs="Times New Roman"/>
+          <w:szCs w:val="28"/>
+          <w:lang w:val="ru-RU"/>
+        </w:rPr>
+      </w:pPr>
+    </w:p>
+    <w:p>
+      <w:pPr>
+        <w:pStyle w:val="a3"/>
+        <w:ind w:left="643" w:firstLine="0"/>
+        <w:jc w:val="right"/>
+        <w:rPr>
+          <w:rFonts w:cs="Times New Roman"/>
+          <w:szCs w:val="28"/>
+          <w:lang w:val="ru-RU"/>
+        </w:rPr>
+      </w:pPr>
+    </w:p>
+    <w:p>
+      <w:pPr>
+        <w:pStyle w:val="a3"/>
+        <w:ind w:left="643" w:firstLine="0"/>
+        <w:jc w:val="right"/>
+        <w:rPr>
+          <w:rFonts w:cs="Times New Roman"/>
+          <w:szCs w:val="28"/>
+          <w:lang w:val="ru-RU"/>
+        </w:rPr>
+      </w:pPr>
+    </w:p>
+    <w:p>
+      <w:pPr>
+        <w:pStyle w:val="a3"/>
+        <w:ind w:left="643" w:firstLine="0"/>
+        <w:jc w:val="right"/>
+        <w:rPr>
+          <w:rFonts w:cs="Times New Roman"/>
+          <w:szCs w:val="28"/>
+          <w:lang w:val="ru-RU"/>
+        </w:rPr>
+      </w:pPr>
+    </w:p>
+    <w:p>
+      <w:pPr>
+        <w:pStyle w:val="a3"/>
+        <w:ind w:left="643" w:firstLine="0"/>
+        <w:jc w:val="right"/>
+        <w:rPr>
+          <w:rFonts w:cs="Times New Roman"/>
+          <w:szCs w:val="28"/>
+          <w:lang w:val="ru-RU"/>
+        </w:rPr>
+      </w:pPr>
+    </w:p>
+    <w:p>
+      <w:pPr>
+        <w:pStyle w:val="a3"/>
+        <w:ind w:left="643" w:firstLine="0"/>
+        <w:jc w:val="right"/>
+        <w:rPr>
+          <w:rFonts w:cs="Times New Roman"/>
+          <w:szCs w:val="28"/>
+          <w:lang w:val="ru-RU"/>
+        </w:rPr>
+      </w:pPr>
+    </w:p>
+    <w:p>
+      <w:pPr>
+        <w:pStyle w:val="a3"/>
+        <w:ind w:left="643" w:firstLine="0"/>
+        <w:jc w:val="right"/>
+        <w:rPr>
+          <w:rFonts w:cs="Times New Roman"/>
+          <w:szCs w:val="28"/>
+          <w:lang w:val="ru-RU"/>
+        </w:rPr>
+      </w:pPr>
+    </w:p>
+    <w:p>
+      <w:pPr>
+        <w:pStyle w:val="a3"/>
+        <w:ind w:left="643" w:firstLine="0"/>
+        <w:jc w:val="right"/>
+        <w:rPr>
+          <w:rFonts w:cs="Times New Roman"/>
+          <w:szCs w:val="28"/>
+          <w:lang w:val="ru-RU"/>
+        </w:rPr>
+      </w:pPr>
+    </w:p>
+    <w:p>
+      <w:pPr>
+        <w:pStyle w:val="a3"/>
+        <w:ind w:left="643" w:firstLine="0"/>
+        <w:jc w:val="right"/>
+        <w:rPr>
+          <w:rFonts w:cs="Times New Roman"/>
+          <w:szCs w:val="28"/>
+          <w:lang w:val="ru-RU"/>
+        </w:rPr>
+      </w:pPr>
+    </w:p>
+    <w:p>
+      <w:pPr>
+        <w:pStyle w:val="a3"/>
+        <w:ind w:left="643" w:firstLine="0"/>
+        <w:jc w:val="right"/>
+        <w:rPr>
+          <w:rFonts w:cs="Times New Roman"/>
+          <w:szCs w:val="28"/>
+          <w:lang w:val="ru-RU"/>
+        </w:rPr>
+      </w:pPr>
+    </w:p>
+    <w:p>
+      <w:pPr>
+        <w:pStyle w:val="a3"/>
+        <w:ind w:left="643" w:firstLine="0"/>
+        <w:jc w:val="right"/>
+        <w:rPr>
+          <w:rFonts w:cs="Times New Roman"/>
+          <w:szCs w:val="28"/>
+          <w:lang w:val="ru-RU"/>
+        </w:rPr>
+      </w:pPr>
+    </w:p>
+    <w:p>
+      <w:pPr>
+        <w:pStyle w:val="a3"/>
+        <w:ind w:left="643" w:firstLine="0"/>
+        <w:jc w:val="right"/>
+        <w:rPr>
+          <w:rFonts w:cs="Times New Roman"/>
+          <w:szCs w:val="28"/>
+          <w:lang w:val="ru-RU"/>
+        </w:rPr>
+      </w:pPr>
+      <w:r>
+        <w:rPr>
+          <w:rFonts w:cs="Times New Roman"/>
+          <w:szCs w:val="28"/>
+        </w:rPr>
+        <w:lastRenderedPageBreak/>
+        <w:t>Topic</w:t>
+      </w:r>
+      <w:r>
+        <w:rPr>
+          <w:rFonts w:cs="Times New Roman"/>
+          <w:szCs w:val="28"/>
+          <w:lang w:val="ru-RU"/>
+        </w:rPr>
+        <w:t>_5</w:t>
+      </w:r>
+    </w:p>
+    <w:p>
+      <w:pPr>
+        <w:ind w:firstLine="0"/>
+        <w:jc w:val="center"/>
+        <w:rPr>
+          <w:b/>
+          <w:bCs/>
+          <w:lang w:val="ru-RU"/>
+        </w:rPr>
+      </w:pPr>
+      <w:r>
+        <w:rPr>
+          <w:b/>
+          <w:bCs/>
+          <w:lang w:val="uk-UA"/>
+        </w:rPr>
+        <w:t>Звіт про виконання практичних завдань</w:t>
+      </w:r>
+      <w:r>
+        <w:rPr>
+          <w:b/>
+          <w:bCs/>
+          <w:lang w:val="uk-UA"/>
+        </w:rPr>
+        <w:t xml:space="preserve"> по</w:t>
+      </w:r>
+      <w:r>
+        <w:rPr>
+          <w:b/>
+          <w:bCs/>
+          <w:lang w:val="uk-UA"/>
+        </w:rPr>
+        <w:t xml:space="preserve"> Технологі</w:t>
+      </w:r>
+      <w:r>
+        <w:rPr>
+          <w:b/>
+          <w:bCs/>
+          <w:lang w:val="uk-UA"/>
+        </w:rPr>
+        <w:t>ях</w:t>
+      </w:r>
+      <w:r>
+        <w:rPr>
+          <w:b/>
+          <w:bCs/>
+          <w:lang w:val="uk-UA"/>
+        </w:rPr>
+        <w:t xml:space="preserve"> програмування на мові </w:t>
+      </w:r>
+      <w:r>
+        <w:rPr>
+          <w:b/>
+          <w:bCs/>
+        </w:rPr>
+        <w:t>Python</w:t>
+      </w:r>
+    </w:p>
+    <w:p>
+      <w:pPr>
+        <w:pStyle w:val="a3"/>
+        <w:numPr>
+          <w:ilvl w:val="0"/>
+          <w:numId w:val="8"/>
+        </w:numPr>
         <w:jc w:val="left"/>
         <w:rPr>
           <w:rFonts w:cs="Times New Roman"/>
           <w:b/>
           <w:bCs/>
           <w:szCs w:val="28"/>
+          <w:lang w:val="ru-RU"/>
+        </w:rPr>
+      </w:pPr>
+      <w:proofErr w:type="spellStart"/>
+      <w:r>
+        <w:rPr>
+          <w:rFonts w:cs="Times New Roman"/>
+          <w:b/>
+          <w:bCs/>
+          <w:szCs w:val="28"/>
+        </w:rPr>
+        <w:t>Гра</w:t>
+      </w:r>
+      <w:proofErr w:type="spellEnd"/>
+      <w:r>
+        <w:rPr>
+          <w:rFonts w:cs="Times New Roman"/>
+          <w:b/>
+          <w:bCs/>
+          <w:szCs w:val="28"/>
+        </w:rPr>
+        <w:t xml:space="preserve"> </w:t>
+      </w:r>
+      <w:proofErr w:type="spellStart"/>
+      <w:r>
+        <w:rPr>
+          <w:rFonts w:cs="Times New Roman"/>
+          <w:b/>
+          <w:bCs/>
+          <w:szCs w:val="28"/>
+        </w:rPr>
+        <w:t>Камінь</w:t>
+      </w:r>
+      <w:proofErr w:type="spellEnd"/>
+      <w:r>
+        <w:rPr>
+          <w:rFonts w:cs="Times New Roman"/>
+          <w:b/>
+          <w:bCs/>
+          <w:szCs w:val="28"/>
+        </w:rPr>
+        <w:t xml:space="preserve"> </w:t>
+      </w:r>
+      <w:proofErr w:type="spellStart"/>
+      <w:r>
+        <w:rPr>
+          <w:rFonts w:cs="Times New Roman"/>
+          <w:b/>
+          <w:bCs/>
+          <w:szCs w:val="28"/>
+        </w:rPr>
+        <w:t>Ножиці</w:t>
+      </w:r>
+      <w:proofErr w:type="spellEnd"/>
+      <w:r>
+        <w:rPr>
+          <w:rFonts w:cs="Times New Roman"/>
+          <w:b/>
+          <w:bCs/>
+          <w:szCs w:val="28"/>
+        </w:rPr>
+        <w:t xml:space="preserve"> </w:t>
+      </w:r>
+      <w:proofErr w:type="spellStart"/>
+      <w:r>
+        <w:rPr>
+          <w:rFonts w:cs="Times New Roman"/>
+          <w:b/>
+          <w:bCs/>
+          <w:szCs w:val="28"/>
+        </w:rPr>
+        <w:t>Пап</w:t>
+      </w:r>
+      <w:proofErr w:type="spellEnd"/>
+      <w:r>
+        <w:rPr>
+          <w:rFonts w:cs="Times New Roman"/>
+          <w:b/>
+          <w:bCs/>
+          <w:szCs w:val="28"/>
           <w:lang w:val="uk-UA"/>
         </w:rPr>
-      </w:pPr>
+        <w:t>і</w:t>
+      </w:r>
+      <w:r>
+        <w:rPr>
+          <w:rFonts w:cs="Times New Roman"/>
+          <w:b/>
+          <w:bCs/>
+          <w:szCs w:val="28"/>
+        </w:rPr>
+        <w:t>р</w:t>
+      </w:r>
+    </w:p>
+    <w:p>
+      <w:pPr>
+        <w:pStyle w:val="a3"/>
+        <w:ind w:left="643" w:firstLine="0"/>
+        <w:jc w:val="left"/>
+        <w:rPr>
+          <w:rFonts w:cs="Times New Roman"/>
+          <w:szCs w:val="28"/>
+          <w:lang w:val="ru-RU"/>
+        </w:rPr>
+      </w:pPr>
+      <w:r>
+        <w:rPr>
+          <w:rFonts w:cs="Times New Roman"/>
+          <w:noProof/>
+          <w:szCs w:val="28"/>
+          <w:lang w:val="ru-RU"/>
+        </w:rPr>
+        <w:drawing>
+          <wp:inline distT="0" distB="0" distL="0" distR="0" wp14:anchorId="732B587D" wp14:editId="2EF820F2">
+            <wp:extent cx="5878685" cy="2781300"/>
+            <wp:effectExtent l="0" t="0" r="8255" b="0"/>
+            <wp:docPr id="30" name="Рисунок 30"/>
+            <wp:cNvGraphicFramePr>
+              <a:graphicFrameLocks xmlns:a="http://schemas.openxmlformats.org/drawingml/2006/main" noChangeAspect="1"/>
+            </wp:cNvGraphicFramePr>
+            <a:graphic xmlns:a="http://schemas.openxmlformats.org/drawingml/2006/main">
+              <a:graphicData uri="http://schemas.openxmlformats.org/drawingml/2006/picture">
+                <pic:pic xmlns:pic="http://schemas.openxmlformats.org/drawingml/2006/picture">
+                  <pic:nvPicPr>
+                    <pic:cNvPr id="1" name=""/>
+                    <pic:cNvPicPr/>
+                  </pic:nvPicPr>
+                  <pic:blipFill>
+                    <a:blip r:embed="rId33"/>
+                    <a:stretch>
+                      <a:fillRect/>
+                    </a:stretch>
+                  </pic:blipFill>
+                  <pic:spPr>
+                    <a:xfrm>
+                      <a:off x="0" y="0"/>
+                      <a:ext cx="5893828" cy="2788465"/>
+                    </a:xfrm>
+                    <a:prstGeom prst="rect">
+                      <a:avLst/>
+                    </a:prstGeom>
+                  </pic:spPr>
+                </pic:pic>
+              </a:graphicData>
+            </a:graphic>
+          </wp:inline>
+        </w:drawing>
+      </w:r>
+    </w:p>
+    <w:p>
+      <w:pPr>
+        <w:pStyle w:val="a3"/>
+        <w:ind w:left="643" w:firstLine="0"/>
+        <w:jc w:val="left"/>
+        <w:rPr>
+          <w:rFonts w:cs="Times New Roman"/>
+          <w:szCs w:val="28"/>
+          <w:lang w:val="ru-RU"/>
+        </w:rPr>
+      </w:pPr>
+      <w:r>
+        <w:rPr>
+          <w:rFonts w:cs="Times New Roman"/>
+          <w:noProof/>
+          <w:szCs w:val="28"/>
+          <w:lang w:val="ru-RU"/>
+        </w:rPr>
+        <w:drawing>
+          <wp:inline distT="0" distB="0" distL="0" distR="0" wp14:anchorId="78D4D2C8" wp14:editId="3A6631CC">
+            <wp:extent cx="5940425" cy="1280795"/>
+            <wp:effectExtent l="0" t="0" r="3175" b="0"/>
+            <wp:docPr id="31" name="Рисунок 31"/>
+            <wp:cNvGraphicFramePr>
+              <a:graphicFrameLocks xmlns:a="http://schemas.openxmlformats.org/drawingml/2006/main" noChangeAspect="1"/>
+            </wp:cNvGraphicFramePr>
+            <a:graphic xmlns:a="http://schemas.openxmlformats.org/drawingml/2006/main">
+              <a:graphicData uri="http://schemas.openxmlformats.org/drawingml/2006/picture">
+                <pic:pic xmlns:pic="http://schemas.openxmlformats.org/drawingml/2006/picture">
+                  <pic:nvPicPr>
+                    <pic:cNvPr id="1" name=""/>
+                    <pic:cNvPicPr/>
+                  </pic:nvPicPr>
+                  <pic:blipFill>
+                    <a:blip r:embed="rId34"/>
+                    <a:stretch>
+                      <a:fillRect/>
+                    </a:stretch>
+                  </pic:blipFill>
+                  <pic:spPr>
+                    <a:xfrm>
+                      <a:off x="0" y="0"/>
+                      <a:ext cx="5940425" cy="1280795"/>
+                    </a:xfrm>
+                    <a:prstGeom prst="rect">
+                      <a:avLst/>
+                    </a:prstGeom>
+                  </pic:spPr>
+                </pic:pic>
+              </a:graphicData>
+            </a:graphic>
+          </wp:inline>
+        </w:drawing>
+      </w:r>
     </w:p>
     <w:p>
       <w:pPr>
@@ -5184,6 +5605,1015 @@
         <w:jc w:val="left"/>
         <w:rPr>
           <w:lang w:val="ru-RU"/>
+        </w:rPr>
+      </w:pPr>
+      <w:r>
+        <w:rPr>
+          <w:noProof/>
+          <w:lang w:val="ru-RU"/>
+        </w:rPr>
+        <w:drawing>
+          <wp:inline distT="0" distB="0" distL="0" distR="0" wp14:anchorId="68CEB5BE" wp14:editId="5D1F1968">
+            <wp:extent cx="5220152" cy="1729890"/>
+            <wp:effectExtent l="0" t="0" r="0" b="3810"/>
+            <wp:docPr id="32" name="Рисунок 32"/>
+            <wp:cNvGraphicFramePr>
+              <a:graphicFrameLocks xmlns:a="http://schemas.openxmlformats.org/drawingml/2006/main" noChangeAspect="1"/>
+            </wp:cNvGraphicFramePr>
+            <a:graphic xmlns:a="http://schemas.openxmlformats.org/drawingml/2006/main">
+              <a:graphicData uri="http://schemas.openxmlformats.org/drawingml/2006/picture">
+                <pic:pic xmlns:pic="http://schemas.openxmlformats.org/drawingml/2006/picture">
+                  <pic:nvPicPr>
+                    <pic:cNvPr id="1" name=""/>
+                    <pic:cNvPicPr/>
+                  </pic:nvPicPr>
+                  <pic:blipFill>
+                    <a:blip r:embed="rId35"/>
+                    <a:stretch>
+                      <a:fillRect/>
+                    </a:stretch>
+                  </pic:blipFill>
+                  <pic:spPr>
+                    <a:xfrm>
+                      <a:off x="0" y="0"/>
+                      <a:ext cx="5220152" cy="1729890"/>
+                    </a:xfrm>
+                    <a:prstGeom prst="rect">
+                      <a:avLst/>
+                    </a:prstGeom>
+                  </pic:spPr>
+                </pic:pic>
+              </a:graphicData>
+            </a:graphic>
+          </wp:inline>
+        </w:drawing>
+      </w:r>
+    </w:p>
+    <w:p>
+      <w:pPr>
+        <w:ind w:firstLine="0"/>
+        <w:jc w:val="left"/>
+        <w:rPr>
+          <w:lang w:val="ru-RU"/>
+        </w:rPr>
+      </w:pPr>
+    </w:p>
+    <w:p>
+      <w:pPr>
+        <w:ind w:firstLine="0"/>
+        <w:jc w:val="left"/>
+        <w:rPr>
+          <w:lang w:val="ru-RU"/>
+        </w:rPr>
+      </w:pPr>
+    </w:p>
+    <w:p>
+      <w:pPr>
+        <w:ind w:firstLine="0"/>
+        <w:jc w:val="left"/>
+        <w:rPr>
+          <w:lang w:val="ru-RU"/>
+        </w:rPr>
+      </w:pPr>
+    </w:p>
+    <w:p>
+      <w:pPr>
+        <w:pStyle w:val="a3"/>
+        <w:numPr>
+          <w:ilvl w:val="0"/>
+          <w:numId w:val="8"/>
+        </w:numPr>
+        <w:jc w:val="left"/>
+        <w:rPr>
+          <w:rFonts w:cs="Times New Roman"/>
+          <w:b/>
+          <w:bCs/>
+          <w:szCs w:val="28"/>
+          <w:lang w:val="ru-RU"/>
+        </w:rPr>
+      </w:pPr>
+      <w:proofErr w:type="spellStart"/>
+      <w:r>
+        <w:rPr>
+          <w:rFonts w:cs="Times New Roman"/>
+          <w:b/>
+          <w:bCs/>
+          <w:szCs w:val="28"/>
+        </w:rPr>
+        <w:lastRenderedPageBreak/>
+        <w:t>Конвертор</w:t>
+      </w:r>
+      <w:proofErr w:type="spellEnd"/>
+      <w:r>
+        <w:rPr>
+          <w:rFonts w:cs="Times New Roman"/>
+          <w:b/>
+          <w:bCs/>
+          <w:szCs w:val="28"/>
+        </w:rPr>
+        <w:t xml:space="preserve"> </w:t>
+      </w:r>
+      <w:proofErr w:type="spellStart"/>
+      <w:r>
+        <w:rPr>
+          <w:rFonts w:cs="Times New Roman"/>
+          <w:b/>
+          <w:bCs/>
+          <w:szCs w:val="28"/>
+        </w:rPr>
+        <w:t>валют</w:t>
+      </w:r>
+      <w:proofErr w:type="spellEnd"/>
+    </w:p>
+    <w:p>
+      <w:pPr>
+        <w:pStyle w:val="a3"/>
+        <w:ind w:left="643" w:firstLine="0"/>
+        <w:jc w:val="left"/>
+        <w:rPr>
+          <w:rFonts w:cs="Times New Roman"/>
+          <w:b/>
+          <w:bCs/>
+          <w:szCs w:val="28"/>
+          <w:lang w:val="ru-RU"/>
+        </w:rPr>
+      </w:pPr>
+      <w:r>
+        <w:rPr>
+          <w:rFonts w:cs="Times New Roman"/>
+          <w:b/>
+          <w:bCs/>
+          <w:szCs w:val="28"/>
+          <w:lang w:val="ru-RU"/>
+        </w:rPr>
+        <w:drawing>
+          <wp:inline distT="0" distB="0" distL="0" distR="0" wp14:anchorId="33562078" wp14:editId="076514AC">
+            <wp:extent cx="5940425" cy="3802380"/>
+            <wp:effectExtent l="0" t="0" r="3175" b="7620"/>
+            <wp:docPr id="29" name="Рисунок 29"/>
+            <wp:cNvGraphicFramePr>
+              <a:graphicFrameLocks xmlns:a="http://schemas.openxmlformats.org/drawingml/2006/main" noChangeAspect="1"/>
+            </wp:cNvGraphicFramePr>
+            <a:graphic xmlns:a="http://schemas.openxmlformats.org/drawingml/2006/main">
+              <a:graphicData uri="http://schemas.openxmlformats.org/drawingml/2006/picture">
+                <pic:pic xmlns:pic="http://schemas.openxmlformats.org/drawingml/2006/picture">
+                  <pic:nvPicPr>
+                    <pic:cNvPr id="1" name=""/>
+                    <pic:cNvPicPr/>
+                  </pic:nvPicPr>
+                  <pic:blipFill>
+                    <a:blip r:embed="rId36"/>
+                    <a:stretch>
+                      <a:fillRect/>
+                    </a:stretch>
+                  </pic:blipFill>
+                  <pic:spPr>
+                    <a:xfrm>
+                      <a:off x="0" y="0"/>
+                      <a:ext cx="5940425" cy="3802380"/>
+                    </a:xfrm>
+                    <a:prstGeom prst="rect">
+                      <a:avLst/>
+                    </a:prstGeom>
+                  </pic:spPr>
+                </pic:pic>
+              </a:graphicData>
+            </a:graphic>
+          </wp:inline>
+        </w:drawing>
+      </w:r>
+    </w:p>
+    <w:p>
+      <w:pPr>
+        <w:pStyle w:val="a3"/>
+        <w:ind w:left="643" w:firstLine="0"/>
+        <w:jc w:val="left"/>
+        <w:rPr>
+          <w:rFonts w:cs="Times New Roman"/>
+          <w:b/>
+          <w:bCs/>
+          <w:szCs w:val="28"/>
+        </w:rPr>
+      </w:pPr>
+      <w:r>
+        <w:rPr>
+          <w:rFonts w:cs="Times New Roman"/>
+          <w:b/>
+          <w:bCs/>
+          <w:szCs w:val="28"/>
+        </w:rPr>
+        <w:drawing>
+          <wp:inline distT="0" distB="0" distL="0" distR="0" wp14:anchorId="5E74ACBA" wp14:editId="3D133CD4">
+            <wp:extent cx="3787468" cy="838273"/>
+            <wp:effectExtent l="0" t="0" r="3810" b="0"/>
+            <wp:docPr id="33" name="Рисунок 33"/>
+            <wp:cNvGraphicFramePr>
+              <a:graphicFrameLocks xmlns:a="http://schemas.openxmlformats.org/drawingml/2006/main" noChangeAspect="1"/>
+            </wp:cNvGraphicFramePr>
+            <a:graphic xmlns:a="http://schemas.openxmlformats.org/drawingml/2006/main">
+              <a:graphicData uri="http://schemas.openxmlformats.org/drawingml/2006/picture">
+                <pic:pic xmlns:pic="http://schemas.openxmlformats.org/drawingml/2006/picture">
+                  <pic:nvPicPr>
+                    <pic:cNvPr id="1" name=""/>
+                    <pic:cNvPicPr/>
+                  </pic:nvPicPr>
+                  <pic:blipFill>
+                    <a:blip r:embed="rId37"/>
+                    <a:stretch>
+                      <a:fillRect/>
+                    </a:stretch>
+                  </pic:blipFill>
+                  <pic:spPr>
+                    <a:xfrm>
+                      <a:off x="0" y="0"/>
+                      <a:ext cx="3787468" cy="838273"/>
+                    </a:xfrm>
+                    <a:prstGeom prst="rect">
+                      <a:avLst/>
+                    </a:prstGeom>
+                  </pic:spPr>
+                </pic:pic>
+              </a:graphicData>
+            </a:graphic>
+          </wp:inline>
+        </w:drawing>
+      </w:r>
+    </w:p>
+    <w:p>
+      <w:pPr>
+        <w:pStyle w:val="a3"/>
+        <w:ind w:left="643" w:firstLine="0"/>
+        <w:jc w:val="left"/>
+        <w:rPr>
+          <w:rFonts w:cs="Times New Roman"/>
+          <w:b/>
+          <w:bCs/>
+          <w:szCs w:val="28"/>
+        </w:rPr>
+      </w:pPr>
+    </w:p>
+    <w:p>
+      <w:pPr>
+        <w:pStyle w:val="a3"/>
+        <w:ind w:left="643" w:firstLine="0"/>
+        <w:jc w:val="left"/>
+        <w:rPr>
+          <w:rFonts w:cs="Times New Roman"/>
+          <w:b/>
+          <w:bCs/>
+          <w:szCs w:val="28"/>
+        </w:rPr>
+      </w:pPr>
+    </w:p>
+    <w:p>
+      <w:pPr>
+        <w:pStyle w:val="a3"/>
+        <w:ind w:left="643" w:firstLine="0"/>
+        <w:jc w:val="left"/>
+        <w:rPr>
+          <w:rFonts w:cs="Times New Roman"/>
+          <w:b/>
+          <w:bCs/>
+          <w:szCs w:val="28"/>
+        </w:rPr>
+      </w:pPr>
+    </w:p>
+    <w:p>
+      <w:pPr>
+        <w:pStyle w:val="a3"/>
+        <w:ind w:left="643" w:firstLine="0"/>
+        <w:jc w:val="left"/>
+        <w:rPr>
+          <w:rFonts w:cs="Times New Roman"/>
+          <w:b/>
+          <w:bCs/>
+          <w:szCs w:val="28"/>
+        </w:rPr>
+      </w:pPr>
+    </w:p>
+    <w:p>
+      <w:pPr>
+        <w:pStyle w:val="a3"/>
+        <w:ind w:left="643" w:firstLine="0"/>
+        <w:jc w:val="left"/>
+        <w:rPr>
+          <w:rFonts w:cs="Times New Roman"/>
+          <w:b/>
+          <w:bCs/>
+          <w:szCs w:val="28"/>
+        </w:rPr>
+      </w:pPr>
+    </w:p>
+    <w:p>
+      <w:pPr>
+        <w:pStyle w:val="a3"/>
+        <w:ind w:left="643" w:firstLine="0"/>
+        <w:jc w:val="left"/>
+        <w:rPr>
+          <w:rFonts w:cs="Times New Roman"/>
+          <w:b/>
+          <w:bCs/>
+          <w:szCs w:val="28"/>
+        </w:rPr>
+      </w:pPr>
+    </w:p>
+    <w:p>
+      <w:pPr>
+        <w:pStyle w:val="a3"/>
+        <w:ind w:left="643" w:firstLine="0"/>
+        <w:jc w:val="left"/>
+        <w:rPr>
+          <w:rFonts w:cs="Times New Roman"/>
+          <w:b/>
+          <w:bCs/>
+          <w:szCs w:val="28"/>
+        </w:rPr>
+      </w:pPr>
+    </w:p>
+    <w:p>
+      <w:pPr>
+        <w:pStyle w:val="a3"/>
+        <w:ind w:left="643" w:firstLine="0"/>
+        <w:jc w:val="left"/>
+        <w:rPr>
+          <w:rFonts w:cs="Times New Roman"/>
+          <w:b/>
+          <w:bCs/>
+          <w:szCs w:val="28"/>
+        </w:rPr>
+      </w:pPr>
+    </w:p>
+    <w:p>
+      <w:pPr>
+        <w:pStyle w:val="a3"/>
+        <w:ind w:left="643" w:firstLine="0"/>
+        <w:jc w:val="left"/>
+        <w:rPr>
+          <w:rFonts w:cs="Times New Roman"/>
+          <w:b/>
+          <w:bCs/>
+          <w:szCs w:val="28"/>
+        </w:rPr>
+      </w:pPr>
+    </w:p>
+    <w:p>
+      <w:pPr>
+        <w:pStyle w:val="a3"/>
+        <w:ind w:left="643" w:firstLine="0"/>
+        <w:jc w:val="left"/>
+        <w:rPr>
+          <w:rFonts w:cs="Times New Roman"/>
+          <w:b/>
+          <w:bCs/>
+          <w:szCs w:val="28"/>
+        </w:rPr>
+      </w:pPr>
+    </w:p>
+    <w:p>
+      <w:pPr>
+        <w:pStyle w:val="a3"/>
+        <w:ind w:left="643" w:firstLine="0"/>
+        <w:jc w:val="left"/>
+        <w:rPr>
+          <w:rFonts w:cs="Times New Roman"/>
+          <w:b/>
+          <w:bCs/>
+          <w:szCs w:val="28"/>
+        </w:rPr>
+      </w:pPr>
+    </w:p>
+    <w:p>
+      <w:pPr>
+        <w:pStyle w:val="a3"/>
+        <w:ind w:left="643" w:firstLine="0"/>
+        <w:jc w:val="left"/>
+        <w:rPr>
+          <w:rFonts w:cs="Times New Roman"/>
+          <w:b/>
+          <w:bCs/>
+          <w:szCs w:val="28"/>
+        </w:rPr>
+      </w:pPr>
+    </w:p>
+    <w:p>
+      <w:pPr>
+        <w:pStyle w:val="a3"/>
+        <w:ind w:left="643" w:firstLine="0"/>
+        <w:jc w:val="left"/>
+        <w:rPr>
+          <w:rFonts w:cs="Times New Roman"/>
+          <w:b/>
+          <w:bCs/>
+          <w:szCs w:val="28"/>
+        </w:rPr>
+      </w:pPr>
+    </w:p>
+    <w:p>
+      <w:pPr>
+        <w:pStyle w:val="a3"/>
+        <w:numPr>
+          <w:ilvl w:val="0"/>
+          <w:numId w:val="8"/>
+        </w:numPr>
+        <w:jc w:val="left"/>
+        <w:rPr>
+          <w:rFonts w:cs="Times New Roman"/>
+          <w:b/>
+          <w:bCs/>
+          <w:szCs w:val="28"/>
+        </w:rPr>
+      </w:pPr>
+      <w:proofErr w:type="spellStart"/>
+      <w:r>
+        <w:rPr>
+          <w:rFonts w:cs="Times New Roman"/>
+          <w:b/>
+          <w:bCs/>
+          <w:szCs w:val="28"/>
+        </w:rPr>
+        <w:lastRenderedPageBreak/>
+        <w:t>Модулі</w:t>
+      </w:r>
+      <w:proofErr w:type="spellEnd"/>
+      <w:r>
+        <w:rPr>
+          <w:rFonts w:cs="Times New Roman"/>
+          <w:b/>
+          <w:bCs/>
+          <w:szCs w:val="28"/>
+        </w:rPr>
+        <w:t xml:space="preserve"> </w:t>
+      </w:r>
+      <w:proofErr w:type="spellStart"/>
+      <w:r>
+        <w:rPr>
+          <w:rFonts w:cs="Times New Roman"/>
+          <w:b/>
+          <w:bCs/>
+          <w:szCs w:val="28"/>
+        </w:rPr>
+        <w:t>для</w:t>
+      </w:r>
+      <w:proofErr w:type="spellEnd"/>
+      <w:r>
+        <w:rPr>
+          <w:rFonts w:cs="Times New Roman"/>
+          <w:b/>
+          <w:bCs/>
+          <w:szCs w:val="28"/>
+        </w:rPr>
+        <w:t xml:space="preserve"> </w:t>
+      </w:r>
+      <w:proofErr w:type="spellStart"/>
+      <w:r>
+        <w:rPr>
+          <w:rFonts w:cs="Times New Roman"/>
+          <w:b/>
+          <w:bCs/>
+          <w:szCs w:val="28"/>
+        </w:rPr>
+        <w:t>програми</w:t>
+      </w:r>
+      <w:proofErr w:type="spellEnd"/>
+      <w:r>
+        <w:rPr>
+          <w:rFonts w:cs="Times New Roman"/>
+          <w:b/>
+          <w:bCs/>
+          <w:szCs w:val="28"/>
+        </w:rPr>
+        <w:t xml:space="preserve"> </w:t>
+      </w:r>
+      <w:proofErr w:type="spellStart"/>
+      <w:r>
+        <w:rPr>
+          <w:rFonts w:cs="Times New Roman"/>
+          <w:b/>
+          <w:bCs/>
+          <w:szCs w:val="28"/>
+        </w:rPr>
+        <w:t>калькулятор</w:t>
+      </w:r>
+      <w:proofErr w:type="spellEnd"/>
+    </w:p>
+    <w:p>
+      <w:pPr>
+        <w:pStyle w:val="a3"/>
+        <w:numPr>
+          <w:ilvl w:val="0"/>
+          <w:numId w:val="10"/>
+        </w:numPr>
+        <w:jc w:val="left"/>
+        <w:rPr>
+          <w:rFonts w:cs="Times New Roman"/>
+          <w:b/>
+          <w:bCs/>
+          <w:szCs w:val="28"/>
+        </w:rPr>
+      </w:pPr>
+      <w:r>
+        <w:rPr>
+          <w:rFonts w:cs="Times New Roman"/>
+          <w:b/>
+          <w:bCs/>
+          <w:szCs w:val="28"/>
+        </w:rPr>
+        <w:t>Calc.py</w:t>
+      </w:r>
+    </w:p>
+    <w:p>
+      <w:pPr>
+        <w:pStyle w:val="a3"/>
+        <w:ind w:left="1003" w:firstLine="0"/>
+        <w:jc w:val="left"/>
+        <w:rPr>
+          <w:rFonts w:cs="Times New Roman"/>
+          <w:b/>
+          <w:bCs/>
+          <w:szCs w:val="28"/>
+        </w:rPr>
+      </w:pPr>
+      <w:r>
+        <w:rPr>
+          <w:rFonts w:cs="Times New Roman"/>
+          <w:b/>
+          <w:bCs/>
+          <w:szCs w:val="28"/>
+        </w:rPr>
+        <w:drawing>
+          <wp:inline distT="0" distB="0" distL="0" distR="0" wp14:anchorId="5CB22F88" wp14:editId="4CBA2B96">
+            <wp:extent cx="4743966" cy="5122266"/>
+            <wp:effectExtent l="0" t="0" r="0" b="2540"/>
+            <wp:docPr id="39" name="Рисунок 39"/>
+            <wp:cNvGraphicFramePr>
+              <a:graphicFrameLocks xmlns:a="http://schemas.openxmlformats.org/drawingml/2006/main" noChangeAspect="1"/>
+            </wp:cNvGraphicFramePr>
+            <a:graphic xmlns:a="http://schemas.openxmlformats.org/drawingml/2006/main">
+              <a:graphicData uri="http://schemas.openxmlformats.org/drawingml/2006/picture">
+                <pic:pic xmlns:pic="http://schemas.openxmlformats.org/drawingml/2006/picture">
+                  <pic:nvPicPr>
+                    <pic:cNvPr id="1" name=""/>
+                    <pic:cNvPicPr/>
+                  </pic:nvPicPr>
+                  <pic:blipFill>
+                    <a:blip r:embed="rId38"/>
+                    <a:stretch>
+                      <a:fillRect/>
+                    </a:stretch>
+                  </pic:blipFill>
+                  <pic:spPr>
+                    <a:xfrm>
+                      <a:off x="0" y="0"/>
+                      <a:ext cx="4756737" cy="5136056"/>
+                    </a:xfrm>
+                    <a:prstGeom prst="rect">
+                      <a:avLst/>
+                    </a:prstGeom>
+                  </pic:spPr>
+                </pic:pic>
+              </a:graphicData>
+            </a:graphic>
+          </wp:inline>
+        </w:drawing>
+      </w:r>
+    </w:p>
+    <w:p>
+      <w:pPr>
+        <w:pStyle w:val="a3"/>
+        <w:ind w:left="643" w:firstLine="0"/>
+        <w:jc w:val="left"/>
+        <w:rPr>
+          <w:rFonts w:cs="Times New Roman"/>
+          <w:b/>
+          <w:bCs/>
+          <w:szCs w:val="28"/>
+        </w:rPr>
+      </w:pPr>
+      <w:r>
+        <w:rPr>
+          <w:rFonts w:cs="Times New Roman"/>
+          <w:b/>
+          <w:bCs/>
+          <w:szCs w:val="28"/>
+        </w:rPr>
+        <w:t xml:space="preserve">     </w:t>
+      </w:r>
+      <w:r>
+        <w:rPr>
+          <w:rFonts w:cs="Times New Roman"/>
+          <w:b/>
+          <w:bCs/>
+          <w:szCs w:val="28"/>
+          <w:lang w:val="ru-RU"/>
+        </w:rPr>
+        <w:drawing>
+          <wp:inline distT="0" distB="0" distL="0" distR="0" wp14:anchorId="08FD627F" wp14:editId="0B94CBF9">
+            <wp:extent cx="3337560" cy="890551"/>
+            <wp:effectExtent l="0" t="0" r="0" b="5080"/>
+            <wp:docPr id="35" name="Рисунок 35"/>
+            <wp:cNvGraphicFramePr>
+              <a:graphicFrameLocks xmlns:a="http://schemas.openxmlformats.org/drawingml/2006/main" noChangeAspect="1"/>
+            </wp:cNvGraphicFramePr>
+            <a:graphic xmlns:a="http://schemas.openxmlformats.org/drawingml/2006/main">
+              <a:graphicData uri="http://schemas.openxmlformats.org/drawingml/2006/picture">
+                <pic:pic xmlns:pic="http://schemas.openxmlformats.org/drawingml/2006/picture">
+                  <pic:nvPicPr>
+                    <pic:cNvPr id="1" name=""/>
+                    <pic:cNvPicPr/>
+                  </pic:nvPicPr>
+                  <pic:blipFill>
+                    <a:blip r:embed="rId39"/>
+                    <a:stretch>
+                      <a:fillRect/>
+                    </a:stretch>
+                  </pic:blipFill>
+                  <pic:spPr>
+                    <a:xfrm>
+                      <a:off x="0" y="0"/>
+                      <a:ext cx="3347435" cy="893186"/>
+                    </a:xfrm>
+                    <a:prstGeom prst="rect">
+                      <a:avLst/>
+                    </a:prstGeom>
+                  </pic:spPr>
+                </pic:pic>
+              </a:graphicData>
+            </a:graphic>
+          </wp:inline>
+        </w:drawing>
+      </w:r>
+    </w:p>
+    <w:p>
+      <w:pPr>
+        <w:pStyle w:val="a3"/>
+        <w:numPr>
+          <w:ilvl w:val="0"/>
+          <w:numId w:val="7"/>
+        </w:numPr>
+        <w:jc w:val="left"/>
+        <w:rPr>
+          <w:rFonts w:cs="Times New Roman"/>
+          <w:b/>
+          <w:bCs/>
+          <w:szCs w:val="28"/>
+        </w:rPr>
+      </w:pPr>
+      <w:r>
+        <w:rPr>
+          <w:rFonts w:cs="Times New Roman"/>
+          <w:b/>
+          <w:bCs/>
+          <w:szCs w:val="28"/>
+        </w:rPr>
+        <w:t>Functions.py</w:t>
+      </w:r>
+    </w:p>
+    <w:p>
+      <w:pPr>
+        <w:pStyle w:val="a3"/>
+        <w:ind w:left="643" w:firstLine="0"/>
+        <w:jc w:val="left"/>
+        <w:rPr>
+          <w:rFonts w:cs="Times New Roman"/>
+          <w:b/>
+          <w:bCs/>
+          <w:szCs w:val="28"/>
+          <w:lang w:val="ru-RU"/>
+        </w:rPr>
+      </w:pPr>
+      <w:r>
+        <w:rPr>
+          <w:rFonts w:cs="Times New Roman"/>
+          <w:b/>
+          <w:bCs/>
+          <w:szCs w:val="28"/>
+          <w:lang w:val="ru-RU"/>
+        </w:rPr>
+        <w:drawing>
+          <wp:inline distT="0" distB="0" distL="0" distR="0" wp14:anchorId="5ACA4D16" wp14:editId="473FA79A">
+            <wp:extent cx="2552700" cy="1759430"/>
+            <wp:effectExtent l="0" t="0" r="0" b="0"/>
+            <wp:docPr id="36" name="Рисунок 36"/>
+            <wp:cNvGraphicFramePr>
+              <a:graphicFrameLocks xmlns:a="http://schemas.openxmlformats.org/drawingml/2006/main" noChangeAspect="1"/>
+            </wp:cNvGraphicFramePr>
+            <a:graphic xmlns:a="http://schemas.openxmlformats.org/drawingml/2006/main">
+              <a:graphicData uri="http://schemas.openxmlformats.org/drawingml/2006/picture">
+                <pic:pic xmlns:pic="http://schemas.openxmlformats.org/drawingml/2006/picture">
+                  <pic:nvPicPr>
+                    <pic:cNvPr id="1" name=""/>
+                    <pic:cNvPicPr/>
+                  </pic:nvPicPr>
+                  <pic:blipFill>
+                    <a:blip r:embed="rId40"/>
+                    <a:stretch>
+                      <a:fillRect/>
+                    </a:stretch>
+                  </pic:blipFill>
+                  <pic:spPr>
+                    <a:xfrm>
+                      <a:off x="0" y="0"/>
+                      <a:ext cx="2559659" cy="1764226"/>
+                    </a:xfrm>
+                    <a:prstGeom prst="rect">
+                      <a:avLst/>
+                    </a:prstGeom>
+                  </pic:spPr>
+                </pic:pic>
+              </a:graphicData>
+            </a:graphic>
+          </wp:inline>
+        </w:drawing>
+      </w:r>
+    </w:p>
+    <w:p>
+      <w:pPr>
+        <w:pStyle w:val="a3"/>
+        <w:ind w:left="643" w:firstLine="0"/>
+        <w:jc w:val="left"/>
+        <w:rPr>
+          <w:rFonts w:cs="Times New Roman"/>
+          <w:b/>
+          <w:bCs/>
+          <w:szCs w:val="28"/>
+          <w:lang w:val="ru-RU"/>
+        </w:rPr>
+      </w:pPr>
+    </w:p>
+    <w:p>
+      <w:pPr>
+        <w:pStyle w:val="a3"/>
+        <w:numPr>
+          <w:ilvl w:val="0"/>
+          <w:numId w:val="7"/>
+        </w:numPr>
+        <w:jc w:val="left"/>
+        <w:rPr>
+          <w:rFonts w:cs="Times New Roman"/>
+          <w:b/>
+          <w:bCs/>
+          <w:szCs w:val="28"/>
+        </w:rPr>
+      </w:pPr>
+      <w:r>
+        <w:rPr>
+          <w:rFonts w:cs="Times New Roman"/>
+          <w:b/>
+          <w:bCs/>
+          <w:szCs w:val="28"/>
+        </w:rPr>
+        <w:lastRenderedPageBreak/>
+        <w:t>Operations.py</w:t>
+      </w:r>
+    </w:p>
+    <w:p>
+      <w:pPr>
+        <w:pStyle w:val="a3"/>
+        <w:ind w:left="643" w:firstLine="0"/>
+        <w:jc w:val="left"/>
+        <w:rPr>
+          <w:rFonts w:cs="Times New Roman"/>
+          <w:b/>
+          <w:bCs/>
+          <w:szCs w:val="28"/>
+        </w:rPr>
+      </w:pPr>
+      <w:r>
+        <w:rPr>
+          <w:rFonts w:cs="Times New Roman"/>
+          <w:b/>
+          <w:bCs/>
+          <w:szCs w:val="28"/>
+        </w:rPr>
+        <w:drawing>
+          <wp:inline distT="0" distB="0" distL="0" distR="0" wp14:anchorId="2FA77C7D" wp14:editId="475F89DF">
+            <wp:extent cx="2857748" cy="1318374"/>
+            <wp:effectExtent l="0" t="0" r="0" b="0"/>
+            <wp:docPr id="37" name="Рисунок 37"/>
+            <wp:cNvGraphicFramePr>
+              <a:graphicFrameLocks xmlns:a="http://schemas.openxmlformats.org/drawingml/2006/main" noChangeAspect="1"/>
+            </wp:cNvGraphicFramePr>
+            <a:graphic xmlns:a="http://schemas.openxmlformats.org/drawingml/2006/main">
+              <a:graphicData uri="http://schemas.openxmlformats.org/drawingml/2006/picture">
+                <pic:pic xmlns:pic="http://schemas.openxmlformats.org/drawingml/2006/picture">
+                  <pic:nvPicPr>
+                    <pic:cNvPr id="1" name=""/>
+                    <pic:cNvPicPr/>
+                  </pic:nvPicPr>
+                  <pic:blipFill>
+                    <a:blip r:embed="rId41"/>
+                    <a:stretch>
+                      <a:fillRect/>
+                    </a:stretch>
+                  </pic:blipFill>
+                  <pic:spPr>
+                    <a:xfrm>
+                      <a:off x="0" y="0"/>
+                      <a:ext cx="2857748" cy="1318374"/>
+                    </a:xfrm>
+                    <a:prstGeom prst="rect">
+                      <a:avLst/>
+                    </a:prstGeom>
+                  </pic:spPr>
+                </pic:pic>
+              </a:graphicData>
+            </a:graphic>
+          </wp:inline>
+        </w:drawing>
+      </w:r>
+    </w:p>
+    <w:p>
+      <w:pPr>
+        <w:pStyle w:val="a3"/>
+        <w:ind w:left="643" w:firstLine="0"/>
+        <w:jc w:val="left"/>
+        <w:rPr>
+          <w:rFonts w:cs="Times New Roman"/>
+          <w:b/>
+          <w:bCs/>
+          <w:szCs w:val="28"/>
+        </w:rPr>
+      </w:pPr>
+    </w:p>
+    <w:p>
+      <w:pPr>
+        <w:ind w:firstLine="0"/>
+        <w:jc w:val="left"/>
+        <w:rPr>
+          <w:rFonts w:cs="Times New Roman"/>
+          <w:b/>
+          <w:bCs/>
+          <w:szCs w:val="28"/>
+        </w:rPr>
+      </w:pPr>
+      <w:r>
+        <w:rPr>
+          <w:rFonts w:cs="Times New Roman"/>
+          <w:b/>
+          <w:bCs/>
+          <w:szCs w:val="28"/>
+        </w:rPr>
+        <w:drawing>
+          <wp:inline distT="0" distB="0" distL="0" distR="0" wp14:anchorId="448F9471" wp14:editId="533E7D61">
+            <wp:extent cx="3581710" cy="1920406"/>
+            <wp:effectExtent l="0" t="0" r="0" b="3810"/>
+            <wp:docPr id="38" name="Рисунок 38"/>
+            <wp:cNvGraphicFramePr>
+              <a:graphicFrameLocks xmlns:a="http://schemas.openxmlformats.org/drawingml/2006/main" noChangeAspect="1"/>
+            </wp:cNvGraphicFramePr>
+            <a:graphic xmlns:a="http://schemas.openxmlformats.org/drawingml/2006/main">
+              <a:graphicData uri="http://schemas.openxmlformats.org/drawingml/2006/picture">
+                <pic:pic xmlns:pic="http://schemas.openxmlformats.org/drawingml/2006/picture">
+                  <pic:nvPicPr>
+                    <pic:cNvPr id="1" name=""/>
+                    <pic:cNvPicPr/>
+                  </pic:nvPicPr>
+                  <pic:blipFill>
+                    <a:blip r:embed="rId42"/>
+                    <a:stretch>
+                      <a:fillRect/>
+                    </a:stretch>
+                  </pic:blipFill>
+                  <pic:spPr>
+                    <a:xfrm>
+                      <a:off x="0" y="0"/>
+                      <a:ext cx="3581710" cy="1920406"/>
+                    </a:xfrm>
+                    <a:prstGeom prst="rect">
+                      <a:avLst/>
+                    </a:prstGeom>
+                  </pic:spPr>
+                </pic:pic>
+              </a:graphicData>
+            </a:graphic>
+          </wp:inline>
+        </w:drawing>
+      </w:r>
+    </w:p>
+    <w:p>
+      <w:pPr>
+        <w:shd w:val="clear" w:color="auto" w:fill="FFFFFF"/>
+        <w:spacing w:line="240" w:lineRule="auto"/>
+        <w:ind w:firstLine="0"/>
+        <w:jc w:val="left"/>
+        <w:rPr>
+          <w:rFonts w:eastAsia="Times New Roman" w:cs="Times New Roman"/>
+          <w:color w:val="000000"/>
+          <w:szCs w:val="28"/>
+          <w:lang w:val="uk-UA"/>
+          <w14:ligatures w14:val="none"/>
+        </w:rPr>
+      </w:pPr>
+      <w:r>
+        <w:rPr>
+          <w:rFonts w:eastAsia="Times New Roman" w:cs="Times New Roman"/>
+          <w:b/>
+          <w:color w:val="000000"/>
+          <w:szCs w:val="28"/>
+          <w:lang w:val="uk-UA"/>
+          <w14:ligatures w14:val="none"/>
+        </w:rPr>
+        <w:t>Висновок</w:t>
+      </w:r>
+      <w:r>
+        <w:rPr>
+          <w:rFonts w:eastAsia="Times New Roman" w:cs="Times New Roman"/>
+          <w:b/>
+          <w:color w:val="000000"/>
+          <w:szCs w:val="28"/>
+          <w:lang w:val="ru-RU"/>
+          <w14:ligatures w14:val="none"/>
+        </w:rPr>
+        <w:t xml:space="preserve">: </w:t>
+      </w:r>
+      <w:r>
+        <w:rPr>
+          <w:rFonts w:eastAsia="Times New Roman" w:cs="Times New Roman"/>
+          <w:color w:val="000000"/>
+          <w:szCs w:val="28"/>
+          <w:lang w:val="uk-UA"/>
+          <w14:ligatures w14:val="none"/>
+        </w:rPr>
+        <w:t xml:space="preserve">Я навчився розділяти програму-калькулятор на частини та створив міні-гру </w:t>
+      </w:r>
+      <w:proofErr w:type="spellStart"/>
+      <w:r>
+        <w:rPr>
+          <w:rFonts w:eastAsia="Times New Roman" w:cs="Times New Roman"/>
+          <w:color w:val="000000"/>
+          <w:szCs w:val="28"/>
+          <w:lang w:val="uk-UA"/>
+          <w14:ligatures w14:val="none"/>
+        </w:rPr>
+        <w:t>камень</w:t>
+      </w:r>
+      <w:proofErr w:type="spellEnd"/>
+      <w:r>
+        <w:rPr>
+          <w:rFonts w:eastAsia="Times New Roman" w:cs="Times New Roman"/>
+          <w:color w:val="000000"/>
+          <w:szCs w:val="28"/>
+          <w:lang w:val="ru-RU"/>
+          <w14:ligatures w14:val="none"/>
+        </w:rPr>
+        <w:t>,</w:t>
+      </w:r>
+      <w:r>
+        <w:rPr>
+          <w:rFonts w:eastAsia="Times New Roman" w:cs="Times New Roman"/>
+          <w:color w:val="000000"/>
+          <w:szCs w:val="28"/>
+          <w:lang w:val="uk-UA"/>
+          <w14:ligatures w14:val="none"/>
+        </w:rPr>
+        <w:t xml:space="preserve"> ножиці та </w:t>
+      </w:r>
+      <w:proofErr w:type="spellStart"/>
+      <w:r>
+        <w:rPr>
+          <w:rFonts w:eastAsia="Times New Roman" w:cs="Times New Roman"/>
+          <w:color w:val="000000"/>
+          <w:szCs w:val="28"/>
+          <w:lang w:val="uk-UA"/>
+          <w14:ligatures w14:val="none"/>
+        </w:rPr>
+        <w:t>папер</w:t>
+      </w:r>
+      <w:proofErr w:type="spellEnd"/>
+      <w:r>
+        <w:rPr>
+          <w:rFonts w:eastAsia="Times New Roman" w:cs="Times New Roman"/>
+          <w:color w:val="000000"/>
+          <w:szCs w:val="28"/>
+          <w:lang w:val="uk-UA"/>
+          <w14:ligatures w14:val="none"/>
+        </w:rPr>
+        <w:t xml:space="preserve"> а також написав програму для конвертації валют.</w:t>
+      </w:r>
+    </w:p>
+    <w:p>
+      <w:pPr>
+        <w:ind w:firstLine="0"/>
+        <w:jc w:val="left"/>
+        <w:rPr>
+          <w:rFonts w:cs="Times New Roman"/>
+          <w:b/>
+          <w:bCs/>
+          <w:szCs w:val="28"/>
+          <w:lang w:val="uk-UA"/>
+        </w:rPr>
+      </w:pPr>
+    </w:p>
+    <w:p>
+      <w:pPr>
+        <w:ind w:firstLine="0"/>
+        <w:jc w:val="left"/>
+        <w:rPr>
+          <w:rFonts w:cs="Times New Roman"/>
+          <w:b/>
+          <w:bCs/>
+          <w:szCs w:val="28"/>
+          <w:lang w:val="uk-UA"/>
         </w:rPr>
       </w:pPr>
     </w:p>
@@ -5200,16 +6630,16 @@
 <file path=word/numbering.xml><?xml version="1.0" encoding="utf-8"?>
 <w:numbering xmlns:wpc="http://schemas.microsoft.com/office/word/2010/wordprocessingCanvas" xmlns:cx="http://schemas.microsoft.com/office/drawing/2014/chartex" xmlns:cx1="http://schemas.microsoft.com/office/drawing/2015/9/8/chartex" xmlns:cx2="http://schemas.microsoft.com/office/drawing/2015/10/21/chartex" xmlns:cx3="http://schemas.microsoft.com/office/drawing/2016/5/9/chartex" xmlns:cx4="http://schemas.microsoft.com/office/drawing/2016/5/10/chartex" xmlns:cx5="http://schemas.microsoft.com/office/drawing/2016/5/11/chartex" xmlns:cx6="http://schemas.microsoft.com/office/drawing/2016/5/12/chartex" xmlns:cx7="http://schemas.microsoft.com/office/drawing/2016/5/13/chartex" xmlns:cx8="http://schemas.microsoft.com/office/drawing/2016/5/14/chartex" xmlns:mc="http://schemas.openxmlformats.org/markup-compatibility/2006" xmlns:aink="http://schemas.microsoft.com/office/drawing/2016/ink" xmlns:am3d="http://schemas.microsoft.com/office/drawing/2017/model3d" xmlns:o="urn:schemas-microsoft-com:office:office" xmlns:r="http://schemas.openxmlformats.org/officeDocument/2006/relationships" xmlns:m="http://schemas.openxmlformats.org/officeDocument/2006/math" xmlns:v="urn:schemas-microsoft-com:vml" xmlns:wp14="http://schemas.microsoft.com/office/word/2010/wordprocessingDrawing" xmlns:wp="http://schemas.openxmlformats.org/drawingml/2006/wordprocessingDrawing" xmlns:w10="urn:schemas-microsoft-com:office:word" xmlns:w="http://schemas.openxmlformats.org/wordprocessingml/2006/main" xmlns:w14="http://schemas.microsoft.com/office/word/2010/wordml" xmlns:w15="http://schemas.microsoft.com/office/word/2012/wordml" xmlns:w16cex="http://schemas.microsoft.com/office/word/2018/wordml/cex" xmlns:w16cid="http://schemas.microsoft.com/office/word/2016/wordml/cid" xmlns:w16="http://schemas.microsoft.com/office/word/2018/wordml" xmlns:w16sdtdh="http://schemas.microsoft.com/office/word/2020/wordml/sdtdatahash" xmlns:w16se="http://schemas.microsoft.com/office/word/2015/wordml/symex" xmlns:wpg="http://schemas.microsoft.com/office/word/2010/wordprocessingGroup" xmlns:wpi="http://schemas.microsoft.com/office/word/2010/wordprocessingInk" xmlns:wne="http://schemas.microsoft.com/office/word/2006/wordml" xmlns:wps="http://schemas.microsoft.com/office/word/2010/wordprocessingShape" mc:Ignorable="w14 w15 w16se w16cid w16 w16cex w16sdtdh wp14">
   <w:abstractNum w:abstractNumId="0" w15:restartNumberingAfterBreak="0">
-    <w:nsid w:val="2C282C7F"/>
+    <w:nsid w:val="2B43741B"/>
     <w:multiLevelType w:val="hybridMultilevel"/>
-    <w:tmpl w:val="D8FA9D8A"/>
-    <w:lvl w:ilvl="0" w:tplc="0419000F">
+    <w:tmpl w:val="EEACC81C"/>
+    <w:lvl w:ilvl="0" w:tplc="E5CE97A4">
       <w:start w:val="1"/>
       <w:numFmt w:val="decimal"/>
       <w:lvlText w:val="%1."/>
       <w:lvlJc w:val="left"/>
       <w:pPr>
-        <w:ind w:left="643" w:hanging="360"/>
+        <w:ind w:left="1003" w:hanging="360"/>
       </w:pPr>
       <w:rPr>
         <w:rFonts w:hint="default"/>
@@ -5221,7 +6651,7 @@
       <w:lvlText w:val="%2."/>
       <w:lvlJc w:val="left"/>
       <w:pPr>
-        <w:ind w:left="1440" w:hanging="360"/>
+        <w:ind w:left="1723" w:hanging="360"/>
       </w:pPr>
     </w:lvl>
     <w:lvl w:ilvl="2" w:tplc="0419001B" w:tentative="1">
@@ -5230,7 +6660,7 @@
       <w:lvlText w:val="%3."/>
       <w:lvlJc w:val="right"/>
       <w:pPr>
-        <w:ind w:left="2160" w:hanging="180"/>
+        <w:ind w:left="2443" w:hanging="180"/>
       </w:pPr>
     </w:lvl>
     <w:lvl w:ilvl="3" w:tplc="0419000F" w:tentative="1">
@@ -5239,7 +6669,7 @@
       <w:lvlText w:val="%4."/>
       <w:lvlJc w:val="left"/>
       <w:pPr>
-        <w:ind w:left="2880" w:hanging="360"/>
+        <w:ind w:left="3163" w:hanging="360"/>
       </w:pPr>
     </w:lvl>
     <w:lvl w:ilvl="4" w:tplc="04190019" w:tentative="1">
@@ -5248,7 +6678,7 @@
       <w:lvlText w:val="%5."/>
       <w:lvlJc w:val="left"/>
       <w:pPr>
-        <w:ind w:left="3600" w:hanging="360"/>
+        <w:ind w:left="3883" w:hanging="360"/>
       </w:pPr>
     </w:lvl>
     <w:lvl w:ilvl="5" w:tplc="0419001B" w:tentative="1">
@@ -5257,7 +6687,7 @@
       <w:lvlText w:val="%6."/>
       <w:lvlJc w:val="right"/>
       <w:pPr>
-        <w:ind w:left="4320" w:hanging="180"/>
+        <w:ind w:left="4603" w:hanging="180"/>
       </w:pPr>
     </w:lvl>
     <w:lvl w:ilvl="6" w:tplc="0419000F" w:tentative="1">
@@ -5266,7 +6696,7 @@
       <w:lvlText w:val="%7."/>
       <w:lvlJc w:val="left"/>
       <w:pPr>
-        <w:ind w:left="5040" w:hanging="360"/>
+        <w:ind w:left="5323" w:hanging="360"/>
       </w:pPr>
     </w:lvl>
     <w:lvl w:ilvl="7" w:tplc="04190019" w:tentative="1">
@@ -5275,7 +6705,7 @@
       <w:lvlText w:val="%8."/>
       <w:lvlJc w:val="left"/>
       <w:pPr>
-        <w:ind w:left="5760" w:hanging="360"/>
+        <w:ind w:left="6043" w:hanging="360"/>
       </w:pPr>
     </w:lvl>
     <w:lvl w:ilvl="8" w:tplc="0419001B" w:tentative="1">
@@ -5284,11 +6714,100 @@
       <w:lvlText w:val="%9."/>
       <w:lvlJc w:val="right"/>
       <w:pPr>
-        <w:ind w:left="6480" w:hanging="180"/>
+        <w:ind w:left="6763" w:hanging="180"/>
       </w:pPr>
     </w:lvl>
   </w:abstractNum>
   <w:abstractNum w:abstractNumId="1" w15:restartNumberingAfterBreak="0">
+    <w:nsid w:val="2C282C7F"/>
+    <w:multiLevelType w:val="hybridMultilevel"/>
+    <w:tmpl w:val="51D25C38"/>
+    <w:lvl w:ilvl="0" w:tplc="0419000F">
+      <w:start w:val="1"/>
+      <w:numFmt w:val="decimal"/>
+      <w:lvlText w:val="%1."/>
+      <w:lvlJc w:val="left"/>
+      <w:pPr>
+        <w:ind w:left="643" w:hanging="360"/>
+      </w:pPr>
+      <w:rPr>
+        <w:rFonts w:hint="default"/>
+      </w:rPr>
+    </w:lvl>
+    <w:lvl w:ilvl="1" w:tplc="04190019" w:tentative="1">
+      <w:start w:val="1"/>
+      <w:numFmt w:val="lowerLetter"/>
+      <w:lvlText w:val="%2."/>
+      <w:lvlJc w:val="left"/>
+      <w:pPr>
+        <w:ind w:left="1440" w:hanging="360"/>
+      </w:pPr>
+    </w:lvl>
+    <w:lvl w:ilvl="2" w:tplc="0419001B" w:tentative="1">
+      <w:start w:val="1"/>
+      <w:numFmt w:val="lowerRoman"/>
+      <w:lvlText w:val="%3."/>
+      <w:lvlJc w:val="right"/>
+      <w:pPr>
+        <w:ind w:left="2160" w:hanging="180"/>
+      </w:pPr>
+    </w:lvl>
+    <w:lvl w:ilvl="3" w:tplc="0419000F" w:tentative="1">
+      <w:start w:val="1"/>
+      <w:numFmt w:val="decimal"/>
+      <w:lvlText w:val="%4."/>
+      <w:lvlJc w:val="left"/>
+      <w:pPr>
+        <w:ind w:left="2880" w:hanging="360"/>
+      </w:pPr>
+    </w:lvl>
+    <w:lvl w:ilvl="4" w:tplc="04190019" w:tentative="1">
+      <w:start w:val="1"/>
+      <w:numFmt w:val="lowerLetter"/>
+      <w:lvlText w:val="%5."/>
+      <w:lvlJc w:val="left"/>
+      <w:pPr>
+        <w:ind w:left="3600" w:hanging="360"/>
+      </w:pPr>
+    </w:lvl>
+    <w:lvl w:ilvl="5" w:tplc="0419001B" w:tentative="1">
+      <w:start w:val="1"/>
+      <w:numFmt w:val="lowerRoman"/>
+      <w:lvlText w:val="%6."/>
+      <w:lvlJc w:val="right"/>
+      <w:pPr>
+        <w:ind w:left="4320" w:hanging="180"/>
+      </w:pPr>
+    </w:lvl>
+    <w:lvl w:ilvl="6" w:tplc="0419000F" w:tentative="1">
+      <w:start w:val="1"/>
+      <w:numFmt w:val="decimal"/>
+      <w:lvlText w:val="%7."/>
+      <w:lvlJc w:val="left"/>
+      <w:pPr>
+        <w:ind w:left="5040" w:hanging="360"/>
+      </w:pPr>
+    </w:lvl>
+    <w:lvl w:ilvl="7" w:tplc="04190019" w:tentative="1">
+      <w:start w:val="1"/>
+      <w:numFmt w:val="lowerLetter"/>
+      <w:lvlText w:val="%8."/>
+      <w:lvlJc w:val="left"/>
+      <w:pPr>
+        <w:ind w:left="5760" w:hanging="360"/>
+      </w:pPr>
+    </w:lvl>
+    <w:lvl w:ilvl="8" w:tplc="0419001B" w:tentative="1">
+      <w:start w:val="1"/>
+      <w:numFmt w:val="lowerRoman"/>
+      <w:lvlText w:val="%9."/>
+      <w:lvlJc w:val="right"/>
+      <w:pPr>
+        <w:ind w:left="6480" w:hanging="180"/>
+      </w:pPr>
+    </w:lvl>
+  </w:abstractNum>
+  <w:abstractNum w:abstractNumId="2" w15:restartNumberingAfterBreak="0">
     <w:nsid w:val="377C4A32"/>
     <w:multiLevelType w:val="hybridMultilevel"/>
     <w:tmpl w:val="DB5A8E78"/>
@@ -5377,7 +6896,7 @@
       </w:pPr>
     </w:lvl>
   </w:abstractNum>
-  <w:abstractNum w:abstractNumId="2" w15:restartNumberingAfterBreak="0">
+  <w:abstractNum w:abstractNumId="3" w15:restartNumberingAfterBreak="0">
     <w:nsid w:val="3E5C092C"/>
     <w:multiLevelType w:val="hybridMultilevel"/>
     <w:tmpl w:val="7E785984"/>
@@ -5463,7 +6982,98 @@
       </w:pPr>
     </w:lvl>
   </w:abstractNum>
-  <w:abstractNum w:abstractNumId="3" w15:restartNumberingAfterBreak="0">
+  <w:abstractNum w:abstractNumId="4" w15:restartNumberingAfterBreak="0">
+    <w:nsid w:val="44331A71"/>
+    <w:multiLevelType w:val="hybridMultilevel"/>
+    <w:tmpl w:val="B08EEBA6"/>
+    <w:lvl w:ilvl="0" w:tplc="C40C9610">
+      <w:start w:val="1"/>
+      <w:numFmt w:val="decimal"/>
+      <w:lvlText w:val="%1."/>
+      <w:lvlJc w:val="left"/>
+      <w:pPr>
+        <w:ind w:left="643" w:hanging="360"/>
+      </w:pPr>
+      <w:rPr>
+        <w:rFonts w:hint="default"/>
+        <w:b/>
+        <w:bCs/>
+      </w:rPr>
+    </w:lvl>
+    <w:lvl w:ilvl="1" w:tplc="04190019" w:tentative="1">
+      <w:start w:val="1"/>
+      <w:numFmt w:val="lowerLetter"/>
+      <w:lvlText w:val="%2."/>
+      <w:lvlJc w:val="left"/>
+      <w:pPr>
+        <w:ind w:left="1440" w:hanging="360"/>
+      </w:pPr>
+    </w:lvl>
+    <w:lvl w:ilvl="2" w:tplc="0419001B" w:tentative="1">
+      <w:start w:val="1"/>
+      <w:numFmt w:val="lowerRoman"/>
+      <w:lvlText w:val="%3."/>
+      <w:lvlJc w:val="right"/>
+      <w:pPr>
+        <w:ind w:left="2160" w:hanging="180"/>
+      </w:pPr>
+    </w:lvl>
+    <w:lvl w:ilvl="3" w:tplc="0419000F" w:tentative="1">
+      <w:start w:val="1"/>
+      <w:numFmt w:val="decimal"/>
+      <w:lvlText w:val="%4."/>
+      <w:lvlJc w:val="left"/>
+      <w:pPr>
+        <w:ind w:left="2880" w:hanging="360"/>
+      </w:pPr>
+    </w:lvl>
+    <w:lvl w:ilvl="4" w:tplc="04190019" w:tentative="1">
+      <w:start w:val="1"/>
+      <w:numFmt w:val="lowerLetter"/>
+      <w:lvlText w:val="%5."/>
+      <w:lvlJc w:val="left"/>
+      <w:pPr>
+        <w:ind w:left="3600" w:hanging="360"/>
+      </w:pPr>
+    </w:lvl>
+    <w:lvl w:ilvl="5" w:tplc="0419001B" w:tentative="1">
+      <w:start w:val="1"/>
+      <w:numFmt w:val="lowerRoman"/>
+      <w:lvlText w:val="%6."/>
+      <w:lvlJc w:val="right"/>
+      <w:pPr>
+        <w:ind w:left="4320" w:hanging="180"/>
+      </w:pPr>
+    </w:lvl>
+    <w:lvl w:ilvl="6" w:tplc="0419000F" w:tentative="1">
+      <w:start w:val="1"/>
+      <w:numFmt w:val="decimal"/>
+      <w:lvlText w:val="%7."/>
+      <w:lvlJc w:val="left"/>
+      <w:pPr>
+        <w:ind w:left="5040" w:hanging="360"/>
+      </w:pPr>
+    </w:lvl>
+    <w:lvl w:ilvl="7" w:tplc="04190019" w:tentative="1">
+      <w:start w:val="1"/>
+      <w:numFmt w:val="lowerLetter"/>
+      <w:lvlText w:val="%8."/>
+      <w:lvlJc w:val="left"/>
+      <w:pPr>
+        <w:ind w:left="5760" w:hanging="360"/>
+      </w:pPr>
+    </w:lvl>
+    <w:lvl w:ilvl="8" w:tplc="0419001B" w:tentative="1">
+      <w:start w:val="1"/>
+      <w:numFmt w:val="lowerRoman"/>
+      <w:lvlText w:val="%9."/>
+      <w:lvlJc w:val="right"/>
+      <w:pPr>
+        <w:ind w:left="6480" w:hanging="180"/>
+      </w:pPr>
+    </w:lvl>
+  </w:abstractNum>
+  <w:abstractNum w:abstractNumId="5" w15:restartNumberingAfterBreak="0">
     <w:nsid w:val="732E7572"/>
     <w:multiLevelType w:val="hybridMultilevel"/>
     <w:tmpl w:val="80CEF8D4"/>
@@ -5549,7 +7159,7 @@
       </w:pPr>
     </w:lvl>
   </w:abstractNum>
-  <w:abstractNum w:abstractNumId="4" w15:restartNumberingAfterBreak="0">
+  <w:abstractNum w:abstractNumId="6" w15:restartNumberingAfterBreak="0">
     <w:nsid w:val="73BE0076"/>
     <w:multiLevelType w:val="hybridMultilevel"/>
     <w:tmpl w:val="7E785984"/>
@@ -5635,7 +7245,7 @@
       </w:pPr>
     </w:lvl>
   </w:abstractNum>
-  <w:abstractNum w:abstractNumId="5" w15:restartNumberingAfterBreak="0">
+  <w:abstractNum w:abstractNumId="7" w15:restartNumberingAfterBreak="0">
     <w:nsid w:val="7BE54AA0"/>
     <w:multiLevelType w:val="hybridMultilevel"/>
     <w:tmpl w:val="D8FA9D8A"/>
@@ -5724,25 +7334,123 @@
       </w:pPr>
     </w:lvl>
   </w:abstractNum>
+  <w:abstractNum w:abstractNumId="8" w15:restartNumberingAfterBreak="0">
+    <w:nsid w:val="7FD60711"/>
+    <w:multiLevelType w:val="hybridMultilevel"/>
+    <w:tmpl w:val="0B5E6C28"/>
+    <w:lvl w:ilvl="0" w:tplc="9E942ECE">
+      <w:start w:val="1"/>
+      <w:numFmt w:val="decimal"/>
+      <w:lvlText w:val="%1."/>
+      <w:lvlJc w:val="left"/>
+      <w:pPr>
+        <w:ind w:left="1003" w:hanging="360"/>
+      </w:pPr>
+      <w:rPr>
+        <w:rFonts w:hint="default"/>
+      </w:rPr>
+    </w:lvl>
+    <w:lvl w:ilvl="1" w:tplc="04190019" w:tentative="1">
+      <w:start w:val="1"/>
+      <w:numFmt w:val="lowerLetter"/>
+      <w:lvlText w:val="%2."/>
+      <w:lvlJc w:val="left"/>
+      <w:pPr>
+        <w:ind w:left="1723" w:hanging="360"/>
+      </w:pPr>
+    </w:lvl>
+    <w:lvl w:ilvl="2" w:tplc="0419001B" w:tentative="1">
+      <w:start w:val="1"/>
+      <w:numFmt w:val="lowerRoman"/>
+      <w:lvlText w:val="%3."/>
+      <w:lvlJc w:val="right"/>
+      <w:pPr>
+        <w:ind w:left="2443" w:hanging="180"/>
+      </w:pPr>
+    </w:lvl>
+    <w:lvl w:ilvl="3" w:tplc="0419000F" w:tentative="1">
+      <w:start w:val="1"/>
+      <w:numFmt w:val="decimal"/>
+      <w:lvlText w:val="%4."/>
+      <w:lvlJc w:val="left"/>
+      <w:pPr>
+        <w:ind w:left="3163" w:hanging="360"/>
+      </w:pPr>
+    </w:lvl>
+    <w:lvl w:ilvl="4" w:tplc="04190019" w:tentative="1">
+      <w:start w:val="1"/>
+      <w:numFmt w:val="lowerLetter"/>
+      <w:lvlText w:val="%5."/>
+      <w:lvlJc w:val="left"/>
+      <w:pPr>
+        <w:ind w:left="3883" w:hanging="360"/>
+      </w:pPr>
+    </w:lvl>
+    <w:lvl w:ilvl="5" w:tplc="0419001B" w:tentative="1">
+      <w:start w:val="1"/>
+      <w:numFmt w:val="lowerRoman"/>
+      <w:lvlText w:val="%6."/>
+      <w:lvlJc w:val="right"/>
+      <w:pPr>
+        <w:ind w:left="4603" w:hanging="180"/>
+      </w:pPr>
+    </w:lvl>
+    <w:lvl w:ilvl="6" w:tplc="0419000F" w:tentative="1">
+      <w:start w:val="1"/>
+      <w:numFmt w:val="decimal"/>
+      <w:lvlText w:val="%7."/>
+      <w:lvlJc w:val="left"/>
+      <w:pPr>
+        <w:ind w:left="5323" w:hanging="360"/>
+      </w:pPr>
+    </w:lvl>
+    <w:lvl w:ilvl="7" w:tplc="04190019" w:tentative="1">
+      <w:start w:val="1"/>
+      <w:numFmt w:val="lowerLetter"/>
+      <w:lvlText w:val="%8."/>
+      <w:lvlJc w:val="left"/>
+      <w:pPr>
+        <w:ind w:left="6043" w:hanging="360"/>
+      </w:pPr>
+    </w:lvl>
+    <w:lvl w:ilvl="8" w:tplc="0419001B" w:tentative="1">
+      <w:start w:val="1"/>
+      <w:numFmt w:val="lowerRoman"/>
+      <w:lvlText w:val="%9."/>
+      <w:lvlJc w:val="right"/>
+      <w:pPr>
+        <w:ind w:left="6763" w:hanging="180"/>
+      </w:pPr>
+    </w:lvl>
+  </w:abstractNum>
   <w:num w:numId="1">
+    <w:abstractNumId w:val="2"/>
+  </w:num>
+  <w:num w:numId="2">
+    <w:abstractNumId w:val="3"/>
+  </w:num>
+  <w:num w:numId="3">
+    <w:abstractNumId w:val="3"/>
+  </w:num>
+  <w:num w:numId="4">
+    <w:abstractNumId w:val="5"/>
+  </w:num>
+  <w:num w:numId="5">
+    <w:abstractNumId w:val="6"/>
+  </w:num>
+  <w:num w:numId="6">
+    <w:abstractNumId w:val="7"/>
+  </w:num>
+  <w:num w:numId="7">
     <w:abstractNumId w:val="1"/>
   </w:num>
-  <w:num w:numId="2">
-    <w:abstractNumId w:val="2"/>
-  </w:num>
-  <w:num w:numId="3">
-    <w:abstractNumId w:val="2"/>
-  </w:num>
-  <w:num w:numId="4">
-    <w:abstractNumId w:val="3"/>
-  </w:num>
-  <w:num w:numId="5">
+  <w:num w:numId="8">
     <w:abstractNumId w:val="4"/>
   </w:num>
-  <w:num w:numId="6">
-    <w:abstractNumId w:val="5"/>
+  <w:num w:numId="9">
+    <w:abstractNumId w:val="8"/>
   </w:num>
-  <w:num w:numId="7">
+  <w:num w:numId="10">
     <w:abstractNumId w:val="0"/>
   </w:num>
 </w:numbering>

</xml_diff>

<commit_message>
Dev test file for topic_6
</commit_message>
<xml_diff>
--- a/TP-KB-221-Nikita-Presniakov.docx
+++ b/TP-KB-221-Nikita-Presniakov.docx
@@ -5743,6 +5743,7 @@
           <w:rFonts w:cs="Times New Roman"/>
           <w:b/>
           <w:bCs/>
+          <w:noProof/>
           <w:szCs w:val="28"/>
           <w:lang w:val="ru-RU"/>
         </w:rPr>
@@ -5800,6 +5801,7 @@
           <w:rFonts w:cs="Times New Roman"/>
           <w:b/>
           <w:bCs/>
+          <w:noProof/>
           <w:szCs w:val="28"/>
         </w:rPr>
         <w:drawing>
@@ -6138,6 +6140,7 @@
           <w:rFonts w:cs="Times New Roman"/>
           <w:b/>
           <w:bCs/>
+          <w:noProof/>
           <w:szCs w:val="28"/>
         </w:rPr>
         <w:drawing>
@@ -6203,6 +6206,7 @@
           <w:rFonts w:cs="Times New Roman"/>
           <w:b/>
           <w:bCs/>
+          <w:noProof/>
           <w:szCs w:val="28"/>
           <w:lang w:val="ru-RU"/>
         </w:rPr>
@@ -6286,6 +6290,7 @@
           <w:rFonts w:cs="Times New Roman"/>
           <w:b/>
           <w:bCs/>
+          <w:noProof/>
           <w:szCs w:val="28"/>
           <w:lang w:val="ru-RU"/>
         </w:rPr>
@@ -6383,6 +6388,7 @@
           <w:rFonts w:cs="Times New Roman"/>
           <w:b/>
           <w:bCs/>
+          <w:noProof/>
           <w:szCs w:val="28"/>
         </w:rPr>
         <w:drawing>
@@ -6451,6 +6457,7 @@
           <w:rFonts w:cs="Times New Roman"/>
           <w:b/>
           <w:bCs/>
+          <w:noProof/>
           <w:szCs w:val="28"/>
         </w:rPr>
         <w:drawing>
@@ -6606,14 +6613,1250 @@
     </w:p>
     <w:p>
       <w:pPr>
+        <w:pStyle w:val="a3"/>
+        <w:ind w:left="643" w:firstLine="0"/>
+        <w:jc w:val="right"/>
+        <w:rPr>
+          <w:rFonts w:cs="Times New Roman"/>
+          <w:szCs w:val="28"/>
+        </w:rPr>
+      </w:pPr>
+    </w:p>
+    <w:p>
+      <w:pPr>
+        <w:pStyle w:val="a3"/>
+        <w:ind w:left="643" w:firstLine="0"/>
+        <w:jc w:val="right"/>
+        <w:rPr>
+          <w:rFonts w:cs="Times New Roman"/>
+          <w:szCs w:val="28"/>
+        </w:rPr>
+      </w:pPr>
+    </w:p>
+    <w:p>
+      <w:pPr>
+        <w:pStyle w:val="a3"/>
+        <w:ind w:left="643" w:firstLine="0"/>
+        <w:jc w:val="right"/>
+        <w:rPr>
+          <w:rFonts w:cs="Times New Roman"/>
+          <w:szCs w:val="28"/>
+        </w:rPr>
+      </w:pPr>
+    </w:p>
+    <w:p>
+      <w:pPr>
+        <w:pStyle w:val="a3"/>
+        <w:ind w:left="643" w:firstLine="0"/>
+        <w:jc w:val="right"/>
+        <w:rPr>
+          <w:rFonts w:cs="Times New Roman"/>
+          <w:szCs w:val="28"/>
+        </w:rPr>
+      </w:pPr>
+    </w:p>
+    <w:p>
+      <w:pPr>
+        <w:pStyle w:val="a3"/>
+        <w:ind w:left="643" w:firstLine="0"/>
+        <w:jc w:val="right"/>
+        <w:rPr>
+          <w:rFonts w:cs="Times New Roman"/>
+          <w:szCs w:val="28"/>
+        </w:rPr>
+      </w:pPr>
+    </w:p>
+    <w:p>
+      <w:pPr>
+        <w:pStyle w:val="a3"/>
+        <w:ind w:left="643" w:firstLine="0"/>
+        <w:jc w:val="right"/>
+        <w:rPr>
+          <w:rFonts w:cs="Times New Roman"/>
+          <w:szCs w:val="28"/>
+        </w:rPr>
+      </w:pPr>
+    </w:p>
+    <w:p>
+      <w:pPr>
+        <w:pStyle w:val="a3"/>
+        <w:ind w:left="643" w:firstLine="0"/>
+        <w:jc w:val="right"/>
+        <w:rPr>
+          <w:rFonts w:cs="Times New Roman"/>
+          <w:szCs w:val="28"/>
+        </w:rPr>
+      </w:pPr>
+    </w:p>
+    <w:p>
+      <w:pPr>
+        <w:pStyle w:val="a3"/>
+        <w:ind w:left="643" w:firstLine="0"/>
+        <w:jc w:val="right"/>
+        <w:rPr>
+          <w:rFonts w:cs="Times New Roman"/>
+          <w:szCs w:val="28"/>
+        </w:rPr>
+      </w:pPr>
+    </w:p>
+    <w:p>
+      <w:pPr>
+        <w:pStyle w:val="a3"/>
+        <w:ind w:left="643" w:firstLine="0"/>
+        <w:jc w:val="right"/>
+        <w:rPr>
+          <w:rFonts w:cs="Times New Roman"/>
+          <w:szCs w:val="28"/>
+        </w:rPr>
+      </w:pPr>
+    </w:p>
+    <w:p>
+      <w:pPr>
+        <w:pStyle w:val="a3"/>
+        <w:ind w:left="643" w:firstLine="0"/>
+        <w:jc w:val="right"/>
+        <w:rPr>
+          <w:rFonts w:cs="Times New Roman"/>
+          <w:szCs w:val="28"/>
+        </w:rPr>
+      </w:pPr>
+    </w:p>
+    <w:p>
+      <w:pPr>
+        <w:pStyle w:val="a3"/>
+        <w:ind w:left="643" w:firstLine="0"/>
+        <w:jc w:val="right"/>
+        <w:rPr>
+          <w:rFonts w:cs="Times New Roman"/>
+          <w:szCs w:val="28"/>
+        </w:rPr>
+      </w:pPr>
+    </w:p>
+    <w:p>
+      <w:pPr>
+        <w:pStyle w:val="a3"/>
+        <w:ind w:left="643" w:firstLine="0"/>
+        <w:jc w:val="right"/>
+        <w:rPr>
+          <w:rFonts w:cs="Times New Roman"/>
+          <w:szCs w:val="28"/>
+        </w:rPr>
+      </w:pPr>
+    </w:p>
+    <w:p>
+      <w:pPr>
+        <w:pStyle w:val="a3"/>
+        <w:ind w:left="643" w:firstLine="0"/>
+        <w:jc w:val="right"/>
+        <w:rPr>
+          <w:rFonts w:cs="Times New Roman"/>
+          <w:szCs w:val="28"/>
+          <w:lang w:val="ru-RU"/>
+        </w:rPr>
+      </w:pPr>
+      <w:r>
+        <w:rPr>
+          <w:rFonts w:cs="Times New Roman"/>
+          <w:szCs w:val="28"/>
+        </w:rPr>
+        <w:lastRenderedPageBreak/>
+        <w:t>Topic</w:t>
+      </w:r>
+      <w:r>
+        <w:rPr>
+          <w:rFonts w:cs="Times New Roman"/>
+          <w:szCs w:val="28"/>
+          <w:lang w:val="ru-RU"/>
+        </w:rPr>
+        <w:t>_</w:t>
+      </w:r>
+      <w:r>
+        <w:rPr>
+          <w:rFonts w:cs="Times New Roman"/>
+          <w:szCs w:val="28"/>
+          <w:lang w:val="ru-RU"/>
+        </w:rPr>
+        <w:t>6</w:t>
+      </w:r>
+    </w:p>
+    <w:p>
+      <w:pPr>
+        <w:ind w:firstLine="0"/>
+        <w:jc w:val="center"/>
+        <w:rPr>
+          <w:b/>
+          <w:bCs/>
+        </w:rPr>
+      </w:pPr>
+      <w:r>
+        <w:rPr>
+          <w:b/>
+          <w:bCs/>
+          <w:lang w:val="uk-UA"/>
+        </w:rPr>
+        <w:t>Звіт про виконання практичних завдань</w:t>
+      </w:r>
+      <w:r>
+        <w:rPr>
+          <w:b/>
+          <w:bCs/>
+          <w:lang w:val="uk-UA"/>
+        </w:rPr>
+        <w:t xml:space="preserve"> по</w:t>
+      </w:r>
+      <w:r>
+        <w:rPr>
+          <w:b/>
+          <w:bCs/>
+          <w:lang w:val="uk-UA"/>
+        </w:rPr>
+        <w:t xml:space="preserve"> Технологі</w:t>
+      </w:r>
+      <w:r>
+        <w:rPr>
+          <w:b/>
+          <w:bCs/>
+          <w:lang w:val="uk-UA"/>
+        </w:rPr>
+        <w:t>ях</w:t>
+      </w:r>
+      <w:r>
+        <w:rPr>
+          <w:b/>
+          <w:bCs/>
+          <w:lang w:val="uk-UA"/>
+        </w:rPr>
+        <w:t xml:space="preserve"> програмування на мові </w:t>
+      </w:r>
+      <w:r>
+        <w:rPr>
+          <w:b/>
+          <w:bCs/>
+        </w:rPr>
+        <w:t>Python</w:t>
+      </w:r>
+    </w:p>
+    <w:p>
+      <w:pPr>
+        <w:pStyle w:val="a3"/>
+        <w:numPr>
+          <w:ilvl w:val="0"/>
+          <w:numId w:val="12"/>
+        </w:numPr>
+        <w:shd w:val="clear" w:color="auto" w:fill="FFFFFF"/>
+        <w:spacing w:after="0" w:line="240" w:lineRule="auto"/>
+        <w:jc w:val="left"/>
+        <w:rPr>
+          <w:rFonts w:eastAsia="Times New Roman" w:cs="Times New Roman"/>
+          <w:b/>
+          <w:bCs/>
+          <w:color w:val="000000"/>
+          <w:szCs w:val="28"/>
+          <w:lang w:val="ru-RU" w:eastAsia="ru-RU"/>
+          <w14:ligatures w14:val="none"/>
+        </w:rPr>
+      </w:pPr>
+      <w:proofErr w:type="spellStart"/>
+      <w:r>
+        <w:rPr>
+          <w:rFonts w:eastAsia="Times New Roman" w:cs="Times New Roman"/>
+          <w:b/>
+          <w:bCs/>
+          <w:color w:val="000000"/>
+          <w:szCs w:val="28"/>
+          <w:lang w:val="ru-RU" w:eastAsia="ru-RU"/>
+          <w14:ligatures w14:val="none"/>
+        </w:rPr>
+        <w:t>Логування</w:t>
+      </w:r>
+      <w:proofErr w:type="spellEnd"/>
+      <w:r>
+        <w:rPr>
+          <w:rFonts w:eastAsia="Times New Roman" w:cs="Times New Roman"/>
+          <w:b/>
+          <w:bCs/>
+          <w:color w:val="000000"/>
+          <w:szCs w:val="28"/>
+          <w:lang w:val="ru-RU" w:eastAsia="ru-RU"/>
+          <w14:ligatures w14:val="none"/>
+        </w:rPr>
+        <w:t xml:space="preserve"> </w:t>
+      </w:r>
+      <w:proofErr w:type="spellStart"/>
+      <w:r>
+        <w:rPr>
+          <w:rFonts w:eastAsia="Times New Roman" w:cs="Times New Roman"/>
+          <w:b/>
+          <w:bCs/>
+          <w:color w:val="000000"/>
+          <w:szCs w:val="28"/>
+          <w:lang w:val="ru-RU" w:eastAsia="ru-RU"/>
+          <w14:ligatures w14:val="none"/>
+        </w:rPr>
+        <w:t>всіх</w:t>
+      </w:r>
+      <w:proofErr w:type="spellEnd"/>
+      <w:r>
+        <w:rPr>
+          <w:rFonts w:eastAsia="Times New Roman" w:cs="Times New Roman"/>
+          <w:b/>
+          <w:bCs/>
+          <w:color w:val="000000"/>
+          <w:szCs w:val="28"/>
+          <w:lang w:val="ru-RU" w:eastAsia="ru-RU"/>
+          <w14:ligatures w14:val="none"/>
+        </w:rPr>
+        <w:t xml:space="preserve"> </w:t>
+      </w:r>
+      <w:proofErr w:type="spellStart"/>
+      <w:r>
+        <w:rPr>
+          <w:rFonts w:eastAsia="Times New Roman" w:cs="Times New Roman"/>
+          <w:b/>
+          <w:bCs/>
+          <w:color w:val="000000"/>
+          <w:szCs w:val="28"/>
+          <w:lang w:val="ru-RU" w:eastAsia="ru-RU"/>
+          <w14:ligatures w14:val="none"/>
+        </w:rPr>
+        <w:t>дій</w:t>
+      </w:r>
+      <w:proofErr w:type="spellEnd"/>
+      <w:r>
+        <w:rPr>
+          <w:rFonts w:eastAsia="Times New Roman" w:cs="Times New Roman"/>
+          <w:b/>
+          <w:bCs/>
+          <w:color w:val="000000"/>
+          <w:szCs w:val="28"/>
+          <w:lang w:val="ru-RU" w:eastAsia="ru-RU"/>
+          <w14:ligatures w14:val="none"/>
+        </w:rPr>
+        <w:t xml:space="preserve"> в </w:t>
+      </w:r>
+      <w:proofErr w:type="spellStart"/>
+      <w:r>
+        <w:rPr>
+          <w:rFonts w:eastAsia="Times New Roman" w:cs="Times New Roman"/>
+          <w:b/>
+          <w:bCs/>
+          <w:color w:val="000000"/>
+          <w:szCs w:val="28"/>
+          <w:lang w:val="ru-RU" w:eastAsia="ru-RU"/>
+          <w14:ligatures w14:val="none"/>
+        </w:rPr>
+        <w:t>застосунку</w:t>
+      </w:r>
+      <w:proofErr w:type="spellEnd"/>
+      <w:r>
+        <w:rPr>
+          <w:rFonts w:eastAsia="Times New Roman" w:cs="Times New Roman"/>
+          <w:b/>
+          <w:bCs/>
+          <w:color w:val="000000"/>
+          <w:szCs w:val="28"/>
+          <w:lang w:val="ru-RU" w:eastAsia="ru-RU"/>
+          <w14:ligatures w14:val="none"/>
+        </w:rPr>
+        <w:t xml:space="preserve"> Калькулятор</w:t>
+      </w:r>
+    </w:p>
+    <w:p>
+      <w:pPr>
+        <w:pStyle w:val="a3"/>
+        <w:shd w:val="clear" w:color="auto" w:fill="FFFFFF"/>
+        <w:spacing w:after="0" w:line="240" w:lineRule="auto"/>
+        <w:ind w:left="643" w:firstLine="0"/>
+        <w:jc w:val="left"/>
+        <w:rPr>
+          <w:rFonts w:eastAsia="Times New Roman" w:cs="Times New Roman"/>
+          <w:b/>
+          <w:bCs/>
+          <w:color w:val="000000"/>
+          <w:szCs w:val="28"/>
+          <w:lang w:val="ru-RU" w:eastAsia="ru-RU"/>
+          <w14:ligatures w14:val="none"/>
+        </w:rPr>
+      </w:pPr>
+    </w:p>
+    <w:p>
+      <w:pPr>
+        <w:pStyle w:val="a3"/>
+        <w:shd w:val="clear" w:color="auto" w:fill="FFFFFF"/>
+        <w:spacing w:after="0" w:line="240" w:lineRule="auto"/>
+        <w:ind w:left="643" w:firstLine="0"/>
+        <w:jc w:val="left"/>
+        <w:rPr>
+          <w:rFonts w:eastAsia="Times New Roman" w:cs="Times New Roman"/>
+          <w:b/>
+          <w:bCs/>
+          <w:color w:val="000000"/>
+          <w:szCs w:val="28"/>
+          <w:lang w:val="ru-RU" w:eastAsia="ru-RU"/>
+          <w14:ligatures w14:val="none"/>
+        </w:rPr>
+      </w:pPr>
+      <w:r>
+        <w:rPr>
+          <w:rFonts w:eastAsia="Times New Roman" w:cs="Times New Roman"/>
+          <w:b/>
+          <w:bCs/>
+          <w:color w:val="000000"/>
+          <w:szCs w:val="28"/>
+          <w:lang w:val="ru-RU" w:eastAsia="ru-RU"/>
+          <w14:ligatures w14:val="none"/>
+        </w:rPr>
+        <w:drawing>
+          <wp:inline distT="0" distB="0" distL="0" distR="0" wp14:anchorId="2459C6B9" wp14:editId="5F168FC0">
+            <wp:extent cx="5927090" cy="4533900"/>
+            <wp:effectExtent l="0" t="0" r="0" b="0"/>
+            <wp:docPr id="34" name="Рисунок 34"/>
+            <wp:cNvGraphicFramePr>
+              <a:graphicFrameLocks xmlns:a="http://schemas.openxmlformats.org/drawingml/2006/main" noChangeAspect="1"/>
+            </wp:cNvGraphicFramePr>
+            <a:graphic xmlns:a="http://schemas.openxmlformats.org/drawingml/2006/main">
+              <a:graphicData uri="http://schemas.openxmlformats.org/drawingml/2006/picture">
+                <pic:pic xmlns:pic="http://schemas.openxmlformats.org/drawingml/2006/picture">
+                  <pic:nvPicPr>
+                    <pic:cNvPr id="1" name=""/>
+                    <pic:cNvPicPr/>
+                  </pic:nvPicPr>
+                  <pic:blipFill>
+                    <a:blip r:embed="rId43"/>
+                    <a:stretch>
+                      <a:fillRect/>
+                    </a:stretch>
+                  </pic:blipFill>
+                  <pic:spPr>
+                    <a:xfrm>
+                      <a:off x="0" y="0"/>
+                      <a:ext cx="5945920" cy="4548304"/>
+                    </a:xfrm>
+                    <a:prstGeom prst="rect">
+                      <a:avLst/>
+                    </a:prstGeom>
+                  </pic:spPr>
+                </pic:pic>
+              </a:graphicData>
+            </a:graphic>
+          </wp:inline>
+        </w:drawing>
+      </w:r>
+    </w:p>
+    <w:p>
+      <w:pPr>
         <w:ind w:firstLine="0"/>
         <w:jc w:val="left"/>
         <w:rPr>
-          <w:rFonts w:cs="Times New Roman"/>
-          <w:b/>
-          <w:bCs/>
+          <w:b/>
+          <w:bCs/>
+          <w:lang w:val="ru-RU"/>
+        </w:rPr>
+      </w:pPr>
+      <w:r>
+        <w:rPr>
+          <w:b/>
+          <w:bCs/>
+          <w:lang w:val="ru-RU"/>
+        </w:rPr>
+        <w:t xml:space="preserve">         </w:t>
+      </w:r>
+      <w:r>
+        <w:rPr>
+          <w:lang w:val="ru-RU"/>
+        </w:rPr>
+        <w:drawing>
+          <wp:inline distT="0" distB="0" distL="0" distR="0" wp14:anchorId="6D85F411" wp14:editId="650B0376">
+            <wp:extent cx="5265420" cy="1393699"/>
+            <wp:effectExtent l="0" t="0" r="0" b="0"/>
+            <wp:docPr id="40" name="Рисунок 40"/>
+            <wp:cNvGraphicFramePr>
+              <a:graphicFrameLocks xmlns:a="http://schemas.openxmlformats.org/drawingml/2006/main" noChangeAspect="1"/>
+            </wp:cNvGraphicFramePr>
+            <a:graphic xmlns:a="http://schemas.openxmlformats.org/drawingml/2006/main">
+              <a:graphicData uri="http://schemas.openxmlformats.org/drawingml/2006/picture">
+                <pic:pic xmlns:pic="http://schemas.openxmlformats.org/drawingml/2006/picture">
+                  <pic:nvPicPr>
+                    <pic:cNvPr id="1" name=""/>
+                    <pic:cNvPicPr/>
+                  </pic:nvPicPr>
+                  <pic:blipFill>
+                    <a:blip r:embed="rId44"/>
+                    <a:stretch>
+                      <a:fillRect/>
+                    </a:stretch>
+                  </pic:blipFill>
+                  <pic:spPr>
+                    <a:xfrm>
+                      <a:off x="0" y="0"/>
+                      <a:ext cx="5360986" cy="1418994"/>
+                    </a:xfrm>
+                    <a:prstGeom prst="rect">
+                      <a:avLst/>
+                    </a:prstGeom>
+                  </pic:spPr>
+                </pic:pic>
+              </a:graphicData>
+            </a:graphic>
+          </wp:inline>
+        </w:drawing>
+      </w:r>
+    </w:p>
+    <w:p>
+      <w:pPr>
+        <w:pStyle w:val="a3"/>
+        <w:shd w:val="clear" w:color="auto" w:fill="FFFFFF"/>
+        <w:spacing w:after="0" w:line="240" w:lineRule="auto"/>
+        <w:ind w:left="643" w:firstLine="0"/>
+        <w:jc w:val="left"/>
+        <w:rPr>
+          <w:rFonts w:eastAsia="Times New Roman" w:cs="Times New Roman"/>
+          <w:b/>
+          <w:bCs/>
+          <w:color w:val="000000"/>
+          <w:szCs w:val="28"/>
+          <w:lang w:val="ru-RU"/>
+          <w14:ligatures w14:val="none"/>
+        </w:rPr>
+      </w:pPr>
+    </w:p>
+    <w:p>
+      <w:pPr>
+        <w:pStyle w:val="a3"/>
+        <w:shd w:val="clear" w:color="auto" w:fill="FFFFFF"/>
+        <w:spacing w:after="0" w:line="240" w:lineRule="auto"/>
+        <w:ind w:left="643" w:firstLine="0"/>
+        <w:jc w:val="left"/>
+        <w:rPr>
+          <w:rFonts w:eastAsia="Times New Roman" w:cs="Times New Roman"/>
+          <w:b/>
+          <w:bCs/>
+          <w:color w:val="000000"/>
+          <w:szCs w:val="28"/>
+          <w:lang w:val="ru-RU"/>
+          <w14:ligatures w14:val="none"/>
+        </w:rPr>
+      </w:pPr>
+    </w:p>
+    <w:p>
+      <w:pPr>
+        <w:pStyle w:val="a3"/>
+        <w:shd w:val="clear" w:color="auto" w:fill="FFFFFF"/>
+        <w:spacing w:after="0" w:line="240" w:lineRule="auto"/>
+        <w:ind w:left="643" w:firstLine="0"/>
+        <w:jc w:val="left"/>
+        <w:rPr>
+          <w:rFonts w:eastAsia="Times New Roman" w:cs="Times New Roman"/>
+          <w:b/>
+          <w:bCs/>
+          <w:color w:val="000000"/>
+          <w:szCs w:val="28"/>
+          <w:lang w:val="ru-RU"/>
+          <w14:ligatures w14:val="none"/>
+        </w:rPr>
+      </w:pPr>
+    </w:p>
+    <w:p>
+      <w:pPr>
+        <w:pStyle w:val="a3"/>
+        <w:shd w:val="clear" w:color="auto" w:fill="FFFFFF"/>
+        <w:spacing w:after="0" w:line="240" w:lineRule="auto"/>
+        <w:ind w:left="643" w:firstLine="0"/>
+        <w:jc w:val="left"/>
+        <w:rPr>
+          <w:rFonts w:eastAsia="Times New Roman" w:cs="Times New Roman"/>
+          <w:b/>
+          <w:bCs/>
+          <w:color w:val="000000"/>
+          <w:szCs w:val="28"/>
+          <w:lang w:val="ru-RU"/>
+          <w14:ligatures w14:val="none"/>
+        </w:rPr>
+      </w:pPr>
+    </w:p>
+    <w:p>
+      <w:pPr>
+        <w:pStyle w:val="a3"/>
+        <w:shd w:val="clear" w:color="auto" w:fill="FFFFFF"/>
+        <w:spacing w:after="0" w:line="240" w:lineRule="auto"/>
+        <w:ind w:left="643" w:firstLine="0"/>
+        <w:jc w:val="left"/>
+        <w:rPr>
+          <w:rFonts w:eastAsia="Times New Roman" w:cs="Times New Roman"/>
+          <w:b/>
+          <w:bCs/>
+          <w:color w:val="000000"/>
+          <w:szCs w:val="28"/>
+          <w:lang w:val="ru-RU"/>
+          <w14:ligatures w14:val="none"/>
+        </w:rPr>
+      </w:pPr>
+    </w:p>
+    <w:p>
+      <w:pPr>
+        <w:pStyle w:val="a3"/>
+        <w:shd w:val="clear" w:color="auto" w:fill="FFFFFF"/>
+        <w:spacing w:after="0" w:line="240" w:lineRule="auto"/>
+        <w:ind w:left="643" w:firstLine="0"/>
+        <w:jc w:val="left"/>
+        <w:rPr>
+          <w:rFonts w:eastAsia="Times New Roman" w:cs="Times New Roman"/>
+          <w:b/>
+          <w:bCs/>
+          <w:color w:val="000000"/>
+          <w:szCs w:val="28"/>
+          <w:lang w:val="ru-RU"/>
+          <w14:ligatures w14:val="none"/>
+        </w:rPr>
+      </w:pPr>
+    </w:p>
+    <w:p>
+      <w:pPr>
+        <w:pStyle w:val="a3"/>
+        <w:shd w:val="clear" w:color="auto" w:fill="FFFFFF"/>
+        <w:spacing w:after="0" w:line="240" w:lineRule="auto"/>
+        <w:ind w:left="643" w:firstLine="0"/>
+        <w:jc w:val="left"/>
+        <w:rPr>
+          <w:rFonts w:eastAsia="Times New Roman" w:cs="Times New Roman"/>
+          <w:b/>
+          <w:bCs/>
+          <w:color w:val="000000"/>
+          <w:szCs w:val="28"/>
+          <w:lang w:val="ru-RU"/>
+          <w14:ligatures w14:val="none"/>
+        </w:rPr>
+      </w:pPr>
+    </w:p>
+    <w:p>
+      <w:pPr>
+        <w:pStyle w:val="a3"/>
+        <w:numPr>
+          <w:ilvl w:val="0"/>
+          <w:numId w:val="12"/>
+        </w:numPr>
+        <w:shd w:val="clear" w:color="auto" w:fill="FFFFFF"/>
+        <w:spacing w:after="0" w:line="240" w:lineRule="auto"/>
+        <w:jc w:val="left"/>
+        <w:rPr>
+          <w:rFonts w:eastAsia="Times New Roman" w:cs="Times New Roman"/>
+          <w:b/>
+          <w:bCs/>
+          <w:color w:val="000000"/>
+          <w:szCs w:val="28"/>
+          <w:lang w:val="ru-RU"/>
+          <w14:ligatures w14:val="none"/>
+        </w:rPr>
+      </w:pPr>
+      <w:proofErr w:type="spellStart"/>
+      <w:r>
+        <w:rPr>
+          <w:rFonts w:eastAsia="Times New Roman" w:cs="Times New Roman"/>
+          <w:b/>
+          <w:bCs/>
+          <w:color w:val="000000"/>
+          <w:szCs w:val="28"/>
+          <w:lang w:val="ru-RU"/>
+          <w14:ligatures w14:val="none"/>
+        </w:rPr>
+        <w:lastRenderedPageBreak/>
+        <w:t>Використання</w:t>
+      </w:r>
+      <w:proofErr w:type="spellEnd"/>
+      <w:r>
+        <w:rPr>
+          <w:rFonts w:eastAsia="Times New Roman" w:cs="Times New Roman"/>
+          <w:b/>
+          <w:bCs/>
+          <w:color w:val="000000"/>
+          <w:szCs w:val="28"/>
+          <w:lang w:val="ru-RU"/>
+          <w14:ligatures w14:val="none"/>
+        </w:rPr>
+        <w:t xml:space="preserve"> </w:t>
+      </w:r>
+      <w:r>
+        <w:rPr>
+          <w:rFonts w:eastAsia="Times New Roman" w:cs="Times New Roman"/>
+          <w:b/>
+          <w:bCs/>
+          <w:color w:val="000000"/>
+          <w:szCs w:val="28"/>
+          <w14:ligatures w14:val="none"/>
+        </w:rPr>
+        <w:t>lambda</w:t>
+      </w:r>
+      <w:r>
+        <w:rPr>
+          <w:rFonts w:eastAsia="Times New Roman" w:cs="Times New Roman"/>
+          <w:b/>
+          <w:bCs/>
+          <w:color w:val="000000"/>
+          <w:szCs w:val="28"/>
+          <w:lang w:val="ru-RU"/>
+          <w14:ligatures w14:val="none"/>
+        </w:rPr>
+        <w:t xml:space="preserve"> </w:t>
+      </w:r>
+      <w:proofErr w:type="spellStart"/>
+      <w:r>
+        <w:rPr>
+          <w:rFonts w:eastAsia="Times New Roman" w:cs="Times New Roman"/>
+          <w:b/>
+          <w:bCs/>
+          <w:color w:val="000000"/>
+          <w:szCs w:val="28"/>
+          <w:lang w:val="ru-RU"/>
+          <w14:ligatures w14:val="none"/>
+        </w:rPr>
+        <w:t>функцій</w:t>
+      </w:r>
+      <w:proofErr w:type="spellEnd"/>
+      <w:r>
+        <w:rPr>
+          <w:rFonts w:eastAsia="Times New Roman" w:cs="Times New Roman"/>
+          <w:b/>
+          <w:bCs/>
+          <w:color w:val="000000"/>
+          <w:szCs w:val="28"/>
+          <w:lang w:val="ru-RU"/>
+          <w14:ligatures w14:val="none"/>
+        </w:rPr>
+        <w:t xml:space="preserve"> для </w:t>
+      </w:r>
+      <w:proofErr w:type="spellStart"/>
+      <w:r>
+        <w:rPr>
+          <w:rFonts w:eastAsia="Times New Roman" w:cs="Times New Roman"/>
+          <w:b/>
+          <w:bCs/>
+          <w:color w:val="000000"/>
+          <w:szCs w:val="28"/>
+          <w:lang w:val="ru-RU"/>
+          <w14:ligatures w14:val="none"/>
+        </w:rPr>
+        <w:t>функції</w:t>
+      </w:r>
+      <w:proofErr w:type="spellEnd"/>
+      <w:r>
+        <w:rPr>
+          <w:rFonts w:eastAsia="Times New Roman" w:cs="Times New Roman"/>
+          <w:b/>
+          <w:bCs/>
+          <w:color w:val="000000"/>
+          <w:szCs w:val="28"/>
+          <w:lang w:val="ru-RU"/>
+          <w14:ligatures w14:val="none"/>
+        </w:rPr>
+        <w:t xml:space="preserve"> </w:t>
+      </w:r>
+      <w:proofErr w:type="spellStart"/>
+      <w:r>
+        <w:rPr>
+          <w:rFonts w:eastAsia="Times New Roman" w:cs="Times New Roman"/>
+          <w:b/>
+          <w:bCs/>
+          <w:color w:val="000000"/>
+          <w:szCs w:val="28"/>
+          <w:lang w:val="ru-RU"/>
+          <w14:ligatures w14:val="none"/>
+        </w:rPr>
+        <w:t>сортування</w:t>
+      </w:r>
+      <w:proofErr w:type="spellEnd"/>
+    </w:p>
+    <w:p>
+      <w:pPr>
+        <w:pStyle w:val="a3"/>
+        <w:numPr>
+          <w:ilvl w:val="0"/>
+          <w:numId w:val="12"/>
+        </w:numPr>
+        <w:shd w:val="clear" w:color="auto" w:fill="FFFFFF"/>
+        <w:spacing w:after="0" w:line="240" w:lineRule="auto"/>
+        <w:jc w:val="left"/>
+        <w:rPr>
+          <w:rFonts w:eastAsia="Times New Roman" w:cs="Times New Roman"/>
+          <w:b/>
+          <w:bCs/>
+          <w:color w:val="000000"/>
+          <w:szCs w:val="28"/>
+          <w:lang w:val="ru-RU"/>
+          <w14:ligatures w14:val="none"/>
+        </w:rPr>
+      </w:pPr>
+    </w:p>
+    <w:p>
+      <w:pPr>
+        <w:shd w:val="clear" w:color="auto" w:fill="FFFFFF"/>
+        <w:spacing w:after="0" w:line="240" w:lineRule="auto"/>
+        <w:ind w:firstLine="0"/>
+        <w:jc w:val="left"/>
+        <w:rPr>
+          <w:rFonts w:eastAsia="Times New Roman" w:cs="Times New Roman"/>
+          <w:color w:val="000000"/>
+          <w:szCs w:val="28"/>
+          <w:lang w:val="ru-RU"/>
+          <w14:ligatures w14:val="none"/>
+        </w:rPr>
+      </w:pPr>
+      <w:r>
+        <w:rPr>
+          <w:lang w:val="ru-RU"/>
+        </w:rPr>
+        <w:drawing>
+          <wp:inline distT="0" distB="0" distL="0" distR="0" wp14:anchorId="309BDCC5" wp14:editId="75669CF8">
+            <wp:extent cx="6364122" cy="3263900"/>
+            <wp:effectExtent l="0" t="0" r="0" b="0"/>
+            <wp:docPr id="41" name="Рисунок 41"/>
+            <wp:cNvGraphicFramePr>
+              <a:graphicFrameLocks xmlns:a="http://schemas.openxmlformats.org/drawingml/2006/main" noChangeAspect="1"/>
+            </wp:cNvGraphicFramePr>
+            <a:graphic xmlns:a="http://schemas.openxmlformats.org/drawingml/2006/main">
+              <a:graphicData uri="http://schemas.openxmlformats.org/drawingml/2006/picture">
+                <pic:pic xmlns:pic="http://schemas.openxmlformats.org/drawingml/2006/picture">
+                  <pic:nvPicPr>
+                    <pic:cNvPr id="1" name=""/>
+                    <pic:cNvPicPr/>
+                  </pic:nvPicPr>
+                  <pic:blipFill>
+                    <a:blip r:embed="rId45"/>
+                    <a:stretch>
+                      <a:fillRect/>
+                    </a:stretch>
+                  </pic:blipFill>
+                  <pic:spPr>
+                    <a:xfrm>
+                      <a:off x="0" y="0"/>
+                      <a:ext cx="6475923" cy="3321238"/>
+                    </a:xfrm>
+                    <a:prstGeom prst="rect">
+                      <a:avLst/>
+                    </a:prstGeom>
+                  </pic:spPr>
+                </pic:pic>
+              </a:graphicData>
+            </a:graphic>
+          </wp:inline>
+        </w:drawing>
+      </w:r>
+    </w:p>
+    <w:p>
+      <w:pPr>
+        <w:shd w:val="clear" w:color="auto" w:fill="FFFFFF"/>
+        <w:spacing w:after="0" w:line="240" w:lineRule="auto"/>
+        <w:ind w:firstLine="0"/>
+        <w:jc w:val="left"/>
+        <w:rPr>
+          <w:rFonts w:eastAsia="Times New Roman" w:cs="Times New Roman"/>
+          <w:color w:val="000000"/>
+          <w:szCs w:val="28"/>
+          <w:lang w:val="ru-RU"/>
+          <w14:ligatures w14:val="none"/>
+        </w:rPr>
+      </w:pPr>
+    </w:p>
+    <w:p>
+      <w:pPr>
+        <w:shd w:val="clear" w:color="auto" w:fill="FFFFFF"/>
+        <w:spacing w:after="0" w:line="240" w:lineRule="auto"/>
+        <w:ind w:firstLine="0"/>
+        <w:jc w:val="left"/>
+        <w:rPr>
+          <w:rFonts w:eastAsia="Times New Roman" w:cs="Times New Roman"/>
+          <w:color w:val="000000"/>
+          <w:szCs w:val="28"/>
+          <w:lang w:val="ru-RU"/>
+          <w14:ligatures w14:val="none"/>
+        </w:rPr>
+      </w:pPr>
+      <w:r>
+        <w:rPr>
+          <w:rFonts w:eastAsia="Times New Roman" w:cs="Times New Roman"/>
+          <w:color w:val="000000"/>
+          <w:szCs w:val="28"/>
+          <w:lang w:val="ru-RU"/>
+          <w14:ligatures w14:val="none"/>
+        </w:rPr>
+        <w:drawing>
+          <wp:inline distT="0" distB="0" distL="0" distR="0" wp14:anchorId="04858A24" wp14:editId="12113D41">
+            <wp:extent cx="3345470" cy="1425063"/>
+            <wp:effectExtent l="0" t="0" r="7620" b="3810"/>
+            <wp:docPr id="42" name="Рисунок 42"/>
+            <wp:cNvGraphicFramePr>
+              <a:graphicFrameLocks xmlns:a="http://schemas.openxmlformats.org/drawingml/2006/main" noChangeAspect="1"/>
+            </wp:cNvGraphicFramePr>
+            <a:graphic xmlns:a="http://schemas.openxmlformats.org/drawingml/2006/main">
+              <a:graphicData uri="http://schemas.openxmlformats.org/drawingml/2006/picture">
+                <pic:pic xmlns:pic="http://schemas.openxmlformats.org/drawingml/2006/picture">
+                  <pic:nvPicPr>
+                    <pic:cNvPr id="1" name=""/>
+                    <pic:cNvPicPr/>
+                  </pic:nvPicPr>
+                  <pic:blipFill>
+                    <a:blip r:embed="rId46"/>
+                    <a:stretch>
+                      <a:fillRect/>
+                    </a:stretch>
+                  </pic:blipFill>
+                  <pic:spPr>
+                    <a:xfrm>
+                      <a:off x="0" y="0"/>
+                      <a:ext cx="3345470" cy="1425063"/>
+                    </a:xfrm>
+                    <a:prstGeom prst="rect">
+                      <a:avLst/>
+                    </a:prstGeom>
+                  </pic:spPr>
+                </pic:pic>
+              </a:graphicData>
+            </a:graphic>
+          </wp:inline>
+        </w:drawing>
+      </w:r>
+    </w:p>
+    <w:p>
+      <w:pPr>
+        <w:shd w:val="clear" w:color="auto" w:fill="FFFFFF"/>
+        <w:spacing w:after="0" w:line="240" w:lineRule="auto"/>
+        <w:ind w:firstLine="0"/>
+        <w:jc w:val="left"/>
+        <w:rPr>
+          <w:rFonts w:eastAsia="Times New Roman" w:cs="Times New Roman"/>
+          <w:color w:val="000000"/>
+          <w:szCs w:val="28"/>
+          <w:lang w:val="ru-RU"/>
+          <w14:ligatures w14:val="none"/>
+        </w:rPr>
+      </w:pPr>
+      <w:r>
+        <w:rPr>
+          <w:rFonts w:eastAsia="Times New Roman" w:cs="Times New Roman"/>
+          <w:color w:val="000000"/>
+          <w:szCs w:val="28"/>
+          <w:lang w:val="ru-RU"/>
+          <w14:ligatures w14:val="none"/>
+        </w:rPr>
+        <w:drawing>
+          <wp:inline distT="0" distB="0" distL="0" distR="0" wp14:anchorId="2BAD0413" wp14:editId="278211EA">
+            <wp:extent cx="3429297" cy="1455546"/>
+            <wp:effectExtent l="0" t="0" r="0" b="0"/>
+            <wp:docPr id="43" name="Рисунок 43"/>
+            <wp:cNvGraphicFramePr>
+              <a:graphicFrameLocks xmlns:a="http://schemas.openxmlformats.org/drawingml/2006/main" noChangeAspect="1"/>
+            </wp:cNvGraphicFramePr>
+            <a:graphic xmlns:a="http://schemas.openxmlformats.org/drawingml/2006/main">
+              <a:graphicData uri="http://schemas.openxmlformats.org/drawingml/2006/picture">
+                <pic:pic xmlns:pic="http://schemas.openxmlformats.org/drawingml/2006/picture">
+                  <pic:nvPicPr>
+                    <pic:cNvPr id="1" name=""/>
+                    <pic:cNvPicPr/>
+                  </pic:nvPicPr>
+                  <pic:blipFill>
+                    <a:blip r:embed="rId47"/>
+                    <a:stretch>
+                      <a:fillRect/>
+                    </a:stretch>
+                  </pic:blipFill>
+                  <pic:spPr>
+                    <a:xfrm>
+                      <a:off x="0" y="0"/>
+                      <a:ext cx="3429297" cy="1455546"/>
+                    </a:xfrm>
+                    <a:prstGeom prst="rect">
+                      <a:avLst/>
+                    </a:prstGeom>
+                  </pic:spPr>
+                </pic:pic>
+              </a:graphicData>
+            </a:graphic>
+          </wp:inline>
+        </w:drawing>
+      </w:r>
+    </w:p>
+    <w:p>
+      <w:pPr>
+        <w:pStyle w:val="a3"/>
+        <w:shd w:val="clear" w:color="auto" w:fill="FFFFFF"/>
+        <w:spacing w:after="0" w:line="240" w:lineRule="auto"/>
+        <w:ind w:left="643" w:firstLine="0"/>
+        <w:jc w:val="left"/>
+        <w:rPr>
+          <w:rFonts w:eastAsia="Times New Roman" w:cs="Times New Roman"/>
+          <w:color w:val="000000"/>
+          <w:szCs w:val="28"/>
+          <w:lang w:val="ru-RU"/>
+          <w14:ligatures w14:val="none"/>
+        </w:rPr>
+      </w:pPr>
+    </w:p>
+    <w:p>
+      <w:pPr>
+        <w:shd w:val="clear" w:color="auto" w:fill="FFFFFF"/>
+        <w:spacing w:line="240" w:lineRule="auto"/>
+        <w:ind w:firstLine="0"/>
+        <w:jc w:val="left"/>
+        <w:rPr>
+          <w:rFonts w:eastAsia="Times New Roman" w:cs="Times New Roman"/>
+          <w:color w:val="000000"/>
           <w:szCs w:val="28"/>
           <w:lang w:val="uk-UA"/>
+          <w14:ligatures w14:val="none"/>
+        </w:rPr>
+      </w:pPr>
+      <w:r>
+        <w:rPr>
+          <w:rFonts w:eastAsia="Times New Roman" w:cs="Times New Roman"/>
+          <w:color w:val="000000"/>
+          <w:szCs w:val="28"/>
+          <w:lang w:val="uk-UA"/>
+          <w14:ligatures w14:val="none"/>
+        </w:rPr>
+        <w:t>Висновок</w:t>
+      </w:r>
+      <w:r>
+        <w:rPr>
+          <w:rFonts w:eastAsia="Times New Roman" w:cs="Times New Roman"/>
+          <w:color w:val="000000"/>
+          <w:szCs w:val="28"/>
+          <w:lang w:val="ru-RU"/>
+          <w14:ligatures w14:val="none"/>
+        </w:rPr>
+        <w:t>:</w:t>
+      </w:r>
+      <w:r>
+        <w:rPr>
+          <w:rFonts w:eastAsia="Times New Roman" w:cs="Times New Roman"/>
+          <w:color w:val="000000"/>
+          <w:szCs w:val="28"/>
+          <w:lang w:val="uk-UA"/>
+          <w14:ligatures w14:val="none"/>
+        </w:rPr>
+        <w:t xml:space="preserve"> </w:t>
+      </w:r>
+      <w:r>
+        <w:rPr>
+          <w:rFonts w:eastAsia="Times New Roman" w:cs="Times New Roman"/>
+          <w:color w:val="000000"/>
+          <w:szCs w:val="28"/>
+          <w:lang w:val="ru-RU"/>
+          <w14:ligatures w14:val="none"/>
+        </w:rPr>
+        <w:t xml:space="preserve">Я </w:t>
+      </w:r>
+      <w:proofErr w:type="spellStart"/>
+      <w:r>
+        <w:rPr>
+          <w:rFonts w:eastAsia="Times New Roman" w:cs="Times New Roman"/>
+          <w:color w:val="000000"/>
+          <w:szCs w:val="28"/>
+          <w:lang w:val="ru-RU"/>
+          <w14:ligatures w14:val="none"/>
+        </w:rPr>
+        <w:t>попрацював</w:t>
+      </w:r>
+      <w:proofErr w:type="spellEnd"/>
+      <w:r>
+        <w:rPr>
+          <w:rFonts w:eastAsia="Times New Roman" w:cs="Times New Roman"/>
+          <w:color w:val="000000"/>
+          <w:szCs w:val="28"/>
+          <w:lang w:val="ru-RU"/>
+          <w14:ligatures w14:val="none"/>
+        </w:rPr>
+        <w:t xml:space="preserve"> у </w:t>
+      </w:r>
+      <w:proofErr w:type="spellStart"/>
+      <w:r>
+        <w:rPr>
+          <w:rFonts w:eastAsia="Times New Roman" w:cs="Times New Roman"/>
+          <w:color w:val="000000"/>
+          <w:szCs w:val="28"/>
+          <w:lang w:val="ru-RU"/>
+          <w14:ligatures w14:val="none"/>
+        </w:rPr>
+        <w:t>середовищ</w:t>
+      </w:r>
+      <w:proofErr w:type="spellEnd"/>
+      <w:r>
+        <w:rPr>
+          <w:rFonts w:eastAsia="Times New Roman" w:cs="Times New Roman"/>
+          <w:color w:val="000000"/>
+          <w:szCs w:val="28"/>
+          <w:lang w:val="uk-UA"/>
+          <w14:ligatures w14:val="none"/>
+        </w:rPr>
+        <w:t xml:space="preserve">і </w:t>
+      </w:r>
+      <w:r>
+        <w:rPr>
+          <w:rFonts w:eastAsia="Times New Roman" w:cs="Times New Roman"/>
+          <w:color w:val="000000"/>
+          <w:szCs w:val="28"/>
+          <w14:ligatures w14:val="none"/>
+        </w:rPr>
+        <w:t>Python</w:t>
+      </w:r>
+      <w:r>
+        <w:rPr>
+          <w:rFonts w:eastAsia="Times New Roman" w:cs="Times New Roman"/>
+          <w:color w:val="000000"/>
+          <w:szCs w:val="28"/>
+          <w:lang w:val="ru-RU"/>
+          <w14:ligatures w14:val="none"/>
+        </w:rPr>
+        <w:t xml:space="preserve"> та </w:t>
+      </w:r>
+      <w:proofErr w:type="spellStart"/>
+      <w:r>
+        <w:rPr>
+          <w:rFonts w:eastAsia="Times New Roman" w:cs="Times New Roman"/>
+          <w:color w:val="000000"/>
+          <w:szCs w:val="28"/>
+          <w:lang w:val="ru-RU"/>
+          <w14:ligatures w14:val="none"/>
+        </w:rPr>
+        <w:t>навчився</w:t>
+      </w:r>
+      <w:proofErr w:type="spellEnd"/>
+      <w:r>
+        <w:rPr>
+          <w:rFonts w:eastAsia="Times New Roman" w:cs="Times New Roman"/>
+          <w:color w:val="000000"/>
+          <w:szCs w:val="28"/>
+          <w:lang w:val="ru-RU"/>
+          <w14:ligatures w14:val="none"/>
+        </w:rPr>
+        <w:t xml:space="preserve"> </w:t>
+      </w:r>
+      <w:proofErr w:type="spellStart"/>
+      <w:r>
+        <w:rPr>
+          <w:rFonts w:eastAsia="Times New Roman" w:cs="Times New Roman"/>
+          <w:color w:val="000000"/>
+          <w:szCs w:val="28"/>
+          <w:lang w:val="ru-RU"/>
+          <w14:ligatures w14:val="none"/>
+        </w:rPr>
+        <w:t>використовувати</w:t>
+      </w:r>
+      <w:proofErr w:type="spellEnd"/>
+      <w:r>
+        <w:rPr>
+          <w:rFonts w:eastAsia="Times New Roman" w:cs="Times New Roman"/>
+          <w:color w:val="000000"/>
+          <w:szCs w:val="28"/>
+          <w:lang w:val="ru-RU"/>
+          <w14:ligatures w14:val="none"/>
+        </w:rPr>
+        <w:t xml:space="preserve"> </w:t>
+      </w:r>
+      <w:r>
+        <w:rPr>
+          <w:rFonts w:eastAsia="Times New Roman" w:cs="Times New Roman"/>
+          <w:color w:val="000000"/>
+          <w:szCs w:val="28"/>
+          <w14:ligatures w14:val="none"/>
+        </w:rPr>
+        <w:t>lambda</w:t>
+      </w:r>
+      <w:r>
+        <w:rPr>
+          <w:rFonts w:eastAsia="Times New Roman" w:cs="Times New Roman"/>
+          <w:color w:val="000000"/>
+          <w:szCs w:val="28"/>
+          <w:lang w:val="ru-RU"/>
+          <w14:ligatures w14:val="none"/>
+        </w:rPr>
+        <w:t xml:space="preserve"> для </w:t>
+      </w:r>
+      <w:proofErr w:type="spellStart"/>
+      <w:r>
+        <w:rPr>
+          <w:rFonts w:eastAsia="Times New Roman" w:cs="Times New Roman"/>
+          <w:color w:val="000000"/>
+          <w:szCs w:val="28"/>
+          <w:lang w:val="ru-RU"/>
+          <w14:ligatures w14:val="none"/>
+        </w:rPr>
+        <w:t>функц</w:t>
+      </w:r>
+      <w:r>
+        <w:rPr>
+          <w:rFonts w:eastAsia="Times New Roman" w:cs="Times New Roman"/>
+          <w:color w:val="000000"/>
+          <w:szCs w:val="28"/>
+          <w:lang w:val="uk-UA"/>
+          <w14:ligatures w14:val="none"/>
+        </w:rPr>
+        <w:t>ій</w:t>
+      </w:r>
+      <w:proofErr w:type="spellEnd"/>
+      <w:r>
+        <w:rPr>
+          <w:rFonts w:eastAsia="Times New Roman" w:cs="Times New Roman"/>
+          <w:color w:val="000000"/>
+          <w:szCs w:val="28"/>
+          <w:lang w:val="uk-UA"/>
+          <w14:ligatures w14:val="none"/>
+        </w:rPr>
+        <w:t xml:space="preserve"> сортування та створювати </w:t>
+      </w:r>
+      <w:proofErr w:type="spellStart"/>
+      <w:r>
+        <w:rPr>
+          <w:rFonts w:eastAsia="Times New Roman" w:cs="Times New Roman"/>
+          <w:color w:val="000000"/>
+          <w:szCs w:val="28"/>
+          <w:lang w:val="uk-UA"/>
+          <w14:ligatures w14:val="none"/>
+        </w:rPr>
+        <w:t>логування</w:t>
+      </w:r>
+      <w:proofErr w:type="spellEnd"/>
+      <w:r>
+        <w:rPr>
+          <w:rFonts w:eastAsia="Times New Roman" w:cs="Times New Roman"/>
+          <w:color w:val="000000"/>
+          <w:szCs w:val="28"/>
+          <w:lang w:val="uk-UA"/>
+          <w14:ligatures w14:val="none"/>
+        </w:rPr>
+        <w:t xml:space="preserve"> дій. </w:t>
+      </w:r>
+    </w:p>
+    <w:p>
+      <w:pPr>
+        <w:ind w:firstLine="0"/>
+        <w:jc w:val="left"/>
+        <w:rPr>
+          <w:b/>
+          <w:bCs/>
+          <w:lang w:val="uk-UA"/>
+        </w:rPr>
+      </w:pPr>
+    </w:p>
+    <w:p>
+      <w:pPr>
+        <w:ind w:firstLine="0"/>
+        <w:jc w:val="left"/>
+        <w:rPr>
+          <w:b/>
+          <w:bCs/>
+          <w:lang w:val="ru-RU"/>
+        </w:rPr>
+      </w:pPr>
+    </w:p>
+    <w:p>
+      <w:pPr>
+        <w:ind w:firstLine="0"/>
+        <w:jc w:val="right"/>
+        <w:rPr>
+          <w:rFonts w:cs="Times New Roman"/>
+          <w:b/>
+          <w:bCs/>
+          <w:szCs w:val="28"/>
+          <w:lang w:val="ru-RU"/>
         </w:rPr>
       </w:pPr>
     </w:p>
@@ -6630,6 +7873,95 @@
 <file path=word/numbering.xml><?xml version="1.0" encoding="utf-8"?>
 <w:numbering xmlns:wpc="http://schemas.microsoft.com/office/word/2010/wordprocessingCanvas" xmlns:cx="http://schemas.microsoft.com/office/drawing/2014/chartex" xmlns:cx1="http://schemas.microsoft.com/office/drawing/2015/9/8/chartex" xmlns:cx2="http://schemas.microsoft.com/office/drawing/2015/10/21/chartex" xmlns:cx3="http://schemas.microsoft.com/office/drawing/2016/5/9/chartex" xmlns:cx4="http://schemas.microsoft.com/office/drawing/2016/5/10/chartex" xmlns:cx5="http://schemas.microsoft.com/office/drawing/2016/5/11/chartex" xmlns:cx6="http://schemas.microsoft.com/office/drawing/2016/5/12/chartex" xmlns:cx7="http://schemas.microsoft.com/office/drawing/2016/5/13/chartex" xmlns:cx8="http://schemas.microsoft.com/office/drawing/2016/5/14/chartex" xmlns:mc="http://schemas.openxmlformats.org/markup-compatibility/2006" xmlns:aink="http://schemas.microsoft.com/office/drawing/2016/ink" xmlns:am3d="http://schemas.microsoft.com/office/drawing/2017/model3d" xmlns:o="urn:schemas-microsoft-com:office:office" xmlns:r="http://schemas.openxmlformats.org/officeDocument/2006/relationships" xmlns:m="http://schemas.openxmlformats.org/officeDocument/2006/math" xmlns:v="urn:schemas-microsoft-com:vml" xmlns:wp14="http://schemas.microsoft.com/office/word/2010/wordprocessingDrawing" xmlns:wp="http://schemas.openxmlformats.org/drawingml/2006/wordprocessingDrawing" xmlns:w10="urn:schemas-microsoft-com:office:word" xmlns:w="http://schemas.openxmlformats.org/wordprocessingml/2006/main" xmlns:w14="http://schemas.microsoft.com/office/word/2010/wordml" xmlns:w15="http://schemas.microsoft.com/office/word/2012/wordml" xmlns:w16cex="http://schemas.microsoft.com/office/word/2018/wordml/cex" xmlns:w16cid="http://schemas.microsoft.com/office/word/2016/wordml/cid" xmlns:w16="http://schemas.microsoft.com/office/word/2018/wordml" xmlns:w16sdtdh="http://schemas.microsoft.com/office/word/2020/wordml/sdtdatahash" xmlns:w16se="http://schemas.microsoft.com/office/word/2015/wordml/symex" xmlns:wpg="http://schemas.microsoft.com/office/word/2010/wordprocessingGroup" xmlns:wpi="http://schemas.microsoft.com/office/word/2010/wordprocessingInk" xmlns:wne="http://schemas.microsoft.com/office/word/2006/wordml" xmlns:wps="http://schemas.microsoft.com/office/word/2010/wordprocessingShape" mc:Ignorable="w14 w15 w16se w16cid w16 w16cex w16sdtdh wp14">
   <w:abstractNum w:abstractNumId="0" w15:restartNumberingAfterBreak="0">
+    <w:nsid w:val="01D45D32"/>
+    <w:multiLevelType w:val="hybridMultilevel"/>
+    <w:tmpl w:val="752EE09C"/>
+    <w:lvl w:ilvl="0" w:tplc="0419000F">
+      <w:start w:val="1"/>
+      <w:numFmt w:val="decimal"/>
+      <w:lvlText w:val="%1."/>
+      <w:lvlJc w:val="left"/>
+      <w:pPr>
+        <w:ind w:left="720" w:hanging="360"/>
+      </w:pPr>
+      <w:rPr>
+        <w:rFonts w:hint="default"/>
+      </w:rPr>
+    </w:lvl>
+    <w:lvl w:ilvl="1" w:tplc="04190019" w:tentative="1">
+      <w:start w:val="1"/>
+      <w:numFmt w:val="lowerLetter"/>
+      <w:lvlText w:val="%2."/>
+      <w:lvlJc w:val="left"/>
+      <w:pPr>
+        <w:ind w:left="1440" w:hanging="360"/>
+      </w:pPr>
+    </w:lvl>
+    <w:lvl w:ilvl="2" w:tplc="0419001B" w:tentative="1">
+      <w:start w:val="1"/>
+      <w:numFmt w:val="lowerRoman"/>
+      <w:lvlText w:val="%3."/>
+      <w:lvlJc w:val="right"/>
+      <w:pPr>
+        <w:ind w:left="2160" w:hanging="180"/>
+      </w:pPr>
+    </w:lvl>
+    <w:lvl w:ilvl="3" w:tplc="0419000F" w:tentative="1">
+      <w:start w:val="1"/>
+      <w:numFmt w:val="decimal"/>
+      <w:lvlText w:val="%4."/>
+      <w:lvlJc w:val="left"/>
+      <w:pPr>
+        <w:ind w:left="2880" w:hanging="360"/>
+      </w:pPr>
+    </w:lvl>
+    <w:lvl w:ilvl="4" w:tplc="04190019" w:tentative="1">
+      <w:start w:val="1"/>
+      <w:numFmt w:val="lowerLetter"/>
+      <w:lvlText w:val="%5."/>
+      <w:lvlJc w:val="left"/>
+      <w:pPr>
+        <w:ind w:left="3600" w:hanging="360"/>
+      </w:pPr>
+    </w:lvl>
+    <w:lvl w:ilvl="5" w:tplc="0419001B" w:tentative="1">
+      <w:start w:val="1"/>
+      <w:numFmt w:val="lowerRoman"/>
+      <w:lvlText w:val="%6."/>
+      <w:lvlJc w:val="right"/>
+      <w:pPr>
+        <w:ind w:left="4320" w:hanging="180"/>
+      </w:pPr>
+    </w:lvl>
+    <w:lvl w:ilvl="6" w:tplc="0419000F" w:tentative="1">
+      <w:start w:val="1"/>
+      <w:numFmt w:val="decimal"/>
+      <w:lvlText w:val="%7."/>
+      <w:lvlJc w:val="left"/>
+      <w:pPr>
+        <w:ind w:left="5040" w:hanging="360"/>
+      </w:pPr>
+    </w:lvl>
+    <w:lvl w:ilvl="7" w:tplc="04190019" w:tentative="1">
+      <w:start w:val="1"/>
+      <w:numFmt w:val="lowerLetter"/>
+      <w:lvlText w:val="%8."/>
+      <w:lvlJc w:val="left"/>
+      <w:pPr>
+        <w:ind w:left="5760" w:hanging="360"/>
+      </w:pPr>
+    </w:lvl>
+    <w:lvl w:ilvl="8" w:tplc="0419001B" w:tentative="1">
+      <w:start w:val="1"/>
+      <w:numFmt w:val="lowerRoman"/>
+      <w:lvlText w:val="%9."/>
+      <w:lvlJc w:val="right"/>
+      <w:pPr>
+        <w:ind w:left="6480" w:hanging="180"/>
+      </w:pPr>
+    </w:lvl>
+  </w:abstractNum>
+  <w:abstractNum w:abstractNumId="1" w15:restartNumberingAfterBreak="0">
     <w:nsid w:val="2B43741B"/>
     <w:multiLevelType w:val="hybridMultilevel"/>
     <w:tmpl w:val="EEACC81C"/>
@@ -6718,10 +8050,10 @@
       </w:pPr>
     </w:lvl>
   </w:abstractNum>
-  <w:abstractNum w:abstractNumId="1" w15:restartNumberingAfterBreak="0">
+  <w:abstractNum w:abstractNumId="2" w15:restartNumberingAfterBreak="0">
     <w:nsid w:val="2C282C7F"/>
     <w:multiLevelType w:val="hybridMultilevel"/>
-    <w:tmpl w:val="51D25C38"/>
+    <w:tmpl w:val="F68E3B38"/>
     <w:lvl w:ilvl="0" w:tplc="0419000F">
       <w:start w:val="1"/>
       <w:numFmt w:val="decimal"/>
@@ -6807,7 +8139,7 @@
       </w:pPr>
     </w:lvl>
   </w:abstractNum>
-  <w:abstractNum w:abstractNumId="2" w15:restartNumberingAfterBreak="0">
+  <w:abstractNum w:abstractNumId="3" w15:restartNumberingAfterBreak="0">
     <w:nsid w:val="377C4A32"/>
     <w:multiLevelType w:val="hybridMultilevel"/>
     <w:tmpl w:val="DB5A8E78"/>
@@ -6896,7 +8228,7 @@
       </w:pPr>
     </w:lvl>
   </w:abstractNum>
-  <w:abstractNum w:abstractNumId="3" w15:restartNumberingAfterBreak="0">
+  <w:abstractNum w:abstractNumId="4" w15:restartNumberingAfterBreak="0">
     <w:nsid w:val="3E5C092C"/>
     <w:multiLevelType w:val="hybridMultilevel"/>
     <w:tmpl w:val="7E785984"/>
@@ -6982,7 +8314,7 @@
       </w:pPr>
     </w:lvl>
   </w:abstractNum>
-  <w:abstractNum w:abstractNumId="4" w15:restartNumberingAfterBreak="0">
+  <w:abstractNum w:abstractNumId="5" w15:restartNumberingAfterBreak="0">
     <w:nsid w:val="44331A71"/>
     <w:multiLevelType w:val="hybridMultilevel"/>
     <w:tmpl w:val="B08EEBA6"/>
@@ -7073,7 +8405,96 @@
       </w:pPr>
     </w:lvl>
   </w:abstractNum>
-  <w:abstractNum w:abstractNumId="5" w15:restartNumberingAfterBreak="0">
+  <w:abstractNum w:abstractNumId="6" w15:restartNumberingAfterBreak="0">
+    <w:nsid w:val="68D465C1"/>
+    <w:multiLevelType w:val="hybridMultilevel"/>
+    <w:tmpl w:val="F68E3B38"/>
+    <w:lvl w:ilvl="0" w:tplc="0419000F">
+      <w:start w:val="1"/>
+      <w:numFmt w:val="decimal"/>
+      <w:lvlText w:val="%1."/>
+      <w:lvlJc w:val="left"/>
+      <w:pPr>
+        <w:ind w:left="643" w:hanging="360"/>
+      </w:pPr>
+      <w:rPr>
+        <w:rFonts w:hint="default"/>
+      </w:rPr>
+    </w:lvl>
+    <w:lvl w:ilvl="1" w:tplc="04190019" w:tentative="1">
+      <w:start w:val="1"/>
+      <w:numFmt w:val="lowerLetter"/>
+      <w:lvlText w:val="%2."/>
+      <w:lvlJc w:val="left"/>
+      <w:pPr>
+        <w:ind w:left="1440" w:hanging="360"/>
+      </w:pPr>
+    </w:lvl>
+    <w:lvl w:ilvl="2" w:tplc="0419001B" w:tentative="1">
+      <w:start w:val="1"/>
+      <w:numFmt w:val="lowerRoman"/>
+      <w:lvlText w:val="%3."/>
+      <w:lvlJc w:val="right"/>
+      <w:pPr>
+        <w:ind w:left="2160" w:hanging="180"/>
+      </w:pPr>
+    </w:lvl>
+    <w:lvl w:ilvl="3" w:tplc="0419000F" w:tentative="1">
+      <w:start w:val="1"/>
+      <w:numFmt w:val="decimal"/>
+      <w:lvlText w:val="%4."/>
+      <w:lvlJc w:val="left"/>
+      <w:pPr>
+        <w:ind w:left="2880" w:hanging="360"/>
+      </w:pPr>
+    </w:lvl>
+    <w:lvl w:ilvl="4" w:tplc="04190019" w:tentative="1">
+      <w:start w:val="1"/>
+      <w:numFmt w:val="lowerLetter"/>
+      <w:lvlText w:val="%5."/>
+      <w:lvlJc w:val="left"/>
+      <w:pPr>
+        <w:ind w:left="3600" w:hanging="360"/>
+      </w:pPr>
+    </w:lvl>
+    <w:lvl w:ilvl="5" w:tplc="0419001B" w:tentative="1">
+      <w:start w:val="1"/>
+      <w:numFmt w:val="lowerRoman"/>
+      <w:lvlText w:val="%6."/>
+      <w:lvlJc w:val="right"/>
+      <w:pPr>
+        <w:ind w:left="4320" w:hanging="180"/>
+      </w:pPr>
+    </w:lvl>
+    <w:lvl w:ilvl="6" w:tplc="0419000F" w:tentative="1">
+      <w:start w:val="1"/>
+      <w:numFmt w:val="decimal"/>
+      <w:lvlText w:val="%7."/>
+      <w:lvlJc w:val="left"/>
+      <w:pPr>
+        <w:ind w:left="5040" w:hanging="360"/>
+      </w:pPr>
+    </w:lvl>
+    <w:lvl w:ilvl="7" w:tplc="04190019" w:tentative="1">
+      <w:start w:val="1"/>
+      <w:numFmt w:val="lowerLetter"/>
+      <w:lvlText w:val="%8."/>
+      <w:lvlJc w:val="left"/>
+      <w:pPr>
+        <w:ind w:left="5760" w:hanging="360"/>
+      </w:pPr>
+    </w:lvl>
+    <w:lvl w:ilvl="8" w:tplc="0419001B" w:tentative="1">
+      <w:start w:val="1"/>
+      <w:numFmt w:val="lowerRoman"/>
+      <w:lvlText w:val="%9."/>
+      <w:lvlJc w:val="right"/>
+      <w:pPr>
+        <w:ind w:left="6480" w:hanging="180"/>
+      </w:pPr>
+    </w:lvl>
+  </w:abstractNum>
+  <w:abstractNum w:abstractNumId="7" w15:restartNumberingAfterBreak="0">
     <w:nsid w:val="732E7572"/>
     <w:multiLevelType w:val="hybridMultilevel"/>
     <w:tmpl w:val="80CEF8D4"/>
@@ -7159,7 +8580,7 @@
       </w:pPr>
     </w:lvl>
   </w:abstractNum>
-  <w:abstractNum w:abstractNumId="6" w15:restartNumberingAfterBreak="0">
+  <w:abstractNum w:abstractNumId="8" w15:restartNumberingAfterBreak="0">
     <w:nsid w:val="73BE0076"/>
     <w:multiLevelType w:val="hybridMultilevel"/>
     <w:tmpl w:val="7E785984"/>
@@ -7245,7 +8666,7 @@
       </w:pPr>
     </w:lvl>
   </w:abstractNum>
-  <w:abstractNum w:abstractNumId="7" w15:restartNumberingAfterBreak="0">
+  <w:abstractNum w:abstractNumId="9" w15:restartNumberingAfterBreak="0">
     <w:nsid w:val="7BE54AA0"/>
     <w:multiLevelType w:val="hybridMultilevel"/>
     <w:tmpl w:val="D8FA9D8A"/>
@@ -7334,7 +8755,7 @@
       </w:pPr>
     </w:lvl>
   </w:abstractNum>
-  <w:abstractNum w:abstractNumId="8" w15:restartNumberingAfterBreak="0">
+  <w:abstractNum w:abstractNumId="10" w15:restartNumberingAfterBreak="0">
     <w:nsid w:val="7FD60711"/>
     <w:multiLevelType w:val="hybridMultilevel"/>
     <w:tmpl w:val="0B5E6C28"/>
@@ -7424,34 +8845,40 @@
     </w:lvl>
   </w:abstractNum>
   <w:num w:numId="1">
+    <w:abstractNumId w:val="3"/>
+  </w:num>
+  <w:num w:numId="2">
+    <w:abstractNumId w:val="4"/>
+  </w:num>
+  <w:num w:numId="3">
+    <w:abstractNumId w:val="4"/>
+  </w:num>
+  <w:num w:numId="4">
+    <w:abstractNumId w:val="7"/>
+  </w:num>
+  <w:num w:numId="5">
+    <w:abstractNumId w:val="8"/>
+  </w:num>
+  <w:num w:numId="6">
+    <w:abstractNumId w:val="9"/>
+  </w:num>
+  <w:num w:numId="7">
     <w:abstractNumId w:val="2"/>
   </w:num>
-  <w:num w:numId="2">
-    <w:abstractNumId w:val="3"/>
-  </w:num>
-  <w:num w:numId="3">
-    <w:abstractNumId w:val="3"/>
-  </w:num>
-  <w:num w:numId="4">
+  <w:num w:numId="8">
     <w:abstractNumId w:val="5"/>
   </w:num>
-  <w:num w:numId="5">
-    <w:abstractNumId w:val="6"/>
+  <w:num w:numId="9">
+    <w:abstractNumId w:val="10"/>
   </w:num>
-  <w:num w:numId="6">
-    <w:abstractNumId w:val="7"/>
-  </w:num>
-  <w:num w:numId="7">
+  <w:num w:numId="10">
     <w:abstractNumId w:val="1"/>
   </w:num>
-  <w:num w:numId="8">
-    <w:abstractNumId w:val="4"/>
+  <w:num w:numId="11">
+    <w:abstractNumId w:val="0"/>
   </w:num>
-  <w:num w:numId="9">
-    <w:abstractNumId w:val="8"/>
-  </w:num>
-  <w:num w:numId="10">
-    <w:abstractNumId w:val="0"/>
+  <w:num w:numId="12">
+    <w:abstractNumId w:val="6"/>
   </w:num>
 </w:numbering>
 </file>

</xml_diff>

<commit_message>
Dev test file for topic_7
</commit_message>
<xml_diff>
--- a/TP-KB-221-Nikita-Presniakov.docx
+++ b/TP-KB-221-Nikita-Presniakov.docx
@@ -6619,6 +6619,7 @@
         <w:rPr>
           <w:rFonts w:cs="Times New Roman"/>
           <w:szCs w:val="28"/>
+          <w:lang w:val="ru-RU"/>
         </w:rPr>
       </w:pPr>
     </w:p>
@@ -6630,6 +6631,7 @@
         <w:rPr>
           <w:rFonts w:cs="Times New Roman"/>
           <w:szCs w:val="28"/>
+          <w:lang w:val="ru-RU"/>
         </w:rPr>
       </w:pPr>
     </w:p>
@@ -6641,6 +6643,7 @@
         <w:rPr>
           <w:rFonts w:cs="Times New Roman"/>
           <w:szCs w:val="28"/>
+          <w:lang w:val="ru-RU"/>
         </w:rPr>
       </w:pPr>
     </w:p>
@@ -6652,6 +6655,7 @@
         <w:rPr>
           <w:rFonts w:cs="Times New Roman"/>
           <w:szCs w:val="28"/>
+          <w:lang w:val="ru-RU"/>
         </w:rPr>
       </w:pPr>
     </w:p>
@@ -6663,6 +6667,7 @@
         <w:rPr>
           <w:rFonts w:cs="Times New Roman"/>
           <w:szCs w:val="28"/>
+          <w:lang w:val="ru-RU"/>
         </w:rPr>
       </w:pPr>
     </w:p>
@@ -6674,6 +6679,7 @@
         <w:rPr>
           <w:rFonts w:cs="Times New Roman"/>
           <w:szCs w:val="28"/>
+          <w:lang w:val="ru-RU"/>
         </w:rPr>
       </w:pPr>
     </w:p>
@@ -6685,6 +6691,7 @@
         <w:rPr>
           <w:rFonts w:cs="Times New Roman"/>
           <w:szCs w:val="28"/>
+          <w:lang w:val="ru-RU"/>
         </w:rPr>
       </w:pPr>
     </w:p>
@@ -6696,6 +6703,7 @@
         <w:rPr>
           <w:rFonts w:cs="Times New Roman"/>
           <w:szCs w:val="28"/>
+          <w:lang w:val="ru-RU"/>
         </w:rPr>
       </w:pPr>
     </w:p>
@@ -6707,6 +6715,7 @@
         <w:rPr>
           <w:rFonts w:cs="Times New Roman"/>
           <w:szCs w:val="28"/>
+          <w:lang w:val="ru-RU"/>
         </w:rPr>
       </w:pPr>
     </w:p>
@@ -6718,6 +6727,7 @@
         <w:rPr>
           <w:rFonts w:cs="Times New Roman"/>
           <w:szCs w:val="28"/>
+          <w:lang w:val="ru-RU"/>
         </w:rPr>
       </w:pPr>
     </w:p>
@@ -6729,6 +6739,7 @@
         <w:rPr>
           <w:rFonts w:cs="Times New Roman"/>
           <w:szCs w:val="28"/>
+          <w:lang w:val="ru-RU"/>
         </w:rPr>
       </w:pPr>
     </w:p>
@@ -6740,6 +6751,7 @@
         <w:rPr>
           <w:rFonts w:cs="Times New Roman"/>
           <w:szCs w:val="28"/>
+          <w:lang w:val="ru-RU"/>
         </w:rPr>
       </w:pPr>
     </w:p>
@@ -6786,6 +6798,7 @@
         <w:rPr>
           <w:b/>
           <w:bCs/>
+          <w:lang w:val="ru-RU"/>
         </w:rPr>
       </w:pPr>
       <w:r>
@@ -7001,6 +7014,7 @@
           <w:rFonts w:eastAsia="Times New Roman" w:cs="Times New Roman"/>
           <w:b/>
           <w:bCs/>
+          <w:noProof/>
           <w:color w:val="000000"/>
           <w:szCs w:val="28"/>
           <w:lang w:val="ru-RU" w:eastAsia="ru-RU"/>
@@ -7063,6 +7077,7 @@
       </w:r>
       <w:r>
         <w:rPr>
+          <w:noProof/>
           <w:lang w:val="ru-RU"/>
         </w:rPr>
         <w:drawing>
@@ -7368,12 +7383,9 @@
     <w:p>
       <w:pPr>
         <w:pStyle w:val="a3"/>
-        <w:numPr>
-          <w:ilvl w:val="0"/>
-          <w:numId w:val="12"/>
-        </w:numPr>
         <w:shd w:val="clear" w:color="auto" w:fill="FFFFFF"/>
         <w:spacing w:after="0" w:line="240" w:lineRule="auto"/>
+        <w:ind w:left="643" w:firstLine="0"/>
         <w:jc w:val="left"/>
         <w:rPr>
           <w:rFonts w:eastAsia="Times New Roman" w:cs="Times New Roman"/>
@@ -7402,6 +7414,7 @@
       </w:pPr>
       <w:r>
         <w:rPr>
+          <w:noProof/>
           <w:lang w:val="ru-RU"/>
         </w:rPr>
         <w:drawing>
@@ -7473,6 +7486,7 @@
       <w:r>
         <w:rPr>
           <w:rFonts w:eastAsia="Times New Roman" w:cs="Times New Roman"/>
+          <w:noProof/>
           <w:color w:val="000000"/>
           <w:szCs w:val="28"/>
           <w:lang w:val="ru-RU"/>
@@ -7532,6 +7546,7 @@
       <w:r>
         <w:rPr>
           <w:rFonts w:eastAsia="Times New Roman" w:cs="Times New Roman"/>
+          <w:noProof/>
           <w:color w:val="000000"/>
           <w:szCs w:val="28"/>
           <w:lang w:val="ru-RU"/>
@@ -7860,6 +7875,1484 @@
         </w:rPr>
       </w:pPr>
     </w:p>
+    <w:p>
+      <w:pPr>
+        <w:ind w:firstLine="0"/>
+        <w:jc w:val="right"/>
+        <w:rPr>
+          <w:rFonts w:cs="Times New Roman"/>
+          <w:b/>
+          <w:bCs/>
+          <w:szCs w:val="28"/>
+          <w:lang w:val="ru-RU"/>
+        </w:rPr>
+      </w:pPr>
+    </w:p>
+    <w:p>
+      <w:pPr>
+        <w:ind w:firstLine="0"/>
+        <w:jc w:val="right"/>
+        <w:rPr>
+          <w:sz w:val="32"/>
+          <w:szCs w:val="32"/>
+          <w:lang w:val="ru-RU"/>
+        </w:rPr>
+      </w:pPr>
+      <w:r>
+        <w:rPr>
+          <w:sz w:val="32"/>
+          <w:szCs w:val="32"/>
+        </w:rPr>
+        <w:lastRenderedPageBreak/>
+        <w:t>Topic</w:t>
+      </w:r>
+      <w:r>
+        <w:rPr>
+          <w:sz w:val="32"/>
+          <w:szCs w:val="32"/>
+          <w:lang w:val="ru-RU"/>
+        </w:rPr>
+        <w:t>_</w:t>
+      </w:r>
+      <w:r>
+        <w:rPr>
+          <w:sz w:val="32"/>
+          <w:szCs w:val="32"/>
+          <w:lang w:val="ru-RU"/>
+        </w:rPr>
+        <w:t>7</w:t>
+      </w:r>
+    </w:p>
+    <w:p>
+      <w:pPr>
+        <w:ind w:firstLine="0"/>
+        <w:jc w:val="center"/>
+        <w:rPr>
+          <w:b/>
+          <w:bCs/>
+        </w:rPr>
+      </w:pPr>
+      <w:r>
+        <w:rPr>
+          <w:b/>
+          <w:bCs/>
+          <w:lang w:val="uk-UA"/>
+        </w:rPr>
+        <w:t xml:space="preserve">Звіт про виконання практичних завдань по Технологіях програмування на мові </w:t>
+      </w:r>
+      <w:r>
+        <w:rPr>
+          <w:b/>
+          <w:bCs/>
+        </w:rPr>
+        <w:t>Python</w:t>
+      </w:r>
+    </w:p>
+    <w:p>
+      <w:pPr>
+        <w:shd w:val="clear" w:color="auto" w:fill="FFFFFF"/>
+        <w:spacing w:line="240" w:lineRule="auto"/>
+        <w:ind w:firstLine="0"/>
+        <w:jc w:val="center"/>
+        <w:rPr>
+          <w:rFonts w:eastAsia="Times New Roman" w:cs="Times New Roman"/>
+          <w:b/>
+          <w:color w:val="000000"/>
+          <w:szCs w:val="28"/>
+          <w:lang w:val="ru-RU"/>
+          <w14:ligatures w14:val="none"/>
+        </w:rPr>
+      </w:pPr>
+      <w:r>
+        <w:rPr>
+          <w:rFonts w:eastAsia="Times New Roman" w:cs="Times New Roman"/>
+          <w:b/>
+          <w:color w:val="000000"/>
+          <w:szCs w:val="28"/>
+          <w:lang w:val="ru-RU"/>
+          <w14:ligatures w14:val="none"/>
+        </w:rPr>
+        <w:t>ООП</w:t>
+      </w:r>
+    </w:p>
+    <w:p>
+      <w:pPr>
+        <w:shd w:val="clear" w:color="auto" w:fill="FFFFFF"/>
+        <w:spacing w:line="240" w:lineRule="auto"/>
+        <w:ind w:firstLine="0"/>
+        <w:jc w:val="left"/>
+        <w:rPr>
+          <w:rFonts w:eastAsia="Times New Roman" w:cs="Times New Roman"/>
+          <w:color w:val="000000"/>
+          <w:szCs w:val="28"/>
+          <w:lang w:val="uk-UA"/>
+          <w14:ligatures w14:val="none"/>
+        </w:rPr>
+      </w:pPr>
+      <w:r>
+        <w:rPr>
+          <w:rFonts w:eastAsia="Times New Roman" w:cs="Times New Roman"/>
+          <w:color w:val="000000"/>
+          <w:szCs w:val="28"/>
+          <w:lang w:val="ru-RU"/>
+          <w14:ligatures w14:val="none"/>
+        </w:rPr>
+        <w:t xml:space="preserve">1. </w:t>
+      </w:r>
+      <w:proofErr w:type="spellStart"/>
+      <w:r>
+        <w:rPr>
+          <w:rFonts w:eastAsia="Times New Roman" w:cs="Times New Roman"/>
+          <w:color w:val="000000"/>
+          <w:szCs w:val="28"/>
+          <w:lang w:val="uk-UA"/>
+          <w14:ligatures w14:val="none"/>
+        </w:rPr>
+        <w:t>Ознайомитисьз</w:t>
+      </w:r>
+      <w:proofErr w:type="spellEnd"/>
+      <w:r>
+        <w:rPr>
+          <w:rFonts w:eastAsia="Times New Roman" w:cs="Times New Roman"/>
+          <w:color w:val="000000"/>
+          <w:szCs w:val="28"/>
+          <w:lang w:val="uk-UA"/>
+          <w14:ligatures w14:val="none"/>
+        </w:rPr>
+        <w:t xml:space="preserve"> існуючими методами </w:t>
+      </w:r>
+      <w:proofErr w:type="spellStart"/>
+      <w:r>
+        <w:rPr>
+          <w:rFonts w:eastAsia="Times New Roman" w:cs="Times New Roman"/>
+          <w:color w:val="000000"/>
+          <w:szCs w:val="28"/>
+          <w:lang w:val="uk-UA"/>
+          <w14:ligatures w14:val="none"/>
+        </w:rPr>
+        <w:t>коасу</w:t>
+      </w:r>
+      <w:proofErr w:type="spellEnd"/>
+      <w:r>
+        <w:rPr>
+          <w:rFonts w:eastAsia="Times New Roman" w:cs="Times New Roman"/>
+          <w:color w:val="000000"/>
+          <w:szCs w:val="28"/>
+          <w:lang w:val="uk-UA"/>
+          <w14:ligatures w14:val="none"/>
+        </w:rPr>
+        <w:t xml:space="preserve"> та надати приклади використання.</w:t>
+      </w:r>
+    </w:p>
+    <w:p>
+      <w:pPr>
+        <w:ind w:firstLine="0"/>
+        <w:jc w:val="left"/>
+        <w:rPr>
+          <w:lang w:val="ru-RU"/>
+        </w:rPr>
+      </w:pPr>
+      <w:r>
+        <w:rPr>
+          <w:rFonts w:eastAsia="Times New Roman" w:cs="Times New Roman"/>
+          <w:color w:val="000000"/>
+          <w:szCs w:val="28"/>
+          <w:lang w:val="uk-UA"/>
+          <w14:ligatures w14:val="none"/>
+        </w:rPr>
+        <w:t xml:space="preserve">2. </w:t>
+      </w:r>
+      <w:proofErr w:type="spellStart"/>
+      <w:r>
+        <w:rPr>
+          <w:lang w:val="ru-RU"/>
+        </w:rPr>
+        <w:t>Створити</w:t>
+      </w:r>
+      <w:proofErr w:type="spellEnd"/>
+      <w:r>
+        <w:rPr>
+          <w:lang w:val="ru-RU"/>
+        </w:rPr>
+        <w:t xml:space="preserve"> </w:t>
+      </w:r>
+      <w:proofErr w:type="spellStart"/>
+      <w:r>
+        <w:rPr>
+          <w:lang w:val="ru-RU"/>
+        </w:rPr>
+        <w:t>клас</w:t>
+      </w:r>
+      <w:proofErr w:type="spellEnd"/>
+      <w:r>
+        <w:rPr>
+          <w:lang w:val="ru-RU"/>
+        </w:rPr>
+        <w:t xml:space="preserve"> </w:t>
+      </w:r>
+      <w:r>
+        <w:t>Student</w:t>
+      </w:r>
+      <w:r>
+        <w:rPr>
+          <w:lang w:val="ru-RU"/>
+        </w:rPr>
+        <w:t xml:space="preserve"> з атрибутами </w:t>
+      </w:r>
+      <w:r>
+        <w:t>name</w:t>
+      </w:r>
+      <w:r>
+        <w:rPr>
+          <w:lang w:val="ru-RU"/>
+        </w:rPr>
+        <w:t xml:space="preserve"> та </w:t>
+      </w:r>
+      <w:r>
+        <w:t>age</w:t>
+      </w:r>
+      <w:r>
+        <w:rPr>
+          <w:lang w:val="ru-RU"/>
+        </w:rPr>
+        <w:t xml:space="preserve">. </w:t>
+      </w:r>
+      <w:proofErr w:type="spellStart"/>
+      <w:r>
+        <w:rPr>
+          <w:lang w:val="ru-RU"/>
+        </w:rPr>
+        <w:t>Створити</w:t>
+      </w:r>
+      <w:proofErr w:type="spellEnd"/>
+      <w:r>
+        <w:rPr>
+          <w:lang w:val="ru-RU"/>
+        </w:rPr>
+        <w:t xml:space="preserve"> список </w:t>
+      </w:r>
+      <w:proofErr w:type="spellStart"/>
+      <w:r>
+        <w:rPr>
+          <w:lang w:val="ru-RU"/>
+        </w:rPr>
+        <w:t>об'єктів</w:t>
+      </w:r>
+      <w:proofErr w:type="spellEnd"/>
+      <w:r>
+        <w:rPr>
+          <w:lang w:val="ru-RU"/>
+        </w:rPr>
+        <w:t xml:space="preserve"> </w:t>
+      </w:r>
+      <w:proofErr w:type="spellStart"/>
+      <w:r>
+        <w:rPr>
+          <w:lang w:val="ru-RU"/>
+        </w:rPr>
+        <w:t>класу</w:t>
+      </w:r>
+      <w:proofErr w:type="spellEnd"/>
+      <w:r>
+        <w:rPr>
+          <w:lang w:val="ru-RU"/>
+        </w:rPr>
+        <w:t xml:space="preserve"> </w:t>
+      </w:r>
+      <w:r>
+        <w:t>Student</w:t>
+      </w:r>
+      <w:r>
+        <w:rPr>
+          <w:lang w:val="ru-RU"/>
+        </w:rPr>
+        <w:t xml:space="preserve"> і </w:t>
+      </w:r>
+      <w:proofErr w:type="spellStart"/>
+      <w:r>
+        <w:rPr>
+          <w:lang w:val="ru-RU"/>
+        </w:rPr>
+        <w:t>вивести</w:t>
+      </w:r>
+      <w:proofErr w:type="spellEnd"/>
+      <w:r>
+        <w:rPr>
+          <w:lang w:val="ru-RU"/>
+        </w:rPr>
+        <w:t xml:space="preserve"> </w:t>
+      </w:r>
+      <w:proofErr w:type="spellStart"/>
+      <w:r>
+        <w:rPr>
+          <w:lang w:val="ru-RU"/>
+        </w:rPr>
+        <w:t>їх</w:t>
+      </w:r>
+      <w:proofErr w:type="spellEnd"/>
+      <w:r>
+        <w:rPr>
+          <w:lang w:val="ru-RU"/>
+        </w:rPr>
+        <w:t xml:space="preserve"> на </w:t>
+      </w:r>
+      <w:proofErr w:type="spellStart"/>
+      <w:r>
+        <w:rPr>
+          <w:lang w:val="ru-RU"/>
+        </w:rPr>
+        <w:t>екран</w:t>
+      </w:r>
+      <w:proofErr w:type="spellEnd"/>
+      <w:r>
+        <w:rPr>
+          <w:lang w:val="ru-RU"/>
+        </w:rPr>
+        <w:t xml:space="preserve"> у </w:t>
+      </w:r>
+      <w:proofErr w:type="spellStart"/>
+      <w:r>
+        <w:rPr>
+          <w:lang w:val="ru-RU"/>
+        </w:rPr>
+        <w:t>відсортованому</w:t>
+      </w:r>
+      <w:proofErr w:type="spellEnd"/>
+      <w:r>
+        <w:rPr>
+          <w:lang w:val="ru-RU"/>
+        </w:rPr>
+        <w:t xml:space="preserve"> порядку за </w:t>
+      </w:r>
+      <w:proofErr w:type="spellStart"/>
+      <w:r>
+        <w:rPr>
+          <w:lang w:val="ru-RU"/>
+        </w:rPr>
+        <w:t>ім'ям</w:t>
+      </w:r>
+      <w:proofErr w:type="spellEnd"/>
+      <w:r>
+        <w:rPr>
+          <w:lang w:val="ru-RU"/>
+        </w:rPr>
+        <w:t xml:space="preserve">, </w:t>
+      </w:r>
+      <w:proofErr w:type="spellStart"/>
+      <w:r>
+        <w:rPr>
+          <w:lang w:val="ru-RU"/>
+        </w:rPr>
+        <w:t>використовуючи</w:t>
+      </w:r>
+      <w:proofErr w:type="spellEnd"/>
+      <w:r>
+        <w:rPr>
+          <w:lang w:val="ru-RU"/>
+        </w:rPr>
+        <w:t xml:space="preserve"> </w:t>
+      </w:r>
+      <w:proofErr w:type="spellStart"/>
+      <w:r>
+        <w:rPr>
+          <w:lang w:val="ru-RU"/>
+        </w:rPr>
+        <w:t>функцію</w:t>
+      </w:r>
+      <w:proofErr w:type="spellEnd"/>
+      <w:r>
+        <w:rPr>
+          <w:lang w:val="ru-RU"/>
+        </w:rPr>
+        <w:t xml:space="preserve"> </w:t>
+      </w:r>
+      <w:r>
+        <w:t>sorted</w:t>
+      </w:r>
+      <w:r>
+        <w:rPr>
+          <w:lang w:val="ru-RU"/>
+        </w:rPr>
+        <w:t xml:space="preserve"> з </w:t>
+      </w:r>
+      <w:r>
+        <w:t>lambda</w:t>
+      </w:r>
+      <w:r>
+        <w:rPr>
+          <w:lang w:val="ru-RU"/>
+        </w:rPr>
+        <w:t>-</w:t>
+      </w:r>
+      <w:proofErr w:type="spellStart"/>
+      <w:r>
+        <w:rPr>
+          <w:lang w:val="ru-RU"/>
+        </w:rPr>
+        <w:t>функцією</w:t>
+      </w:r>
+      <w:proofErr w:type="spellEnd"/>
+      <w:r>
+        <w:rPr>
+          <w:lang w:val="ru-RU"/>
+        </w:rPr>
+        <w:t xml:space="preserve"> для </w:t>
+      </w:r>
+      <w:proofErr w:type="spellStart"/>
+      <w:r>
+        <w:rPr>
+          <w:lang w:val="ru-RU"/>
+        </w:rPr>
+        <w:t>визначення</w:t>
+      </w:r>
+      <w:proofErr w:type="spellEnd"/>
+      <w:r>
+        <w:rPr>
+          <w:lang w:val="ru-RU"/>
+        </w:rPr>
+        <w:t xml:space="preserve"> ключа </w:t>
+      </w:r>
+      <w:proofErr w:type="spellStart"/>
+      <w:r>
+        <w:rPr>
+          <w:lang w:val="ru-RU"/>
+        </w:rPr>
+        <w:t>сортування</w:t>
+      </w:r>
+      <w:proofErr w:type="spellEnd"/>
+      <w:r>
+        <w:rPr>
+          <w:lang w:val="ru-RU"/>
+        </w:rPr>
+        <w:t>.</w:t>
+      </w:r>
+    </w:p>
+    <w:p>
+      <w:pPr>
+        <w:ind w:firstLine="0"/>
+        <w:jc w:val="left"/>
+        <w:rPr>
+          <w:lang w:val="ru-RU"/>
+        </w:rPr>
+      </w:pPr>
+      <w:r>
+        <w:rPr>
+          <w:lang w:val="ru-RU"/>
+        </w:rPr>
+        <w:drawing>
+          <wp:inline distT="0" distB="0" distL="0" distR="0" wp14:anchorId="35B6A452" wp14:editId="35B029BD">
+            <wp:extent cx="5536083" cy="5920740"/>
+            <wp:effectExtent l="0" t="0" r="7620" b="3810"/>
+            <wp:docPr id="44" name="Рисунок 44"/>
+            <wp:cNvGraphicFramePr>
+              <a:graphicFrameLocks xmlns:a="http://schemas.openxmlformats.org/drawingml/2006/main" noChangeAspect="1"/>
+            </wp:cNvGraphicFramePr>
+            <a:graphic xmlns:a="http://schemas.openxmlformats.org/drawingml/2006/main">
+              <a:graphicData uri="http://schemas.openxmlformats.org/drawingml/2006/picture">
+                <pic:pic xmlns:pic="http://schemas.openxmlformats.org/drawingml/2006/picture">
+                  <pic:nvPicPr>
+                    <pic:cNvPr id="1" name=""/>
+                    <pic:cNvPicPr/>
+                  </pic:nvPicPr>
+                  <pic:blipFill>
+                    <a:blip r:embed="rId48"/>
+                    <a:stretch>
+                      <a:fillRect/>
+                    </a:stretch>
+                  </pic:blipFill>
+                  <pic:spPr>
+                    <a:xfrm>
+                      <a:off x="0" y="0"/>
+                      <a:ext cx="5548940" cy="5934491"/>
+                    </a:xfrm>
+                    <a:prstGeom prst="rect">
+                      <a:avLst/>
+                    </a:prstGeom>
+                  </pic:spPr>
+                </pic:pic>
+              </a:graphicData>
+            </a:graphic>
+          </wp:inline>
+        </w:drawing>
+      </w:r>
+    </w:p>
+    <w:p>
+      <w:pPr>
+        <w:ind w:firstLine="0"/>
+        <w:jc w:val="left"/>
+      </w:pPr>
+      <w:r>
+        <w:lastRenderedPageBreak/>
+        <w:drawing>
+          <wp:inline distT="0" distB="0" distL="0" distR="0" wp14:anchorId="2B17EA67" wp14:editId="4F883E38">
+            <wp:extent cx="5837426" cy="922100"/>
+            <wp:effectExtent l="0" t="0" r="0" b="0"/>
+            <wp:docPr id="46" name="Рисунок 46"/>
+            <wp:cNvGraphicFramePr>
+              <a:graphicFrameLocks xmlns:a="http://schemas.openxmlformats.org/drawingml/2006/main" noChangeAspect="1"/>
+            </wp:cNvGraphicFramePr>
+            <a:graphic xmlns:a="http://schemas.openxmlformats.org/drawingml/2006/main">
+              <a:graphicData uri="http://schemas.openxmlformats.org/drawingml/2006/picture">
+                <pic:pic xmlns:pic="http://schemas.openxmlformats.org/drawingml/2006/picture">
+                  <pic:nvPicPr>
+                    <pic:cNvPr id="1" name=""/>
+                    <pic:cNvPicPr/>
+                  </pic:nvPicPr>
+                  <pic:blipFill>
+                    <a:blip r:embed="rId49"/>
+                    <a:stretch>
+                      <a:fillRect/>
+                    </a:stretch>
+                  </pic:blipFill>
+                  <pic:spPr>
+                    <a:xfrm>
+                      <a:off x="0" y="0"/>
+                      <a:ext cx="5837426" cy="922100"/>
+                    </a:xfrm>
+                    <a:prstGeom prst="rect">
+                      <a:avLst/>
+                    </a:prstGeom>
+                  </pic:spPr>
+                </pic:pic>
+              </a:graphicData>
+            </a:graphic>
+          </wp:inline>
+        </w:drawing>
+      </w:r>
+    </w:p>
+    <w:p>
+      <w:pPr>
+        <w:ind w:firstLine="0"/>
+        <w:jc w:val="left"/>
+      </w:pPr>
+      <w:r>
+        <w:drawing>
+          <wp:inline distT="0" distB="0" distL="0" distR="0" wp14:anchorId="1CE2789B" wp14:editId="37399E70">
+            <wp:extent cx="1889924" cy="906859"/>
+            <wp:effectExtent l="0" t="0" r="0" b="7620"/>
+            <wp:docPr id="47" name="Рисунок 47"/>
+            <wp:cNvGraphicFramePr>
+              <a:graphicFrameLocks xmlns:a="http://schemas.openxmlformats.org/drawingml/2006/main" noChangeAspect="1"/>
+            </wp:cNvGraphicFramePr>
+            <a:graphic xmlns:a="http://schemas.openxmlformats.org/drawingml/2006/main">
+              <a:graphicData uri="http://schemas.openxmlformats.org/drawingml/2006/picture">
+                <pic:pic xmlns:pic="http://schemas.openxmlformats.org/drawingml/2006/picture">
+                  <pic:nvPicPr>
+                    <pic:cNvPr id="1" name=""/>
+                    <pic:cNvPicPr/>
+                  </pic:nvPicPr>
+                  <pic:blipFill>
+                    <a:blip r:embed="rId50"/>
+                    <a:stretch>
+                      <a:fillRect/>
+                    </a:stretch>
+                  </pic:blipFill>
+                  <pic:spPr>
+                    <a:xfrm>
+                      <a:off x="0" y="0"/>
+                      <a:ext cx="1889924" cy="906859"/>
+                    </a:xfrm>
+                    <a:prstGeom prst="rect">
+                      <a:avLst/>
+                    </a:prstGeom>
+                  </pic:spPr>
+                </pic:pic>
+              </a:graphicData>
+            </a:graphic>
+          </wp:inline>
+        </w:drawing>
+      </w:r>
+    </w:p>
+    <w:p>
+      <w:pPr>
+        <w:shd w:val="clear" w:color="auto" w:fill="FFFFFF"/>
+        <w:spacing w:line="240" w:lineRule="auto"/>
+        <w:ind w:firstLine="0"/>
+        <w:jc w:val="left"/>
+        <w:rPr>
+          <w:rFonts w:eastAsia="Times New Roman" w:cs="Times New Roman"/>
+          <w:color w:val="000000"/>
+          <w:szCs w:val="28"/>
+          <w:lang w:val="ru-RU"/>
+          <w14:ligatures w14:val="none"/>
+        </w:rPr>
+      </w:pPr>
+      <w:r>
+        <w:rPr>
+          <w:rFonts w:eastAsia="Times New Roman" w:cs="Times New Roman"/>
+          <w:color w:val="000000"/>
+          <w:szCs w:val="28"/>
+          <w:lang w:val="ru-RU"/>
+          <w14:ligatures w14:val="none"/>
+        </w:rPr>
+        <w:t xml:space="preserve">3. </w:t>
+      </w:r>
+      <w:proofErr w:type="spellStart"/>
+      <w:r>
+        <w:rPr>
+          <w:rFonts w:eastAsia="Times New Roman" w:cs="Times New Roman"/>
+          <w:color w:val="000000"/>
+          <w:szCs w:val="28"/>
+          <w:lang w:val="ru-RU"/>
+          <w14:ligatures w14:val="none"/>
+        </w:rPr>
+        <w:t>Використовуючи</w:t>
+      </w:r>
+      <w:proofErr w:type="spellEnd"/>
+      <w:r>
+        <w:rPr>
+          <w:rFonts w:eastAsia="Times New Roman" w:cs="Times New Roman"/>
+          <w:color w:val="000000"/>
+          <w:szCs w:val="28"/>
+          <w:lang w:val="ru-RU"/>
+          <w14:ligatures w14:val="none"/>
+        </w:rPr>
+        <w:t xml:space="preserve"> </w:t>
+      </w:r>
+      <w:proofErr w:type="spellStart"/>
+      <w:r>
+        <w:rPr>
+          <w:rFonts w:eastAsia="Times New Roman" w:cs="Times New Roman"/>
+          <w:color w:val="000000"/>
+          <w:szCs w:val="28"/>
+          <w:lang w:val="ru-RU"/>
+          <w14:ligatures w14:val="none"/>
+        </w:rPr>
+        <w:t>принципи</w:t>
+      </w:r>
+      <w:proofErr w:type="spellEnd"/>
+      <w:r>
+        <w:rPr>
+          <w:rFonts w:eastAsia="Times New Roman" w:cs="Times New Roman"/>
+          <w:color w:val="000000"/>
+          <w:szCs w:val="28"/>
+          <w:lang w:val="ru-RU"/>
+          <w14:ligatures w14:val="none"/>
+        </w:rPr>
+        <w:t xml:space="preserve"> ООП </w:t>
+      </w:r>
+      <w:proofErr w:type="spellStart"/>
+      <w:r>
+        <w:rPr>
+          <w:rFonts w:eastAsia="Times New Roman" w:cs="Times New Roman"/>
+          <w:color w:val="000000"/>
+          <w:szCs w:val="28"/>
+          <w:lang w:val="ru-RU"/>
+          <w14:ligatures w14:val="none"/>
+        </w:rPr>
+        <w:t>переписати</w:t>
+      </w:r>
+      <w:proofErr w:type="spellEnd"/>
+      <w:r>
+        <w:rPr>
+          <w:rFonts w:eastAsia="Times New Roman" w:cs="Times New Roman"/>
+          <w:color w:val="000000"/>
+          <w:szCs w:val="28"/>
+          <w:lang w:val="ru-RU"/>
+          <w14:ligatures w14:val="none"/>
+        </w:rPr>
+        <w:t xml:space="preserve"> калькулятор.</w:t>
+      </w:r>
+    </w:p>
+    <w:p>
+      <w:pPr>
+        <w:ind w:firstLine="0"/>
+        <w:jc w:val="left"/>
+        <w:rPr>
+          <w:lang w:val="ru-RU"/>
+        </w:rPr>
+      </w:pPr>
+      <w:r>
+        <w:rPr>
+          <w:lang w:val="ru-RU"/>
+        </w:rPr>
+        <w:drawing>
+          <wp:inline distT="0" distB="0" distL="0" distR="0" wp14:anchorId="3FB7D578" wp14:editId="3031FAFF">
+            <wp:extent cx="4015740" cy="6695563"/>
+            <wp:effectExtent l="0" t="0" r="3810" b="0"/>
+            <wp:docPr id="48" name="Рисунок 48"/>
+            <wp:cNvGraphicFramePr>
+              <a:graphicFrameLocks xmlns:a="http://schemas.openxmlformats.org/drawingml/2006/main" noChangeAspect="1"/>
+            </wp:cNvGraphicFramePr>
+            <a:graphic xmlns:a="http://schemas.openxmlformats.org/drawingml/2006/main">
+              <a:graphicData uri="http://schemas.openxmlformats.org/drawingml/2006/picture">
+                <pic:pic xmlns:pic="http://schemas.openxmlformats.org/drawingml/2006/picture">
+                  <pic:nvPicPr>
+                    <pic:cNvPr id="1" name=""/>
+                    <pic:cNvPicPr/>
+                  </pic:nvPicPr>
+                  <pic:blipFill>
+                    <a:blip r:embed="rId51"/>
+                    <a:stretch>
+                      <a:fillRect/>
+                    </a:stretch>
+                  </pic:blipFill>
+                  <pic:spPr>
+                    <a:xfrm>
+                      <a:off x="0" y="0"/>
+                      <a:ext cx="4022931" cy="6707552"/>
+                    </a:xfrm>
+                    <a:prstGeom prst="rect">
+                      <a:avLst/>
+                    </a:prstGeom>
+                  </pic:spPr>
+                </pic:pic>
+              </a:graphicData>
+            </a:graphic>
+          </wp:inline>
+        </w:drawing>
+      </w:r>
+    </w:p>
+    <w:p>
+      <w:pPr>
+        <w:shd w:val="clear" w:color="auto" w:fill="FFFFFF"/>
+        <w:spacing w:line="240" w:lineRule="auto"/>
+        <w:ind w:firstLine="0"/>
+        <w:rPr>
+          <w:lang w:val="ru-RU"/>
+        </w:rPr>
+      </w:pPr>
+      <w:proofErr w:type="spellStart"/>
+      <w:r>
+        <w:rPr>
+          <w:lang w:val="ru-RU"/>
+        </w:rPr>
+        <w:lastRenderedPageBreak/>
+        <w:t>Висновки</w:t>
+      </w:r>
+      <w:proofErr w:type="spellEnd"/>
+      <w:r>
+        <w:rPr>
+          <w:lang w:val="ru-RU"/>
+        </w:rPr>
+        <w:t xml:space="preserve">: </w:t>
+      </w:r>
+    </w:p>
+    <w:p>
+      <w:pPr>
+        <w:pStyle w:val="a3"/>
+        <w:numPr>
+          <w:ilvl w:val="0"/>
+          <w:numId w:val="13"/>
+        </w:numPr>
+        <w:shd w:val="clear" w:color="auto" w:fill="FFFFFF"/>
+        <w:spacing w:line="240" w:lineRule="auto"/>
+        <w:rPr>
+          <w:rFonts w:eastAsia="Times New Roman" w:cs="Times New Roman"/>
+          <w:color w:val="000000"/>
+          <w:szCs w:val="28"/>
+          <w:lang w:val="ru-RU"/>
+          <w14:ligatures w14:val="none"/>
+        </w:rPr>
+      </w:pPr>
+      <w:proofErr w:type="spellStart"/>
+      <w:r>
+        <w:rPr>
+          <w:lang w:val="ru-RU"/>
+        </w:rPr>
+        <w:t>Класи</w:t>
+      </w:r>
+      <w:proofErr w:type="spellEnd"/>
+      <w:r>
+        <w:rPr>
+          <w:lang w:val="ru-RU"/>
+        </w:rPr>
+        <w:t xml:space="preserve"> </w:t>
+      </w:r>
+      <w:proofErr w:type="spellStart"/>
+      <w:r>
+        <w:rPr>
+          <w:lang w:val="ru-RU"/>
+        </w:rPr>
+        <w:t>дозволяють</w:t>
+      </w:r>
+      <w:proofErr w:type="spellEnd"/>
+      <w:r>
+        <w:rPr>
+          <w:lang w:val="ru-RU"/>
+        </w:rPr>
+        <w:t xml:space="preserve"> </w:t>
+      </w:r>
+      <w:proofErr w:type="spellStart"/>
+      <w:r>
+        <w:rPr>
+          <w:lang w:val="ru-RU"/>
+        </w:rPr>
+        <w:t>структурувати</w:t>
+      </w:r>
+      <w:proofErr w:type="spellEnd"/>
+      <w:r>
+        <w:rPr>
+          <w:lang w:val="ru-RU"/>
+        </w:rPr>
+        <w:t xml:space="preserve"> </w:t>
+      </w:r>
+      <w:proofErr w:type="spellStart"/>
+      <w:r>
+        <w:rPr>
+          <w:lang w:val="ru-RU"/>
+        </w:rPr>
+        <w:t>дані</w:t>
+      </w:r>
+      <w:proofErr w:type="spellEnd"/>
+      <w:r>
+        <w:rPr>
+          <w:lang w:val="ru-RU"/>
+        </w:rPr>
+        <w:t xml:space="preserve"> та </w:t>
+      </w:r>
+      <w:proofErr w:type="spellStart"/>
+      <w:r>
+        <w:rPr>
+          <w:lang w:val="ru-RU"/>
+        </w:rPr>
+        <w:t>функції</w:t>
+      </w:r>
+      <w:proofErr w:type="spellEnd"/>
+      <w:r>
+        <w:rPr>
+          <w:lang w:val="ru-RU"/>
+        </w:rPr>
+        <w:t xml:space="preserve"> в </w:t>
+      </w:r>
+      <w:proofErr w:type="spellStart"/>
+      <w:r>
+        <w:rPr>
+          <w:lang w:val="ru-RU"/>
+        </w:rPr>
+        <w:t>об'єкти</w:t>
+      </w:r>
+      <w:proofErr w:type="spellEnd"/>
+      <w:r>
+        <w:rPr>
+          <w:lang w:val="ru-RU"/>
+        </w:rPr>
+        <w:t xml:space="preserve"> </w:t>
+      </w:r>
+      <w:proofErr w:type="spellStart"/>
+      <w:r>
+        <w:rPr>
+          <w:lang w:val="ru-RU"/>
+        </w:rPr>
+        <w:t>зі</w:t>
+      </w:r>
+      <w:proofErr w:type="spellEnd"/>
+      <w:r>
+        <w:rPr>
+          <w:lang w:val="ru-RU"/>
+        </w:rPr>
+        <w:t xml:space="preserve"> </w:t>
+      </w:r>
+      <w:proofErr w:type="spellStart"/>
+      <w:r>
+        <w:rPr>
+          <w:lang w:val="ru-RU"/>
+        </w:rPr>
+        <w:t>спільними</w:t>
+      </w:r>
+      <w:proofErr w:type="spellEnd"/>
+      <w:r>
+        <w:rPr>
+          <w:lang w:val="ru-RU"/>
+        </w:rPr>
+        <w:t xml:space="preserve"> характеристиками.</w:t>
+      </w:r>
+    </w:p>
+    <w:p>
+      <w:pPr>
+        <w:pStyle w:val="a3"/>
+        <w:numPr>
+          <w:ilvl w:val="0"/>
+          <w:numId w:val="13"/>
+        </w:numPr>
+        <w:rPr>
+          <w:lang w:val="ru-RU"/>
+        </w:rPr>
+      </w:pPr>
+      <w:r>
+        <w:rPr>
+          <w:lang w:val="ru-RU"/>
+        </w:rPr>
+        <w:t xml:space="preserve">У </w:t>
+      </w:r>
+      <w:r>
+        <w:t>Python</w:t>
+      </w:r>
+      <w:r>
+        <w:rPr>
+          <w:lang w:val="ru-RU"/>
+        </w:rPr>
+        <w:t xml:space="preserve"> </w:t>
+      </w:r>
+      <w:proofErr w:type="spellStart"/>
+      <w:r>
+        <w:rPr>
+          <w:lang w:val="ru-RU"/>
+        </w:rPr>
+        <w:t>можна</w:t>
+      </w:r>
+      <w:proofErr w:type="spellEnd"/>
+      <w:r>
+        <w:rPr>
+          <w:lang w:val="ru-RU"/>
+        </w:rPr>
+        <w:t xml:space="preserve"> </w:t>
+      </w:r>
+      <w:proofErr w:type="spellStart"/>
+      <w:r>
+        <w:rPr>
+          <w:lang w:val="ru-RU"/>
+        </w:rPr>
+        <w:t>використовувати</w:t>
+      </w:r>
+      <w:proofErr w:type="spellEnd"/>
+      <w:r>
+        <w:rPr>
+          <w:lang w:val="ru-RU"/>
+        </w:rPr>
+        <w:t xml:space="preserve"> </w:t>
+      </w:r>
+      <w:proofErr w:type="spellStart"/>
+      <w:r>
+        <w:rPr>
+          <w:lang w:val="ru-RU"/>
+        </w:rPr>
+        <w:t>функцію</w:t>
+      </w:r>
+      <w:proofErr w:type="spellEnd"/>
+      <w:r>
+        <w:rPr>
+          <w:lang w:val="ru-RU"/>
+        </w:rPr>
+        <w:t xml:space="preserve"> </w:t>
+      </w:r>
+      <w:r>
+        <w:t>sorted</w:t>
+      </w:r>
+      <w:r>
+        <w:rPr>
+          <w:lang w:val="ru-RU"/>
+        </w:rPr>
+        <w:t xml:space="preserve"> для </w:t>
+      </w:r>
+      <w:proofErr w:type="spellStart"/>
+      <w:r>
+        <w:rPr>
+          <w:lang w:val="ru-RU"/>
+        </w:rPr>
+        <w:t>сортування</w:t>
+      </w:r>
+      <w:proofErr w:type="spellEnd"/>
+      <w:r>
+        <w:rPr>
+          <w:lang w:val="ru-RU"/>
+        </w:rPr>
+        <w:t xml:space="preserve"> </w:t>
+      </w:r>
+      <w:proofErr w:type="spellStart"/>
+      <w:r>
+        <w:rPr>
+          <w:lang w:val="ru-RU"/>
+        </w:rPr>
+        <w:t>списків</w:t>
+      </w:r>
+      <w:proofErr w:type="spellEnd"/>
+      <w:r>
+        <w:rPr>
+          <w:lang w:val="ru-RU"/>
+        </w:rPr>
+        <w:t xml:space="preserve"> </w:t>
+      </w:r>
+      <w:proofErr w:type="spellStart"/>
+      <w:r>
+        <w:rPr>
+          <w:lang w:val="ru-RU"/>
+        </w:rPr>
+        <w:t>об'єктів</w:t>
+      </w:r>
+      <w:proofErr w:type="spellEnd"/>
+      <w:r>
+        <w:rPr>
+          <w:lang w:val="ru-RU"/>
+        </w:rPr>
+        <w:t xml:space="preserve"> за </w:t>
+      </w:r>
+      <w:proofErr w:type="spellStart"/>
+      <w:r>
+        <w:rPr>
+          <w:lang w:val="ru-RU"/>
+        </w:rPr>
+        <w:t>заданим</w:t>
+      </w:r>
+      <w:proofErr w:type="spellEnd"/>
+      <w:r>
+        <w:rPr>
+          <w:lang w:val="ru-RU"/>
+        </w:rPr>
+        <w:t xml:space="preserve"> </w:t>
+      </w:r>
+      <w:proofErr w:type="spellStart"/>
+      <w:r>
+        <w:rPr>
+          <w:lang w:val="ru-RU"/>
+        </w:rPr>
+        <w:t>ключем</w:t>
+      </w:r>
+      <w:proofErr w:type="spellEnd"/>
+      <w:r>
+        <w:rPr>
+          <w:lang w:val="ru-RU"/>
+        </w:rPr>
+        <w:t>.</w:t>
+      </w:r>
+    </w:p>
+    <w:p>
+      <w:pPr>
+        <w:pStyle w:val="a3"/>
+        <w:numPr>
+          <w:ilvl w:val="0"/>
+          <w:numId w:val="13"/>
+        </w:numPr>
+        <w:rPr>
+          <w:lang w:val="ru-RU"/>
+        </w:rPr>
+      </w:pPr>
+      <w:r>
+        <w:t>lambda</w:t>
+      </w:r>
+      <w:r>
+        <w:rPr>
+          <w:lang w:val="ru-RU"/>
+        </w:rPr>
+        <w:t>-</w:t>
+      </w:r>
+      <w:proofErr w:type="spellStart"/>
+      <w:r>
+        <w:rPr>
+          <w:lang w:val="ru-RU"/>
+        </w:rPr>
+        <w:t>функція</w:t>
+      </w:r>
+      <w:proofErr w:type="spellEnd"/>
+      <w:r>
+        <w:rPr>
+          <w:lang w:val="ru-RU"/>
+        </w:rPr>
+        <w:t xml:space="preserve"> </w:t>
+      </w:r>
+      <w:proofErr w:type="spellStart"/>
+      <w:r>
+        <w:rPr>
+          <w:lang w:val="ru-RU"/>
+        </w:rPr>
+        <w:t>дозволяє</w:t>
+      </w:r>
+      <w:proofErr w:type="spellEnd"/>
+      <w:r>
+        <w:rPr>
+          <w:lang w:val="ru-RU"/>
+        </w:rPr>
+        <w:t xml:space="preserve"> </w:t>
+      </w:r>
+      <w:proofErr w:type="spellStart"/>
+      <w:r>
+        <w:rPr>
+          <w:lang w:val="ru-RU"/>
+        </w:rPr>
+        <w:t>створювати</w:t>
+      </w:r>
+      <w:proofErr w:type="spellEnd"/>
+      <w:r>
+        <w:rPr>
+          <w:lang w:val="ru-RU"/>
+        </w:rPr>
+        <w:t xml:space="preserve"> </w:t>
+      </w:r>
+      <w:proofErr w:type="spellStart"/>
+      <w:r>
+        <w:rPr>
+          <w:lang w:val="ru-RU"/>
+        </w:rPr>
+        <w:t>короткі</w:t>
+      </w:r>
+      <w:proofErr w:type="spellEnd"/>
+      <w:r>
+        <w:rPr>
+          <w:lang w:val="ru-RU"/>
+        </w:rPr>
+        <w:t xml:space="preserve"> </w:t>
+      </w:r>
+      <w:proofErr w:type="spellStart"/>
+      <w:r>
+        <w:rPr>
+          <w:lang w:val="ru-RU"/>
+        </w:rPr>
+        <w:t>функції</w:t>
+      </w:r>
+      <w:proofErr w:type="spellEnd"/>
+      <w:r>
+        <w:rPr>
+          <w:lang w:val="ru-RU"/>
+        </w:rPr>
+        <w:t xml:space="preserve"> для </w:t>
+      </w:r>
+      <w:proofErr w:type="spellStart"/>
+      <w:r>
+        <w:rPr>
+          <w:lang w:val="ru-RU"/>
+        </w:rPr>
+        <w:t>визначення</w:t>
+      </w:r>
+      <w:proofErr w:type="spellEnd"/>
+      <w:r>
+        <w:rPr>
+          <w:lang w:val="ru-RU"/>
+        </w:rPr>
+        <w:t xml:space="preserve"> ключа </w:t>
+      </w:r>
+      <w:proofErr w:type="spellStart"/>
+      <w:r>
+        <w:rPr>
+          <w:lang w:val="ru-RU"/>
+        </w:rPr>
+        <w:t>сортування</w:t>
+      </w:r>
+      <w:proofErr w:type="spellEnd"/>
+      <w:r>
+        <w:rPr>
+          <w:lang w:val="ru-RU"/>
+        </w:rPr>
+        <w:t>.</w:t>
+      </w:r>
+    </w:p>
+    <w:p>
+      <w:pPr>
+        <w:pStyle w:val="a3"/>
+        <w:numPr>
+          <w:ilvl w:val="0"/>
+          <w:numId w:val="13"/>
+        </w:numPr>
+        <w:rPr>
+          <w:lang w:val="ru-RU"/>
+        </w:rPr>
+      </w:pPr>
+      <w:r>
+        <w:rPr>
+          <w:lang w:val="ru-RU"/>
+        </w:rPr>
+        <w:t xml:space="preserve">Ми </w:t>
+      </w:r>
+      <w:proofErr w:type="spellStart"/>
+      <w:r>
+        <w:rPr>
+          <w:lang w:val="ru-RU"/>
+        </w:rPr>
+        <w:t>розглянули</w:t>
+      </w:r>
+      <w:proofErr w:type="spellEnd"/>
+      <w:r>
+        <w:rPr>
+          <w:lang w:val="ru-RU"/>
+        </w:rPr>
+        <w:t xml:space="preserve"> </w:t>
+      </w:r>
+      <w:proofErr w:type="spellStart"/>
+      <w:r>
+        <w:rPr>
+          <w:lang w:val="ru-RU"/>
+        </w:rPr>
+        <w:t>принципи</w:t>
+      </w:r>
+      <w:proofErr w:type="spellEnd"/>
+      <w:r>
+        <w:rPr>
+          <w:lang w:val="ru-RU"/>
+        </w:rPr>
+        <w:t xml:space="preserve"> ООП та </w:t>
+      </w:r>
+      <w:proofErr w:type="spellStart"/>
+      <w:r>
+        <w:rPr>
+          <w:lang w:val="ru-RU"/>
+        </w:rPr>
+        <w:t>модульний</w:t>
+      </w:r>
+      <w:proofErr w:type="spellEnd"/>
+      <w:r>
+        <w:rPr>
+          <w:lang w:val="ru-RU"/>
+        </w:rPr>
+        <w:t xml:space="preserve"> </w:t>
+      </w:r>
+      <w:proofErr w:type="spellStart"/>
+      <w:r>
+        <w:rPr>
+          <w:lang w:val="ru-RU"/>
+        </w:rPr>
+        <w:t>підхід</w:t>
+      </w:r>
+      <w:proofErr w:type="spellEnd"/>
+      <w:r>
+        <w:rPr>
+          <w:lang w:val="ru-RU"/>
+        </w:rPr>
+        <w:t xml:space="preserve"> при </w:t>
+      </w:r>
+      <w:proofErr w:type="spellStart"/>
+      <w:r>
+        <w:rPr>
+          <w:lang w:val="ru-RU"/>
+        </w:rPr>
+        <w:t>створенні</w:t>
+      </w:r>
+      <w:proofErr w:type="spellEnd"/>
+      <w:r>
+        <w:rPr>
+          <w:lang w:val="ru-RU"/>
+        </w:rPr>
+        <w:t xml:space="preserve"> </w:t>
+      </w:r>
+      <w:proofErr w:type="spellStart"/>
+      <w:r>
+        <w:rPr>
+          <w:lang w:val="ru-RU"/>
+        </w:rPr>
+        <w:t>класу</w:t>
+      </w:r>
+      <w:proofErr w:type="spellEnd"/>
+      <w:r>
+        <w:rPr>
+          <w:lang w:val="ru-RU"/>
+        </w:rPr>
+        <w:t xml:space="preserve"> та </w:t>
+      </w:r>
+      <w:proofErr w:type="spellStart"/>
+      <w:r>
+        <w:rPr>
+          <w:lang w:val="ru-RU"/>
+        </w:rPr>
+        <w:t>використанні</w:t>
+      </w:r>
+      <w:proofErr w:type="spellEnd"/>
+      <w:r>
+        <w:rPr>
+          <w:lang w:val="ru-RU"/>
+        </w:rPr>
+        <w:t xml:space="preserve"> </w:t>
+      </w:r>
+      <w:proofErr w:type="spellStart"/>
+      <w:r>
+        <w:rPr>
+          <w:lang w:val="ru-RU"/>
+        </w:rPr>
+        <w:t>його</w:t>
+      </w:r>
+      <w:proofErr w:type="spellEnd"/>
+      <w:r>
+        <w:rPr>
+          <w:lang w:val="ru-RU"/>
+        </w:rPr>
+        <w:t xml:space="preserve"> для </w:t>
+      </w:r>
+      <w:proofErr w:type="spellStart"/>
+      <w:r>
+        <w:rPr>
+          <w:lang w:val="ru-RU"/>
+        </w:rPr>
+        <w:t>обробки</w:t>
+      </w:r>
+      <w:proofErr w:type="spellEnd"/>
+      <w:r>
+        <w:rPr>
+          <w:lang w:val="ru-RU"/>
+        </w:rPr>
+        <w:t xml:space="preserve"> </w:t>
+      </w:r>
+      <w:proofErr w:type="spellStart"/>
+      <w:r>
+        <w:rPr>
+          <w:lang w:val="ru-RU"/>
+        </w:rPr>
+        <w:t>даних</w:t>
+      </w:r>
+      <w:proofErr w:type="spellEnd"/>
+      <w:r>
+        <w:rPr>
+          <w:lang w:val="ru-RU"/>
+        </w:rPr>
+        <w:t>.</w:t>
+      </w:r>
+    </w:p>
+    <w:p>
+      <w:pPr>
+        <w:pStyle w:val="a3"/>
+        <w:numPr>
+          <w:ilvl w:val="0"/>
+          <w:numId w:val="13"/>
+        </w:numPr>
+        <w:rPr>
+          <w:lang w:val="ru-RU"/>
+        </w:rPr>
+      </w:pPr>
+      <w:proofErr w:type="spellStart"/>
+      <w:r>
+        <w:rPr>
+          <w:lang w:val="ru-RU"/>
+        </w:rPr>
+        <w:t>Важливо</w:t>
+      </w:r>
+      <w:proofErr w:type="spellEnd"/>
+      <w:r>
+        <w:rPr>
+          <w:lang w:val="ru-RU"/>
+        </w:rPr>
+        <w:t xml:space="preserve"> </w:t>
+      </w:r>
+      <w:proofErr w:type="spellStart"/>
+      <w:r>
+        <w:rPr>
+          <w:lang w:val="ru-RU"/>
+        </w:rPr>
+        <w:t>розуміти</w:t>
+      </w:r>
+      <w:proofErr w:type="spellEnd"/>
+      <w:r>
+        <w:rPr>
+          <w:lang w:val="ru-RU"/>
+        </w:rPr>
+        <w:t xml:space="preserve">, як </w:t>
+      </w:r>
+      <w:proofErr w:type="spellStart"/>
+      <w:r>
+        <w:rPr>
+          <w:lang w:val="ru-RU"/>
+        </w:rPr>
+        <w:t>працює</w:t>
+      </w:r>
+      <w:proofErr w:type="spellEnd"/>
+      <w:r>
+        <w:rPr>
+          <w:lang w:val="ru-RU"/>
+        </w:rPr>
+        <w:t xml:space="preserve"> </w:t>
+      </w:r>
+      <w:proofErr w:type="spellStart"/>
+      <w:r>
+        <w:rPr>
+          <w:lang w:val="ru-RU"/>
+        </w:rPr>
+        <w:t>функція</w:t>
+      </w:r>
+      <w:proofErr w:type="spellEnd"/>
+      <w:r>
+        <w:rPr>
+          <w:lang w:val="ru-RU"/>
+        </w:rPr>
+        <w:t xml:space="preserve"> </w:t>
+      </w:r>
+      <w:r>
+        <w:t>sorted</w:t>
+      </w:r>
+      <w:r>
+        <w:rPr>
+          <w:lang w:val="ru-RU"/>
+        </w:rPr>
+        <w:t xml:space="preserve"> та як </w:t>
+      </w:r>
+      <w:proofErr w:type="spellStart"/>
+      <w:r>
+        <w:rPr>
+          <w:lang w:val="ru-RU"/>
+        </w:rPr>
+        <w:t>використовувати</w:t>
+      </w:r>
+      <w:proofErr w:type="spellEnd"/>
+      <w:r>
+        <w:rPr>
+          <w:lang w:val="ru-RU"/>
+        </w:rPr>
+        <w:t xml:space="preserve"> </w:t>
+      </w:r>
+      <w:r>
+        <w:t>lambda</w:t>
+      </w:r>
+      <w:r>
+        <w:rPr>
+          <w:lang w:val="ru-RU"/>
+        </w:rPr>
+        <w:t xml:space="preserve"> для </w:t>
+      </w:r>
+      <w:proofErr w:type="spellStart"/>
+      <w:r>
+        <w:rPr>
+          <w:lang w:val="ru-RU"/>
+        </w:rPr>
+        <w:t>налаштування</w:t>
+      </w:r>
+      <w:proofErr w:type="spellEnd"/>
+      <w:r>
+        <w:rPr>
+          <w:lang w:val="ru-RU"/>
+        </w:rPr>
+        <w:t xml:space="preserve"> </w:t>
+      </w:r>
+      <w:proofErr w:type="spellStart"/>
+      <w:r>
+        <w:rPr>
+          <w:lang w:val="ru-RU"/>
+        </w:rPr>
+        <w:t>сортування</w:t>
+      </w:r>
+      <w:proofErr w:type="spellEnd"/>
+      <w:r>
+        <w:rPr>
+          <w:lang w:val="ru-RU"/>
+        </w:rPr>
+        <w:t>.</w:t>
+      </w:r>
+    </w:p>
+    <w:p>
+      <w:pPr>
+        <w:ind w:firstLine="0"/>
+        <w:jc w:val="left"/>
+        <w:rPr>
+          <w:lang w:val="ru-RU"/>
+        </w:rPr>
+      </w:pPr>
+    </w:p>
+    <w:p>
+      <w:pPr>
+        <w:ind w:firstLine="0"/>
+        <w:jc w:val="left"/>
+        <w:rPr>
+          <w:lang w:val="ru-RU"/>
+        </w:rPr>
+      </w:pPr>
+    </w:p>
+    <w:p>
+      <w:pPr>
+        <w:ind w:firstLine="0"/>
+        <w:jc w:val="left"/>
+        <w:rPr>
+          <w:b/>
+          <w:bCs/>
+          <w:lang w:val="ru-RU"/>
+        </w:rPr>
+      </w:pPr>
+    </w:p>
+    <w:p>
+      <w:pPr>
+        <w:ind w:firstLine="0"/>
+        <w:jc w:val="right"/>
+        <w:rPr>
+          <w:rFonts w:cs="Times New Roman"/>
+          <w:b/>
+          <w:bCs/>
+          <w:szCs w:val="28"/>
+          <w:lang w:val="ru-RU"/>
+        </w:rPr>
+      </w:pPr>
+    </w:p>
     <w:sectPr>
       <w:pgSz w:w="11906" w:h="16838"/>
       <w:pgMar w:top="1134" w:right="850" w:bottom="1134" w:left="1701" w:header="708" w:footer="708" w:gutter="0"/>
@@ -7962,6 +9455,119 @@
     </w:lvl>
   </w:abstractNum>
   <w:abstractNum w:abstractNumId="1" w15:restartNumberingAfterBreak="0">
+    <w:nsid w:val="1635136B"/>
+    <w:multiLevelType w:val="hybridMultilevel"/>
+    <w:tmpl w:val="7786BEEA"/>
+    <w:lvl w:ilvl="0" w:tplc="04090001">
+      <w:start w:val="1"/>
+      <w:numFmt w:val="bullet"/>
+      <w:lvlText w:val=""/>
+      <w:lvlJc w:val="left"/>
+      <w:pPr>
+        <w:ind w:left="720" w:hanging="360"/>
+      </w:pPr>
+      <w:rPr>
+        <w:rFonts w:ascii="Symbol" w:hAnsi="Symbol" w:hint="default"/>
+      </w:rPr>
+    </w:lvl>
+    <w:lvl w:ilvl="1" w:tplc="04090003">
+      <w:start w:val="1"/>
+      <w:numFmt w:val="bullet"/>
+      <w:lvlText w:val="o"/>
+      <w:lvlJc w:val="left"/>
+      <w:pPr>
+        <w:ind w:left="1440" w:hanging="360"/>
+      </w:pPr>
+      <w:rPr>
+        <w:rFonts w:ascii="Courier New" w:hAnsi="Courier New" w:cs="Courier New" w:hint="default"/>
+      </w:rPr>
+    </w:lvl>
+    <w:lvl w:ilvl="2" w:tplc="04090005">
+      <w:start w:val="1"/>
+      <w:numFmt w:val="bullet"/>
+      <w:lvlText w:val=""/>
+      <w:lvlJc w:val="left"/>
+      <w:pPr>
+        <w:ind w:left="2160" w:hanging="360"/>
+      </w:pPr>
+      <w:rPr>
+        <w:rFonts w:ascii="Wingdings" w:hAnsi="Wingdings" w:hint="default"/>
+      </w:rPr>
+    </w:lvl>
+    <w:lvl w:ilvl="3" w:tplc="04090001">
+      <w:start w:val="1"/>
+      <w:numFmt w:val="bullet"/>
+      <w:lvlText w:val=""/>
+      <w:lvlJc w:val="left"/>
+      <w:pPr>
+        <w:ind w:left="2880" w:hanging="360"/>
+      </w:pPr>
+      <w:rPr>
+        <w:rFonts w:ascii="Symbol" w:hAnsi="Symbol" w:hint="default"/>
+      </w:rPr>
+    </w:lvl>
+    <w:lvl w:ilvl="4" w:tplc="04090003">
+      <w:start w:val="1"/>
+      <w:numFmt w:val="bullet"/>
+      <w:lvlText w:val="o"/>
+      <w:lvlJc w:val="left"/>
+      <w:pPr>
+        <w:ind w:left="3600" w:hanging="360"/>
+      </w:pPr>
+      <w:rPr>
+        <w:rFonts w:ascii="Courier New" w:hAnsi="Courier New" w:cs="Courier New" w:hint="default"/>
+      </w:rPr>
+    </w:lvl>
+    <w:lvl w:ilvl="5" w:tplc="04090005">
+      <w:start w:val="1"/>
+      <w:numFmt w:val="bullet"/>
+      <w:lvlText w:val=""/>
+      <w:lvlJc w:val="left"/>
+      <w:pPr>
+        <w:ind w:left="4320" w:hanging="360"/>
+      </w:pPr>
+      <w:rPr>
+        <w:rFonts w:ascii="Wingdings" w:hAnsi="Wingdings" w:hint="default"/>
+      </w:rPr>
+    </w:lvl>
+    <w:lvl w:ilvl="6" w:tplc="04090001">
+      <w:start w:val="1"/>
+      <w:numFmt w:val="bullet"/>
+      <w:lvlText w:val=""/>
+      <w:lvlJc w:val="left"/>
+      <w:pPr>
+        <w:ind w:left="5040" w:hanging="360"/>
+      </w:pPr>
+      <w:rPr>
+        <w:rFonts w:ascii="Symbol" w:hAnsi="Symbol" w:hint="default"/>
+      </w:rPr>
+    </w:lvl>
+    <w:lvl w:ilvl="7" w:tplc="04090003">
+      <w:start w:val="1"/>
+      <w:numFmt w:val="bullet"/>
+      <w:lvlText w:val="o"/>
+      <w:lvlJc w:val="left"/>
+      <w:pPr>
+        <w:ind w:left="5760" w:hanging="360"/>
+      </w:pPr>
+      <w:rPr>
+        <w:rFonts w:ascii="Courier New" w:hAnsi="Courier New" w:cs="Courier New" w:hint="default"/>
+      </w:rPr>
+    </w:lvl>
+    <w:lvl w:ilvl="8" w:tplc="04090005">
+      <w:start w:val="1"/>
+      <w:numFmt w:val="bullet"/>
+      <w:lvlText w:val=""/>
+      <w:lvlJc w:val="left"/>
+      <w:pPr>
+        <w:ind w:left="6480" w:hanging="360"/>
+      </w:pPr>
+      <w:rPr>
+        <w:rFonts w:ascii="Wingdings" w:hAnsi="Wingdings" w:hint="default"/>
+      </w:rPr>
+    </w:lvl>
+  </w:abstractNum>
+  <w:abstractNum w:abstractNumId="2" w15:restartNumberingAfterBreak="0">
     <w:nsid w:val="2B43741B"/>
     <w:multiLevelType w:val="hybridMultilevel"/>
     <w:tmpl w:val="EEACC81C"/>
@@ -8050,7 +9656,7 @@
       </w:pPr>
     </w:lvl>
   </w:abstractNum>
-  <w:abstractNum w:abstractNumId="2" w15:restartNumberingAfterBreak="0">
+  <w:abstractNum w:abstractNumId="3" w15:restartNumberingAfterBreak="0">
     <w:nsid w:val="2C282C7F"/>
     <w:multiLevelType w:val="hybridMultilevel"/>
     <w:tmpl w:val="F68E3B38"/>
@@ -8139,7 +9745,7 @@
       </w:pPr>
     </w:lvl>
   </w:abstractNum>
-  <w:abstractNum w:abstractNumId="3" w15:restartNumberingAfterBreak="0">
+  <w:abstractNum w:abstractNumId="4" w15:restartNumberingAfterBreak="0">
     <w:nsid w:val="377C4A32"/>
     <w:multiLevelType w:val="hybridMultilevel"/>
     <w:tmpl w:val="DB5A8E78"/>
@@ -8228,7 +9834,7 @@
       </w:pPr>
     </w:lvl>
   </w:abstractNum>
-  <w:abstractNum w:abstractNumId="4" w15:restartNumberingAfterBreak="0">
+  <w:abstractNum w:abstractNumId="5" w15:restartNumberingAfterBreak="0">
     <w:nsid w:val="3E5C092C"/>
     <w:multiLevelType w:val="hybridMultilevel"/>
     <w:tmpl w:val="7E785984"/>
@@ -8314,7 +9920,7 @@
       </w:pPr>
     </w:lvl>
   </w:abstractNum>
-  <w:abstractNum w:abstractNumId="5" w15:restartNumberingAfterBreak="0">
+  <w:abstractNum w:abstractNumId="6" w15:restartNumberingAfterBreak="0">
     <w:nsid w:val="44331A71"/>
     <w:multiLevelType w:val="hybridMultilevel"/>
     <w:tmpl w:val="B08EEBA6"/>
@@ -8405,7 +10011,7 @@
       </w:pPr>
     </w:lvl>
   </w:abstractNum>
-  <w:abstractNum w:abstractNumId="6" w15:restartNumberingAfterBreak="0">
+  <w:abstractNum w:abstractNumId="7" w15:restartNumberingAfterBreak="0">
     <w:nsid w:val="68D465C1"/>
     <w:multiLevelType w:val="hybridMultilevel"/>
     <w:tmpl w:val="F68E3B38"/>
@@ -8494,7 +10100,7 @@
       </w:pPr>
     </w:lvl>
   </w:abstractNum>
-  <w:abstractNum w:abstractNumId="7" w15:restartNumberingAfterBreak="0">
+  <w:abstractNum w:abstractNumId="8" w15:restartNumberingAfterBreak="0">
     <w:nsid w:val="732E7572"/>
     <w:multiLevelType w:val="hybridMultilevel"/>
     <w:tmpl w:val="80CEF8D4"/>
@@ -8580,7 +10186,7 @@
       </w:pPr>
     </w:lvl>
   </w:abstractNum>
-  <w:abstractNum w:abstractNumId="8" w15:restartNumberingAfterBreak="0">
+  <w:abstractNum w:abstractNumId="9" w15:restartNumberingAfterBreak="0">
     <w:nsid w:val="73BE0076"/>
     <w:multiLevelType w:val="hybridMultilevel"/>
     <w:tmpl w:val="7E785984"/>
@@ -8666,7 +10272,7 @@
       </w:pPr>
     </w:lvl>
   </w:abstractNum>
-  <w:abstractNum w:abstractNumId="9" w15:restartNumberingAfterBreak="0">
+  <w:abstractNum w:abstractNumId="10" w15:restartNumberingAfterBreak="0">
     <w:nsid w:val="7BE54AA0"/>
     <w:multiLevelType w:val="hybridMultilevel"/>
     <w:tmpl w:val="D8FA9D8A"/>
@@ -8755,7 +10361,7 @@
       </w:pPr>
     </w:lvl>
   </w:abstractNum>
-  <w:abstractNum w:abstractNumId="10" w15:restartNumberingAfterBreak="0">
+  <w:abstractNum w:abstractNumId="11" w15:restartNumberingAfterBreak="0">
     <w:nsid w:val="7FD60711"/>
     <w:multiLevelType w:val="hybridMultilevel"/>
     <w:tmpl w:val="0B5E6C28"/>
@@ -8845,40 +10451,52 @@
     </w:lvl>
   </w:abstractNum>
   <w:num w:numId="1">
+    <w:abstractNumId w:val="4"/>
+  </w:num>
+  <w:num w:numId="2">
+    <w:abstractNumId w:val="5"/>
+  </w:num>
+  <w:num w:numId="3">
+    <w:abstractNumId w:val="5"/>
+  </w:num>
+  <w:num w:numId="4">
+    <w:abstractNumId w:val="8"/>
+  </w:num>
+  <w:num w:numId="5">
+    <w:abstractNumId w:val="9"/>
+  </w:num>
+  <w:num w:numId="6">
+    <w:abstractNumId w:val="10"/>
+  </w:num>
+  <w:num w:numId="7">
     <w:abstractNumId w:val="3"/>
   </w:num>
-  <w:num w:numId="2">
-    <w:abstractNumId w:val="4"/>
-  </w:num>
-  <w:num w:numId="3">
-    <w:abstractNumId w:val="4"/>
-  </w:num>
-  <w:num w:numId="4">
-    <w:abstractNumId w:val="7"/>
-  </w:num>
-  <w:num w:numId="5">
-    <w:abstractNumId w:val="8"/>
-  </w:num>
-  <w:num w:numId="6">
-    <w:abstractNumId w:val="9"/>
-  </w:num>
-  <w:num w:numId="7">
-    <w:abstractNumId w:val="2"/>
-  </w:num>
   <w:num w:numId="8">
-    <w:abstractNumId w:val="5"/>
+    <w:abstractNumId w:val="6"/>
   </w:num>
   <w:num w:numId="9">
-    <w:abstractNumId w:val="10"/>
+    <w:abstractNumId w:val="11"/>
   </w:num>
   <w:num w:numId="10">
-    <w:abstractNumId w:val="1"/>
+    <w:abstractNumId w:val="2"/>
   </w:num>
   <w:num w:numId="11">
     <w:abstractNumId w:val="0"/>
   </w:num>
   <w:num w:numId="12">
-    <w:abstractNumId w:val="6"/>
+    <w:abstractNumId w:val="7"/>
+  </w:num>
+  <w:num w:numId="13">
+    <w:abstractNumId w:val="1"/>
+    <w:lvlOverride w:ilvl="0"/>
+    <w:lvlOverride w:ilvl="1"/>
+    <w:lvlOverride w:ilvl="2"/>
+    <w:lvlOverride w:ilvl="3"/>
+    <w:lvlOverride w:ilvl="4"/>
+    <w:lvlOverride w:ilvl="5"/>
+    <w:lvlOverride w:ilvl="6"/>
+    <w:lvlOverride w:ilvl="7"/>
+    <w:lvlOverride w:ilvl="8"/>
   </w:num>
 </w:numbering>
 </file>

</xml_diff>